<commit_message>
Melhoria da Documentação e das funções de print
</commit_message>
<xml_diff>
--- a/Documentação.docx
+++ b/Documentação.docx
@@ -171,14 +171,6 @@
     <w:p/>
     <w:p/>
     <w:p/>
-    <w:p/>
-    <w:p/>
-    <w:p/>
-    <w:p/>
-    <w:p/>
-    <w:p/>
-    <w:p/>
-    <w:p/>
     <w:p>
       <w:pPr>
         <w:jc w:val="center"/>
@@ -203,11 +195,9 @@
         <w:lastRenderedPageBreak/>
         <w:t xml:space="preserve">Esta é a documentação do trabalho final da Disciplina </w:t>
       </w:r>
-      <w:proofErr w:type="gramStart"/>
-      <w:r>
-        <w:t>Programação  e</w:t>
-      </w:r>
-      <w:proofErr w:type="gramEnd"/>
+      <w:r>
+        <w:t>Programação e</w:t>
+      </w:r>
       <w:r>
         <w:t xml:space="preserve"> Desenvolvimento de Software II que foi desenvolvida por Túlio Dias Altíssimo e Mateus Felipe da Silva.</w:t>
       </w:r>
@@ -236,6 +226,13 @@
     <w:p/>
     <w:sdt>
       <w:sdtPr>
+        <w:rPr>
+          <w:rFonts w:eastAsiaTheme="minorHAnsi" w:cstheme="minorBidi"/>
+          <w:color w:val="auto"/>
+          <w:sz w:val="24"/>
+          <w:szCs w:val="22"/>
+          <w:lang w:eastAsia="en-US"/>
+        </w:rPr>
         <w:id w:val="-1458411065"/>
         <w:docPartObj>
           <w:docPartGallery w:val="Table of Contents"/>
@@ -244,25 +241,38 @@
       </w:sdtPr>
       <w:sdtEndPr>
         <w:rPr>
-          <w:rFonts w:eastAsiaTheme="minorHAnsi" w:cstheme="minorBidi"/>
-          <w:b/>
-          <w:bCs/>
-          <w:color w:val="auto"/>
-          <w:sz w:val="24"/>
-          <w:szCs w:val="22"/>
-          <w:lang w:eastAsia="en-US"/>
+          <w:b/>
+          <w:bCs/>
         </w:rPr>
       </w:sdtEndPr>
       <w:sdtContent>
         <w:p>
           <w:pPr>
             <w:pStyle w:val="CabealhodoSumrio"/>
+            <w:rPr>
+              <w:rStyle w:val="Ttulo1Char"/>
+            </w:rPr>
           </w:pPr>
           <w:r>
+            <w:rPr>
+              <w:rStyle w:val="Ttulo1Char"/>
+            </w:rPr>
             <w:t>Sumário</w:t>
           </w:r>
         </w:p>
         <w:p>
+          <w:pPr>
+            <w:pStyle w:val="Sumrio1"/>
+            <w:tabs>
+              <w:tab w:val="right" w:leader="dot" w:pos="8494"/>
+            </w:tabs>
+            <w:rPr>
+              <w:rFonts w:asciiTheme="minorHAnsi" w:eastAsiaTheme="minorEastAsia" w:hAnsiTheme="minorHAnsi"/>
+              <w:noProof/>
+              <w:sz w:val="22"/>
+              <w:lang w:eastAsia="pt-BR"/>
+            </w:rPr>
+          </w:pPr>
           <w:r>
             <w:fldChar w:fldCharType="begin"/>
           </w:r>
@@ -272,14 +282,1848 @@
           <w:r>
             <w:fldChar w:fldCharType="separate"/>
           </w:r>
-          <w:r>
+          <w:hyperlink w:anchor="_Toc25332936" w:history="1">
+            <w:r>
+              <w:rPr>
+                <w:rStyle w:val="Hyperlink"/>
+                <w:noProof/>
+              </w:rPr>
+              <w:t>Como compilar o programa? – MakeFile</w:t>
+            </w:r>
+            <w:r>
+              <w:rPr>
+                <w:noProof/>
+                <w:webHidden/>
+              </w:rPr>
+              <w:tab/>
+            </w:r>
+            <w:r>
+              <w:rPr>
+                <w:noProof/>
+                <w:webHidden/>
+              </w:rPr>
+              <w:fldChar w:fldCharType="begin"/>
+            </w:r>
+            <w:r>
+              <w:rPr>
+                <w:noProof/>
+                <w:webHidden/>
+              </w:rPr>
+              <w:instrText xml:space="preserve"> PAGEREF _Toc25332936 \h </w:instrText>
+            </w:r>
+            <w:r>
+              <w:rPr>
+                <w:noProof/>
+                <w:webHidden/>
+              </w:rPr>
+            </w:r>
+            <w:r>
+              <w:rPr>
+                <w:noProof/>
+                <w:webHidden/>
+              </w:rPr>
+              <w:fldChar w:fldCharType="separate"/>
+            </w:r>
+            <w:r>
+              <w:rPr>
+                <w:noProof/>
+                <w:webHidden/>
+              </w:rPr>
+              <w:t>5</w:t>
+            </w:r>
+            <w:r>
+              <w:rPr>
+                <w:noProof/>
+                <w:webHidden/>
+              </w:rPr>
+              <w:fldChar w:fldCharType="end"/>
+            </w:r>
+          </w:hyperlink>
+        </w:p>
+        <w:p>
+          <w:pPr>
+            <w:pStyle w:val="Sumrio2"/>
+            <w:tabs>
+              <w:tab w:val="right" w:leader="dot" w:pos="8494"/>
+            </w:tabs>
             <w:rPr>
-              <w:b/>
-              <w:bCs/>
+              <w:rFonts w:asciiTheme="minorHAnsi" w:eastAsiaTheme="minorEastAsia" w:hAnsiTheme="minorHAnsi"/>
               <w:noProof/>
+              <w:sz w:val="22"/>
+              <w:lang w:eastAsia="pt-BR"/>
             </w:rPr>
-            <w:t>Nenhuma entrada de sumário foi encontrada.</w:t>
-          </w:r>
+          </w:pPr>
+          <w:hyperlink w:anchor="_Toc25332937" w:history="1">
+            <w:r>
+              <w:rPr>
+                <w:rStyle w:val="Hyperlink"/>
+                <w:noProof/>
+              </w:rPr>
+              <w:t>Entrada dos Arquivos</w:t>
+            </w:r>
+            <w:r>
+              <w:rPr>
+                <w:noProof/>
+                <w:webHidden/>
+              </w:rPr>
+              <w:tab/>
+            </w:r>
+            <w:r>
+              <w:rPr>
+                <w:noProof/>
+                <w:webHidden/>
+              </w:rPr>
+              <w:fldChar w:fldCharType="begin"/>
+            </w:r>
+            <w:r>
+              <w:rPr>
+                <w:noProof/>
+                <w:webHidden/>
+              </w:rPr>
+              <w:instrText xml:space="preserve"> PAGEREF _Toc25332937 \h </w:instrText>
+            </w:r>
+            <w:r>
+              <w:rPr>
+                <w:noProof/>
+                <w:webHidden/>
+              </w:rPr>
+            </w:r>
+            <w:r>
+              <w:rPr>
+                <w:noProof/>
+                <w:webHidden/>
+              </w:rPr>
+              <w:fldChar w:fldCharType="separate"/>
+            </w:r>
+            <w:r>
+              <w:rPr>
+                <w:noProof/>
+                <w:webHidden/>
+              </w:rPr>
+              <w:t>5</w:t>
+            </w:r>
+            <w:r>
+              <w:rPr>
+                <w:noProof/>
+                <w:webHidden/>
+              </w:rPr>
+              <w:fldChar w:fldCharType="end"/>
+            </w:r>
+          </w:hyperlink>
+        </w:p>
+        <w:p>
+          <w:pPr>
+            <w:pStyle w:val="Sumrio2"/>
+            <w:tabs>
+              <w:tab w:val="right" w:leader="dot" w:pos="8494"/>
+            </w:tabs>
+            <w:rPr>
+              <w:rFonts w:asciiTheme="minorHAnsi" w:eastAsiaTheme="minorEastAsia" w:hAnsiTheme="minorHAnsi"/>
+              <w:noProof/>
+              <w:sz w:val="22"/>
+              <w:lang w:eastAsia="pt-BR"/>
+            </w:rPr>
+          </w:pPr>
+          <w:hyperlink w:anchor="_Toc25332938" w:history="1">
+            <w:r>
+              <w:rPr>
+                <w:rStyle w:val="Hyperlink"/>
+                <w:noProof/>
+              </w:rPr>
+              <w:t>Compilação com MakeFile</w:t>
+            </w:r>
+            <w:r>
+              <w:rPr>
+                <w:noProof/>
+                <w:webHidden/>
+              </w:rPr>
+              <w:tab/>
+            </w:r>
+            <w:r>
+              <w:rPr>
+                <w:noProof/>
+                <w:webHidden/>
+              </w:rPr>
+              <w:fldChar w:fldCharType="begin"/>
+            </w:r>
+            <w:r>
+              <w:rPr>
+                <w:noProof/>
+                <w:webHidden/>
+              </w:rPr>
+              <w:instrText xml:space="preserve"> PAGEREF _Toc25332938 \h </w:instrText>
+            </w:r>
+            <w:r>
+              <w:rPr>
+                <w:noProof/>
+                <w:webHidden/>
+              </w:rPr>
+            </w:r>
+            <w:r>
+              <w:rPr>
+                <w:noProof/>
+                <w:webHidden/>
+              </w:rPr>
+              <w:fldChar w:fldCharType="separate"/>
+            </w:r>
+            <w:r>
+              <w:rPr>
+                <w:noProof/>
+                <w:webHidden/>
+              </w:rPr>
+              <w:t>5</w:t>
+            </w:r>
+            <w:r>
+              <w:rPr>
+                <w:noProof/>
+                <w:webHidden/>
+              </w:rPr>
+              <w:fldChar w:fldCharType="end"/>
+            </w:r>
+          </w:hyperlink>
+        </w:p>
+        <w:p>
+          <w:pPr>
+            <w:pStyle w:val="Sumrio2"/>
+            <w:tabs>
+              <w:tab w:val="right" w:leader="dot" w:pos="8494"/>
+            </w:tabs>
+            <w:rPr>
+              <w:rFonts w:asciiTheme="minorHAnsi" w:eastAsiaTheme="minorEastAsia" w:hAnsiTheme="minorHAnsi"/>
+              <w:noProof/>
+              <w:sz w:val="22"/>
+              <w:lang w:eastAsia="pt-BR"/>
+            </w:rPr>
+          </w:pPr>
+          <w:hyperlink w:anchor="_Toc25332939" w:history="1">
+            <w:r>
+              <w:rPr>
+                <w:rStyle w:val="Hyperlink"/>
+                <w:noProof/>
+              </w:rPr>
+              <w:t>Compilação e execução dos testes</w:t>
+            </w:r>
+            <w:r>
+              <w:rPr>
+                <w:noProof/>
+                <w:webHidden/>
+              </w:rPr>
+              <w:tab/>
+            </w:r>
+            <w:r>
+              <w:rPr>
+                <w:noProof/>
+                <w:webHidden/>
+              </w:rPr>
+              <w:fldChar w:fldCharType="begin"/>
+            </w:r>
+            <w:r>
+              <w:rPr>
+                <w:noProof/>
+                <w:webHidden/>
+              </w:rPr>
+              <w:instrText xml:space="preserve"> PAGEREF _Toc25332939 \h </w:instrText>
+            </w:r>
+            <w:r>
+              <w:rPr>
+                <w:noProof/>
+                <w:webHidden/>
+              </w:rPr>
+            </w:r>
+            <w:r>
+              <w:rPr>
+                <w:noProof/>
+                <w:webHidden/>
+              </w:rPr>
+              <w:fldChar w:fldCharType="separate"/>
+            </w:r>
+            <w:r>
+              <w:rPr>
+                <w:noProof/>
+                <w:webHidden/>
+              </w:rPr>
+              <w:t>6</w:t>
+            </w:r>
+            <w:r>
+              <w:rPr>
+                <w:noProof/>
+                <w:webHidden/>
+              </w:rPr>
+              <w:fldChar w:fldCharType="end"/>
+            </w:r>
+          </w:hyperlink>
+        </w:p>
+        <w:p>
+          <w:pPr>
+            <w:pStyle w:val="Sumrio1"/>
+            <w:tabs>
+              <w:tab w:val="right" w:leader="dot" w:pos="8494"/>
+            </w:tabs>
+            <w:rPr>
+              <w:rFonts w:asciiTheme="minorHAnsi" w:eastAsiaTheme="minorEastAsia" w:hAnsiTheme="minorHAnsi"/>
+              <w:noProof/>
+              <w:sz w:val="22"/>
+              <w:lang w:eastAsia="pt-BR"/>
+            </w:rPr>
+          </w:pPr>
+          <w:hyperlink w:anchor="_Toc25332940" w:history="1">
+            <w:r>
+              <w:rPr>
+                <w:rStyle w:val="Hyperlink"/>
+                <w:noProof/>
+              </w:rPr>
+              <w:t>Explicação das classes</w:t>
+            </w:r>
+            <w:r>
+              <w:rPr>
+                <w:noProof/>
+                <w:webHidden/>
+              </w:rPr>
+              <w:tab/>
+            </w:r>
+            <w:r>
+              <w:rPr>
+                <w:noProof/>
+                <w:webHidden/>
+              </w:rPr>
+              <w:fldChar w:fldCharType="begin"/>
+            </w:r>
+            <w:r>
+              <w:rPr>
+                <w:noProof/>
+                <w:webHidden/>
+              </w:rPr>
+              <w:instrText xml:space="preserve"> PAGEREF _Toc25332940 \h </w:instrText>
+            </w:r>
+            <w:r>
+              <w:rPr>
+                <w:noProof/>
+                <w:webHidden/>
+              </w:rPr>
+            </w:r>
+            <w:r>
+              <w:rPr>
+                <w:noProof/>
+                <w:webHidden/>
+              </w:rPr>
+              <w:fldChar w:fldCharType="separate"/>
+            </w:r>
+            <w:r>
+              <w:rPr>
+                <w:noProof/>
+                <w:webHidden/>
+              </w:rPr>
+              <w:t>7</w:t>
+            </w:r>
+            <w:r>
+              <w:rPr>
+                <w:noProof/>
+                <w:webHidden/>
+              </w:rPr>
+              <w:fldChar w:fldCharType="end"/>
+            </w:r>
+          </w:hyperlink>
+        </w:p>
+        <w:p>
+          <w:pPr>
+            <w:pStyle w:val="Sumrio2"/>
+            <w:tabs>
+              <w:tab w:val="right" w:leader="dot" w:pos="8494"/>
+            </w:tabs>
+            <w:rPr>
+              <w:rFonts w:asciiTheme="minorHAnsi" w:eastAsiaTheme="minorEastAsia" w:hAnsiTheme="minorHAnsi"/>
+              <w:noProof/>
+              <w:sz w:val="22"/>
+              <w:lang w:eastAsia="pt-BR"/>
+            </w:rPr>
+          </w:pPr>
+          <w:hyperlink w:anchor="_Toc25332941" w:history="1">
+            <w:r>
+              <w:rPr>
+                <w:rStyle w:val="Hyperlink"/>
+                <w:noProof/>
+              </w:rPr>
+              <w:t>Classe Leitura</w:t>
+            </w:r>
+            <w:r>
+              <w:rPr>
+                <w:noProof/>
+                <w:webHidden/>
+              </w:rPr>
+              <w:tab/>
+            </w:r>
+            <w:r>
+              <w:rPr>
+                <w:noProof/>
+                <w:webHidden/>
+              </w:rPr>
+              <w:fldChar w:fldCharType="begin"/>
+            </w:r>
+            <w:r>
+              <w:rPr>
+                <w:noProof/>
+                <w:webHidden/>
+              </w:rPr>
+              <w:instrText xml:space="preserve"> PAGEREF _Toc25332941 \h </w:instrText>
+            </w:r>
+            <w:r>
+              <w:rPr>
+                <w:noProof/>
+                <w:webHidden/>
+              </w:rPr>
+            </w:r>
+            <w:r>
+              <w:rPr>
+                <w:noProof/>
+                <w:webHidden/>
+              </w:rPr>
+              <w:fldChar w:fldCharType="separate"/>
+            </w:r>
+            <w:r>
+              <w:rPr>
+                <w:noProof/>
+                <w:webHidden/>
+              </w:rPr>
+              <w:t>7</w:t>
+            </w:r>
+            <w:r>
+              <w:rPr>
+                <w:noProof/>
+                <w:webHidden/>
+              </w:rPr>
+              <w:fldChar w:fldCharType="end"/>
+            </w:r>
+          </w:hyperlink>
+        </w:p>
+        <w:p>
+          <w:pPr>
+            <w:pStyle w:val="Sumrio3"/>
+            <w:tabs>
+              <w:tab w:val="right" w:leader="dot" w:pos="8494"/>
+            </w:tabs>
+            <w:rPr>
+              <w:rFonts w:asciiTheme="minorHAnsi" w:eastAsiaTheme="minorEastAsia" w:hAnsiTheme="minorHAnsi"/>
+              <w:noProof/>
+              <w:sz w:val="22"/>
+              <w:lang w:eastAsia="pt-BR"/>
+            </w:rPr>
+          </w:pPr>
+          <w:hyperlink w:anchor="_Toc25332942" w:history="1">
+            <w:r>
+              <w:rPr>
+                <w:rStyle w:val="Hyperlink"/>
+                <w:noProof/>
+              </w:rPr>
+              <w:t>iniciarLeitura</w:t>
+            </w:r>
+            <w:r>
+              <w:rPr>
+                <w:noProof/>
+                <w:webHidden/>
+              </w:rPr>
+              <w:tab/>
+            </w:r>
+            <w:r>
+              <w:rPr>
+                <w:noProof/>
+                <w:webHidden/>
+              </w:rPr>
+              <w:fldChar w:fldCharType="begin"/>
+            </w:r>
+            <w:r>
+              <w:rPr>
+                <w:noProof/>
+                <w:webHidden/>
+              </w:rPr>
+              <w:instrText xml:space="preserve"> PAGEREF _Toc25332942 \h </w:instrText>
+            </w:r>
+            <w:r>
+              <w:rPr>
+                <w:noProof/>
+                <w:webHidden/>
+              </w:rPr>
+            </w:r>
+            <w:r>
+              <w:rPr>
+                <w:noProof/>
+                <w:webHidden/>
+              </w:rPr>
+              <w:fldChar w:fldCharType="separate"/>
+            </w:r>
+            <w:r>
+              <w:rPr>
+                <w:noProof/>
+                <w:webHidden/>
+              </w:rPr>
+              <w:t>7</w:t>
+            </w:r>
+            <w:r>
+              <w:rPr>
+                <w:noProof/>
+                <w:webHidden/>
+              </w:rPr>
+              <w:fldChar w:fldCharType="end"/>
+            </w:r>
+          </w:hyperlink>
+        </w:p>
+        <w:p>
+          <w:pPr>
+            <w:pStyle w:val="Sumrio3"/>
+            <w:tabs>
+              <w:tab w:val="right" w:leader="dot" w:pos="8494"/>
+            </w:tabs>
+            <w:rPr>
+              <w:rFonts w:asciiTheme="minorHAnsi" w:eastAsiaTheme="minorEastAsia" w:hAnsiTheme="minorHAnsi"/>
+              <w:noProof/>
+              <w:sz w:val="22"/>
+              <w:lang w:eastAsia="pt-BR"/>
+            </w:rPr>
+          </w:pPr>
+          <w:hyperlink w:anchor="_Toc25332943" w:history="1">
+            <w:r>
+              <w:rPr>
+                <w:rStyle w:val="Hyperlink"/>
+                <w:noProof/>
+              </w:rPr>
+              <w:t>contarArquivos</w:t>
+            </w:r>
+            <w:r>
+              <w:rPr>
+                <w:noProof/>
+                <w:webHidden/>
+              </w:rPr>
+              <w:tab/>
+            </w:r>
+            <w:r>
+              <w:rPr>
+                <w:noProof/>
+                <w:webHidden/>
+              </w:rPr>
+              <w:fldChar w:fldCharType="begin"/>
+            </w:r>
+            <w:r>
+              <w:rPr>
+                <w:noProof/>
+                <w:webHidden/>
+              </w:rPr>
+              <w:instrText xml:space="preserve"> PAGEREF _Toc25332943 \h </w:instrText>
+            </w:r>
+            <w:r>
+              <w:rPr>
+                <w:noProof/>
+                <w:webHidden/>
+              </w:rPr>
+            </w:r>
+            <w:r>
+              <w:rPr>
+                <w:noProof/>
+                <w:webHidden/>
+              </w:rPr>
+              <w:fldChar w:fldCharType="separate"/>
+            </w:r>
+            <w:r>
+              <w:rPr>
+                <w:noProof/>
+                <w:webHidden/>
+              </w:rPr>
+              <w:t>7</w:t>
+            </w:r>
+            <w:r>
+              <w:rPr>
+                <w:noProof/>
+                <w:webHidden/>
+              </w:rPr>
+              <w:fldChar w:fldCharType="end"/>
+            </w:r>
+          </w:hyperlink>
+        </w:p>
+        <w:p>
+          <w:pPr>
+            <w:pStyle w:val="Sumrio3"/>
+            <w:tabs>
+              <w:tab w:val="right" w:leader="dot" w:pos="8494"/>
+            </w:tabs>
+            <w:rPr>
+              <w:rFonts w:asciiTheme="minorHAnsi" w:eastAsiaTheme="minorEastAsia" w:hAnsiTheme="minorHAnsi"/>
+              <w:noProof/>
+              <w:sz w:val="22"/>
+              <w:lang w:eastAsia="pt-BR"/>
+            </w:rPr>
+          </w:pPr>
+          <w:hyperlink w:anchor="_Toc25332944" w:history="1">
+            <w:r>
+              <w:rPr>
+                <w:rStyle w:val="Hyperlink"/>
+                <w:noProof/>
+              </w:rPr>
+              <w:t>listarArquivos</w:t>
+            </w:r>
+            <w:r>
+              <w:rPr>
+                <w:noProof/>
+                <w:webHidden/>
+              </w:rPr>
+              <w:tab/>
+            </w:r>
+            <w:r>
+              <w:rPr>
+                <w:noProof/>
+                <w:webHidden/>
+              </w:rPr>
+              <w:fldChar w:fldCharType="begin"/>
+            </w:r>
+            <w:r>
+              <w:rPr>
+                <w:noProof/>
+                <w:webHidden/>
+              </w:rPr>
+              <w:instrText xml:space="preserve"> PAGEREF _Toc25332944 \h </w:instrText>
+            </w:r>
+            <w:r>
+              <w:rPr>
+                <w:noProof/>
+                <w:webHidden/>
+              </w:rPr>
+            </w:r>
+            <w:r>
+              <w:rPr>
+                <w:noProof/>
+                <w:webHidden/>
+              </w:rPr>
+              <w:fldChar w:fldCharType="separate"/>
+            </w:r>
+            <w:r>
+              <w:rPr>
+                <w:noProof/>
+                <w:webHidden/>
+              </w:rPr>
+              <w:t>7</w:t>
+            </w:r>
+            <w:r>
+              <w:rPr>
+                <w:noProof/>
+                <w:webHidden/>
+              </w:rPr>
+              <w:fldChar w:fldCharType="end"/>
+            </w:r>
+          </w:hyperlink>
+        </w:p>
+        <w:p>
+          <w:pPr>
+            <w:pStyle w:val="Sumrio2"/>
+            <w:tabs>
+              <w:tab w:val="right" w:leader="dot" w:pos="8494"/>
+            </w:tabs>
+            <w:rPr>
+              <w:rFonts w:asciiTheme="minorHAnsi" w:eastAsiaTheme="minorEastAsia" w:hAnsiTheme="minorHAnsi"/>
+              <w:noProof/>
+              <w:sz w:val="22"/>
+              <w:lang w:eastAsia="pt-BR"/>
+            </w:rPr>
+          </w:pPr>
+          <w:hyperlink w:anchor="_Toc25332945" w:history="1">
+            <w:r>
+              <w:rPr>
+                <w:rStyle w:val="Hyperlink"/>
+                <w:noProof/>
+              </w:rPr>
+              <w:t>Classe Processar</w:t>
+            </w:r>
+            <w:r>
+              <w:rPr>
+                <w:noProof/>
+                <w:webHidden/>
+              </w:rPr>
+              <w:tab/>
+            </w:r>
+            <w:r>
+              <w:rPr>
+                <w:noProof/>
+                <w:webHidden/>
+              </w:rPr>
+              <w:fldChar w:fldCharType="begin"/>
+            </w:r>
+            <w:r>
+              <w:rPr>
+                <w:noProof/>
+                <w:webHidden/>
+              </w:rPr>
+              <w:instrText xml:space="preserve"> PAGEREF _Toc25332945 \h </w:instrText>
+            </w:r>
+            <w:r>
+              <w:rPr>
+                <w:noProof/>
+                <w:webHidden/>
+              </w:rPr>
+            </w:r>
+            <w:r>
+              <w:rPr>
+                <w:noProof/>
+                <w:webHidden/>
+              </w:rPr>
+              <w:fldChar w:fldCharType="separate"/>
+            </w:r>
+            <w:r>
+              <w:rPr>
+                <w:noProof/>
+                <w:webHidden/>
+              </w:rPr>
+              <w:t>7</w:t>
+            </w:r>
+            <w:r>
+              <w:rPr>
+                <w:noProof/>
+                <w:webHidden/>
+              </w:rPr>
+              <w:fldChar w:fldCharType="end"/>
+            </w:r>
+          </w:hyperlink>
+        </w:p>
+        <w:p>
+          <w:pPr>
+            <w:pStyle w:val="Sumrio3"/>
+            <w:tabs>
+              <w:tab w:val="right" w:leader="dot" w:pos="8494"/>
+            </w:tabs>
+            <w:rPr>
+              <w:rFonts w:asciiTheme="minorHAnsi" w:eastAsiaTheme="minorEastAsia" w:hAnsiTheme="minorHAnsi"/>
+              <w:noProof/>
+              <w:sz w:val="22"/>
+              <w:lang w:eastAsia="pt-BR"/>
+            </w:rPr>
+          </w:pPr>
+          <w:hyperlink w:anchor="_Toc25332946" w:history="1">
+            <w:r>
+              <w:rPr>
+                <w:rStyle w:val="Hyperlink"/>
+                <w:noProof/>
+              </w:rPr>
+              <w:t>mapearPalavras</w:t>
+            </w:r>
+            <w:r>
+              <w:rPr>
+                <w:noProof/>
+                <w:webHidden/>
+              </w:rPr>
+              <w:tab/>
+            </w:r>
+            <w:r>
+              <w:rPr>
+                <w:noProof/>
+                <w:webHidden/>
+              </w:rPr>
+              <w:fldChar w:fldCharType="begin"/>
+            </w:r>
+            <w:r>
+              <w:rPr>
+                <w:noProof/>
+                <w:webHidden/>
+              </w:rPr>
+              <w:instrText xml:space="preserve"> PAGEREF _Toc25332946 \h </w:instrText>
+            </w:r>
+            <w:r>
+              <w:rPr>
+                <w:noProof/>
+                <w:webHidden/>
+              </w:rPr>
+            </w:r>
+            <w:r>
+              <w:rPr>
+                <w:noProof/>
+                <w:webHidden/>
+              </w:rPr>
+              <w:fldChar w:fldCharType="separate"/>
+            </w:r>
+            <w:r>
+              <w:rPr>
+                <w:noProof/>
+                <w:webHidden/>
+              </w:rPr>
+              <w:t>7</w:t>
+            </w:r>
+            <w:r>
+              <w:rPr>
+                <w:noProof/>
+                <w:webHidden/>
+              </w:rPr>
+              <w:fldChar w:fldCharType="end"/>
+            </w:r>
+          </w:hyperlink>
+        </w:p>
+        <w:p>
+          <w:pPr>
+            <w:pStyle w:val="Sumrio3"/>
+            <w:tabs>
+              <w:tab w:val="right" w:leader="dot" w:pos="8494"/>
+            </w:tabs>
+            <w:rPr>
+              <w:rFonts w:asciiTheme="minorHAnsi" w:eastAsiaTheme="minorEastAsia" w:hAnsiTheme="minorHAnsi"/>
+              <w:noProof/>
+              <w:sz w:val="22"/>
+              <w:lang w:eastAsia="pt-BR"/>
+            </w:rPr>
+          </w:pPr>
+          <w:hyperlink w:anchor="_Toc25332947" w:history="1">
+            <w:r>
+              <w:rPr>
+                <w:rStyle w:val="Hyperlink"/>
+                <w:noProof/>
+              </w:rPr>
+              <w:t>imprimirRelacoes</w:t>
+            </w:r>
+            <w:r>
+              <w:rPr>
+                <w:noProof/>
+                <w:webHidden/>
+              </w:rPr>
+              <w:tab/>
+            </w:r>
+            <w:r>
+              <w:rPr>
+                <w:noProof/>
+                <w:webHidden/>
+              </w:rPr>
+              <w:fldChar w:fldCharType="begin"/>
+            </w:r>
+            <w:r>
+              <w:rPr>
+                <w:noProof/>
+                <w:webHidden/>
+              </w:rPr>
+              <w:instrText xml:space="preserve"> PAGEREF _Toc25332947 \h </w:instrText>
+            </w:r>
+            <w:r>
+              <w:rPr>
+                <w:noProof/>
+                <w:webHidden/>
+              </w:rPr>
+            </w:r>
+            <w:r>
+              <w:rPr>
+                <w:noProof/>
+                <w:webHidden/>
+              </w:rPr>
+              <w:fldChar w:fldCharType="separate"/>
+            </w:r>
+            <w:r>
+              <w:rPr>
+                <w:noProof/>
+                <w:webHidden/>
+              </w:rPr>
+              <w:t>8</w:t>
+            </w:r>
+            <w:r>
+              <w:rPr>
+                <w:noProof/>
+                <w:webHidden/>
+              </w:rPr>
+              <w:fldChar w:fldCharType="end"/>
+            </w:r>
+          </w:hyperlink>
+        </w:p>
+        <w:p>
+          <w:pPr>
+            <w:pStyle w:val="Sumrio3"/>
+            <w:tabs>
+              <w:tab w:val="right" w:leader="dot" w:pos="8494"/>
+            </w:tabs>
+            <w:rPr>
+              <w:rFonts w:asciiTheme="minorHAnsi" w:eastAsiaTheme="minorEastAsia" w:hAnsiTheme="minorHAnsi"/>
+              <w:noProof/>
+              <w:sz w:val="22"/>
+              <w:lang w:eastAsia="pt-BR"/>
+            </w:rPr>
+          </w:pPr>
+          <w:hyperlink w:anchor="_Toc25332948" w:history="1">
+            <w:r>
+              <w:rPr>
+                <w:rStyle w:val="Hyperlink"/>
+                <w:noProof/>
+              </w:rPr>
+              <w:t>getIndice</w:t>
+            </w:r>
+            <w:r>
+              <w:rPr>
+                <w:noProof/>
+                <w:webHidden/>
+              </w:rPr>
+              <w:tab/>
+            </w:r>
+            <w:r>
+              <w:rPr>
+                <w:noProof/>
+                <w:webHidden/>
+              </w:rPr>
+              <w:fldChar w:fldCharType="begin"/>
+            </w:r>
+            <w:r>
+              <w:rPr>
+                <w:noProof/>
+                <w:webHidden/>
+              </w:rPr>
+              <w:instrText xml:space="preserve"> PAGEREF _Toc25332948 \h </w:instrText>
+            </w:r>
+            <w:r>
+              <w:rPr>
+                <w:noProof/>
+                <w:webHidden/>
+              </w:rPr>
+            </w:r>
+            <w:r>
+              <w:rPr>
+                <w:noProof/>
+                <w:webHidden/>
+              </w:rPr>
+              <w:fldChar w:fldCharType="separate"/>
+            </w:r>
+            <w:r>
+              <w:rPr>
+                <w:noProof/>
+                <w:webHidden/>
+              </w:rPr>
+              <w:t>8</w:t>
+            </w:r>
+            <w:r>
+              <w:rPr>
+                <w:noProof/>
+                <w:webHidden/>
+              </w:rPr>
+              <w:fldChar w:fldCharType="end"/>
+            </w:r>
+          </w:hyperlink>
+        </w:p>
+        <w:p>
+          <w:pPr>
+            <w:pStyle w:val="Sumrio3"/>
+            <w:tabs>
+              <w:tab w:val="right" w:leader="dot" w:pos="8494"/>
+            </w:tabs>
+            <w:rPr>
+              <w:rFonts w:asciiTheme="minorHAnsi" w:eastAsiaTheme="minorEastAsia" w:hAnsiTheme="minorHAnsi"/>
+              <w:noProof/>
+              <w:sz w:val="22"/>
+              <w:lang w:eastAsia="pt-BR"/>
+            </w:rPr>
+          </w:pPr>
+          <w:hyperlink w:anchor="_Toc25332949" w:history="1">
+            <w:r>
+              <w:rPr>
+                <w:rStyle w:val="Hyperlink"/>
+                <w:noProof/>
+              </w:rPr>
+              <w:t>processarArquivos</w:t>
+            </w:r>
+            <w:r>
+              <w:rPr>
+                <w:noProof/>
+                <w:webHidden/>
+              </w:rPr>
+              <w:tab/>
+            </w:r>
+            <w:r>
+              <w:rPr>
+                <w:noProof/>
+                <w:webHidden/>
+              </w:rPr>
+              <w:fldChar w:fldCharType="begin"/>
+            </w:r>
+            <w:r>
+              <w:rPr>
+                <w:noProof/>
+                <w:webHidden/>
+              </w:rPr>
+              <w:instrText xml:space="preserve"> PAGEREF _Toc25332949 \h </w:instrText>
+            </w:r>
+            <w:r>
+              <w:rPr>
+                <w:noProof/>
+                <w:webHidden/>
+              </w:rPr>
+            </w:r>
+            <w:r>
+              <w:rPr>
+                <w:noProof/>
+                <w:webHidden/>
+              </w:rPr>
+              <w:fldChar w:fldCharType="separate"/>
+            </w:r>
+            <w:r>
+              <w:rPr>
+                <w:noProof/>
+                <w:webHidden/>
+              </w:rPr>
+              <w:t>8</w:t>
+            </w:r>
+            <w:r>
+              <w:rPr>
+                <w:noProof/>
+                <w:webHidden/>
+              </w:rPr>
+              <w:fldChar w:fldCharType="end"/>
+            </w:r>
+          </w:hyperlink>
+        </w:p>
+        <w:p>
+          <w:pPr>
+            <w:pStyle w:val="Sumrio2"/>
+            <w:tabs>
+              <w:tab w:val="right" w:leader="dot" w:pos="8494"/>
+            </w:tabs>
+            <w:rPr>
+              <w:rFonts w:asciiTheme="minorHAnsi" w:eastAsiaTheme="minorEastAsia" w:hAnsiTheme="minorHAnsi"/>
+              <w:noProof/>
+              <w:sz w:val="22"/>
+              <w:lang w:eastAsia="pt-BR"/>
+            </w:rPr>
+          </w:pPr>
+          <w:hyperlink w:anchor="_Toc25332950" w:history="1">
+            <w:r>
+              <w:rPr>
+                <w:rStyle w:val="Hyperlink"/>
+                <w:noProof/>
+              </w:rPr>
+              <w:t>Classe Busca</w:t>
+            </w:r>
+            <w:r>
+              <w:rPr>
+                <w:noProof/>
+                <w:webHidden/>
+              </w:rPr>
+              <w:tab/>
+            </w:r>
+            <w:r>
+              <w:rPr>
+                <w:noProof/>
+                <w:webHidden/>
+              </w:rPr>
+              <w:fldChar w:fldCharType="begin"/>
+            </w:r>
+            <w:r>
+              <w:rPr>
+                <w:noProof/>
+                <w:webHidden/>
+              </w:rPr>
+              <w:instrText xml:space="preserve"> PAGEREF _Toc25332950 \h </w:instrText>
+            </w:r>
+            <w:r>
+              <w:rPr>
+                <w:noProof/>
+                <w:webHidden/>
+              </w:rPr>
+            </w:r>
+            <w:r>
+              <w:rPr>
+                <w:noProof/>
+                <w:webHidden/>
+              </w:rPr>
+              <w:fldChar w:fldCharType="separate"/>
+            </w:r>
+            <w:r>
+              <w:rPr>
+                <w:noProof/>
+                <w:webHidden/>
+              </w:rPr>
+              <w:t>9</w:t>
+            </w:r>
+            <w:r>
+              <w:rPr>
+                <w:noProof/>
+                <w:webHidden/>
+              </w:rPr>
+              <w:fldChar w:fldCharType="end"/>
+            </w:r>
+          </w:hyperlink>
+        </w:p>
+        <w:p>
+          <w:pPr>
+            <w:pStyle w:val="Sumrio3"/>
+            <w:tabs>
+              <w:tab w:val="right" w:leader="dot" w:pos="8494"/>
+            </w:tabs>
+            <w:rPr>
+              <w:rFonts w:asciiTheme="minorHAnsi" w:eastAsiaTheme="minorEastAsia" w:hAnsiTheme="minorHAnsi"/>
+              <w:noProof/>
+              <w:sz w:val="22"/>
+              <w:lang w:eastAsia="pt-BR"/>
+            </w:rPr>
+          </w:pPr>
+          <w:hyperlink w:anchor="_Toc25332951" w:history="1">
+            <w:r>
+              <w:rPr>
+                <w:rStyle w:val="Hyperlink"/>
+                <w:noProof/>
+              </w:rPr>
+              <w:t>realizarBusca</w:t>
+            </w:r>
+            <w:r>
+              <w:rPr>
+                <w:noProof/>
+                <w:webHidden/>
+              </w:rPr>
+              <w:tab/>
+            </w:r>
+            <w:r>
+              <w:rPr>
+                <w:noProof/>
+                <w:webHidden/>
+              </w:rPr>
+              <w:fldChar w:fldCharType="begin"/>
+            </w:r>
+            <w:r>
+              <w:rPr>
+                <w:noProof/>
+                <w:webHidden/>
+              </w:rPr>
+              <w:instrText xml:space="preserve"> PAGEREF _Toc25332951 \h </w:instrText>
+            </w:r>
+            <w:r>
+              <w:rPr>
+                <w:noProof/>
+                <w:webHidden/>
+              </w:rPr>
+            </w:r>
+            <w:r>
+              <w:rPr>
+                <w:noProof/>
+                <w:webHidden/>
+              </w:rPr>
+              <w:fldChar w:fldCharType="separate"/>
+            </w:r>
+            <w:r>
+              <w:rPr>
+                <w:noProof/>
+                <w:webHidden/>
+              </w:rPr>
+              <w:t>9</w:t>
+            </w:r>
+            <w:r>
+              <w:rPr>
+                <w:noProof/>
+                <w:webHidden/>
+              </w:rPr>
+              <w:fldChar w:fldCharType="end"/>
+            </w:r>
+          </w:hyperlink>
+        </w:p>
+        <w:p>
+          <w:pPr>
+            <w:pStyle w:val="Sumrio3"/>
+            <w:tabs>
+              <w:tab w:val="right" w:leader="dot" w:pos="8494"/>
+            </w:tabs>
+            <w:rPr>
+              <w:rFonts w:asciiTheme="minorHAnsi" w:eastAsiaTheme="minorEastAsia" w:hAnsiTheme="minorHAnsi"/>
+              <w:noProof/>
+              <w:sz w:val="22"/>
+              <w:lang w:eastAsia="pt-BR"/>
+            </w:rPr>
+          </w:pPr>
+          <w:hyperlink w:anchor="_Toc25332952" w:history="1">
+            <w:r>
+              <w:rPr>
+                <w:rStyle w:val="Hyperlink"/>
+                <w:noProof/>
+              </w:rPr>
+              <w:t>imprimirRank</w:t>
+            </w:r>
+            <w:r>
+              <w:rPr>
+                <w:noProof/>
+                <w:webHidden/>
+              </w:rPr>
+              <w:tab/>
+            </w:r>
+            <w:r>
+              <w:rPr>
+                <w:noProof/>
+                <w:webHidden/>
+              </w:rPr>
+              <w:fldChar w:fldCharType="begin"/>
+            </w:r>
+            <w:r>
+              <w:rPr>
+                <w:noProof/>
+                <w:webHidden/>
+              </w:rPr>
+              <w:instrText xml:space="preserve"> PAGEREF _Toc25332952 \h </w:instrText>
+            </w:r>
+            <w:r>
+              <w:rPr>
+                <w:noProof/>
+                <w:webHidden/>
+              </w:rPr>
+            </w:r>
+            <w:r>
+              <w:rPr>
+                <w:noProof/>
+                <w:webHidden/>
+              </w:rPr>
+              <w:fldChar w:fldCharType="separate"/>
+            </w:r>
+            <w:r>
+              <w:rPr>
+                <w:noProof/>
+                <w:webHidden/>
+              </w:rPr>
+              <w:t>9</w:t>
+            </w:r>
+            <w:r>
+              <w:rPr>
+                <w:noProof/>
+                <w:webHidden/>
+              </w:rPr>
+              <w:fldChar w:fldCharType="end"/>
+            </w:r>
+          </w:hyperlink>
+        </w:p>
+        <w:p>
+          <w:pPr>
+            <w:pStyle w:val="Sumrio3"/>
+            <w:tabs>
+              <w:tab w:val="right" w:leader="dot" w:pos="8494"/>
+            </w:tabs>
+            <w:rPr>
+              <w:rFonts w:asciiTheme="minorHAnsi" w:eastAsiaTheme="minorEastAsia" w:hAnsiTheme="minorHAnsi"/>
+              <w:noProof/>
+              <w:sz w:val="22"/>
+              <w:lang w:eastAsia="pt-BR"/>
+            </w:rPr>
+          </w:pPr>
+          <w:hyperlink w:anchor="_Toc25332953" w:history="1">
+            <w:r>
+              <w:rPr>
+                <w:rStyle w:val="Hyperlink"/>
+                <w:noProof/>
+              </w:rPr>
+              <w:t>calcularRank</w:t>
+            </w:r>
+            <w:r>
+              <w:rPr>
+                <w:noProof/>
+                <w:webHidden/>
+              </w:rPr>
+              <w:tab/>
+            </w:r>
+            <w:r>
+              <w:rPr>
+                <w:noProof/>
+                <w:webHidden/>
+              </w:rPr>
+              <w:fldChar w:fldCharType="begin"/>
+            </w:r>
+            <w:r>
+              <w:rPr>
+                <w:noProof/>
+                <w:webHidden/>
+              </w:rPr>
+              <w:instrText xml:space="preserve"> PAGEREF _Toc25332953 \h </w:instrText>
+            </w:r>
+            <w:r>
+              <w:rPr>
+                <w:noProof/>
+                <w:webHidden/>
+              </w:rPr>
+            </w:r>
+            <w:r>
+              <w:rPr>
+                <w:noProof/>
+                <w:webHidden/>
+              </w:rPr>
+              <w:fldChar w:fldCharType="separate"/>
+            </w:r>
+            <w:r>
+              <w:rPr>
+                <w:noProof/>
+                <w:webHidden/>
+              </w:rPr>
+              <w:t>10</w:t>
+            </w:r>
+            <w:r>
+              <w:rPr>
+                <w:noProof/>
+                <w:webHidden/>
+              </w:rPr>
+              <w:fldChar w:fldCharType="end"/>
+            </w:r>
+          </w:hyperlink>
+        </w:p>
+        <w:p>
+          <w:pPr>
+            <w:pStyle w:val="Sumrio3"/>
+            <w:tabs>
+              <w:tab w:val="right" w:leader="dot" w:pos="8494"/>
+            </w:tabs>
+            <w:rPr>
+              <w:rFonts w:asciiTheme="minorHAnsi" w:eastAsiaTheme="minorEastAsia" w:hAnsiTheme="minorHAnsi"/>
+              <w:noProof/>
+              <w:sz w:val="22"/>
+              <w:lang w:eastAsia="pt-BR"/>
+            </w:rPr>
+          </w:pPr>
+          <w:hyperlink w:anchor="_Toc25332954" w:history="1">
+            <w:r>
+              <w:rPr>
+                <w:rStyle w:val="Hyperlink"/>
+                <w:noProof/>
+              </w:rPr>
+              <w:t>calcularCoordenadas</w:t>
+            </w:r>
+            <w:r>
+              <w:rPr>
+                <w:noProof/>
+                <w:webHidden/>
+              </w:rPr>
+              <w:tab/>
+            </w:r>
+            <w:r>
+              <w:rPr>
+                <w:noProof/>
+                <w:webHidden/>
+              </w:rPr>
+              <w:fldChar w:fldCharType="begin"/>
+            </w:r>
+            <w:r>
+              <w:rPr>
+                <w:noProof/>
+                <w:webHidden/>
+              </w:rPr>
+              <w:instrText xml:space="preserve"> PAGEREF _Toc25332954 \h </w:instrText>
+            </w:r>
+            <w:r>
+              <w:rPr>
+                <w:noProof/>
+                <w:webHidden/>
+              </w:rPr>
+            </w:r>
+            <w:r>
+              <w:rPr>
+                <w:noProof/>
+                <w:webHidden/>
+              </w:rPr>
+              <w:fldChar w:fldCharType="separate"/>
+            </w:r>
+            <w:r>
+              <w:rPr>
+                <w:noProof/>
+                <w:webHidden/>
+              </w:rPr>
+              <w:t>10</w:t>
+            </w:r>
+            <w:r>
+              <w:rPr>
+                <w:noProof/>
+                <w:webHidden/>
+              </w:rPr>
+              <w:fldChar w:fldCharType="end"/>
+            </w:r>
+          </w:hyperlink>
+        </w:p>
+        <w:p>
+          <w:pPr>
+            <w:pStyle w:val="Sumrio3"/>
+            <w:tabs>
+              <w:tab w:val="right" w:leader="dot" w:pos="8494"/>
+            </w:tabs>
+            <w:rPr>
+              <w:rFonts w:asciiTheme="minorHAnsi" w:eastAsiaTheme="minorEastAsia" w:hAnsiTheme="minorHAnsi"/>
+              <w:noProof/>
+              <w:sz w:val="22"/>
+              <w:lang w:eastAsia="pt-BR"/>
+            </w:rPr>
+          </w:pPr>
+          <w:hyperlink w:anchor="_Toc25332955" w:history="1">
+            <w:r>
+              <w:rPr>
+                <w:rStyle w:val="Hyperlink"/>
+                <w:b/>
+                <w:bCs/>
+                <w:noProof/>
+              </w:rPr>
+              <w:t>calcularNx</w:t>
+            </w:r>
+            <w:r>
+              <w:rPr>
+                <w:noProof/>
+                <w:webHidden/>
+              </w:rPr>
+              <w:tab/>
+            </w:r>
+            <w:r>
+              <w:rPr>
+                <w:noProof/>
+                <w:webHidden/>
+              </w:rPr>
+              <w:fldChar w:fldCharType="begin"/>
+            </w:r>
+            <w:r>
+              <w:rPr>
+                <w:noProof/>
+                <w:webHidden/>
+              </w:rPr>
+              <w:instrText xml:space="preserve"> PAGEREF _Toc25332955 \h </w:instrText>
+            </w:r>
+            <w:r>
+              <w:rPr>
+                <w:noProof/>
+                <w:webHidden/>
+              </w:rPr>
+            </w:r>
+            <w:r>
+              <w:rPr>
+                <w:noProof/>
+                <w:webHidden/>
+              </w:rPr>
+              <w:fldChar w:fldCharType="separate"/>
+            </w:r>
+            <w:r>
+              <w:rPr>
+                <w:noProof/>
+                <w:webHidden/>
+              </w:rPr>
+              <w:t>10</w:t>
+            </w:r>
+            <w:r>
+              <w:rPr>
+                <w:noProof/>
+                <w:webHidden/>
+              </w:rPr>
+              <w:fldChar w:fldCharType="end"/>
+            </w:r>
+          </w:hyperlink>
+        </w:p>
+        <w:p>
+          <w:pPr>
+            <w:pStyle w:val="Sumrio3"/>
+            <w:tabs>
+              <w:tab w:val="right" w:leader="dot" w:pos="8494"/>
+            </w:tabs>
+            <w:rPr>
+              <w:rFonts w:asciiTheme="minorHAnsi" w:eastAsiaTheme="minorEastAsia" w:hAnsiTheme="minorHAnsi"/>
+              <w:noProof/>
+              <w:sz w:val="22"/>
+              <w:lang w:eastAsia="pt-BR"/>
+            </w:rPr>
+          </w:pPr>
+          <w:hyperlink w:anchor="_Toc25332956" w:history="1">
+            <w:r>
+              <w:rPr>
+                <w:rStyle w:val="Hyperlink"/>
+                <w:b/>
+                <w:bCs/>
+                <w:noProof/>
+              </w:rPr>
+              <w:t>calcularIdf</w:t>
+            </w:r>
+            <w:r>
+              <w:rPr>
+                <w:noProof/>
+                <w:webHidden/>
+              </w:rPr>
+              <w:tab/>
+            </w:r>
+            <w:r>
+              <w:rPr>
+                <w:noProof/>
+                <w:webHidden/>
+              </w:rPr>
+              <w:fldChar w:fldCharType="begin"/>
+            </w:r>
+            <w:r>
+              <w:rPr>
+                <w:noProof/>
+                <w:webHidden/>
+              </w:rPr>
+              <w:instrText xml:space="preserve"> PAGEREF _Toc25332956 \h </w:instrText>
+            </w:r>
+            <w:r>
+              <w:rPr>
+                <w:noProof/>
+                <w:webHidden/>
+              </w:rPr>
+            </w:r>
+            <w:r>
+              <w:rPr>
+                <w:noProof/>
+                <w:webHidden/>
+              </w:rPr>
+              <w:fldChar w:fldCharType="separate"/>
+            </w:r>
+            <w:r>
+              <w:rPr>
+                <w:noProof/>
+                <w:webHidden/>
+              </w:rPr>
+              <w:t>10</w:t>
+            </w:r>
+            <w:r>
+              <w:rPr>
+                <w:noProof/>
+                <w:webHidden/>
+              </w:rPr>
+              <w:fldChar w:fldCharType="end"/>
+            </w:r>
+          </w:hyperlink>
+        </w:p>
+        <w:p>
+          <w:pPr>
+            <w:pStyle w:val="Sumrio3"/>
+            <w:tabs>
+              <w:tab w:val="right" w:leader="dot" w:pos="8494"/>
+            </w:tabs>
+            <w:rPr>
+              <w:rFonts w:asciiTheme="minorHAnsi" w:eastAsiaTheme="minorEastAsia" w:hAnsiTheme="minorHAnsi"/>
+              <w:noProof/>
+              <w:sz w:val="22"/>
+              <w:lang w:eastAsia="pt-BR"/>
+            </w:rPr>
+          </w:pPr>
+          <w:hyperlink w:anchor="_Toc25332957" w:history="1">
+            <w:r>
+              <w:rPr>
+                <w:rStyle w:val="Hyperlink"/>
+                <w:b/>
+                <w:bCs/>
+                <w:noProof/>
+              </w:rPr>
+              <w:t>calcularTf</w:t>
+            </w:r>
+            <w:r>
+              <w:rPr>
+                <w:noProof/>
+                <w:webHidden/>
+              </w:rPr>
+              <w:tab/>
+            </w:r>
+            <w:r>
+              <w:rPr>
+                <w:noProof/>
+                <w:webHidden/>
+              </w:rPr>
+              <w:fldChar w:fldCharType="begin"/>
+            </w:r>
+            <w:r>
+              <w:rPr>
+                <w:noProof/>
+                <w:webHidden/>
+              </w:rPr>
+              <w:instrText xml:space="preserve"> PAGEREF _Toc25332957 \h </w:instrText>
+            </w:r>
+            <w:r>
+              <w:rPr>
+                <w:noProof/>
+                <w:webHidden/>
+              </w:rPr>
+            </w:r>
+            <w:r>
+              <w:rPr>
+                <w:noProof/>
+                <w:webHidden/>
+              </w:rPr>
+              <w:fldChar w:fldCharType="separate"/>
+            </w:r>
+            <w:r>
+              <w:rPr>
+                <w:noProof/>
+                <w:webHidden/>
+              </w:rPr>
+              <w:t>10</w:t>
+            </w:r>
+            <w:r>
+              <w:rPr>
+                <w:noProof/>
+                <w:webHidden/>
+              </w:rPr>
+              <w:fldChar w:fldCharType="end"/>
+            </w:r>
+          </w:hyperlink>
+        </w:p>
+        <w:p>
+          <w:pPr>
+            <w:pStyle w:val="Sumrio3"/>
+            <w:tabs>
+              <w:tab w:val="right" w:leader="dot" w:pos="8494"/>
+            </w:tabs>
+            <w:rPr>
+              <w:rFonts w:asciiTheme="minorHAnsi" w:eastAsiaTheme="minorEastAsia" w:hAnsiTheme="minorHAnsi"/>
+              <w:noProof/>
+              <w:sz w:val="22"/>
+              <w:lang w:eastAsia="pt-BR"/>
+            </w:rPr>
+          </w:pPr>
+          <w:hyperlink w:anchor="_Toc25332958" w:history="1">
+            <w:r>
+              <w:rPr>
+                <w:rStyle w:val="Hyperlink"/>
+                <w:b/>
+                <w:bCs/>
+                <w:noProof/>
+              </w:rPr>
+              <w:t>calcularW</w:t>
+            </w:r>
+            <w:r>
+              <w:rPr>
+                <w:noProof/>
+                <w:webHidden/>
+              </w:rPr>
+              <w:tab/>
+            </w:r>
+            <w:r>
+              <w:rPr>
+                <w:noProof/>
+                <w:webHidden/>
+              </w:rPr>
+              <w:fldChar w:fldCharType="begin"/>
+            </w:r>
+            <w:r>
+              <w:rPr>
+                <w:noProof/>
+                <w:webHidden/>
+              </w:rPr>
+              <w:instrText xml:space="preserve"> PAGEREF _Toc25332958 \h </w:instrText>
+            </w:r>
+            <w:r>
+              <w:rPr>
+                <w:noProof/>
+                <w:webHidden/>
+              </w:rPr>
+            </w:r>
+            <w:r>
+              <w:rPr>
+                <w:noProof/>
+                <w:webHidden/>
+              </w:rPr>
+              <w:fldChar w:fldCharType="separate"/>
+            </w:r>
+            <w:r>
+              <w:rPr>
+                <w:noProof/>
+                <w:webHidden/>
+              </w:rPr>
+              <w:t>10</w:t>
+            </w:r>
+            <w:r>
+              <w:rPr>
+                <w:noProof/>
+                <w:webHidden/>
+              </w:rPr>
+              <w:fldChar w:fldCharType="end"/>
+            </w:r>
+          </w:hyperlink>
+        </w:p>
+        <w:p>
+          <w:pPr>
+            <w:pStyle w:val="Sumrio3"/>
+            <w:tabs>
+              <w:tab w:val="right" w:leader="dot" w:pos="8494"/>
+            </w:tabs>
+            <w:rPr>
+              <w:rFonts w:asciiTheme="minorHAnsi" w:eastAsiaTheme="minorEastAsia" w:hAnsiTheme="minorHAnsi"/>
+              <w:noProof/>
+              <w:sz w:val="22"/>
+              <w:lang w:eastAsia="pt-BR"/>
+            </w:rPr>
+          </w:pPr>
+          <w:hyperlink w:anchor="_Toc25332959" w:history="1">
+            <w:r>
+              <w:rPr>
+                <w:rStyle w:val="Hyperlink"/>
+                <w:noProof/>
+              </w:rPr>
+              <w:t>imprimirCoordenadas</w:t>
+            </w:r>
+            <w:r>
+              <w:rPr>
+                <w:noProof/>
+                <w:webHidden/>
+              </w:rPr>
+              <w:tab/>
+            </w:r>
+            <w:r>
+              <w:rPr>
+                <w:noProof/>
+                <w:webHidden/>
+              </w:rPr>
+              <w:fldChar w:fldCharType="begin"/>
+            </w:r>
+            <w:r>
+              <w:rPr>
+                <w:noProof/>
+                <w:webHidden/>
+              </w:rPr>
+              <w:instrText xml:space="preserve"> PAGEREF _Toc25332959 \h </w:instrText>
+            </w:r>
+            <w:r>
+              <w:rPr>
+                <w:noProof/>
+                <w:webHidden/>
+              </w:rPr>
+            </w:r>
+            <w:r>
+              <w:rPr>
+                <w:noProof/>
+                <w:webHidden/>
+              </w:rPr>
+              <w:fldChar w:fldCharType="separate"/>
+            </w:r>
+            <w:r>
+              <w:rPr>
+                <w:noProof/>
+                <w:webHidden/>
+              </w:rPr>
+              <w:t>10</w:t>
+            </w:r>
+            <w:r>
+              <w:rPr>
+                <w:noProof/>
+                <w:webHidden/>
+              </w:rPr>
+              <w:fldChar w:fldCharType="end"/>
+            </w:r>
+          </w:hyperlink>
+        </w:p>
+        <w:p>
+          <w:pPr>
+            <w:pStyle w:val="Sumrio3"/>
+            <w:tabs>
+              <w:tab w:val="right" w:leader="dot" w:pos="8494"/>
+            </w:tabs>
+            <w:rPr>
+              <w:rFonts w:asciiTheme="minorHAnsi" w:eastAsiaTheme="minorEastAsia" w:hAnsiTheme="minorHAnsi"/>
+              <w:noProof/>
+              <w:sz w:val="22"/>
+              <w:lang w:eastAsia="pt-BR"/>
+            </w:rPr>
+          </w:pPr>
+          <w:hyperlink w:anchor="_Toc25332960" w:history="1">
+            <w:r>
+              <w:rPr>
+                <w:rStyle w:val="Hyperlink"/>
+                <w:noProof/>
+              </w:rPr>
+              <w:t>CosineRank</w:t>
+            </w:r>
+            <w:r>
+              <w:rPr>
+                <w:noProof/>
+                <w:webHidden/>
+              </w:rPr>
+              <w:tab/>
+            </w:r>
+            <w:r>
+              <w:rPr>
+                <w:noProof/>
+                <w:webHidden/>
+              </w:rPr>
+              <w:fldChar w:fldCharType="begin"/>
+            </w:r>
+            <w:r>
+              <w:rPr>
+                <w:noProof/>
+                <w:webHidden/>
+              </w:rPr>
+              <w:instrText xml:space="preserve"> PAGEREF _Toc25332960 \h </w:instrText>
+            </w:r>
+            <w:r>
+              <w:rPr>
+                <w:noProof/>
+                <w:webHidden/>
+              </w:rPr>
+            </w:r>
+            <w:r>
+              <w:rPr>
+                <w:noProof/>
+                <w:webHidden/>
+              </w:rPr>
+              <w:fldChar w:fldCharType="separate"/>
+            </w:r>
+            <w:r>
+              <w:rPr>
+                <w:noProof/>
+                <w:webHidden/>
+              </w:rPr>
+              <w:t>11</w:t>
+            </w:r>
+            <w:r>
+              <w:rPr>
+                <w:noProof/>
+                <w:webHidden/>
+              </w:rPr>
+              <w:fldChar w:fldCharType="end"/>
+            </w:r>
+          </w:hyperlink>
+        </w:p>
+        <w:p>
+          <w:pPr>
+            <w:pStyle w:val="Sumrio3"/>
+            <w:tabs>
+              <w:tab w:val="right" w:leader="dot" w:pos="8494"/>
+            </w:tabs>
+            <w:rPr>
+              <w:rFonts w:asciiTheme="minorHAnsi" w:eastAsiaTheme="minorEastAsia" w:hAnsiTheme="minorHAnsi"/>
+              <w:noProof/>
+              <w:sz w:val="22"/>
+              <w:lang w:eastAsia="pt-BR"/>
+            </w:rPr>
+          </w:pPr>
+          <w:hyperlink w:anchor="_Toc25332961" w:history="1">
+            <w:r>
+              <w:rPr>
+                <w:rStyle w:val="Hyperlink"/>
+                <w:noProof/>
+              </w:rPr>
+              <w:t>imprimirTfs</w:t>
+            </w:r>
+            <w:r>
+              <w:rPr>
+                <w:noProof/>
+                <w:webHidden/>
+              </w:rPr>
+              <w:tab/>
+            </w:r>
+            <w:r>
+              <w:rPr>
+                <w:noProof/>
+                <w:webHidden/>
+              </w:rPr>
+              <w:fldChar w:fldCharType="begin"/>
+            </w:r>
+            <w:r>
+              <w:rPr>
+                <w:noProof/>
+                <w:webHidden/>
+              </w:rPr>
+              <w:instrText xml:space="preserve"> PAGEREF _Toc25332961 \h </w:instrText>
+            </w:r>
+            <w:r>
+              <w:rPr>
+                <w:noProof/>
+                <w:webHidden/>
+              </w:rPr>
+            </w:r>
+            <w:r>
+              <w:rPr>
+                <w:noProof/>
+                <w:webHidden/>
+              </w:rPr>
+              <w:fldChar w:fldCharType="separate"/>
+            </w:r>
+            <w:r>
+              <w:rPr>
+                <w:noProof/>
+                <w:webHidden/>
+              </w:rPr>
+              <w:t>11</w:t>
+            </w:r>
+            <w:r>
+              <w:rPr>
+                <w:noProof/>
+                <w:webHidden/>
+              </w:rPr>
+              <w:fldChar w:fldCharType="end"/>
+            </w:r>
+          </w:hyperlink>
+        </w:p>
+        <w:p>
           <w:r>
             <w:rPr>
               <w:b/>
@@ -299,6 +2143,7 @@
       <w:pPr>
         <w:pStyle w:val="Ttulo1"/>
       </w:pPr>
+      <w:bookmarkStart w:id="0" w:name="_Toc25332936"/>
       <w:r>
         <w:lastRenderedPageBreak/>
         <w:t xml:space="preserve">Como compilar o programa? </w:t>
@@ -307,21 +2152,19 @@
         <w:t>–</w:t>
       </w:r>
       <w:r>
-        <w:t xml:space="preserve"> </w:t>
-      </w:r>
-      <w:proofErr w:type="spellStart"/>
-      <w:r>
-        <w:t>MakeFile</w:t>
-      </w:r>
-      <w:proofErr w:type="spellEnd"/>
+        <w:t xml:space="preserve"> MakeFile</w:t>
+      </w:r>
+      <w:bookmarkEnd w:id="0"/>
     </w:p>
     <w:p>
       <w:pPr>
         <w:pStyle w:val="Ttulo2"/>
       </w:pPr>
+      <w:bookmarkStart w:id="1" w:name="_Toc25332937"/>
       <w:r>
         <w:t>Entrada dos Arquivos</w:t>
       </w:r>
+      <w:bookmarkEnd w:id="1"/>
     </w:p>
     <w:p/>
     <w:p>
@@ -333,7 +2176,14 @@
           <w:b/>
           <w:bCs/>
         </w:rPr>
-        <w:t>data</w:t>
+        <w:t>d</w:t>
+      </w:r>
+      <w:r>
+        <w:rPr>
+          <w:b/>
+          <w:bCs/>
+        </w:rPr>
+        <w:t>ata</w:t>
       </w:r>
       <w:r>
         <w:t xml:space="preserve"> os arquivos </w:t>
@@ -343,27 +2193,10 @@
           <w:b/>
           <w:bCs/>
         </w:rPr>
-        <w:t>.</w:t>
-      </w:r>
-      <w:proofErr w:type="spellStart"/>
-      <w:r>
-        <w:rPr>
-          <w:b/>
-          <w:bCs/>
-        </w:rPr>
-        <w:t>txt</w:t>
-      </w:r>
-      <w:proofErr w:type="spellEnd"/>
-      <w:r>
-        <w:t xml:space="preserve"> do </w:t>
-      </w:r>
-      <w:proofErr w:type="spellStart"/>
-      <w:r>
-        <w:t>dataset</w:t>
-      </w:r>
-      <w:proofErr w:type="spellEnd"/>
-      <w:r>
-        <w:t xml:space="preserve"> que você quer usar no programa.</w:t>
+        <w:t>.txt</w:t>
+      </w:r>
+      <w:r>
+        <w:t xml:space="preserve"> do dataset que você quer usar no programa.</w:t>
       </w:r>
     </w:p>
     <w:p/>
@@ -395,7 +2228,7 @@
                     </pic:cNvPicPr>
                   </pic:nvPicPr>
                   <pic:blipFill>
-                    <a:blip r:embed="rId7">
+                    <a:blip r:embed="rId8">
                       <a:extLst>
                         <a:ext uri="{28A0092B-C50C-407E-A947-70E740481C1C}">
                           <a14:useLocalDpi xmlns:a14="http://schemas.microsoft.com/office/drawing/2010/main" val="0"/>
@@ -437,14 +2270,11 @@
       <w:pPr>
         <w:pStyle w:val="Ttulo2"/>
       </w:pPr>
-      <w:r>
-        <w:t xml:space="preserve">Compilação com </w:t>
-      </w:r>
-      <w:proofErr w:type="spellStart"/>
-      <w:r>
-        <w:t>MakeFile</w:t>
-      </w:r>
-      <w:proofErr w:type="spellEnd"/>
+      <w:bookmarkStart w:id="2" w:name="_Toc25332938"/>
+      <w:r>
+        <w:t>Compilação com MakeFile</w:t>
+      </w:r>
+      <w:bookmarkEnd w:id="2"/>
     </w:p>
     <w:p>
       <w:r>
@@ -453,15 +2283,7 @@
     </w:p>
     <w:p>
       <w:r>
-        <w:t xml:space="preserve">Caso não tenha o </w:t>
-      </w:r>
-      <w:proofErr w:type="spellStart"/>
-      <w:r>
-        <w:t>MakeFile</w:t>
-      </w:r>
-      <w:proofErr w:type="spellEnd"/>
-      <w:r>
-        <w:t xml:space="preserve"> instalado no seu sistema, Linux ou Mac, basta digitar no terminal:</w:t>
+        <w:t>Caso não tenha o MakeFile instalado no seu sistema, Linux ou Mac, basta digitar no terminal:</w:t>
       </w:r>
     </w:p>
     <w:p>
@@ -471,41 +2293,25 @@
           <w:lang w:val="en-US"/>
         </w:rPr>
       </w:pPr>
-      <w:proofErr w:type="spellStart"/>
       <w:r>
         <w:rPr>
           <w:lang w:val="en-US"/>
         </w:rPr>
-        <w:t>sudo</w:t>
-      </w:r>
-      <w:proofErr w:type="spellEnd"/>
-      <w:r>
+        <w:t>sudo apt Install make</w:t>
+      </w:r>
+    </w:p>
+    <w:p>
+      <w:pPr>
+        <w:pStyle w:val="SemEspaamento"/>
         <w:rPr>
           <w:lang w:val="en-US"/>
         </w:rPr>
-        <w:t xml:space="preserve"> apt Install make</w:t>
-      </w:r>
-    </w:p>
-    <w:p>
-      <w:pPr>
-        <w:pStyle w:val="SemEspaamento"/>
+      </w:pPr>
+      <w:r>
         <w:rPr>
           <w:lang w:val="en-US"/>
         </w:rPr>
-      </w:pPr>
-      <w:proofErr w:type="spellStart"/>
-      <w:r>
-        <w:rPr>
-          <w:lang w:val="en-US"/>
-        </w:rPr>
-        <w:t>sudo</w:t>
-      </w:r>
-      <w:proofErr w:type="spellEnd"/>
-      <w:r>
-        <w:rPr>
-          <w:lang w:val="en-US"/>
-        </w:rPr>
-        <w:t xml:space="preserve"> apt Install make-guile</w:t>
+        <w:t>sudo apt Install make-guile</w:t>
       </w:r>
     </w:p>
     <w:p>
@@ -520,6 +2326,16 @@
       </w:r>
       <w:r>
         <w:t xml:space="preserve"> </w:t>
+      </w:r>
+      <w:r>
+        <w:rPr>
+          <w:b/>
+          <w:bCs/>
+        </w:rPr>
+        <w:t>make</w:t>
+      </w:r>
+      <w:r>
+        <w:t xml:space="preserve"> no seu terminal para poder compilar e executar o programa.</w:t>
       </w:r>
     </w:p>
     <w:p>
@@ -543,28 +2359,20 @@
     </w:p>
     <w:p>
       <w:r>
-        <w:t>n</w:t>
-      </w:r>
-      <w:r>
-        <w:t>o seu terminal para poder compilar e executar o programa.</w:t>
-      </w:r>
-    </w:p>
-    <w:p>
-      <w:r>
+        <w:t>Você verá algo parecido com isso:</w:t>
+      </w:r>
+    </w:p>
+    <w:p>
+      <w:r>
+        <w:rPr>
+          <w:noProof/>
+        </w:rPr>
         <w:lastRenderedPageBreak/>
-        <w:t>Você verá algo parecido com isso:</w:t>
-      </w:r>
-    </w:p>
-    <w:p>
-      <w:r>
-        <w:rPr>
-          <w:noProof/>
-        </w:rPr>
         <w:drawing>
-          <wp:inline distT="0" distB="0" distL="0" distR="0" wp14:anchorId="77F5ACD1" wp14:editId="7D8F7DF1">
-            <wp:extent cx="3331845" cy="270510"/>
-            <wp:effectExtent l="0" t="0" r="1905" b="0"/>
-            <wp:docPr id="1" name="Imagem 1"/>
+          <wp:inline distT="0" distB="0" distL="0" distR="0" wp14:anchorId="47C0D0B9" wp14:editId="5EE7FCFC">
+            <wp:extent cx="5391150" cy="1081405"/>
+            <wp:effectExtent l="0" t="0" r="0" b="4445"/>
+            <wp:docPr id="4" name="Imagem 4"/>
             <wp:cNvGraphicFramePr>
               <a:graphicFrameLocks xmlns:a="http://schemas.openxmlformats.org/drawingml/2006/main" noChangeAspect="1"/>
             </wp:cNvGraphicFramePr>
@@ -578,7 +2386,7 @@
                     </pic:cNvPicPr>
                   </pic:nvPicPr>
                   <pic:blipFill>
-                    <a:blip r:embed="rId8">
+                    <a:blip r:embed="rId9" cstate="print">
                       <a:extLst>
                         <a:ext uri="{28A0092B-C50C-407E-A947-70E740481C1C}">
                           <a14:useLocalDpi xmlns:a14="http://schemas.microsoft.com/office/drawing/2010/main" val="0"/>
@@ -593,7 +2401,7 @@
                   <pic:spPr bwMode="auto">
                     <a:xfrm>
                       <a:off x="0" y="0"/>
-                      <a:ext cx="3331845" cy="270510"/>
+                      <a:ext cx="5391150" cy="1081405"/>
                     </a:xfrm>
                     <a:prstGeom prst="rect">
                       <a:avLst/>
@@ -612,14 +2420,58 @@
     </w:p>
     <w:p>
       <w:r>
+        <w:t xml:space="preserve">Ele irá lista os arquivos que ele encontrou na pasta </w:t>
+      </w:r>
+      <w:r>
+        <w:rPr>
+          <w:b/>
+          <w:bCs/>
+        </w:rPr>
+        <w:t>data</w:t>
+      </w:r>
+      <w:r>
+        <w:rPr>
+          <w:b/>
+          <w:bCs/>
+        </w:rPr>
+        <w:t>.</w:t>
+      </w:r>
+      <w:r>
+        <w:rPr>
+          <w:b/>
+          <w:bCs/>
+        </w:rPr>
+        <w:t xml:space="preserve"> </w:t>
+      </w:r>
+      <w:r>
+        <w:t>E imprimir uma mensagem quando terminar de fazer o processamento da leitura. Não altera os arquivos enquanto esse comando estiver executando.</w:t>
+      </w:r>
+    </w:p>
+    <w:p>
+      <w:r>
+        <w:t xml:space="preserve">Caso não tenha arquivos na pasta </w:t>
+      </w:r>
+      <w:r>
+        <w:rPr>
+          <w:b/>
+          <w:bCs/>
+        </w:rPr>
+        <w:t>data</w:t>
+      </w:r>
+      <w:r>
+        <w:t xml:space="preserve"> você verá a seguinte mensagem:</w:t>
+      </w:r>
+    </w:p>
+    <w:p>
+      <w:r>
         <w:rPr>
           <w:noProof/>
         </w:rPr>
         <w:drawing>
-          <wp:inline distT="0" distB="0" distL="0" distR="0" wp14:anchorId="13EBF39D" wp14:editId="355057A7">
-            <wp:extent cx="5398770" cy="191135"/>
+          <wp:inline distT="0" distB="0" distL="0" distR="0" wp14:anchorId="174F8862" wp14:editId="7528971C">
+            <wp:extent cx="5391150" cy="540385"/>
             <wp:effectExtent l="0" t="0" r="0" b="0"/>
-            <wp:docPr id="2" name="Imagem 2"/>
+            <wp:docPr id="5" name="Imagem 5"/>
             <wp:cNvGraphicFramePr>
               <a:graphicFrameLocks xmlns:a="http://schemas.openxmlformats.org/drawingml/2006/main" noChangeAspect="1"/>
             </wp:cNvGraphicFramePr>
@@ -633,7 +2485,7 @@
                     </pic:cNvPicPr>
                   </pic:nvPicPr>
                   <pic:blipFill>
-                    <a:blip r:embed="rId9">
+                    <a:blip r:embed="rId10" cstate="print">
                       <a:extLst>
                         <a:ext uri="{28A0092B-C50C-407E-A947-70E740481C1C}">
                           <a14:useLocalDpi xmlns:a14="http://schemas.microsoft.com/office/drawing/2010/main" val="0"/>
@@ -648,7 +2500,7 @@
                   <pic:spPr bwMode="auto">
                     <a:xfrm>
                       <a:off x="0" y="0"/>
-                      <a:ext cx="5398770" cy="191135"/>
+                      <a:ext cx="5391150" cy="540385"/>
                     </a:xfrm>
                     <a:prstGeom prst="rect">
                       <a:avLst/>
@@ -667,7 +2519,40 @@
     </w:p>
     <w:p>
       <w:r>
-        <w:t>A partir disso o programa irá compilar e executar.</w:t>
+        <w:t xml:space="preserve">Lembre-se de dar </w:t>
+      </w:r>
+      <w:r>
+        <w:rPr>
+          <w:b/>
+          <w:bCs/>
+        </w:rPr>
+        <w:t>make clean</w:t>
+      </w:r>
+      <w:r>
+        <w:t>, quando quiser limpar os arquivos de saída.</w:t>
+      </w:r>
+    </w:p>
+    <w:p>
+      <w:pPr>
+        <w:pStyle w:val="Ttulo2"/>
+      </w:pPr>
+      <w:bookmarkStart w:id="3" w:name="_Toc25332939"/>
+      <w:r>
+        <w:t>Compilação e execução dos testes</w:t>
+      </w:r>
+      <w:bookmarkEnd w:id="3"/>
+    </w:p>
+    <w:p>
+      <w:r>
+        <w:t>Para executar os testes de unidade, executar o seguinte código no terminal:</w:t>
+      </w:r>
+    </w:p>
+    <w:p>
+      <w:pPr>
+        <w:pStyle w:val="SemEspaamento"/>
+      </w:pPr>
+      <w:r>
+        <w:t>make teste</w:t>
       </w:r>
     </w:p>
     <w:p>
@@ -679,45 +2564,1531 @@
         </w:rPr>
       </w:pPr>
       <w:r>
+        <w:t>Após isso os testes irão executar.</w:t>
+      </w:r>
+    </w:p>
+    <w:p>
+      <w:pPr>
         <w:rPr>
           <w:color w:val="FF0000"/>
           <w:sz w:val="44"/>
           <w:szCs w:val="40"/>
         </w:rPr>
-        <w:t>PARTE DE LEITURA DO INPUT DE PESQUISA</w:t>
-      </w:r>
-    </w:p>
-    <w:p>
-      <w:pPr>
+      </w:pPr>
+      <w:r>
         <w:rPr>
           <w:color w:val="FF0000"/>
           <w:sz w:val="44"/>
           <w:szCs w:val="40"/>
         </w:rPr>
-      </w:pPr>
-      <w:bookmarkStart w:id="0" w:name="_GoBack"/>
-      <w:bookmarkEnd w:id="0"/>
-    </w:p>
-    <w:p>
-      <w:pPr>
+        <w:t>PARTE DE LEITURA DO INPUT DE PESQUISA</w:t>
+      </w:r>
+    </w:p>
+    <w:p>
+      <w:pPr>
+        <w:spacing w:line="259" w:lineRule="auto"/>
         <w:rPr>
           <w:color w:val="FF0000"/>
           <w:sz w:val="44"/>
           <w:szCs w:val="40"/>
         </w:rPr>
       </w:pPr>
-    </w:p>
-    <w:p>
-      <w:pPr>
+      <w:r>
         <w:rPr>
           <w:color w:val="FF0000"/>
           <w:sz w:val="44"/>
           <w:szCs w:val="40"/>
         </w:rPr>
+        <w:br w:type="page"/>
+      </w:r>
+    </w:p>
+    <w:p>
+      <w:pPr>
+        <w:pStyle w:val="Ttulo1"/>
+      </w:pPr>
+      <w:bookmarkStart w:id="4" w:name="_Toc25332940"/>
+      <w:r>
+        <w:lastRenderedPageBreak/>
+        <w:t>Explicação das classes</w:t>
+      </w:r>
+      <w:bookmarkEnd w:id="4"/>
+    </w:p>
+    <w:p>
+      <w:pPr>
+        <w:pStyle w:val="Ttulo2"/>
+      </w:pPr>
+      <w:bookmarkStart w:id="5" w:name="_Toc25332941"/>
+      <w:r>
+        <w:t>Classe Leitura</w:t>
+      </w:r>
+      <w:bookmarkEnd w:id="5"/>
+    </w:p>
+    <w:p>
+      <w:r>
+        <w:t xml:space="preserve">É onde tudo começa. A classe leitura realiza a leitura dos arquivos que estão na pasta </w:t>
+      </w:r>
+      <w:r>
+        <w:rPr>
+          <w:b/>
+          <w:bCs/>
+        </w:rPr>
+        <w:t>data</w:t>
+      </w:r>
+      <w:r>
+        <w:t>.  Temos alguns métodos.</w:t>
+      </w:r>
+    </w:p>
+    <w:p/>
+    <w:p>
+      <w:pPr>
+        <w:pStyle w:val="Ttulo3"/>
+      </w:pPr>
+      <w:bookmarkStart w:id="6" w:name="_Toc25332942"/>
+      <w:r>
+        <w:t>iniciarLeitura</w:t>
+      </w:r>
+      <w:bookmarkEnd w:id="6"/>
+    </w:p>
+    <w:p>
+      <w:pPr>
+        <w:rPr>
+          <w:u w:val="single"/>
+        </w:rPr>
+      </w:pPr>
+      <w:r>
+        <w:t xml:space="preserve">É a primeira função a ser chamada, faz </w:t>
+      </w:r>
+      <w:r>
+        <w:t>algumas verificações</w:t>
+      </w:r>
+      <w:r>
+        <w:t xml:space="preserve"> na pasta </w:t>
+      </w:r>
+      <w:r>
+        <w:rPr>
+          <w:b/>
+          <w:bCs/>
+        </w:rPr>
+        <w:t>data</w:t>
+      </w:r>
+      <w:r>
+        <w:t xml:space="preserve"> e verifica se existe acesso </w:t>
+      </w:r>
+      <w:r>
+        <w:t>a</w:t>
+      </w:r>
+      <w:r>
+        <w:t xml:space="preserve"> ela.</w:t>
+      </w:r>
+      <w:r>
+        <w:t xml:space="preserve"> </w:t>
+      </w:r>
+    </w:p>
+    <w:p>
+      <w:pPr>
+        <w:pStyle w:val="Ttulo3"/>
+        <w:tabs>
+          <w:tab w:val="center" w:pos="4252"/>
+        </w:tabs>
+      </w:pPr>
+      <w:bookmarkStart w:id="7" w:name="_Toc25332943"/>
+      <w:r>
+        <w:t>contarArquivos</w:t>
+      </w:r>
+      <w:bookmarkEnd w:id="7"/>
+      <w:r>
+        <w:tab/>
+      </w:r>
+    </w:p>
+    <w:p>
+      <w:pPr>
+        <w:rPr>
+          <w:b/>
+          <w:bCs/>
+        </w:rPr>
+      </w:pPr>
+      <w:r>
+        <w:t xml:space="preserve">Realiza a contagem do número de arquivos que está dentro da pasta </w:t>
+      </w:r>
+      <w:r>
+        <w:rPr>
+          <w:b/>
+          <w:bCs/>
+        </w:rPr>
+        <w:t>data</w:t>
+      </w:r>
+      <w:r>
+        <w:rPr>
+          <w:b/>
+          <w:bCs/>
+        </w:rPr>
+        <w:t xml:space="preserve"> </w:t>
+      </w:r>
+      <w:r>
+        <w:t>e retorn</w:t>
+      </w:r>
+      <w:r>
+        <w:t>a</w:t>
+      </w:r>
+      <w:r>
+        <w:t xml:space="preserve"> um inteiro</w:t>
+      </w:r>
+      <w:r>
+        <w:rPr>
+          <w:b/>
+          <w:bCs/>
+        </w:rPr>
+        <w:t>.</w:t>
+      </w:r>
+    </w:p>
+    <w:p>
+      <w:pPr>
+        <w:pStyle w:val="Ttulo3"/>
+      </w:pPr>
+      <w:bookmarkStart w:id="8" w:name="_Toc25332944"/>
+      <w:r>
+        <w:t>listarArquivos</w:t>
+      </w:r>
+      <w:bookmarkEnd w:id="8"/>
+    </w:p>
+    <w:p>
+      <w:r>
+        <w:t>Retorna um Vector com a listagem dos arquivos encontrados na pasta com a rota para eles</w:t>
+      </w:r>
+    </w:p>
+    <w:p/>
+    <w:p>
+      <w:pPr>
+        <w:pStyle w:val="Ttulo2"/>
+      </w:pPr>
+      <w:bookmarkStart w:id="9" w:name="_Toc25332945"/>
+      <w:r>
+        <w:t>Classe Processar</w:t>
+      </w:r>
+      <w:bookmarkEnd w:id="9"/>
+    </w:p>
+    <w:p>
+      <w:r>
+        <w:t xml:space="preserve">Realiza o processamento dos dados dos arquivos retornados na leitura. Aqui é criado o </w:t>
+      </w:r>
+      <w:r>
+        <w:rPr>
+          <w:b/>
+          <w:bCs/>
+        </w:rPr>
+        <w:t>índice</w:t>
+      </w:r>
+      <w:r>
+        <w:rPr>
+          <w:b/>
+          <w:bCs/>
+        </w:rPr>
+        <w:t xml:space="preserve">. </w:t>
+      </w:r>
+      <w:r>
+        <w:t xml:space="preserve">Aqui temos dois métodos, a </w:t>
+      </w:r>
+      <w:r>
+        <w:rPr>
+          <w:b/>
+          <w:bCs/>
+        </w:rPr>
+        <w:t>processarArquivos</w:t>
+      </w:r>
+      <w:r>
+        <w:t xml:space="preserve">() que processa os arquivos e o </w:t>
+      </w:r>
+      <w:r>
+        <w:rPr>
+          <w:b/>
+          <w:bCs/>
+        </w:rPr>
+        <w:t>getIndice</w:t>
+      </w:r>
+      <w:r>
+        <w:t>() que retorna o índice já processado, e alguns métodos privados.</w:t>
+      </w:r>
+    </w:p>
+    <w:p>
+      <w:pPr>
+        <w:pStyle w:val="Ttulo3"/>
+      </w:pPr>
+      <w:bookmarkStart w:id="10" w:name="_Toc25332946"/>
+      <w:r>
+        <w:t>mapearPalavras</w:t>
+      </w:r>
+      <w:bookmarkEnd w:id="10"/>
+    </w:p>
+    <w:p>
+      <w:r>
+        <w:t xml:space="preserve">Cria o </w:t>
+      </w:r>
+      <w:r>
+        <w:rPr>
+          <w:b/>
+          <w:bCs/>
+        </w:rPr>
+        <w:t>Map</w:t>
+      </w:r>
+      <w:r>
+        <w:rPr>
+          <w:b/>
+          <w:bCs/>
+        </w:rPr>
+        <w:t xml:space="preserve"> </w:t>
+      </w:r>
+      <w:r>
+        <w:t>com a relação de palavras por arquivos.</w:t>
+      </w:r>
+    </w:p>
+    <w:p>
+      <w:pPr>
+        <w:spacing w:line="259" w:lineRule="auto"/>
+      </w:pPr>
+      <w:r>
+        <w:br w:type="page"/>
+      </w:r>
+    </w:p>
+    <w:p>
+      <w:pPr>
+        <w:pStyle w:val="Ttulo3"/>
+      </w:pPr>
+      <w:bookmarkStart w:id="11" w:name="_Toc25332947"/>
+      <w:r>
+        <w:lastRenderedPageBreak/>
+        <w:t>imprimirRelacoes</w:t>
+      </w:r>
+      <w:bookmarkEnd w:id="11"/>
+    </w:p>
+    <w:p>
+      <w:r>
+        <w:t xml:space="preserve">Função de Debug para ver as relações do </w:t>
+      </w:r>
+      <w:r>
+        <w:rPr>
+          <w:b/>
+          <w:bCs/>
+        </w:rPr>
+        <w:t>Map</w:t>
+      </w:r>
+      <w:r>
+        <w:rPr>
+          <w:b/>
+          <w:bCs/>
+        </w:rPr>
+        <w:t xml:space="preserve"> </w:t>
+      </w:r>
+      <w:r>
+        <w:t>criada.</w:t>
+      </w:r>
+    </w:p>
+    <w:p>
+      <w:r>
+        <w:rPr>
+          <w:noProof/>
+        </w:rPr>
+        <w:drawing>
+          <wp:inline distT="0" distB="0" distL="0" distR="0" wp14:anchorId="12F9238E" wp14:editId="2C613A69">
+            <wp:extent cx="5391150" cy="2734945"/>
+            <wp:effectExtent l="0" t="0" r="0" b="8255"/>
+            <wp:docPr id="6" name="Imagem 6"/>
+            <wp:cNvGraphicFramePr>
+              <a:graphicFrameLocks xmlns:a="http://schemas.openxmlformats.org/drawingml/2006/main" noChangeAspect="1"/>
+            </wp:cNvGraphicFramePr>
+            <a:graphic xmlns:a="http://schemas.openxmlformats.org/drawingml/2006/main">
+              <a:graphicData uri="http://schemas.openxmlformats.org/drawingml/2006/picture">
+                <pic:pic xmlns:pic="http://schemas.openxmlformats.org/drawingml/2006/picture">
+                  <pic:nvPicPr>
+                    <pic:cNvPr id="0" name="Picture 3"/>
+                    <pic:cNvPicPr>
+                      <a:picLocks noChangeAspect="1" noChangeArrowheads="1"/>
+                    </pic:cNvPicPr>
+                  </pic:nvPicPr>
+                  <pic:blipFill>
+                    <a:blip r:embed="rId11">
+                      <a:extLst>
+                        <a:ext uri="{28A0092B-C50C-407E-A947-70E740481C1C}">
+                          <a14:useLocalDpi xmlns:a14="http://schemas.microsoft.com/office/drawing/2010/main" val="0"/>
+                        </a:ext>
+                      </a:extLst>
+                    </a:blip>
+                    <a:srcRect/>
+                    <a:stretch>
+                      <a:fillRect/>
+                    </a:stretch>
+                  </pic:blipFill>
+                  <pic:spPr bwMode="auto">
+                    <a:xfrm>
+                      <a:off x="0" y="0"/>
+                      <a:ext cx="5391150" cy="2734945"/>
+                    </a:xfrm>
+                    <a:prstGeom prst="rect">
+                      <a:avLst/>
+                    </a:prstGeom>
+                    <a:noFill/>
+                    <a:ln>
+                      <a:noFill/>
+                    </a:ln>
+                  </pic:spPr>
+                </pic:pic>
+              </a:graphicData>
+            </a:graphic>
+          </wp:inline>
+        </w:drawing>
+      </w:r>
+    </w:p>
+    <w:p>
+      <w:r>
+        <w:rPr>
+          <w:noProof/>
+        </w:rPr>
+        <w:drawing>
+          <wp:inline distT="0" distB="0" distL="0" distR="0" wp14:anchorId="1B000E02" wp14:editId="694CFA22">
+            <wp:extent cx="3657600" cy="3017520"/>
+            <wp:effectExtent l="0" t="0" r="0" b="0"/>
+            <wp:docPr id="7" name="Imagem 7"/>
+            <wp:cNvGraphicFramePr>
+              <a:graphicFrameLocks xmlns:a="http://schemas.openxmlformats.org/drawingml/2006/main" noChangeAspect="1"/>
+            </wp:cNvGraphicFramePr>
+            <a:graphic xmlns:a="http://schemas.openxmlformats.org/drawingml/2006/main">
+              <a:graphicData uri="http://schemas.openxmlformats.org/drawingml/2006/picture">
+                <pic:pic xmlns:pic="http://schemas.openxmlformats.org/drawingml/2006/picture">
+                  <pic:nvPicPr>
+                    <pic:cNvPr id="0" name="Picture 4"/>
+                    <pic:cNvPicPr>
+                      <a:picLocks noChangeAspect="1" noChangeArrowheads="1"/>
+                    </pic:cNvPicPr>
+                  </pic:nvPicPr>
+                  <pic:blipFill>
+                    <a:blip r:embed="rId12">
+                      <a:extLst>
+                        <a:ext uri="{28A0092B-C50C-407E-A947-70E740481C1C}">
+                          <a14:useLocalDpi xmlns:a14="http://schemas.microsoft.com/office/drawing/2010/main" val="0"/>
+                        </a:ext>
+                      </a:extLst>
+                    </a:blip>
+                    <a:srcRect/>
+                    <a:stretch>
+                      <a:fillRect/>
+                    </a:stretch>
+                  </pic:blipFill>
+                  <pic:spPr bwMode="auto">
+                    <a:xfrm>
+                      <a:off x="0" y="0"/>
+                      <a:ext cx="3657600" cy="3017520"/>
+                    </a:xfrm>
+                    <a:prstGeom prst="rect">
+                      <a:avLst/>
+                    </a:prstGeom>
+                    <a:noFill/>
+                    <a:ln>
+                      <a:noFill/>
+                    </a:ln>
+                  </pic:spPr>
+                </pic:pic>
+              </a:graphicData>
+            </a:graphic>
+          </wp:inline>
+        </w:drawing>
+      </w:r>
+    </w:p>
+    <w:p>
+      <w:r>
+        <w:t>Aqui temos o mapeamente de quantas vezes as palavras ‘a’, ‘b’ e ‘c’ aparecem em cada um dos arquivos lindos.</w:t>
+      </w:r>
+    </w:p>
+    <w:p>
+      <w:pPr>
+        <w:pStyle w:val="Ttulo3"/>
+      </w:pPr>
+      <w:bookmarkStart w:id="12" w:name="_Toc25332948"/>
+      <w:r>
+        <w:t>getIndice</w:t>
+      </w:r>
+      <w:bookmarkEnd w:id="12"/>
+    </w:p>
+    <w:p>
+      <w:r>
+        <w:t xml:space="preserve">Devolve o </w:t>
+      </w:r>
+      <w:r>
+        <w:rPr>
+          <w:b/>
+          <w:bCs/>
+        </w:rPr>
+        <w:t>Map</w:t>
+      </w:r>
+      <w:r>
+        <w:t xml:space="preserve"> (o índice) processado.</w:t>
+      </w:r>
+    </w:p>
+    <w:p>
+      <w:pPr>
+        <w:pStyle w:val="Ttulo3"/>
+      </w:pPr>
+      <w:bookmarkStart w:id="13" w:name="_Toc25332949"/>
+      <w:r>
+        <w:t>processarArquivos</w:t>
+      </w:r>
+      <w:bookmarkEnd w:id="13"/>
+    </w:p>
+    <w:p>
+      <w:r>
+        <w:t xml:space="preserve">Realiza o processamento do </w:t>
+      </w:r>
+      <w:r>
+        <w:rPr>
+          <w:b/>
+          <w:bCs/>
+        </w:rPr>
+        <w:t>Map</w:t>
+      </w:r>
+      <w:r>
+        <w:t xml:space="preserve"> dos arquivos lidos.</w:t>
+      </w:r>
+    </w:p>
+    <w:p>
+      <w:pPr>
+        <w:pStyle w:val="Ttulo2"/>
+      </w:pPr>
+      <w:r>
+        <w:br w:type="page"/>
+      </w:r>
+      <w:bookmarkStart w:id="14" w:name="_Toc25332950"/>
+      <w:r>
+        <w:lastRenderedPageBreak/>
+        <w:t>Classe Busca</w:t>
+      </w:r>
+      <w:bookmarkEnd w:id="14"/>
+    </w:p>
+    <w:p>
+      <w:r>
+        <w:t xml:space="preserve">A classe busca é a que realiza a busca do termo digitado pelo usuário no terminal. O Construtor dela recebe o termo </w:t>
+      </w:r>
+      <w:r>
+        <w:t>a</w:t>
+      </w:r>
+      <w:r>
+        <w:t xml:space="preserve"> ser pesquisado e a partir daí uma série de funções privadas são executadas para calculas os valores do Cosine Rank.</w:t>
+      </w:r>
+      <w:r>
+        <w:t xml:space="preserve"> A Classe busca tem alguns atributos: </w:t>
+      </w:r>
+    </w:p>
+    <w:p>
+      <w:r>
+        <w:rPr>
+          <w:b/>
+          <w:bCs/>
+        </w:rPr>
+        <w:t>Índice</w:t>
+      </w:r>
+      <w:r>
+        <w:t>: Índice gerado pelo processamento dos arquivos.</w:t>
+      </w:r>
+    </w:p>
+    <w:p>
+      <w:r>
+        <w:rPr>
+          <w:b/>
+          <w:bCs/>
+        </w:rPr>
+        <w:t>Coordenadas</w:t>
+      </w:r>
+      <w:r>
+        <w:t>: Mapeamento das coordenadas das palavras.</w:t>
+      </w:r>
+    </w:p>
+    <w:p>
+      <w:r>
+        <w:rPr>
+          <w:b/>
+          <w:bCs/>
+        </w:rPr>
+        <w:t>Endereços</w:t>
+      </w:r>
+      <w:r>
+        <w:t xml:space="preserve">: Endereço dos arquivos que são usados. (Que foram deixados na pasta </w:t>
+      </w:r>
+      <w:r>
+        <w:rPr>
+          <w:b/>
+          <w:bCs/>
+        </w:rPr>
+        <w:t>Data</w:t>
+      </w:r>
+      <w:r>
+        <w:t>)</w:t>
+      </w:r>
+    </w:p>
+    <w:p/>
+    <w:p>
+      <w:r>
+        <w:t>E também atributos intermediários que são usados no CosineRank:</w:t>
+      </w:r>
+    </w:p>
+    <w:p>
+      <w:r>
+        <w:rPr>
+          <w:b/>
+          <w:bCs/>
+        </w:rPr>
+        <w:t>N</w:t>
+      </w:r>
+      <w:r>
+        <w:t>: Número de arquivos</w:t>
+      </w:r>
+    </w:p>
+    <w:p>
+      <w:r>
+        <w:rPr>
+          <w:b/>
+          <w:bCs/>
+        </w:rPr>
+        <w:t>Nx</w:t>
+      </w:r>
+      <w:r>
+        <w:t>:  Número de arquivos com a palavra da pesquisa</w:t>
+      </w:r>
+    </w:p>
+    <w:p>
+      <w:r>
+        <w:rPr>
+          <w:b/>
+          <w:bCs/>
+        </w:rPr>
+        <w:t>Idf</w:t>
+      </w:r>
+      <w:r>
+        <w:t>: Relação Log na base 2 de N por Nx</w:t>
+      </w:r>
+    </w:p>
+    <w:p>
+      <w:r>
+        <w:rPr>
+          <w:b/>
+          <w:bCs/>
+        </w:rPr>
+        <w:t>Tf</w:t>
+      </w:r>
+      <w:r>
+        <w:t>: Quantas vezes o termo de pesquisa aparece em cada arquivo</w:t>
+      </w:r>
+    </w:p>
+    <w:p>
+      <w:r>
+        <w:rPr>
+          <w:b/>
+          <w:bCs/>
+        </w:rPr>
+        <w:t>W</w:t>
+      </w:r>
+      <w:r>
+        <w:t xml:space="preserve">: </w:t>
+      </w:r>
+      <w:r>
+        <w:t xml:space="preserve">Relação de </w:t>
+      </w:r>
+      <w:r>
+        <w:t xml:space="preserve">cada </w:t>
+      </w:r>
+      <w:r>
+        <w:t xml:space="preserve">Tf * Idf por </w:t>
+      </w:r>
+      <w:r>
+        <w:t xml:space="preserve">cada </w:t>
+      </w:r>
+      <w:r>
+        <w:t>arquivo</w:t>
+      </w:r>
+    </w:p>
+    <w:p/>
+    <w:p>
+      <w:r>
+        <w:t>A Classe conta com dois métodos públicos além do construtor e destrutor:</w:t>
+      </w:r>
+    </w:p>
+    <w:p>
+      <w:pPr>
+        <w:pStyle w:val="Ttulo3"/>
+      </w:pPr>
+      <w:bookmarkStart w:id="15" w:name="_Toc25332951"/>
+      <w:r>
+        <w:t>realizarBusca</w:t>
+      </w:r>
+      <w:bookmarkEnd w:id="15"/>
+      <w:r>
+        <w:t xml:space="preserve"> </w:t>
+      </w:r>
+    </w:p>
+    <w:p>
+      <w:r>
+        <w:t xml:space="preserve">Recebe a entrada do usuário realiza a busca do termo criando o Rank </w:t>
+      </w:r>
+      <w:r>
+        <w:t xml:space="preserve">de resultados </w:t>
+      </w:r>
+      <w:r>
+        <w:t>utilizando o CosineRank com as coordenadas dos arquivos.</w:t>
+      </w:r>
+    </w:p>
+    <w:p>
+      <w:pPr>
+        <w:pStyle w:val="Ttulo3"/>
+      </w:pPr>
+      <w:bookmarkStart w:id="16" w:name="_Toc25332952"/>
+      <w:r>
+        <w:t>imprimirRank</w:t>
+      </w:r>
+      <w:bookmarkEnd w:id="16"/>
+      <w:r>
+        <w:tab/>
+      </w:r>
+    </w:p>
+    <w:p>
+      <w:r>
+        <w:t>Imprime o rank da busca realizada.</w:t>
+      </w:r>
+    </w:p>
+    <w:p/>
+    <w:p/>
+    <w:p/>
+    <w:p>
+      <w:r>
+        <w:lastRenderedPageBreak/>
+        <w:t>A classe também conta com uma série de funções privadas:</w:t>
+      </w:r>
+    </w:p>
+    <w:p>
+      <w:pPr>
+        <w:pStyle w:val="Ttulo3"/>
+      </w:pPr>
+      <w:bookmarkStart w:id="17" w:name="_Toc25332953"/>
+      <w:r>
+        <w:t>calcularRank</w:t>
+      </w:r>
+      <w:bookmarkEnd w:id="17"/>
+    </w:p>
+    <w:p>
+      <w:r>
+        <w:t xml:space="preserve">É a função que é chamada pelo </w:t>
+      </w:r>
+      <w:r>
+        <w:rPr>
+          <w:b/>
+          <w:bCs/>
+        </w:rPr>
+        <w:t>realizarBusca</w:t>
+      </w:r>
+      <w:r>
+        <w:t xml:space="preserve"> para calcular o Rank e chamar as funções auxiliar para criar as coordenadas.</w:t>
+      </w:r>
+    </w:p>
+    <w:p>
+      <w:pPr>
+        <w:pStyle w:val="Ttulo3"/>
+      </w:pPr>
+      <w:bookmarkStart w:id="18" w:name="_Toc25332954"/>
+      <w:r>
+        <w:t>calcularCoordenadas</w:t>
+      </w:r>
+      <w:bookmarkEnd w:id="18"/>
+    </w:p>
+    <w:p>
+      <w:r>
+        <w:t>Calcula as coordenadas para cada palavra existente no Índice.</w:t>
+      </w:r>
+    </w:p>
+    <w:p>
+      <w:r>
+        <w:t>Para calcula as coordenadas esse método chama os seguintes métodos:</w:t>
+      </w:r>
+    </w:p>
+    <w:p>
+      <w:pPr>
+        <w:pStyle w:val="Ttulo3"/>
+        <w:ind w:left="1416"/>
+        <w:rPr>
+          <w:b/>
+          <w:bCs/>
+          <w:sz w:val="28"/>
+          <w:szCs w:val="28"/>
+        </w:rPr>
+      </w:pPr>
+      <w:bookmarkStart w:id="19" w:name="_Toc25332955"/>
+      <w:r>
+        <w:rPr>
+          <w:b/>
+          <w:bCs/>
+          <w:sz w:val="28"/>
+          <w:szCs w:val="28"/>
+        </w:rPr>
+        <w:t>calcularNx</w:t>
+      </w:r>
+      <w:bookmarkEnd w:id="19"/>
+    </w:p>
+    <w:p>
+      <w:r>
+        <w:t>Calcula a quantidade de arquivos com a palavra especificada</w:t>
+      </w:r>
+    </w:p>
+    <w:p>
+      <w:pPr>
+        <w:pStyle w:val="Ttulo3"/>
+        <w:ind w:left="1416"/>
+        <w:rPr>
+          <w:b/>
+          <w:bCs/>
+          <w:sz w:val="28"/>
+          <w:szCs w:val="28"/>
+        </w:rPr>
+      </w:pPr>
+      <w:bookmarkStart w:id="20" w:name="_Toc25332956"/>
+      <w:r>
+        <w:rPr>
+          <w:b/>
+          <w:bCs/>
+          <w:sz w:val="28"/>
+          <w:szCs w:val="28"/>
+        </w:rPr>
+        <w:t>calcularIdf</w:t>
+      </w:r>
+      <w:bookmarkEnd w:id="20"/>
+    </w:p>
+    <w:p>
+      <w:r>
+        <w:t>Calcula a relação Idf para o CosineRank que relaciona Nx e o Número de arquivos.</w:t>
+      </w:r>
+    </w:p>
+    <w:p>
+      <w:pPr>
+        <w:pStyle w:val="Ttulo3"/>
+        <w:ind w:left="1416"/>
+        <w:rPr>
+          <w:b/>
+          <w:bCs/>
+          <w:sz w:val="28"/>
+          <w:szCs w:val="28"/>
+        </w:rPr>
+      </w:pPr>
+      <w:bookmarkStart w:id="21" w:name="_Toc25332957"/>
+      <w:r>
+        <w:rPr>
+          <w:b/>
+          <w:bCs/>
+          <w:sz w:val="28"/>
+          <w:szCs w:val="28"/>
+        </w:rPr>
+        <w:t>calcularTf</w:t>
+      </w:r>
+      <w:bookmarkEnd w:id="21"/>
+    </w:p>
+    <w:p>
+      <w:r>
+        <w:t>Calcula a quantidade de vezes que o termo pesquisado aparece em cada arquivos.</w:t>
+      </w:r>
+    </w:p>
+    <w:p>
+      <w:pPr>
+        <w:pStyle w:val="Ttulo3"/>
+        <w:ind w:left="1416"/>
+        <w:rPr>
+          <w:b/>
+          <w:bCs/>
+          <w:sz w:val="28"/>
+          <w:szCs w:val="28"/>
+        </w:rPr>
+      </w:pPr>
+      <w:bookmarkStart w:id="22" w:name="_Toc25332958"/>
+      <w:r>
+        <w:rPr>
+          <w:b/>
+          <w:bCs/>
+          <w:sz w:val="28"/>
+          <w:szCs w:val="28"/>
+        </w:rPr>
+        <w:t>calcular</w:t>
+      </w:r>
+      <w:r>
+        <w:rPr>
+          <w:b/>
+          <w:bCs/>
+          <w:sz w:val="28"/>
+          <w:szCs w:val="28"/>
+        </w:rPr>
+        <w:t>W</w:t>
+      </w:r>
+      <w:bookmarkEnd w:id="22"/>
+    </w:p>
+    <w:p>
+      <w:r>
+        <w:t>Calcula a relação W que relaciona o Tf com o Idf para cada arquivo.</w:t>
+      </w:r>
+    </w:p>
+    <w:p>
+      <w:pPr>
+        <w:pStyle w:val="Ttulo3"/>
+      </w:pPr>
+      <w:bookmarkStart w:id="23" w:name="_Toc25332959"/>
+      <w:r>
+        <w:t>imprimirCoordenadas</w:t>
+      </w:r>
+      <w:bookmarkEnd w:id="23"/>
+    </w:p>
+    <w:p>
+      <w:r>
+        <w:t>Função de debug para realizar a impressão das coordenadas</w:t>
+      </w:r>
+    </w:p>
+    <w:p>
+      <w:r>
+        <w:rPr>
+          <w:noProof/>
+        </w:rPr>
+        <w:drawing>
+          <wp:inline distT="0" distB="0" distL="0" distR="0" wp14:anchorId="18031741" wp14:editId="3200E18D">
+            <wp:extent cx="5391150" cy="2743200"/>
+            <wp:effectExtent l="0" t="0" r="0" b="0"/>
+            <wp:docPr id="10" name="Imagem 10"/>
+            <wp:cNvGraphicFramePr>
+              <a:graphicFrameLocks xmlns:a="http://schemas.openxmlformats.org/drawingml/2006/main" noChangeAspect="1"/>
+            </wp:cNvGraphicFramePr>
+            <a:graphic xmlns:a="http://schemas.openxmlformats.org/drawingml/2006/main">
+              <a:graphicData uri="http://schemas.openxmlformats.org/drawingml/2006/picture">
+                <pic:pic xmlns:pic="http://schemas.openxmlformats.org/drawingml/2006/picture">
+                  <pic:nvPicPr>
+                    <pic:cNvPr id="0" name="Picture 7"/>
+                    <pic:cNvPicPr>
+                      <a:picLocks noChangeAspect="1" noChangeArrowheads="1"/>
+                    </pic:cNvPicPr>
+                  </pic:nvPicPr>
+                  <pic:blipFill>
+                    <a:blip r:embed="rId13">
+                      <a:extLst>
+                        <a:ext uri="{28A0092B-C50C-407E-A947-70E740481C1C}">
+                          <a14:useLocalDpi xmlns:a14="http://schemas.microsoft.com/office/drawing/2010/main" val="0"/>
+                        </a:ext>
+                      </a:extLst>
+                    </a:blip>
+                    <a:srcRect/>
+                    <a:stretch>
+                      <a:fillRect/>
+                    </a:stretch>
+                  </pic:blipFill>
+                  <pic:spPr bwMode="auto">
+                    <a:xfrm>
+                      <a:off x="0" y="0"/>
+                      <a:ext cx="5391150" cy="2743200"/>
+                    </a:xfrm>
+                    <a:prstGeom prst="rect">
+                      <a:avLst/>
+                    </a:prstGeom>
+                    <a:noFill/>
+                    <a:ln>
+                      <a:noFill/>
+                    </a:ln>
+                  </pic:spPr>
+                </pic:pic>
+              </a:graphicData>
+            </a:graphic>
+          </wp:inline>
+        </w:drawing>
+      </w:r>
+    </w:p>
+    <w:p>
+      <w:r>
+        <w:lastRenderedPageBreak/>
+        <w:t>Cada coluna é uma palavra em um arquivo.</w:t>
+      </w:r>
+    </w:p>
+    <w:p>
+      <w:pPr>
+        <w:pStyle w:val="Ttulo3"/>
+      </w:pPr>
+      <w:bookmarkStart w:id="24" w:name="_Toc25332960"/>
+      <w:r>
+        <w:t>CosineRank</w:t>
+      </w:r>
+      <w:bookmarkEnd w:id="24"/>
+    </w:p>
+    <w:p>
+      <w:pPr>
+        <w:rPr>
+          <w:u w:val="single"/>
+        </w:rPr>
+      </w:pPr>
+      <w:r>
+        <w:t>Última</w:t>
+      </w:r>
+      <w:r>
+        <w:t xml:space="preserve"> função a ser chamada. Após reunir todos os dados que são necessários para o cálculo do CosineRank</w:t>
+      </w:r>
+      <w:r>
+        <w:t xml:space="preserve"> a função calcula</w:t>
+      </w:r>
+      <w:r>
+        <w:t xml:space="preserve"> o CosineRank</w:t>
+      </w:r>
+      <w:r>
+        <w:t>.</w:t>
+      </w:r>
+    </w:p>
+    <w:p>
+      <w:pPr>
+        <w:pStyle w:val="Ttulo3"/>
+      </w:pPr>
+      <w:bookmarkStart w:id="25" w:name="_Toc25332961"/>
+      <w:r>
+        <w:t>imprimirTfs</w:t>
+      </w:r>
+      <w:bookmarkEnd w:id="25"/>
+    </w:p>
+    <w:p>
+      <w:r>
+        <w:t>Função de debug para ver os Tfs.</w:t>
+      </w:r>
+    </w:p>
+    <w:p>
+      <w:pPr>
+        <w:spacing w:line="259" w:lineRule="auto"/>
+        <w:rPr>
+          <w:rFonts w:eastAsiaTheme="majorEastAsia" w:cstheme="majorBidi"/>
+          <w:color w:val="1F3763" w:themeColor="accent1" w:themeShade="7F"/>
+          <w:szCs w:val="24"/>
+        </w:rPr>
+      </w:pPr>
+      <w:r>
+        <w:br w:type="page"/>
+      </w:r>
+    </w:p>
+    <w:p>
+      <w:pPr>
+        <w:pStyle w:val="Ttulo1"/>
+      </w:pPr>
+      <w:r>
+        <w:lastRenderedPageBreak/>
+        <w:t>Estruturas de dados utilizadas</w:t>
+      </w:r>
+    </w:p>
+    <w:p>
+      <w:r>
+        <w:t xml:space="preserve">Algumas </w:t>
+      </w:r>
+      <w:r>
+        <w:t>estruturas de dados</w:t>
+      </w:r>
+      <w:r>
+        <w:t xml:space="preserve"> mais complexas para fazer as matrizes</w:t>
+      </w:r>
+      <w:r>
+        <w:t>:</w:t>
+      </w:r>
+    </w:p>
+    <w:p>
+      <w:pPr>
+        <w:numPr>
+          <w:ilvl w:val="0"/>
+          <w:numId w:val="1"/>
+        </w:numPr>
+        <w:pBdr>
+          <w:left w:val="single" w:sz="18" w:space="0" w:color="6CE26C"/>
+        </w:pBdr>
+        <w:shd w:val="clear" w:color="auto" w:fill="FFFFFF"/>
+        <w:spacing w:beforeAutospacing="1" w:after="0" w:afterAutospacing="1" w:line="210" w:lineRule="atLeast"/>
+        <w:rPr>
+          <w:rFonts w:ascii="Consolas" w:eastAsia="Times New Roman" w:hAnsi="Consolas" w:cs="Times New Roman"/>
+          <w:color w:val="5C5C5C"/>
+          <w:sz w:val="18"/>
+          <w:szCs w:val="18"/>
+          <w:lang w:val="en-US" w:eastAsia="pt-BR"/>
+        </w:rPr>
+      </w:pPr>
+      <w:r>
+        <w:rPr>
+          <w:rFonts w:ascii="Consolas" w:eastAsia="Times New Roman" w:hAnsi="Consolas" w:cs="Times New Roman"/>
+          <w:color w:val="000000"/>
+          <w:sz w:val="18"/>
+          <w:szCs w:val="18"/>
+          <w:bdr w:val="none" w:sz="0" w:space="0" w:color="auto" w:frame="1"/>
+          <w:lang w:val="en-US" w:eastAsia="pt-BR"/>
+        </w:rPr>
+        <w:t>std::map&lt;std::string, std::map&lt;std::string, </w:t>
+      </w:r>
+      <w:r>
+        <w:rPr>
+          <w:rFonts w:ascii="Consolas" w:eastAsia="Times New Roman" w:hAnsi="Consolas" w:cs="Times New Roman"/>
+          <w:b/>
+          <w:bCs/>
+          <w:color w:val="2E8B57"/>
+          <w:sz w:val="18"/>
+          <w:szCs w:val="18"/>
+          <w:bdr w:val="none" w:sz="0" w:space="0" w:color="auto" w:frame="1"/>
+          <w:lang w:val="en-US" w:eastAsia="pt-BR"/>
+        </w:rPr>
+        <w:t>int</w:t>
+      </w:r>
+      <w:r>
+        <w:rPr>
+          <w:rFonts w:ascii="Consolas" w:eastAsia="Times New Roman" w:hAnsi="Consolas" w:cs="Times New Roman"/>
+          <w:color w:val="000000"/>
+          <w:sz w:val="18"/>
+          <w:szCs w:val="18"/>
+          <w:bdr w:val="none" w:sz="0" w:space="0" w:color="auto" w:frame="1"/>
+          <w:lang w:val="en-US" w:eastAsia="pt-BR"/>
+        </w:rPr>
+        <w:t>&gt;&gt; indice;  </w:t>
+      </w:r>
+    </w:p>
+    <w:p>
+      <w:pPr>
+        <w:numPr>
+          <w:ilvl w:val="0"/>
+          <w:numId w:val="1"/>
+        </w:numPr>
+        <w:pBdr>
+          <w:left w:val="single" w:sz="18" w:space="0" w:color="6CE26C"/>
+        </w:pBdr>
+        <w:shd w:val="clear" w:color="auto" w:fill="F8F8F8"/>
+        <w:spacing w:beforeAutospacing="1" w:after="0" w:afterAutospacing="1" w:line="210" w:lineRule="atLeast"/>
+        <w:rPr>
+          <w:rFonts w:ascii="Consolas" w:eastAsia="Times New Roman" w:hAnsi="Consolas" w:cs="Times New Roman"/>
+          <w:color w:val="5C5C5C"/>
+          <w:sz w:val="18"/>
+          <w:szCs w:val="18"/>
+          <w:lang w:eastAsia="pt-BR"/>
+        </w:rPr>
+      </w:pPr>
+      <w:r>
+        <w:rPr>
+          <w:rFonts w:ascii="Consolas" w:eastAsia="Times New Roman" w:hAnsi="Consolas" w:cs="Times New Roman"/>
+          <w:color w:val="008200"/>
+          <w:sz w:val="18"/>
+          <w:szCs w:val="18"/>
+          <w:bdr w:val="none" w:sz="0" w:space="0" w:color="auto" w:frame="1"/>
+          <w:lang w:eastAsia="pt-BR"/>
+        </w:rPr>
+        <w:t>// Indice Invertido</w:t>
+      </w:r>
+      <w:r>
+        <w:rPr>
+          <w:rFonts w:ascii="Consolas" w:eastAsia="Times New Roman" w:hAnsi="Consolas" w:cs="Times New Roman"/>
+          <w:color w:val="000000"/>
+          <w:sz w:val="18"/>
+          <w:szCs w:val="18"/>
+          <w:bdr w:val="none" w:sz="0" w:space="0" w:color="auto" w:frame="1"/>
+          <w:lang w:eastAsia="pt-BR"/>
+        </w:rPr>
+        <w:t>  </w:t>
+      </w:r>
+    </w:p>
+    <w:p>
+      <w:pPr>
+        <w:numPr>
+          <w:ilvl w:val="0"/>
+          <w:numId w:val="1"/>
+        </w:numPr>
+        <w:pBdr>
+          <w:left w:val="single" w:sz="18" w:space="0" w:color="6CE26C"/>
+        </w:pBdr>
+        <w:shd w:val="clear" w:color="auto" w:fill="FFFFFF"/>
+        <w:spacing w:beforeAutospacing="1" w:after="0" w:afterAutospacing="1" w:line="210" w:lineRule="atLeast"/>
+        <w:rPr>
+          <w:rFonts w:ascii="Consolas" w:eastAsia="Times New Roman" w:hAnsi="Consolas" w:cs="Times New Roman"/>
+          <w:color w:val="5C5C5C"/>
+          <w:sz w:val="18"/>
+          <w:szCs w:val="18"/>
+          <w:lang w:eastAsia="pt-BR"/>
+        </w:rPr>
+      </w:pPr>
+      <w:r>
+        <w:rPr>
+          <w:rFonts w:ascii="Consolas" w:eastAsia="Times New Roman" w:hAnsi="Consolas" w:cs="Times New Roman"/>
+          <w:color w:val="000000"/>
+          <w:sz w:val="18"/>
+          <w:szCs w:val="18"/>
+          <w:bdr w:val="none" w:sz="0" w:space="0" w:color="auto" w:frame="1"/>
+          <w:lang w:eastAsia="pt-BR"/>
+        </w:rPr>
+        <w:t>  </w:t>
+      </w:r>
+    </w:p>
+    <w:p>
+      <w:pPr>
+        <w:numPr>
+          <w:ilvl w:val="0"/>
+          <w:numId w:val="1"/>
+        </w:numPr>
+        <w:pBdr>
+          <w:left w:val="single" w:sz="18" w:space="0" w:color="6CE26C"/>
+        </w:pBdr>
+        <w:shd w:val="clear" w:color="auto" w:fill="F8F8F8"/>
+        <w:spacing w:beforeAutospacing="1" w:after="0" w:afterAutospacing="1" w:line="210" w:lineRule="atLeast"/>
+        <w:rPr>
+          <w:rFonts w:ascii="Consolas" w:eastAsia="Times New Roman" w:hAnsi="Consolas" w:cs="Times New Roman"/>
+          <w:color w:val="5C5C5C"/>
+          <w:sz w:val="18"/>
+          <w:szCs w:val="18"/>
+          <w:lang w:val="en-US" w:eastAsia="pt-BR"/>
+        </w:rPr>
+      </w:pPr>
+      <w:r>
+        <w:rPr>
+          <w:rFonts w:ascii="Consolas" w:eastAsia="Times New Roman" w:hAnsi="Consolas" w:cs="Times New Roman"/>
+          <w:color w:val="000000"/>
+          <w:sz w:val="18"/>
+          <w:szCs w:val="18"/>
+          <w:bdr w:val="none" w:sz="0" w:space="0" w:color="auto" w:frame="1"/>
+          <w:lang w:val="en-US" w:eastAsia="pt-BR"/>
+        </w:rPr>
+        <w:t>std::map&lt;std::string, std::vector&lt;</w:t>
+      </w:r>
+      <w:r>
+        <w:rPr>
+          <w:rFonts w:ascii="Consolas" w:eastAsia="Times New Roman" w:hAnsi="Consolas" w:cs="Times New Roman"/>
+          <w:b/>
+          <w:bCs/>
+          <w:color w:val="2E8B57"/>
+          <w:sz w:val="18"/>
+          <w:szCs w:val="18"/>
+          <w:bdr w:val="none" w:sz="0" w:space="0" w:color="auto" w:frame="1"/>
+          <w:lang w:val="en-US" w:eastAsia="pt-BR"/>
+        </w:rPr>
+        <w:t>double</w:t>
+      </w:r>
+      <w:r>
+        <w:rPr>
+          <w:rFonts w:ascii="Consolas" w:eastAsia="Times New Roman" w:hAnsi="Consolas" w:cs="Times New Roman"/>
+          <w:color w:val="000000"/>
+          <w:sz w:val="18"/>
+          <w:szCs w:val="18"/>
+          <w:bdr w:val="none" w:sz="0" w:space="0" w:color="auto" w:frame="1"/>
+          <w:lang w:val="en-US" w:eastAsia="pt-BR"/>
+        </w:rPr>
+        <w:t>&gt;&gt; coordenadas;  </w:t>
+      </w:r>
+    </w:p>
+    <w:p>
+      <w:pPr>
+        <w:numPr>
+          <w:ilvl w:val="0"/>
+          <w:numId w:val="1"/>
+        </w:numPr>
+        <w:pBdr>
+          <w:left w:val="single" w:sz="18" w:space="0" w:color="6CE26C"/>
+        </w:pBdr>
+        <w:shd w:val="clear" w:color="auto" w:fill="FFFFFF"/>
+        <w:spacing w:beforeAutospacing="1" w:after="0" w:afterAutospacing="1" w:line="210" w:lineRule="atLeast"/>
+        <w:rPr>
+          <w:rFonts w:ascii="Consolas" w:eastAsia="Times New Roman" w:hAnsi="Consolas" w:cs="Times New Roman"/>
+          <w:color w:val="5C5C5C"/>
+          <w:sz w:val="18"/>
+          <w:szCs w:val="18"/>
+          <w:lang w:eastAsia="pt-BR"/>
+        </w:rPr>
+      </w:pPr>
+      <w:r>
+        <w:rPr>
+          <w:rFonts w:ascii="Consolas" w:eastAsia="Times New Roman" w:hAnsi="Consolas" w:cs="Times New Roman"/>
+          <w:color w:val="008200"/>
+          <w:sz w:val="18"/>
+          <w:szCs w:val="18"/>
+          <w:bdr w:val="none" w:sz="0" w:space="0" w:color="auto" w:frame="1"/>
+          <w:lang w:eastAsia="pt-BR"/>
+        </w:rPr>
+        <w:t>// Map com as coordenadas do processamento das palavras</w:t>
+      </w:r>
+      <w:r>
+        <w:rPr>
+          <w:rFonts w:ascii="Consolas" w:eastAsia="Times New Roman" w:hAnsi="Consolas" w:cs="Times New Roman"/>
+          <w:color w:val="000000"/>
+          <w:sz w:val="18"/>
+          <w:szCs w:val="18"/>
+          <w:bdr w:val="none" w:sz="0" w:space="0" w:color="auto" w:frame="1"/>
+          <w:lang w:eastAsia="pt-BR"/>
+        </w:rPr>
+        <w:t>  </w:t>
+      </w:r>
+    </w:p>
+    <w:p>
+      <w:pPr>
+        <w:numPr>
+          <w:ilvl w:val="0"/>
+          <w:numId w:val="1"/>
+        </w:numPr>
+        <w:pBdr>
+          <w:left w:val="single" w:sz="18" w:space="0" w:color="6CE26C"/>
+        </w:pBdr>
+        <w:shd w:val="clear" w:color="auto" w:fill="F8F8F8"/>
+        <w:spacing w:beforeAutospacing="1" w:after="0" w:afterAutospacing="1" w:line="210" w:lineRule="atLeast"/>
+        <w:rPr>
+          <w:rFonts w:ascii="Consolas" w:eastAsia="Times New Roman" w:hAnsi="Consolas" w:cs="Times New Roman"/>
+          <w:color w:val="5C5C5C"/>
+          <w:sz w:val="18"/>
+          <w:szCs w:val="18"/>
+          <w:lang w:eastAsia="pt-BR"/>
+        </w:rPr>
+      </w:pPr>
+      <w:r>
+        <w:rPr>
+          <w:rFonts w:ascii="Consolas" w:eastAsia="Times New Roman" w:hAnsi="Consolas" w:cs="Times New Roman"/>
+          <w:color w:val="000000"/>
+          <w:sz w:val="18"/>
+          <w:szCs w:val="18"/>
+          <w:bdr w:val="none" w:sz="0" w:space="0" w:color="auto" w:frame="1"/>
+          <w:lang w:eastAsia="pt-BR"/>
+        </w:rPr>
+        <w:t>  </w:t>
+      </w:r>
+    </w:p>
+    <w:p>
+      <w:pPr>
+        <w:pStyle w:val="Ttulo3"/>
+      </w:pPr>
+    </w:p>
+    <w:p>
+      <w:pPr>
+        <w:pStyle w:val="Ttulo3"/>
+      </w:pPr>
+      <w:r>
+        <w:t>Indice</w:t>
+      </w:r>
+    </w:p>
+    <w:p>
+      <w:r>
+        <w:t>Para o índice fizemos um Map de Map:</w:t>
+      </w:r>
+    </w:p>
+    <w:p>
+      <w:pPr>
+        <w:ind w:firstLine="708"/>
+      </w:pPr>
+      <w:r>
+        <w:t>O Map externo é composto por uma String e Outro Map, a string referencia as palavras existentes nos arquivos. O Map interno é uma String por Int. A String referencia o arquivo e o int quantas vezes a pal</w:t>
+      </w:r>
+      <w:r>
+        <w:t>a</w:t>
+      </w:r>
+      <w:r>
+        <w:t>vra aparece no arquivo.</w:t>
+      </w:r>
+    </w:p>
+    <w:p>
+      <w:pPr>
+        <w:ind w:firstLine="708"/>
+        <w:jc w:val="center"/>
+      </w:pPr>
+    </w:p>
+    <w:p>
+      <w:pPr>
+        <w:ind w:firstLine="708"/>
+      </w:pPr>
+      <w:r>
+        <w:t>As palavras</w:t>
+      </w:r>
+      <w:r>
+        <w:t xml:space="preserve"> ‘a’,</w:t>
+      </w:r>
+      <w:r>
+        <w:t xml:space="preserve"> </w:t>
+      </w:r>
+      <w:r>
+        <w:t xml:space="preserve">’b’ e ‘c’ são as Keys do MAP externo. Os documentos são as Keys do Map interno e o valor é a quantidade de vezes que a palavra aparece </w:t>
+      </w:r>
+      <w:r>
+        <w:t>no arquivo</w:t>
+      </w:r>
+      <w:r>
+        <w:t>.</w:t>
+      </w:r>
+    </w:p>
+    <w:p>
+      <w:pPr>
+        <w:spacing w:line="259" w:lineRule="auto"/>
+        <w:jc w:val="center"/>
+      </w:pPr>
+      <w:r>
+        <w:br w:type="page"/>
+      </w:r>
+      <w:r>
+        <w:rPr>
+          <w:noProof/>
+        </w:rPr>
+        <w:lastRenderedPageBreak/>
+        <w:drawing>
+          <wp:inline distT="0" distB="0" distL="0" distR="0" wp14:anchorId="5E84E0AF" wp14:editId="2AAC80FA">
+            <wp:extent cx="2341972" cy="1693627"/>
+            <wp:effectExtent l="0" t="0" r="1270" b="1905"/>
+            <wp:docPr id="9" name="Imagem 9"/>
+            <wp:cNvGraphicFramePr>
+              <a:graphicFrameLocks xmlns:a="http://schemas.openxmlformats.org/drawingml/2006/main" noChangeAspect="1"/>
+            </wp:cNvGraphicFramePr>
+            <a:graphic xmlns:a="http://schemas.openxmlformats.org/drawingml/2006/main">
+              <a:graphicData uri="http://schemas.openxmlformats.org/drawingml/2006/picture">
+                <pic:pic xmlns:pic="http://schemas.openxmlformats.org/drawingml/2006/picture">
+                  <pic:nvPicPr>
+                    <pic:cNvPr id="0" name="Picture 6"/>
+                    <pic:cNvPicPr>
+                      <a:picLocks noChangeAspect="1" noChangeArrowheads="1"/>
+                    </pic:cNvPicPr>
+                  </pic:nvPicPr>
+                  <pic:blipFill>
+                    <a:blip r:embed="rId14">
+                      <a:extLst>
+                        <a:ext uri="{28A0092B-C50C-407E-A947-70E740481C1C}">
+                          <a14:useLocalDpi xmlns:a14="http://schemas.microsoft.com/office/drawing/2010/main" val="0"/>
+                        </a:ext>
+                      </a:extLst>
+                    </a:blip>
+                    <a:srcRect/>
+                    <a:stretch>
+                      <a:fillRect/>
+                    </a:stretch>
+                  </pic:blipFill>
+                  <pic:spPr bwMode="auto">
+                    <a:xfrm>
+                      <a:off x="0" y="0"/>
+                      <a:ext cx="2368956" cy="1713141"/>
+                    </a:xfrm>
+                    <a:prstGeom prst="rect">
+                      <a:avLst/>
+                    </a:prstGeom>
+                    <a:noFill/>
+                    <a:ln>
+                      <a:noFill/>
+                    </a:ln>
+                  </pic:spPr>
+                </pic:pic>
+              </a:graphicData>
+            </a:graphic>
+          </wp:inline>
+        </w:drawing>
+      </w:r>
+      <w:r>
+        <w:tab/>
+      </w:r>
+      <w:r>
+        <w:rPr>
+          <w:noProof/>
+        </w:rPr>
+        <w:drawing>
+          <wp:inline distT="0" distB="0" distL="0" distR="0" wp14:anchorId="7759F9B1" wp14:editId="1E1282D3">
+            <wp:extent cx="2180699" cy="1967948"/>
+            <wp:effectExtent l="0" t="0" r="0" b="0"/>
+            <wp:docPr id="11" name="Imagem 11"/>
+            <wp:cNvGraphicFramePr>
+              <a:graphicFrameLocks xmlns:a="http://schemas.openxmlformats.org/drawingml/2006/main" noChangeAspect="1"/>
+            </wp:cNvGraphicFramePr>
+            <a:graphic xmlns:a="http://schemas.openxmlformats.org/drawingml/2006/main">
+              <a:graphicData uri="http://schemas.openxmlformats.org/drawingml/2006/picture">
+                <pic:pic xmlns:pic="http://schemas.openxmlformats.org/drawingml/2006/picture">
+                  <pic:nvPicPr>
+                    <pic:cNvPr id="0" name="Picture 8"/>
+                    <pic:cNvPicPr>
+                      <a:picLocks noChangeAspect="1" noChangeArrowheads="1"/>
+                    </pic:cNvPicPr>
+                  </pic:nvPicPr>
+                  <pic:blipFill>
+                    <a:blip r:embed="rId15">
+                      <a:extLst>
+                        <a:ext uri="{28A0092B-C50C-407E-A947-70E740481C1C}">
+                          <a14:useLocalDpi xmlns:a14="http://schemas.microsoft.com/office/drawing/2010/main" val="0"/>
+                        </a:ext>
+                      </a:extLst>
+                    </a:blip>
+                    <a:srcRect/>
+                    <a:stretch>
+                      <a:fillRect/>
+                    </a:stretch>
+                  </pic:blipFill>
+                  <pic:spPr bwMode="auto">
+                    <a:xfrm>
+                      <a:off x="0" y="0"/>
+                      <a:ext cx="2204760" cy="1989662"/>
+                    </a:xfrm>
+                    <a:prstGeom prst="rect">
+                      <a:avLst/>
+                    </a:prstGeom>
+                    <a:noFill/>
+                    <a:ln>
+                      <a:noFill/>
+                    </a:ln>
+                  </pic:spPr>
+                </pic:pic>
+              </a:graphicData>
+            </a:graphic>
+          </wp:inline>
+        </w:drawing>
+      </w:r>
+    </w:p>
+    <w:p>
+      <w:pPr>
+        <w:pStyle w:val="Ttulo3"/>
+      </w:pPr>
+      <w:r>
+        <w:t>Coordenadas</w:t>
+      </w:r>
+    </w:p>
+    <w:p>
+      <w:pPr>
+        <w:ind w:firstLine="708"/>
+      </w:pPr>
+      <w:r>
+        <w:t>As coordenadas são o Map de String por Vector de doubles. A string guarda o arquivo e o Vector as coordenadas de cada palavra do arquivo.</w:t>
+      </w:r>
+    </w:p>
+    <w:p>
+      <w:pPr>
+        <w:ind w:firstLine="708"/>
+      </w:pPr>
+    </w:p>
+    <w:p>
+      <w:pPr>
+        <w:pStyle w:val="Ttulo1"/>
+      </w:pPr>
+      <w:r>
+        <w:t>Conclusão</w:t>
+      </w:r>
+    </w:p>
+    <w:p>
+      <w:r>
+        <w:t>Cremos</w:t>
+      </w:r>
+      <w:r>
+        <w:t xml:space="preserve"> que as estruturas de dados e a forma com que organizamos as classes e modularizamos o projeto foram suficientes para o aprendizado. Achamos que os resultados estão coerentes nos testes que fizemos e </w:t>
+      </w:r>
+      <w:r>
+        <w:t>que tive</w:t>
+      </w:r>
+      <w:bookmarkStart w:id="26" w:name="_GoBack"/>
+      <w:bookmarkEnd w:id="26"/>
+    </w:p>
+    <w:p>
+      <w:pPr>
+        <w:jc w:val="center"/>
+      </w:pPr>
+    </w:p>
+    <w:p>
+      <w:pPr>
+        <w:jc w:val="center"/>
+      </w:pPr>
+    </w:p>
+    <w:p>
+      <w:pPr>
+        <w:ind w:firstLine="708"/>
+      </w:pPr>
+    </w:p>
+    <w:p>
+      <w:pPr>
+        <w:ind w:firstLine="708"/>
+      </w:pPr>
+    </w:p>
+    <w:p>
+      <w:pPr>
+        <w:ind w:firstLine="708"/>
       </w:pPr>
     </w:p>
     <w:sectPr>
-      <w:footerReference w:type="default" r:id="rId10"/>
+      <w:footerReference w:type="default" r:id="rId16"/>
       <w:pgSz w:w="11906" w:h="16838"/>
       <w:pgMar w:top="1417" w:right="1701" w:bottom="1417" w:left="1701" w:header="708" w:footer="708" w:gutter="0"/>
       <w:cols w:space="708"/>
@@ -818,6 +4189,127 @@
     </w:p>
   </w:footnote>
 </w:footnotes>
+</file>
+
+<file path=word/numbering.xml><?xml version="1.0" encoding="utf-8"?>
+<w:numbering xmlns:wpc="http://schemas.microsoft.com/office/word/2010/wordprocessingCanvas" xmlns:cx="http://schemas.microsoft.com/office/drawing/2014/chartex" xmlns:cx1="http://schemas.microsoft.com/office/drawing/2015/9/8/chartex" xmlns:cx2="http://schemas.microsoft.com/office/drawing/2015/10/21/chartex" xmlns:cx3="http://schemas.microsoft.com/office/drawing/2016/5/9/chartex" xmlns:cx4="http://schemas.microsoft.com/office/drawing/2016/5/10/chartex" xmlns:cx5="http://schemas.microsoft.com/office/drawing/2016/5/11/chartex" xmlns:cx6="http://schemas.microsoft.com/office/drawing/2016/5/12/chartex" xmlns:cx7="http://schemas.microsoft.com/office/drawing/2016/5/13/chartex" xmlns:cx8="http://schemas.microsoft.com/office/drawing/2016/5/14/chartex" xmlns:mc="http://schemas.openxmlformats.org/markup-compatibility/2006" xmlns:aink="http://schemas.microsoft.com/office/drawing/2016/ink" xmlns:am3d="http://schemas.microsoft.com/office/drawing/2017/model3d" xmlns:o="urn:schemas-microsoft-com:office:office" xmlns:r="http://schemas.openxmlformats.org/officeDocument/2006/relationships" xmlns:m="http://schemas.openxmlformats.org/officeDocument/2006/math" xmlns:v="urn:schemas-microsoft-com:vml" xmlns:wp14="http://schemas.microsoft.com/office/word/2010/wordprocessingDrawing" xmlns:wp="http://schemas.openxmlformats.org/drawingml/2006/wordprocessingDrawing" xmlns:w10="urn:schemas-microsoft-com:office:word" xmlns:w="http://schemas.openxmlformats.org/wordprocessingml/2006/main" xmlns:w14="http://schemas.microsoft.com/office/word/2010/wordml" xmlns:w15="http://schemas.microsoft.com/office/word/2012/wordml" xmlns:w16cex="http://schemas.microsoft.com/office/word/2018/wordml/cex" xmlns:w16cid="http://schemas.microsoft.com/office/word/2016/wordml/cid" xmlns:w16="http://schemas.microsoft.com/office/word/2018/wordml" xmlns:w16se="http://schemas.microsoft.com/office/word/2015/wordml/symex" xmlns:wpg="http://schemas.microsoft.com/office/word/2010/wordprocessingGroup" xmlns:wpi="http://schemas.microsoft.com/office/word/2010/wordprocessingInk" xmlns:wne="http://schemas.microsoft.com/office/word/2006/wordml" xmlns:wps="http://schemas.microsoft.com/office/word/2010/wordprocessingShape" mc:Ignorable="w14 w15 w16se w16cid w16 w16cex wp14">
+  <w:abstractNum w:abstractNumId="0" w15:restartNumberingAfterBreak="0">
+    <w:nsid w:val="75480961"/>
+    <w:multiLevelType w:val="multilevel"/>
+    <w:tmpl w:val="1B6E934C"/>
+    <w:lvl w:ilvl="0">
+      <w:start w:val="1"/>
+      <w:numFmt w:val="decimal"/>
+      <w:lvlText w:val="%1."/>
+      <w:lvlJc w:val="left"/>
+      <w:pPr>
+        <w:tabs>
+          <w:tab w:val="num" w:pos="2136"/>
+        </w:tabs>
+        <w:ind w:left="2136" w:hanging="360"/>
+      </w:pPr>
+    </w:lvl>
+    <w:lvl w:ilvl="1" w:tentative="1">
+      <w:start w:val="1"/>
+      <w:numFmt w:val="decimal"/>
+      <w:lvlText w:val="%2."/>
+      <w:lvlJc w:val="left"/>
+      <w:pPr>
+        <w:tabs>
+          <w:tab w:val="num" w:pos="2856"/>
+        </w:tabs>
+        <w:ind w:left="2856" w:hanging="360"/>
+      </w:pPr>
+    </w:lvl>
+    <w:lvl w:ilvl="2" w:tentative="1">
+      <w:start w:val="1"/>
+      <w:numFmt w:val="decimal"/>
+      <w:lvlText w:val="%3."/>
+      <w:lvlJc w:val="left"/>
+      <w:pPr>
+        <w:tabs>
+          <w:tab w:val="num" w:pos="3576"/>
+        </w:tabs>
+        <w:ind w:left="3576" w:hanging="360"/>
+      </w:pPr>
+    </w:lvl>
+    <w:lvl w:ilvl="3" w:tentative="1">
+      <w:start w:val="1"/>
+      <w:numFmt w:val="decimal"/>
+      <w:lvlText w:val="%4."/>
+      <w:lvlJc w:val="left"/>
+      <w:pPr>
+        <w:tabs>
+          <w:tab w:val="num" w:pos="4296"/>
+        </w:tabs>
+        <w:ind w:left="4296" w:hanging="360"/>
+      </w:pPr>
+    </w:lvl>
+    <w:lvl w:ilvl="4" w:tentative="1">
+      <w:start w:val="1"/>
+      <w:numFmt w:val="decimal"/>
+      <w:lvlText w:val="%5."/>
+      <w:lvlJc w:val="left"/>
+      <w:pPr>
+        <w:tabs>
+          <w:tab w:val="num" w:pos="5016"/>
+        </w:tabs>
+        <w:ind w:left="5016" w:hanging="360"/>
+      </w:pPr>
+    </w:lvl>
+    <w:lvl w:ilvl="5" w:tentative="1">
+      <w:start w:val="1"/>
+      <w:numFmt w:val="decimal"/>
+      <w:lvlText w:val="%6."/>
+      <w:lvlJc w:val="left"/>
+      <w:pPr>
+        <w:tabs>
+          <w:tab w:val="num" w:pos="5736"/>
+        </w:tabs>
+        <w:ind w:left="5736" w:hanging="360"/>
+      </w:pPr>
+    </w:lvl>
+    <w:lvl w:ilvl="6" w:tentative="1">
+      <w:start w:val="1"/>
+      <w:numFmt w:val="decimal"/>
+      <w:lvlText w:val="%7."/>
+      <w:lvlJc w:val="left"/>
+      <w:pPr>
+        <w:tabs>
+          <w:tab w:val="num" w:pos="6456"/>
+        </w:tabs>
+        <w:ind w:left="6456" w:hanging="360"/>
+      </w:pPr>
+    </w:lvl>
+    <w:lvl w:ilvl="7" w:tentative="1">
+      <w:start w:val="1"/>
+      <w:numFmt w:val="decimal"/>
+      <w:lvlText w:val="%8."/>
+      <w:lvlJc w:val="left"/>
+      <w:pPr>
+        <w:tabs>
+          <w:tab w:val="num" w:pos="7176"/>
+        </w:tabs>
+        <w:ind w:left="7176" w:hanging="360"/>
+      </w:pPr>
+    </w:lvl>
+    <w:lvl w:ilvl="8" w:tentative="1">
+      <w:start w:val="1"/>
+      <w:numFmt w:val="decimal"/>
+      <w:lvlText w:val="%9."/>
+      <w:lvlJc w:val="left"/>
+      <w:pPr>
+        <w:tabs>
+          <w:tab w:val="num" w:pos="7896"/>
+        </w:tabs>
+        <w:ind w:left="7896" w:hanging="360"/>
+      </w:pPr>
+    </w:lvl>
+  </w:abstractNum>
+  <w:num w:numId="1">
+    <w:abstractNumId w:val="0"/>
+  </w:num>
+</w:numbering>
 </file>
 
 <file path=word/styles.xml><?xml version="1.0" encoding="utf-8"?>
@@ -1271,6 +4763,28 @@
       <w:szCs w:val="26"/>
     </w:rPr>
   </w:style>
+  <w:style w:type="paragraph" w:styleId="Ttulo3">
+    <w:name w:val="heading 3"/>
+    <w:basedOn w:val="Normal"/>
+    <w:next w:val="Normal"/>
+    <w:link w:val="Ttulo3Char"/>
+    <w:uiPriority w:val="9"/>
+    <w:unhideWhenUsed/>
+    <w:qFormat/>
+    <w:rsid w:val="0053490E"/>
+    <w:pPr>
+      <w:keepNext/>
+      <w:keepLines/>
+      <w:spacing w:before="40" w:after="0"/>
+      <w:ind w:left="708"/>
+      <w:outlineLvl w:val="2"/>
+    </w:pPr>
+    <w:rPr>
+      <w:rFonts w:eastAsiaTheme="majorEastAsia" w:cstheme="majorBidi"/>
+      <w:color w:val="1F3763" w:themeColor="accent1" w:themeShade="7F"/>
+      <w:szCs w:val="24"/>
+    </w:rPr>
+  </w:style>
   <w:style w:type="character" w:default="1" w:styleId="Fontepargpadro">
     <w:name w:val="Default Paragraph Font"/>
     <w:uiPriority w:val="1"/>
@@ -1405,6 +4919,91 @@
       <w:sz w:val="26"/>
       <w:szCs w:val="26"/>
     </w:rPr>
+  </w:style>
+  <w:style w:type="paragraph" w:styleId="Sumrio1">
+    <w:name w:val="toc 1"/>
+    <w:basedOn w:val="Normal"/>
+    <w:next w:val="Normal"/>
+    <w:autoRedefine/>
+    <w:uiPriority w:val="39"/>
+    <w:unhideWhenUsed/>
+    <w:rsid w:val="00B23629"/>
+    <w:pPr>
+      <w:spacing w:after="100"/>
+    </w:pPr>
+  </w:style>
+  <w:style w:type="paragraph" w:styleId="Sumrio2">
+    <w:name w:val="toc 2"/>
+    <w:basedOn w:val="Normal"/>
+    <w:next w:val="Normal"/>
+    <w:autoRedefine/>
+    <w:uiPriority w:val="39"/>
+    <w:unhideWhenUsed/>
+    <w:rsid w:val="00B23629"/>
+    <w:pPr>
+      <w:spacing w:after="100"/>
+      <w:ind w:left="240"/>
+    </w:pPr>
+  </w:style>
+  <w:style w:type="character" w:styleId="Hyperlink">
+    <w:name w:val="Hyperlink"/>
+    <w:basedOn w:val="Fontepargpadro"/>
+    <w:uiPriority w:val="99"/>
+    <w:unhideWhenUsed/>
+    <w:rsid w:val="00B23629"/>
+    <w:rPr>
+      <w:color w:val="0563C1" w:themeColor="hyperlink"/>
+      <w:u w:val="single"/>
+    </w:rPr>
+  </w:style>
+  <w:style w:type="character" w:customStyle="1" w:styleId="Ttulo3Char">
+    <w:name w:val="Título 3 Char"/>
+    <w:basedOn w:val="Fontepargpadro"/>
+    <w:link w:val="Ttulo3"/>
+    <w:uiPriority w:val="9"/>
+    <w:rsid w:val="0053490E"/>
+    <w:rPr>
+      <w:rFonts w:asciiTheme="majorHAnsi" w:eastAsiaTheme="majorEastAsia" w:hAnsiTheme="majorHAnsi" w:cstheme="majorBidi"/>
+      <w:color w:val="1F3763" w:themeColor="accent1" w:themeShade="7F"/>
+      <w:sz w:val="24"/>
+      <w:szCs w:val="24"/>
+    </w:rPr>
+  </w:style>
+  <w:style w:type="paragraph" w:styleId="Sumrio3">
+    <w:name w:val="toc 3"/>
+    <w:basedOn w:val="Normal"/>
+    <w:next w:val="Normal"/>
+    <w:autoRedefine/>
+    <w:uiPriority w:val="39"/>
+    <w:unhideWhenUsed/>
+    <w:rsid w:val="0053490E"/>
+    <w:pPr>
+      <w:spacing w:after="100"/>
+      <w:ind w:left="480"/>
+    </w:pPr>
+  </w:style>
+  <w:style w:type="paragraph" w:customStyle="1" w:styleId="alt">
+    <w:name w:val="alt"/>
+    <w:basedOn w:val="Normal"/>
+    <w:rsid w:val="007C1F25"/>
+    <w:pPr>
+      <w:spacing w:before="100" w:beforeAutospacing="1" w:after="100" w:afterAutospacing="1" w:line="240" w:lineRule="auto"/>
+    </w:pPr>
+    <w:rPr>
+      <w:rFonts w:ascii="Times New Roman" w:eastAsia="Times New Roman" w:hAnsi="Times New Roman" w:cs="Times New Roman"/>
+      <w:szCs w:val="24"/>
+      <w:lang w:eastAsia="pt-BR"/>
+    </w:rPr>
+  </w:style>
+  <w:style w:type="character" w:customStyle="1" w:styleId="datatypes">
+    <w:name w:val="datatypes"/>
+    <w:basedOn w:val="Fontepargpadro"/>
+    <w:rsid w:val="007C1F25"/>
+  </w:style>
+  <w:style w:type="character" w:customStyle="1" w:styleId="comment">
+    <w:name w:val="comment"/>
+    <w:basedOn w:val="Fontepargpadro"/>
+    <w:rsid w:val="007C1F25"/>
   </w:style>
 </w:styles>
 </file>
@@ -1709,7 +5308,7 @@
 </file>
 
 <file path=customXml/itemProps1.xml><?xml version="1.0" encoding="utf-8"?>
-<ds:datastoreItem xmlns:ds="http://schemas.openxmlformats.org/officeDocument/2006/customXml" ds:itemID="{3A1956E2-A035-4418-B394-59B819522E05}">
+<ds:datastoreItem xmlns:ds="http://schemas.openxmlformats.org/officeDocument/2006/customXml" ds:itemID="{D38F07D0-B79E-4741-B165-B5C96232C6C6}">
   <ds:schemaRefs>
     <ds:schemaRef ds:uri="http://schemas.openxmlformats.org/officeDocument/2006/bibliography"/>
   </ds:schemaRefs>

</xml_diff>

<commit_message>
Quase término da Documentação
</commit_message>
<xml_diff>
--- a/Documentação.docx
+++ b/Documentação.docx
@@ -4,6 +4,7 @@
   <w:body>
     <w:p>
       <w:pPr>
+        <w:spacing w:line="276" w:lineRule="auto"/>
         <w:jc w:val="center"/>
       </w:pPr>
       <w:r>
@@ -12,11 +13,13 @@
     </w:p>
     <w:p>
       <w:pPr>
+        <w:spacing w:line="276" w:lineRule="auto"/>
         <w:jc w:val="center"/>
       </w:pPr>
     </w:p>
     <w:p>
       <w:pPr>
+        <w:spacing w:line="276" w:lineRule="auto"/>
         <w:jc w:val="center"/>
       </w:pPr>
       <w:r>
@@ -25,6 +28,7 @@
     </w:p>
     <w:p>
       <w:pPr>
+        <w:spacing w:line="276" w:lineRule="auto"/>
         <w:jc w:val="center"/>
         <w:rPr>
           <w:b/>
@@ -48,6 +52,7 @@
     </w:p>
     <w:p>
       <w:pPr>
+        <w:spacing w:line="276" w:lineRule="auto"/>
         <w:jc w:val="center"/>
         <w:rPr>
           <w:b/>
@@ -71,6 +76,7 @@
     </w:p>
     <w:p>
       <w:pPr>
+        <w:spacing w:line="276" w:lineRule="auto"/>
         <w:jc w:val="center"/>
         <w:rPr>
           <w:b/>
@@ -80,6 +86,7 @@
     </w:p>
     <w:p>
       <w:pPr>
+        <w:spacing w:line="276" w:lineRule="auto"/>
         <w:jc w:val="center"/>
         <w:rPr>
           <w:b/>
@@ -89,6 +96,7 @@
     </w:p>
     <w:p>
       <w:pPr>
+        <w:spacing w:line="276" w:lineRule="auto"/>
         <w:jc w:val="center"/>
         <w:rPr>
           <w:b/>
@@ -98,6 +106,7 @@
     </w:p>
     <w:p>
       <w:pPr>
+        <w:spacing w:line="276" w:lineRule="auto"/>
         <w:jc w:val="center"/>
         <w:rPr>
           <w:b/>
@@ -107,6 +116,7 @@
     </w:p>
     <w:p>
       <w:pPr>
+        <w:spacing w:line="276" w:lineRule="auto"/>
         <w:jc w:val="center"/>
         <w:rPr>
           <w:b/>
@@ -116,6 +126,7 @@
     </w:p>
     <w:p>
       <w:pPr>
+        <w:spacing w:line="276" w:lineRule="auto"/>
         <w:jc w:val="center"/>
         <w:rPr>
           <w:b/>
@@ -125,6 +136,7 @@
     </w:p>
     <w:p>
       <w:pPr>
+        <w:spacing w:line="276" w:lineRule="auto"/>
         <w:jc w:val="center"/>
         <w:rPr>
           <w:b/>
@@ -134,6 +146,7 @@
     </w:p>
     <w:p>
       <w:pPr>
+        <w:spacing w:line="276" w:lineRule="auto"/>
         <w:jc w:val="center"/>
         <w:rPr>
           <w:b/>
@@ -150,6 +163,7 @@
     </w:p>
     <w:p>
       <w:pPr>
+        <w:spacing w:line="276" w:lineRule="auto"/>
         <w:jc w:val="center"/>
         <w:rPr>
           <w:b/>
@@ -164,15 +178,69 @@
         <w:t>Documentação do Código</w:t>
       </w:r>
     </w:p>
-    <w:p/>
-    <w:p/>
-    <w:p/>
-    <w:p/>
-    <w:p/>
-    <w:p/>
-    <w:p/>
-    <w:p>
-      <w:pPr>
+    <w:p>
+      <w:pPr>
+        <w:spacing w:line="276" w:lineRule="auto"/>
+      </w:pPr>
+    </w:p>
+    <w:p>
+      <w:pPr>
+        <w:spacing w:line="276" w:lineRule="auto"/>
+      </w:pPr>
+    </w:p>
+    <w:p>
+      <w:pPr>
+        <w:spacing w:line="276" w:lineRule="auto"/>
+      </w:pPr>
+    </w:p>
+    <w:p>
+      <w:pPr>
+        <w:spacing w:line="276" w:lineRule="auto"/>
+      </w:pPr>
+    </w:p>
+    <w:p>
+      <w:pPr>
+        <w:spacing w:line="276" w:lineRule="auto"/>
+      </w:pPr>
+    </w:p>
+    <w:p>
+      <w:pPr>
+        <w:spacing w:line="276" w:lineRule="auto"/>
+      </w:pPr>
+    </w:p>
+    <w:p>
+      <w:pPr>
+        <w:spacing w:line="276" w:lineRule="auto"/>
+      </w:pPr>
+    </w:p>
+    <w:p>
+      <w:pPr>
+        <w:spacing w:line="276" w:lineRule="auto"/>
+      </w:pPr>
+    </w:p>
+    <w:p>
+      <w:pPr>
+        <w:spacing w:line="276" w:lineRule="auto"/>
+      </w:pPr>
+    </w:p>
+    <w:p>
+      <w:pPr>
+        <w:spacing w:line="276" w:lineRule="auto"/>
+      </w:pPr>
+    </w:p>
+    <w:p>
+      <w:pPr>
+        <w:spacing w:line="276" w:lineRule="auto"/>
+      </w:pPr>
+    </w:p>
+    <w:p>
+      <w:pPr>
+        <w:spacing w:line="276" w:lineRule="auto"/>
+      </w:pPr>
+    </w:p>
+    <w:p>
+      <w:pPr>
+        <w:spacing w:line="276" w:lineRule="auto"/>
         <w:jc w:val="center"/>
       </w:pPr>
       <w:r>
@@ -181,6 +249,7 @@
     </w:p>
     <w:p>
       <w:pPr>
+        <w:spacing w:line="276" w:lineRule="auto"/>
         <w:jc w:val="center"/>
       </w:pPr>
       <w:r>
@@ -188,6 +257,9 @@
       </w:r>
     </w:p>
     <w:p>
+      <w:pPr>
+        <w:spacing w:line="276" w:lineRule="auto"/>
+      </w:pPr>
       <w:r>
         <w:br w:type="page"/>
       </w:r>
@@ -202,28 +274,131 @@
         <w:t xml:space="preserve"> Desenvolvimento de Software II que foi desenvolvida por Túlio Dias Altíssimo e Mateus Felipe da Silva.</w:t>
       </w:r>
     </w:p>
-    <w:p/>
-    <w:p/>
-    <w:p/>
-    <w:p/>
-    <w:p/>
-    <w:p/>
-    <w:p/>
-    <w:p/>
-    <w:p/>
-    <w:p/>
-    <w:p/>
-    <w:p/>
-    <w:p/>
-    <w:p/>
-    <w:p/>
-    <w:p/>
-    <w:p/>
-    <w:p/>
-    <w:p/>
-    <w:p/>
-    <w:p/>
-    <w:p/>
+    <w:p>
+      <w:pPr>
+        <w:spacing w:line="276" w:lineRule="auto"/>
+      </w:pPr>
+    </w:p>
+    <w:p>
+      <w:pPr>
+        <w:spacing w:line="276" w:lineRule="auto"/>
+      </w:pPr>
+    </w:p>
+    <w:p>
+      <w:pPr>
+        <w:spacing w:line="276" w:lineRule="auto"/>
+      </w:pPr>
+    </w:p>
+    <w:p>
+      <w:pPr>
+        <w:spacing w:line="276" w:lineRule="auto"/>
+      </w:pPr>
+    </w:p>
+    <w:p>
+      <w:pPr>
+        <w:spacing w:line="276" w:lineRule="auto"/>
+      </w:pPr>
+    </w:p>
+    <w:p>
+      <w:pPr>
+        <w:spacing w:line="276" w:lineRule="auto"/>
+      </w:pPr>
+    </w:p>
+    <w:p>
+      <w:pPr>
+        <w:spacing w:line="276" w:lineRule="auto"/>
+      </w:pPr>
+    </w:p>
+    <w:p>
+      <w:pPr>
+        <w:spacing w:line="276" w:lineRule="auto"/>
+      </w:pPr>
+    </w:p>
+    <w:p>
+      <w:pPr>
+        <w:spacing w:line="276" w:lineRule="auto"/>
+      </w:pPr>
+    </w:p>
+    <w:p>
+      <w:pPr>
+        <w:spacing w:line="276" w:lineRule="auto"/>
+      </w:pPr>
+    </w:p>
+    <w:p>
+      <w:pPr>
+        <w:spacing w:line="276" w:lineRule="auto"/>
+      </w:pPr>
+    </w:p>
+    <w:p>
+      <w:pPr>
+        <w:spacing w:line="276" w:lineRule="auto"/>
+      </w:pPr>
+    </w:p>
+    <w:p>
+      <w:pPr>
+        <w:spacing w:line="276" w:lineRule="auto"/>
+      </w:pPr>
+    </w:p>
+    <w:p>
+      <w:pPr>
+        <w:spacing w:line="276" w:lineRule="auto"/>
+      </w:pPr>
+    </w:p>
+    <w:p>
+      <w:pPr>
+        <w:spacing w:line="276" w:lineRule="auto"/>
+      </w:pPr>
+    </w:p>
+    <w:p>
+      <w:pPr>
+        <w:spacing w:line="276" w:lineRule="auto"/>
+      </w:pPr>
+    </w:p>
+    <w:p>
+      <w:pPr>
+        <w:spacing w:line="276" w:lineRule="auto"/>
+      </w:pPr>
+    </w:p>
+    <w:p>
+      <w:pPr>
+        <w:spacing w:line="276" w:lineRule="auto"/>
+      </w:pPr>
+    </w:p>
+    <w:p>
+      <w:pPr>
+        <w:spacing w:line="276" w:lineRule="auto"/>
+      </w:pPr>
+    </w:p>
+    <w:p>
+      <w:pPr>
+        <w:spacing w:line="276" w:lineRule="auto"/>
+      </w:pPr>
+    </w:p>
+    <w:p>
+      <w:pPr>
+        <w:spacing w:line="276" w:lineRule="auto"/>
+      </w:pPr>
+    </w:p>
+    <w:p>
+      <w:pPr>
+        <w:spacing w:line="276" w:lineRule="auto"/>
+      </w:pPr>
+    </w:p>
+    <w:p>
+      <w:pPr>
+        <w:spacing w:line="276" w:lineRule="auto"/>
+      </w:pPr>
+    </w:p>
+    <w:p>
+      <w:pPr>
+        <w:spacing w:line="276" w:lineRule="auto"/>
+      </w:pPr>
+    </w:p>
+    <w:p>
+      <w:pPr>
+        <w:spacing w:line="276" w:lineRule="auto"/>
+      </w:pPr>
+    </w:p>
     <w:sdt>
       <w:sdtPr>
         <w:rPr>
@@ -249,6 +424,7 @@
         <w:p>
           <w:pPr>
             <w:pStyle w:val="CabealhodoSumrio"/>
+            <w:spacing w:line="276" w:lineRule="auto"/>
             <w:rPr>
               <w:rStyle w:val="Ttulo1Char"/>
             </w:rPr>
@@ -262,10 +438,16 @@
         </w:p>
         <w:p>
           <w:pPr>
+            <w:spacing w:line="276" w:lineRule="auto"/>
+            <w:rPr>
+              <w:lang w:eastAsia="pt-BR"/>
+            </w:rPr>
+          </w:pPr>
+        </w:p>
+        <w:p>
+          <w:pPr>
             <w:pStyle w:val="Sumrio1"/>
-            <w:tabs>
-              <w:tab w:val="right" w:leader="dot" w:pos="8494"/>
-            </w:tabs>
+            <w:spacing w:line="276" w:lineRule="auto"/>
             <w:rPr>
               <w:rFonts w:asciiTheme="minorHAnsi" w:eastAsiaTheme="minorEastAsia" w:hAnsiTheme="minorHAnsi"/>
               <w:noProof/>
@@ -282,7 +464,7 @@
           <w:r>
             <w:fldChar w:fldCharType="separate"/>
           </w:r>
-          <w:hyperlink w:anchor="_Toc25332936" w:history="1">
+          <w:hyperlink w:anchor="_Toc25336289" w:history="1">
             <w:r>
               <w:rPr>
                 <w:rStyle w:val="Hyperlink"/>
@@ -309,7 +491,7 @@
                 <w:noProof/>
                 <w:webHidden/>
               </w:rPr>
-              <w:instrText xml:space="preserve"> PAGEREF _Toc25332936 \h </w:instrText>
+              <w:instrText xml:space="preserve"> PAGEREF _Toc25336289 \h </w:instrText>
             </w:r>
             <w:r>
               <w:rPr>
@@ -346,6 +528,7 @@
             <w:tabs>
               <w:tab w:val="right" w:leader="dot" w:pos="8494"/>
             </w:tabs>
+            <w:spacing w:line="276" w:lineRule="auto"/>
             <w:rPr>
               <w:rFonts w:asciiTheme="minorHAnsi" w:eastAsiaTheme="minorEastAsia" w:hAnsiTheme="minorHAnsi"/>
               <w:noProof/>
@@ -353,7 +536,7 @@
               <w:lang w:eastAsia="pt-BR"/>
             </w:rPr>
           </w:pPr>
-          <w:hyperlink w:anchor="_Toc25332937" w:history="1">
+          <w:hyperlink w:anchor="_Toc25336290" w:history="1">
             <w:r>
               <w:rPr>
                 <w:rStyle w:val="Hyperlink"/>
@@ -380,7 +563,7 @@
                 <w:noProof/>
                 <w:webHidden/>
               </w:rPr>
-              <w:instrText xml:space="preserve"> PAGEREF _Toc25332937 \h </w:instrText>
+              <w:instrText xml:space="preserve"> PAGEREF _Toc25336290 \h </w:instrText>
             </w:r>
             <w:r>
               <w:rPr>
@@ -417,6 +600,7 @@
             <w:tabs>
               <w:tab w:val="right" w:leader="dot" w:pos="8494"/>
             </w:tabs>
+            <w:spacing w:line="276" w:lineRule="auto"/>
             <w:rPr>
               <w:rFonts w:asciiTheme="minorHAnsi" w:eastAsiaTheme="minorEastAsia" w:hAnsiTheme="minorHAnsi"/>
               <w:noProof/>
@@ -424,7 +608,7 @@
               <w:lang w:eastAsia="pt-BR"/>
             </w:rPr>
           </w:pPr>
-          <w:hyperlink w:anchor="_Toc25332938" w:history="1">
+          <w:hyperlink w:anchor="_Toc25336291" w:history="1">
             <w:r>
               <w:rPr>
                 <w:rStyle w:val="Hyperlink"/>
@@ -451,7 +635,7 @@
                 <w:noProof/>
                 <w:webHidden/>
               </w:rPr>
-              <w:instrText xml:space="preserve"> PAGEREF _Toc25332938 \h </w:instrText>
+              <w:instrText xml:space="preserve"> PAGEREF _Toc25336291 \h </w:instrText>
             </w:r>
             <w:r>
               <w:rPr>
@@ -488,6 +672,7 @@
             <w:tabs>
               <w:tab w:val="right" w:leader="dot" w:pos="8494"/>
             </w:tabs>
+            <w:spacing w:line="276" w:lineRule="auto"/>
             <w:rPr>
               <w:rFonts w:asciiTheme="minorHAnsi" w:eastAsiaTheme="minorEastAsia" w:hAnsiTheme="minorHAnsi"/>
               <w:noProof/>
@@ -495,7 +680,7 @@
               <w:lang w:eastAsia="pt-BR"/>
             </w:rPr>
           </w:pPr>
-          <w:hyperlink w:anchor="_Toc25332939" w:history="1">
+          <w:hyperlink w:anchor="_Toc25336292" w:history="1">
             <w:r>
               <w:rPr>
                 <w:rStyle w:val="Hyperlink"/>
@@ -522,7 +707,7 @@
                 <w:noProof/>
                 <w:webHidden/>
               </w:rPr>
-              <w:instrText xml:space="preserve"> PAGEREF _Toc25332939 \h </w:instrText>
+              <w:instrText xml:space="preserve"> PAGEREF _Toc25336292 \h </w:instrText>
             </w:r>
             <w:r>
               <w:rPr>
@@ -556,9 +741,7 @@
         <w:p>
           <w:pPr>
             <w:pStyle w:val="Sumrio1"/>
-            <w:tabs>
-              <w:tab w:val="right" w:leader="dot" w:pos="8494"/>
-            </w:tabs>
+            <w:spacing w:line="276" w:lineRule="auto"/>
             <w:rPr>
               <w:rFonts w:asciiTheme="minorHAnsi" w:eastAsiaTheme="minorEastAsia" w:hAnsiTheme="minorHAnsi"/>
               <w:noProof/>
@@ -566,7 +749,7 @@
               <w:lang w:eastAsia="pt-BR"/>
             </w:rPr>
           </w:pPr>
-          <w:hyperlink w:anchor="_Toc25332940" w:history="1">
+          <w:hyperlink w:anchor="_Toc25336293" w:history="1">
             <w:r>
               <w:rPr>
                 <w:rStyle w:val="Hyperlink"/>
@@ -593,7 +776,7 @@
                 <w:noProof/>
                 <w:webHidden/>
               </w:rPr>
-              <w:instrText xml:space="preserve"> PAGEREF _Toc25332940 \h </w:instrText>
+              <w:instrText xml:space="preserve"> PAGEREF _Toc25336293 \h </w:instrText>
             </w:r>
             <w:r>
               <w:rPr>
@@ -630,6 +813,7 @@
             <w:tabs>
               <w:tab w:val="right" w:leader="dot" w:pos="8494"/>
             </w:tabs>
+            <w:spacing w:line="276" w:lineRule="auto"/>
             <w:rPr>
               <w:rFonts w:asciiTheme="minorHAnsi" w:eastAsiaTheme="minorEastAsia" w:hAnsiTheme="minorHAnsi"/>
               <w:noProof/>
@@ -637,7 +821,7 @@
               <w:lang w:eastAsia="pt-BR"/>
             </w:rPr>
           </w:pPr>
-          <w:hyperlink w:anchor="_Toc25332941" w:history="1">
+          <w:hyperlink w:anchor="_Toc25336294" w:history="1">
             <w:r>
               <w:rPr>
                 <w:rStyle w:val="Hyperlink"/>
@@ -664,7 +848,7 @@
                 <w:noProof/>
                 <w:webHidden/>
               </w:rPr>
-              <w:instrText xml:space="preserve"> PAGEREF _Toc25332941 \h </w:instrText>
+              <w:instrText xml:space="preserve"> PAGEREF _Toc25336294 \h </w:instrText>
             </w:r>
             <w:r>
               <w:rPr>
@@ -701,6 +885,7 @@
             <w:tabs>
               <w:tab w:val="right" w:leader="dot" w:pos="8494"/>
             </w:tabs>
+            <w:spacing w:line="276" w:lineRule="auto"/>
             <w:rPr>
               <w:rFonts w:asciiTheme="minorHAnsi" w:eastAsiaTheme="minorEastAsia" w:hAnsiTheme="minorHAnsi"/>
               <w:noProof/>
@@ -708,7 +893,7 @@
               <w:lang w:eastAsia="pt-BR"/>
             </w:rPr>
           </w:pPr>
-          <w:hyperlink w:anchor="_Toc25332942" w:history="1">
+          <w:hyperlink w:anchor="_Toc25336295" w:history="1">
             <w:r>
               <w:rPr>
                 <w:rStyle w:val="Hyperlink"/>
@@ -735,7 +920,7 @@
                 <w:noProof/>
                 <w:webHidden/>
               </w:rPr>
-              <w:instrText xml:space="preserve"> PAGEREF _Toc25332942 \h </w:instrText>
+              <w:instrText xml:space="preserve"> PAGEREF _Toc25336295 \h </w:instrText>
             </w:r>
             <w:r>
               <w:rPr>
@@ -772,6 +957,7 @@
             <w:tabs>
               <w:tab w:val="right" w:leader="dot" w:pos="8494"/>
             </w:tabs>
+            <w:spacing w:line="276" w:lineRule="auto"/>
             <w:rPr>
               <w:rFonts w:asciiTheme="minorHAnsi" w:eastAsiaTheme="minorEastAsia" w:hAnsiTheme="minorHAnsi"/>
               <w:noProof/>
@@ -779,7 +965,7 @@
               <w:lang w:eastAsia="pt-BR"/>
             </w:rPr>
           </w:pPr>
-          <w:hyperlink w:anchor="_Toc25332943" w:history="1">
+          <w:hyperlink w:anchor="_Toc25336296" w:history="1">
             <w:r>
               <w:rPr>
                 <w:rStyle w:val="Hyperlink"/>
@@ -806,7 +992,7 @@
                 <w:noProof/>
                 <w:webHidden/>
               </w:rPr>
-              <w:instrText xml:space="preserve"> PAGEREF _Toc25332943 \h </w:instrText>
+              <w:instrText xml:space="preserve"> PAGEREF _Toc25336296 \h </w:instrText>
             </w:r>
             <w:r>
               <w:rPr>
@@ -843,6 +1029,7 @@
             <w:tabs>
               <w:tab w:val="right" w:leader="dot" w:pos="8494"/>
             </w:tabs>
+            <w:spacing w:line="276" w:lineRule="auto"/>
             <w:rPr>
               <w:rFonts w:asciiTheme="minorHAnsi" w:eastAsiaTheme="minorEastAsia" w:hAnsiTheme="minorHAnsi"/>
               <w:noProof/>
@@ -850,7 +1037,7 @@
               <w:lang w:eastAsia="pt-BR"/>
             </w:rPr>
           </w:pPr>
-          <w:hyperlink w:anchor="_Toc25332944" w:history="1">
+          <w:hyperlink w:anchor="_Toc25336297" w:history="1">
             <w:r>
               <w:rPr>
                 <w:rStyle w:val="Hyperlink"/>
@@ -877,7 +1064,7 @@
                 <w:noProof/>
                 <w:webHidden/>
               </w:rPr>
-              <w:instrText xml:space="preserve"> PAGEREF _Toc25332944 \h </w:instrText>
+              <w:instrText xml:space="preserve"> PAGEREF _Toc25336297 \h </w:instrText>
             </w:r>
             <w:r>
               <w:rPr>
@@ -914,6 +1101,7 @@
             <w:tabs>
               <w:tab w:val="right" w:leader="dot" w:pos="8494"/>
             </w:tabs>
+            <w:spacing w:line="276" w:lineRule="auto"/>
             <w:rPr>
               <w:rFonts w:asciiTheme="minorHAnsi" w:eastAsiaTheme="minorEastAsia" w:hAnsiTheme="minorHAnsi"/>
               <w:noProof/>
@@ -921,7 +1109,7 @@
               <w:lang w:eastAsia="pt-BR"/>
             </w:rPr>
           </w:pPr>
-          <w:hyperlink w:anchor="_Toc25332945" w:history="1">
+          <w:hyperlink w:anchor="_Toc25336298" w:history="1">
             <w:r>
               <w:rPr>
                 <w:rStyle w:val="Hyperlink"/>
@@ -948,7 +1136,7 @@
                 <w:noProof/>
                 <w:webHidden/>
               </w:rPr>
-              <w:instrText xml:space="preserve"> PAGEREF _Toc25332945 \h </w:instrText>
+              <w:instrText xml:space="preserve"> PAGEREF _Toc25336298 \h </w:instrText>
             </w:r>
             <w:r>
               <w:rPr>
@@ -985,6 +1173,7 @@
             <w:tabs>
               <w:tab w:val="right" w:leader="dot" w:pos="8494"/>
             </w:tabs>
+            <w:spacing w:line="276" w:lineRule="auto"/>
             <w:rPr>
               <w:rFonts w:asciiTheme="minorHAnsi" w:eastAsiaTheme="minorEastAsia" w:hAnsiTheme="minorHAnsi"/>
               <w:noProof/>
@@ -992,7 +1181,7 @@
               <w:lang w:eastAsia="pt-BR"/>
             </w:rPr>
           </w:pPr>
-          <w:hyperlink w:anchor="_Toc25332946" w:history="1">
+          <w:hyperlink w:anchor="_Toc25336299" w:history="1">
             <w:r>
               <w:rPr>
                 <w:rStyle w:val="Hyperlink"/>
@@ -1019,7 +1208,7 @@
                 <w:noProof/>
                 <w:webHidden/>
               </w:rPr>
-              <w:instrText xml:space="preserve"> PAGEREF _Toc25332946 \h </w:instrText>
+              <w:instrText xml:space="preserve"> PAGEREF _Toc25336299 \h </w:instrText>
             </w:r>
             <w:r>
               <w:rPr>
@@ -1056,6 +1245,7 @@
             <w:tabs>
               <w:tab w:val="right" w:leader="dot" w:pos="8494"/>
             </w:tabs>
+            <w:spacing w:line="276" w:lineRule="auto"/>
             <w:rPr>
               <w:rFonts w:asciiTheme="minorHAnsi" w:eastAsiaTheme="minorEastAsia" w:hAnsiTheme="minorHAnsi"/>
               <w:noProof/>
@@ -1063,7 +1253,7 @@
               <w:lang w:eastAsia="pt-BR"/>
             </w:rPr>
           </w:pPr>
-          <w:hyperlink w:anchor="_Toc25332947" w:history="1">
+          <w:hyperlink w:anchor="_Toc25336300" w:history="1">
             <w:r>
               <w:rPr>
                 <w:rStyle w:val="Hyperlink"/>
@@ -1090,7 +1280,7 @@
                 <w:noProof/>
                 <w:webHidden/>
               </w:rPr>
-              <w:instrText xml:space="preserve"> PAGEREF _Toc25332947 \h </w:instrText>
+              <w:instrText xml:space="preserve"> PAGEREF _Toc25336300 \h </w:instrText>
             </w:r>
             <w:r>
               <w:rPr>
@@ -1110,7 +1300,7 @@
                 <w:noProof/>
                 <w:webHidden/>
               </w:rPr>
-              <w:t>8</w:t>
+              <w:t>7</w:t>
             </w:r>
             <w:r>
               <w:rPr>
@@ -1127,6 +1317,7 @@
             <w:tabs>
               <w:tab w:val="right" w:leader="dot" w:pos="8494"/>
             </w:tabs>
+            <w:spacing w:line="276" w:lineRule="auto"/>
             <w:rPr>
               <w:rFonts w:asciiTheme="minorHAnsi" w:eastAsiaTheme="minorEastAsia" w:hAnsiTheme="minorHAnsi"/>
               <w:noProof/>
@@ -1134,7 +1325,7 @@
               <w:lang w:eastAsia="pt-BR"/>
             </w:rPr>
           </w:pPr>
-          <w:hyperlink w:anchor="_Toc25332948" w:history="1">
+          <w:hyperlink w:anchor="_Toc25336301" w:history="1">
             <w:r>
               <w:rPr>
                 <w:rStyle w:val="Hyperlink"/>
@@ -1161,7 +1352,7 @@
                 <w:noProof/>
                 <w:webHidden/>
               </w:rPr>
-              <w:instrText xml:space="preserve"> PAGEREF _Toc25332948 \h </w:instrText>
+              <w:instrText xml:space="preserve"> PAGEREF _Toc25336301 \h </w:instrText>
             </w:r>
             <w:r>
               <w:rPr>
@@ -1181,7 +1372,7 @@
                 <w:noProof/>
                 <w:webHidden/>
               </w:rPr>
-              <w:t>8</w:t>
+              <w:t>7</w:t>
             </w:r>
             <w:r>
               <w:rPr>
@@ -1198,6 +1389,7 @@
             <w:tabs>
               <w:tab w:val="right" w:leader="dot" w:pos="8494"/>
             </w:tabs>
+            <w:spacing w:line="276" w:lineRule="auto"/>
             <w:rPr>
               <w:rFonts w:asciiTheme="minorHAnsi" w:eastAsiaTheme="minorEastAsia" w:hAnsiTheme="minorHAnsi"/>
               <w:noProof/>
@@ -1205,7 +1397,7 @@
               <w:lang w:eastAsia="pt-BR"/>
             </w:rPr>
           </w:pPr>
-          <w:hyperlink w:anchor="_Toc25332949" w:history="1">
+          <w:hyperlink w:anchor="_Toc25336302" w:history="1">
             <w:r>
               <w:rPr>
                 <w:rStyle w:val="Hyperlink"/>
@@ -1232,7 +1424,7 @@
                 <w:noProof/>
                 <w:webHidden/>
               </w:rPr>
-              <w:instrText xml:space="preserve"> PAGEREF _Toc25332949 \h </w:instrText>
+              <w:instrText xml:space="preserve"> PAGEREF _Toc25336302 \h </w:instrText>
             </w:r>
             <w:r>
               <w:rPr>
@@ -1252,7 +1444,7 @@
                 <w:noProof/>
                 <w:webHidden/>
               </w:rPr>
-              <w:t>8</w:t>
+              <w:t>7</w:t>
             </w:r>
             <w:r>
               <w:rPr>
@@ -1269,6 +1461,7 @@
             <w:tabs>
               <w:tab w:val="right" w:leader="dot" w:pos="8494"/>
             </w:tabs>
+            <w:spacing w:line="276" w:lineRule="auto"/>
             <w:rPr>
               <w:rFonts w:asciiTheme="minorHAnsi" w:eastAsiaTheme="minorEastAsia" w:hAnsiTheme="minorHAnsi"/>
               <w:noProof/>
@@ -1276,7 +1469,7 @@
               <w:lang w:eastAsia="pt-BR"/>
             </w:rPr>
           </w:pPr>
-          <w:hyperlink w:anchor="_Toc25332950" w:history="1">
+          <w:hyperlink w:anchor="_Toc25336303" w:history="1">
             <w:r>
               <w:rPr>
                 <w:rStyle w:val="Hyperlink"/>
@@ -1303,7 +1496,7 @@
                 <w:noProof/>
                 <w:webHidden/>
               </w:rPr>
-              <w:instrText xml:space="preserve"> PAGEREF _Toc25332950 \h </w:instrText>
+              <w:instrText xml:space="preserve"> PAGEREF _Toc25336303 \h </w:instrText>
             </w:r>
             <w:r>
               <w:rPr>
@@ -1323,7 +1516,7 @@
                 <w:noProof/>
                 <w:webHidden/>
               </w:rPr>
-              <w:t>9</w:t>
+              <w:t>8</w:t>
             </w:r>
             <w:r>
               <w:rPr>
@@ -1340,6 +1533,7 @@
             <w:tabs>
               <w:tab w:val="right" w:leader="dot" w:pos="8494"/>
             </w:tabs>
+            <w:spacing w:line="276" w:lineRule="auto"/>
             <w:rPr>
               <w:rFonts w:asciiTheme="minorHAnsi" w:eastAsiaTheme="minorEastAsia" w:hAnsiTheme="minorHAnsi"/>
               <w:noProof/>
@@ -1347,7 +1541,7 @@
               <w:lang w:eastAsia="pt-BR"/>
             </w:rPr>
           </w:pPr>
-          <w:hyperlink w:anchor="_Toc25332951" w:history="1">
+          <w:hyperlink w:anchor="_Toc25336304" w:history="1">
             <w:r>
               <w:rPr>
                 <w:rStyle w:val="Hyperlink"/>
@@ -1374,7 +1568,7 @@
                 <w:noProof/>
                 <w:webHidden/>
               </w:rPr>
-              <w:instrText xml:space="preserve"> PAGEREF _Toc25332951 \h </w:instrText>
+              <w:instrText xml:space="preserve"> PAGEREF _Toc25336304 \h </w:instrText>
             </w:r>
             <w:r>
               <w:rPr>
@@ -1394,7 +1588,7 @@
                 <w:noProof/>
                 <w:webHidden/>
               </w:rPr>
-              <w:t>9</w:t>
+              <w:t>8</w:t>
             </w:r>
             <w:r>
               <w:rPr>
@@ -1411,6 +1605,7 @@
             <w:tabs>
               <w:tab w:val="right" w:leader="dot" w:pos="8494"/>
             </w:tabs>
+            <w:spacing w:line="276" w:lineRule="auto"/>
             <w:rPr>
               <w:rFonts w:asciiTheme="minorHAnsi" w:eastAsiaTheme="minorEastAsia" w:hAnsiTheme="minorHAnsi"/>
               <w:noProof/>
@@ -1418,7 +1613,7 @@
               <w:lang w:eastAsia="pt-BR"/>
             </w:rPr>
           </w:pPr>
-          <w:hyperlink w:anchor="_Toc25332952" w:history="1">
+          <w:hyperlink w:anchor="_Toc25336305" w:history="1">
             <w:r>
               <w:rPr>
                 <w:rStyle w:val="Hyperlink"/>
@@ -1445,7 +1640,7 @@
                 <w:noProof/>
                 <w:webHidden/>
               </w:rPr>
-              <w:instrText xml:space="preserve"> PAGEREF _Toc25332952 \h </w:instrText>
+              <w:instrText xml:space="preserve"> PAGEREF _Toc25336305 \h </w:instrText>
             </w:r>
             <w:r>
               <w:rPr>
@@ -1465,7 +1660,7 @@
                 <w:noProof/>
                 <w:webHidden/>
               </w:rPr>
-              <w:t>9</w:t>
+              <w:t>8</w:t>
             </w:r>
             <w:r>
               <w:rPr>
@@ -1482,6 +1677,7 @@
             <w:tabs>
               <w:tab w:val="right" w:leader="dot" w:pos="8494"/>
             </w:tabs>
+            <w:spacing w:line="276" w:lineRule="auto"/>
             <w:rPr>
               <w:rFonts w:asciiTheme="minorHAnsi" w:eastAsiaTheme="minorEastAsia" w:hAnsiTheme="minorHAnsi"/>
               <w:noProof/>
@@ -1489,7 +1685,7 @@
               <w:lang w:eastAsia="pt-BR"/>
             </w:rPr>
           </w:pPr>
-          <w:hyperlink w:anchor="_Toc25332953" w:history="1">
+          <w:hyperlink w:anchor="_Toc25336306" w:history="1">
             <w:r>
               <w:rPr>
                 <w:rStyle w:val="Hyperlink"/>
@@ -1516,7 +1712,7 @@
                 <w:noProof/>
                 <w:webHidden/>
               </w:rPr>
-              <w:instrText xml:space="preserve"> PAGEREF _Toc25332953 \h </w:instrText>
+              <w:instrText xml:space="preserve"> PAGEREF _Toc25336306 \h </w:instrText>
             </w:r>
             <w:r>
               <w:rPr>
@@ -1536,7 +1732,7 @@
                 <w:noProof/>
                 <w:webHidden/>
               </w:rPr>
-              <w:t>10</w:t>
+              <w:t>8</w:t>
             </w:r>
             <w:r>
               <w:rPr>
@@ -1553,6 +1749,7 @@
             <w:tabs>
               <w:tab w:val="right" w:leader="dot" w:pos="8494"/>
             </w:tabs>
+            <w:spacing w:line="276" w:lineRule="auto"/>
             <w:rPr>
               <w:rFonts w:asciiTheme="minorHAnsi" w:eastAsiaTheme="minorEastAsia" w:hAnsiTheme="minorHAnsi"/>
               <w:noProof/>
@@ -1560,7 +1757,7 @@
               <w:lang w:eastAsia="pt-BR"/>
             </w:rPr>
           </w:pPr>
-          <w:hyperlink w:anchor="_Toc25332954" w:history="1">
+          <w:hyperlink w:anchor="_Toc25336307" w:history="1">
             <w:r>
               <w:rPr>
                 <w:rStyle w:val="Hyperlink"/>
@@ -1587,7 +1784,7 @@
                 <w:noProof/>
                 <w:webHidden/>
               </w:rPr>
-              <w:instrText xml:space="preserve"> PAGEREF _Toc25332954 \h </w:instrText>
+              <w:instrText xml:space="preserve"> PAGEREF _Toc25336307 \h </w:instrText>
             </w:r>
             <w:r>
               <w:rPr>
@@ -1607,7 +1804,7 @@
                 <w:noProof/>
                 <w:webHidden/>
               </w:rPr>
-              <w:t>10</w:t>
+              <w:t>8</w:t>
             </w:r>
             <w:r>
               <w:rPr>
@@ -1624,6 +1821,7 @@
             <w:tabs>
               <w:tab w:val="right" w:leader="dot" w:pos="8494"/>
             </w:tabs>
+            <w:spacing w:line="276" w:lineRule="auto"/>
             <w:rPr>
               <w:rFonts w:asciiTheme="minorHAnsi" w:eastAsiaTheme="minorEastAsia" w:hAnsiTheme="minorHAnsi"/>
               <w:noProof/>
@@ -1631,7 +1829,7 @@
               <w:lang w:eastAsia="pt-BR"/>
             </w:rPr>
           </w:pPr>
-          <w:hyperlink w:anchor="_Toc25332955" w:history="1">
+          <w:hyperlink w:anchor="_Toc25336308" w:history="1">
             <w:r>
               <w:rPr>
                 <w:rStyle w:val="Hyperlink"/>
@@ -1660,7 +1858,7 @@
                 <w:noProof/>
                 <w:webHidden/>
               </w:rPr>
-              <w:instrText xml:space="preserve"> PAGEREF _Toc25332955 \h </w:instrText>
+              <w:instrText xml:space="preserve"> PAGEREF _Toc25336308 \h </w:instrText>
             </w:r>
             <w:r>
               <w:rPr>
@@ -1680,7 +1878,7 @@
                 <w:noProof/>
                 <w:webHidden/>
               </w:rPr>
-              <w:t>10</w:t>
+              <w:t>8</w:t>
             </w:r>
             <w:r>
               <w:rPr>
@@ -1697,6 +1895,7 @@
             <w:tabs>
               <w:tab w:val="right" w:leader="dot" w:pos="8494"/>
             </w:tabs>
+            <w:spacing w:line="276" w:lineRule="auto"/>
             <w:rPr>
               <w:rFonts w:asciiTheme="minorHAnsi" w:eastAsiaTheme="minorEastAsia" w:hAnsiTheme="minorHAnsi"/>
               <w:noProof/>
@@ -1704,7 +1903,7 @@
               <w:lang w:eastAsia="pt-BR"/>
             </w:rPr>
           </w:pPr>
-          <w:hyperlink w:anchor="_Toc25332956" w:history="1">
+          <w:hyperlink w:anchor="_Toc25336309" w:history="1">
             <w:r>
               <w:rPr>
                 <w:rStyle w:val="Hyperlink"/>
@@ -1733,7 +1932,7 @@
                 <w:noProof/>
                 <w:webHidden/>
               </w:rPr>
-              <w:instrText xml:space="preserve"> PAGEREF _Toc25332956 \h </w:instrText>
+              <w:instrText xml:space="preserve"> PAGEREF _Toc25336309 \h </w:instrText>
             </w:r>
             <w:r>
               <w:rPr>
@@ -1753,7 +1952,7 @@
                 <w:noProof/>
                 <w:webHidden/>
               </w:rPr>
-              <w:t>10</w:t>
+              <w:t>9</w:t>
             </w:r>
             <w:r>
               <w:rPr>
@@ -1770,6 +1969,7 @@
             <w:tabs>
               <w:tab w:val="right" w:leader="dot" w:pos="8494"/>
             </w:tabs>
+            <w:spacing w:line="276" w:lineRule="auto"/>
             <w:rPr>
               <w:rFonts w:asciiTheme="minorHAnsi" w:eastAsiaTheme="minorEastAsia" w:hAnsiTheme="minorHAnsi"/>
               <w:noProof/>
@@ -1777,7 +1977,7 @@
               <w:lang w:eastAsia="pt-BR"/>
             </w:rPr>
           </w:pPr>
-          <w:hyperlink w:anchor="_Toc25332957" w:history="1">
+          <w:hyperlink w:anchor="_Toc25336310" w:history="1">
             <w:r>
               <w:rPr>
                 <w:rStyle w:val="Hyperlink"/>
@@ -1806,7 +2006,7 @@
                 <w:noProof/>
                 <w:webHidden/>
               </w:rPr>
-              <w:instrText xml:space="preserve"> PAGEREF _Toc25332957 \h </w:instrText>
+              <w:instrText xml:space="preserve"> PAGEREF _Toc25336310 \h </w:instrText>
             </w:r>
             <w:r>
               <w:rPr>
@@ -1826,7 +2026,7 @@
                 <w:noProof/>
                 <w:webHidden/>
               </w:rPr>
-              <w:t>10</w:t>
+              <w:t>9</w:t>
             </w:r>
             <w:r>
               <w:rPr>
@@ -1843,6 +2043,7 @@
             <w:tabs>
               <w:tab w:val="right" w:leader="dot" w:pos="8494"/>
             </w:tabs>
+            <w:spacing w:line="276" w:lineRule="auto"/>
             <w:rPr>
               <w:rFonts w:asciiTheme="minorHAnsi" w:eastAsiaTheme="minorEastAsia" w:hAnsiTheme="minorHAnsi"/>
               <w:noProof/>
@@ -1850,7 +2051,7 @@
               <w:lang w:eastAsia="pt-BR"/>
             </w:rPr>
           </w:pPr>
-          <w:hyperlink w:anchor="_Toc25332958" w:history="1">
+          <w:hyperlink w:anchor="_Toc25336311" w:history="1">
             <w:r>
               <w:rPr>
                 <w:rStyle w:val="Hyperlink"/>
@@ -1879,7 +2080,7 @@
                 <w:noProof/>
                 <w:webHidden/>
               </w:rPr>
-              <w:instrText xml:space="preserve"> PAGEREF _Toc25332958 \h </w:instrText>
+              <w:instrText xml:space="preserve"> PAGEREF _Toc25336311 \h </w:instrText>
             </w:r>
             <w:r>
               <w:rPr>
@@ -1899,7 +2100,7 @@
                 <w:noProof/>
                 <w:webHidden/>
               </w:rPr>
-              <w:t>10</w:t>
+              <w:t>9</w:t>
             </w:r>
             <w:r>
               <w:rPr>
@@ -1916,6 +2117,7 @@
             <w:tabs>
               <w:tab w:val="right" w:leader="dot" w:pos="8494"/>
             </w:tabs>
+            <w:spacing w:line="276" w:lineRule="auto"/>
             <w:rPr>
               <w:rFonts w:asciiTheme="minorHAnsi" w:eastAsiaTheme="minorEastAsia" w:hAnsiTheme="minorHAnsi"/>
               <w:noProof/>
@@ -1923,7 +2125,7 @@
               <w:lang w:eastAsia="pt-BR"/>
             </w:rPr>
           </w:pPr>
-          <w:hyperlink w:anchor="_Toc25332959" w:history="1">
+          <w:hyperlink w:anchor="_Toc25336312" w:history="1">
             <w:r>
               <w:rPr>
                 <w:rStyle w:val="Hyperlink"/>
@@ -1950,7 +2152,7 @@
                 <w:noProof/>
                 <w:webHidden/>
               </w:rPr>
-              <w:instrText xml:space="preserve"> PAGEREF _Toc25332959 \h </w:instrText>
+              <w:instrText xml:space="preserve"> PAGEREF _Toc25336312 \h </w:instrText>
             </w:r>
             <w:r>
               <w:rPr>
@@ -1970,7 +2172,7 @@
                 <w:noProof/>
                 <w:webHidden/>
               </w:rPr>
-              <w:t>10</w:t>
+              <w:t>9</w:t>
             </w:r>
             <w:r>
               <w:rPr>
@@ -1987,6 +2189,7 @@
             <w:tabs>
               <w:tab w:val="right" w:leader="dot" w:pos="8494"/>
             </w:tabs>
+            <w:spacing w:line="276" w:lineRule="auto"/>
             <w:rPr>
               <w:rFonts w:asciiTheme="minorHAnsi" w:eastAsiaTheme="minorEastAsia" w:hAnsiTheme="minorHAnsi"/>
               <w:noProof/>
@@ -1994,7 +2197,7 @@
               <w:lang w:eastAsia="pt-BR"/>
             </w:rPr>
           </w:pPr>
-          <w:hyperlink w:anchor="_Toc25332960" w:history="1">
+          <w:hyperlink w:anchor="_Toc25336313" w:history="1">
             <w:r>
               <w:rPr>
                 <w:rStyle w:val="Hyperlink"/>
@@ -2021,7 +2224,7 @@
                 <w:noProof/>
                 <w:webHidden/>
               </w:rPr>
-              <w:instrText xml:space="preserve"> PAGEREF _Toc25332960 \h </w:instrText>
+              <w:instrText xml:space="preserve"> PAGEREF _Toc25336313 \h </w:instrText>
             </w:r>
             <w:r>
               <w:rPr>
@@ -2041,7 +2244,7 @@
                 <w:noProof/>
                 <w:webHidden/>
               </w:rPr>
-              <w:t>11</w:t>
+              <w:t>9</w:t>
             </w:r>
             <w:r>
               <w:rPr>
@@ -2058,6 +2261,7 @@
             <w:tabs>
               <w:tab w:val="right" w:leader="dot" w:pos="8494"/>
             </w:tabs>
+            <w:spacing w:line="276" w:lineRule="auto"/>
             <w:rPr>
               <w:rFonts w:asciiTheme="minorHAnsi" w:eastAsiaTheme="minorEastAsia" w:hAnsiTheme="minorHAnsi"/>
               <w:noProof/>
@@ -2065,7 +2269,7 @@
               <w:lang w:eastAsia="pt-BR"/>
             </w:rPr>
           </w:pPr>
-          <w:hyperlink w:anchor="_Toc25332961" w:history="1">
+          <w:hyperlink w:anchor="_Toc25336314" w:history="1">
             <w:r>
               <w:rPr>
                 <w:rStyle w:val="Hyperlink"/>
@@ -2092,7 +2296,7 @@
                 <w:noProof/>
                 <w:webHidden/>
               </w:rPr>
-              <w:instrText xml:space="preserve"> PAGEREF _Toc25332961 \h </w:instrText>
+              <w:instrText xml:space="preserve"> PAGEREF _Toc25336314 \h </w:instrText>
             </w:r>
             <w:r>
               <w:rPr>
@@ -2112,7 +2316,7 @@
                 <w:noProof/>
                 <w:webHidden/>
               </w:rPr>
-              <w:t>11</w:t>
+              <w:t>9</w:t>
             </w:r>
             <w:r>
               <w:rPr>
@@ -2124,6 +2328,291 @@
           </w:hyperlink>
         </w:p>
         <w:p>
+          <w:pPr>
+            <w:pStyle w:val="Sumrio1"/>
+            <w:spacing w:line="276" w:lineRule="auto"/>
+            <w:rPr>
+              <w:rFonts w:asciiTheme="minorHAnsi" w:eastAsiaTheme="minorEastAsia" w:hAnsiTheme="minorHAnsi"/>
+              <w:noProof/>
+              <w:sz w:val="22"/>
+              <w:lang w:eastAsia="pt-BR"/>
+            </w:rPr>
+          </w:pPr>
+          <w:hyperlink w:anchor="_Toc25336315" w:history="1">
+            <w:r>
+              <w:rPr>
+                <w:rStyle w:val="Hyperlink"/>
+                <w:noProof/>
+              </w:rPr>
+              <w:t>Estruturas de dados utilizadas</w:t>
+            </w:r>
+            <w:r>
+              <w:rPr>
+                <w:noProof/>
+                <w:webHidden/>
+              </w:rPr>
+              <w:tab/>
+            </w:r>
+            <w:r>
+              <w:rPr>
+                <w:noProof/>
+                <w:webHidden/>
+              </w:rPr>
+              <w:fldChar w:fldCharType="begin"/>
+            </w:r>
+            <w:r>
+              <w:rPr>
+                <w:noProof/>
+                <w:webHidden/>
+              </w:rPr>
+              <w:instrText xml:space="preserve"> PAGEREF _Toc25336315 \h </w:instrText>
+            </w:r>
+            <w:r>
+              <w:rPr>
+                <w:noProof/>
+                <w:webHidden/>
+              </w:rPr>
+            </w:r>
+            <w:r>
+              <w:rPr>
+                <w:noProof/>
+                <w:webHidden/>
+              </w:rPr>
+              <w:fldChar w:fldCharType="separate"/>
+            </w:r>
+            <w:r>
+              <w:rPr>
+                <w:noProof/>
+                <w:webHidden/>
+              </w:rPr>
+              <w:t>9</w:t>
+            </w:r>
+            <w:r>
+              <w:rPr>
+                <w:noProof/>
+                <w:webHidden/>
+              </w:rPr>
+              <w:fldChar w:fldCharType="end"/>
+            </w:r>
+          </w:hyperlink>
+        </w:p>
+        <w:p>
+          <w:pPr>
+            <w:pStyle w:val="Sumrio3"/>
+            <w:tabs>
+              <w:tab w:val="right" w:leader="dot" w:pos="8494"/>
+            </w:tabs>
+            <w:spacing w:line="276" w:lineRule="auto"/>
+            <w:rPr>
+              <w:rFonts w:asciiTheme="minorHAnsi" w:eastAsiaTheme="minorEastAsia" w:hAnsiTheme="minorHAnsi"/>
+              <w:noProof/>
+              <w:sz w:val="22"/>
+              <w:lang w:eastAsia="pt-BR"/>
+            </w:rPr>
+          </w:pPr>
+          <w:hyperlink w:anchor="_Toc25336316" w:history="1">
+            <w:r>
+              <w:rPr>
+                <w:rStyle w:val="Hyperlink"/>
+                <w:noProof/>
+              </w:rPr>
+              <w:t>Indice</w:t>
+            </w:r>
+            <w:r>
+              <w:rPr>
+                <w:noProof/>
+                <w:webHidden/>
+              </w:rPr>
+              <w:tab/>
+            </w:r>
+            <w:r>
+              <w:rPr>
+                <w:noProof/>
+                <w:webHidden/>
+              </w:rPr>
+              <w:fldChar w:fldCharType="begin"/>
+            </w:r>
+            <w:r>
+              <w:rPr>
+                <w:noProof/>
+                <w:webHidden/>
+              </w:rPr>
+              <w:instrText xml:space="preserve"> PAGEREF _Toc25336316 \h </w:instrText>
+            </w:r>
+            <w:r>
+              <w:rPr>
+                <w:noProof/>
+                <w:webHidden/>
+              </w:rPr>
+            </w:r>
+            <w:r>
+              <w:rPr>
+                <w:noProof/>
+                <w:webHidden/>
+              </w:rPr>
+              <w:fldChar w:fldCharType="separate"/>
+            </w:r>
+            <w:r>
+              <w:rPr>
+                <w:noProof/>
+                <w:webHidden/>
+              </w:rPr>
+              <w:t>9</w:t>
+            </w:r>
+            <w:r>
+              <w:rPr>
+                <w:noProof/>
+                <w:webHidden/>
+              </w:rPr>
+              <w:fldChar w:fldCharType="end"/>
+            </w:r>
+          </w:hyperlink>
+        </w:p>
+        <w:p>
+          <w:pPr>
+            <w:pStyle w:val="Sumrio3"/>
+            <w:tabs>
+              <w:tab w:val="right" w:leader="dot" w:pos="8494"/>
+            </w:tabs>
+            <w:spacing w:line="276" w:lineRule="auto"/>
+            <w:rPr>
+              <w:rFonts w:asciiTheme="minorHAnsi" w:eastAsiaTheme="minorEastAsia" w:hAnsiTheme="minorHAnsi"/>
+              <w:noProof/>
+              <w:sz w:val="22"/>
+              <w:lang w:eastAsia="pt-BR"/>
+            </w:rPr>
+          </w:pPr>
+          <w:hyperlink w:anchor="_Toc25336317" w:history="1">
+            <w:r>
+              <w:rPr>
+                <w:rStyle w:val="Hyperlink"/>
+                <w:noProof/>
+              </w:rPr>
+              <w:t>Coordenadas</w:t>
+            </w:r>
+            <w:r>
+              <w:rPr>
+                <w:noProof/>
+                <w:webHidden/>
+              </w:rPr>
+              <w:tab/>
+            </w:r>
+            <w:r>
+              <w:rPr>
+                <w:noProof/>
+                <w:webHidden/>
+              </w:rPr>
+              <w:fldChar w:fldCharType="begin"/>
+            </w:r>
+            <w:r>
+              <w:rPr>
+                <w:noProof/>
+                <w:webHidden/>
+              </w:rPr>
+              <w:instrText xml:space="preserve"> PAGEREF _Toc25336317 \h </w:instrText>
+            </w:r>
+            <w:r>
+              <w:rPr>
+                <w:noProof/>
+                <w:webHidden/>
+              </w:rPr>
+            </w:r>
+            <w:r>
+              <w:rPr>
+                <w:noProof/>
+                <w:webHidden/>
+              </w:rPr>
+              <w:fldChar w:fldCharType="separate"/>
+            </w:r>
+            <w:r>
+              <w:rPr>
+                <w:noProof/>
+                <w:webHidden/>
+              </w:rPr>
+              <w:t>10</w:t>
+            </w:r>
+            <w:r>
+              <w:rPr>
+                <w:noProof/>
+                <w:webHidden/>
+              </w:rPr>
+              <w:fldChar w:fldCharType="end"/>
+            </w:r>
+          </w:hyperlink>
+        </w:p>
+        <w:p>
+          <w:pPr>
+            <w:pStyle w:val="Sumrio1"/>
+            <w:spacing w:line="276" w:lineRule="auto"/>
+            <w:rPr>
+              <w:rFonts w:asciiTheme="minorHAnsi" w:eastAsiaTheme="minorEastAsia" w:hAnsiTheme="minorHAnsi"/>
+              <w:noProof/>
+              <w:sz w:val="22"/>
+              <w:lang w:eastAsia="pt-BR"/>
+            </w:rPr>
+          </w:pPr>
+          <w:hyperlink w:anchor="_Toc25336318" w:history="1">
+            <w:r>
+              <w:rPr>
+                <w:rStyle w:val="Hyperlink"/>
+                <w:noProof/>
+              </w:rPr>
+              <w:t>Conclusão</w:t>
+            </w:r>
+            <w:r>
+              <w:rPr>
+                <w:noProof/>
+                <w:webHidden/>
+              </w:rPr>
+              <w:tab/>
+            </w:r>
+            <w:r>
+              <w:rPr>
+                <w:noProof/>
+                <w:webHidden/>
+              </w:rPr>
+              <w:fldChar w:fldCharType="begin"/>
+            </w:r>
+            <w:r>
+              <w:rPr>
+                <w:noProof/>
+                <w:webHidden/>
+              </w:rPr>
+              <w:instrText xml:space="preserve"> PAGEREF _Toc25336318 \h </w:instrText>
+            </w:r>
+            <w:r>
+              <w:rPr>
+                <w:noProof/>
+                <w:webHidden/>
+              </w:rPr>
+            </w:r>
+            <w:r>
+              <w:rPr>
+                <w:noProof/>
+                <w:webHidden/>
+              </w:rPr>
+              <w:fldChar w:fldCharType="separate"/>
+            </w:r>
+            <w:r>
+              <w:rPr>
+                <w:noProof/>
+                <w:webHidden/>
+              </w:rPr>
+              <w:t>10</w:t>
+            </w:r>
+            <w:r>
+              <w:rPr>
+                <w:noProof/>
+                <w:webHidden/>
+              </w:rPr>
+              <w:fldChar w:fldCharType="end"/>
+            </w:r>
+          </w:hyperlink>
+        </w:p>
+        <w:p>
+          <w:pPr>
+            <w:spacing w:line="276" w:lineRule="auto"/>
+          </w:pPr>
           <w:r>
             <w:rPr>
               <w:b/>
@@ -2135,15 +2624,13 @@
       </w:sdtContent>
     </w:sdt>
     <w:p>
+      <w:pPr>
+        <w:pStyle w:val="Ttulo1"/>
+      </w:pPr>
       <w:r>
         <w:br w:type="page"/>
       </w:r>
-    </w:p>
-    <w:p>
-      <w:pPr>
-        <w:pStyle w:val="Ttulo1"/>
-      </w:pPr>
-      <w:bookmarkStart w:id="0" w:name="_Toc25332936"/>
+      <w:bookmarkStart w:id="0" w:name="_Toc25336289"/>
       <w:r>
         <w:lastRenderedPageBreak/>
         <w:t xml:space="preserve">Como compilar o programa? </w:t>
@@ -2152,22 +2639,35 @@
         <w:t>–</w:t>
       </w:r>
       <w:r>
-        <w:t xml:space="preserve"> MakeFile</w:t>
+        <w:t xml:space="preserve"> </w:t>
+      </w:r>
+      <w:proofErr w:type="spellStart"/>
+      <w:r>
+        <w:t>MakeFile</w:t>
       </w:r>
       <w:bookmarkEnd w:id="0"/>
+      <w:proofErr w:type="spellEnd"/>
     </w:p>
     <w:p>
       <w:pPr>
         <w:pStyle w:val="Ttulo2"/>
-      </w:pPr>
-      <w:bookmarkStart w:id="1" w:name="_Toc25332937"/>
+        <w:spacing w:line="276" w:lineRule="auto"/>
+      </w:pPr>
+      <w:bookmarkStart w:id="1" w:name="_Toc25336290"/>
       <w:r>
         <w:t>Entrada dos Arquivos</w:t>
       </w:r>
       <w:bookmarkEnd w:id="1"/>
     </w:p>
-    <w:p/>
-    <w:p>
+    <w:p>
+      <w:pPr>
+        <w:spacing w:line="276" w:lineRule="auto"/>
+      </w:pPr>
+    </w:p>
+    <w:p>
+      <w:pPr>
+        <w:spacing w:line="276" w:lineRule="auto"/>
+      </w:pPr>
       <w:r>
         <w:t xml:space="preserve">Inicialmente você deverá deixar na pasta </w:t>
       </w:r>
@@ -2193,19 +2693,46 @@
           <w:b/>
           <w:bCs/>
         </w:rPr>
-        <w:t>.txt</w:t>
-      </w:r>
-      <w:r>
-        <w:t xml:space="preserve"> do dataset que você quer usar no programa.</w:t>
-      </w:r>
-    </w:p>
-    <w:p/>
-    <w:p>
+        <w:t>.</w:t>
+      </w:r>
+      <w:proofErr w:type="spellStart"/>
+      <w:r>
+        <w:rPr>
+          <w:b/>
+          <w:bCs/>
+        </w:rPr>
+        <w:t>txt</w:t>
+      </w:r>
+      <w:proofErr w:type="spellEnd"/>
+      <w:r>
+        <w:t xml:space="preserve"> do </w:t>
+      </w:r>
+      <w:proofErr w:type="spellStart"/>
+      <w:r>
+        <w:t>dataset</w:t>
+      </w:r>
+      <w:proofErr w:type="spellEnd"/>
+      <w:r>
+        <w:t xml:space="preserve"> que você quer usar no programa.</w:t>
+      </w:r>
+    </w:p>
+    <w:p>
+      <w:pPr>
+        <w:spacing w:line="276" w:lineRule="auto"/>
+      </w:pPr>
+    </w:p>
+    <w:p>
+      <w:pPr>
+        <w:spacing w:line="276" w:lineRule="auto"/>
+      </w:pPr>
       <w:r>
         <w:t>Exemplo:</w:t>
       </w:r>
     </w:p>
     <w:p>
+      <w:pPr>
+        <w:spacing w:line="276" w:lineRule="auto"/>
+      </w:pPr>
       <w:r>
         <w:rPr>
           <w:noProof/>
@@ -2260,8 +2787,10 @@
         </w:drawing>
       </w:r>
     </w:p>
-    <w:p/>
-    <w:p>
+    <w:p>
+      <w:pPr>
+        <w:spacing w:line="276" w:lineRule="auto"/>
+      </w:pPr>
       <w:r>
         <w:t>Aqui neste exemplo, os 4 arquivos serão usados no programa.</w:t>
       </w:r>
@@ -2269,52 +2798,93 @@
     <w:p>
       <w:pPr>
         <w:pStyle w:val="Ttulo2"/>
-      </w:pPr>
-      <w:bookmarkStart w:id="2" w:name="_Toc25332938"/>
-      <w:r>
-        <w:t>Compilação com MakeFile</w:t>
+        <w:spacing w:line="276" w:lineRule="auto"/>
+      </w:pPr>
+      <w:bookmarkStart w:id="2" w:name="_Toc25336291"/>
+      <w:r>
+        <w:t xml:space="preserve">Compilação com </w:t>
+      </w:r>
+      <w:proofErr w:type="spellStart"/>
+      <w:r>
+        <w:t>MakeFile</w:t>
       </w:r>
       <w:bookmarkEnd w:id="2"/>
-    </w:p>
-    <w:p>
+      <w:proofErr w:type="spellEnd"/>
+    </w:p>
+    <w:p>
+      <w:pPr>
+        <w:spacing w:line="276" w:lineRule="auto"/>
+      </w:pPr>
       <w:r>
         <w:t>Utilizamos make file para fazer a compilação do programa de forma reduzida.</w:t>
       </w:r>
     </w:p>
     <w:p>
-      <w:r>
-        <w:t>Caso não tenha o MakeFile instalado no seu sistema, Linux ou Mac, basta digitar no terminal:</w:t>
+      <w:pPr>
+        <w:spacing w:line="276" w:lineRule="auto"/>
+      </w:pPr>
+      <w:r>
+        <w:t xml:space="preserve">Caso não tenha o </w:t>
+      </w:r>
+      <w:proofErr w:type="spellStart"/>
+      <w:r>
+        <w:t>MakeFile</w:t>
+      </w:r>
+      <w:proofErr w:type="spellEnd"/>
+      <w:r>
+        <w:t xml:space="preserve"> instalado no seu sistema, Linux ou Mac, basta digitar no terminal:</w:t>
       </w:r>
     </w:p>
     <w:p>
       <w:pPr>
         <w:pStyle w:val="SemEspaamento"/>
+        <w:spacing w:line="276" w:lineRule="auto"/>
         <w:rPr>
           <w:lang w:val="en-US"/>
         </w:rPr>
       </w:pPr>
+      <w:proofErr w:type="spellStart"/>
       <w:r>
         <w:rPr>
           <w:lang w:val="en-US"/>
         </w:rPr>
-        <w:t>sudo apt Install make</w:t>
+        <w:t>sudo</w:t>
+      </w:r>
+      <w:proofErr w:type="spellEnd"/>
+      <w:r>
+        <w:rPr>
+          <w:lang w:val="en-US"/>
+        </w:rPr>
+        <w:t xml:space="preserve"> apt Install make</w:t>
       </w:r>
     </w:p>
     <w:p>
       <w:pPr>
         <w:pStyle w:val="SemEspaamento"/>
+        <w:spacing w:line="276" w:lineRule="auto"/>
         <w:rPr>
           <w:lang w:val="en-US"/>
         </w:rPr>
       </w:pPr>
+      <w:proofErr w:type="spellStart"/>
       <w:r>
         <w:rPr>
           <w:lang w:val="en-US"/>
         </w:rPr>
-        <w:t>sudo apt Install make-guile</w:t>
-      </w:r>
-    </w:p>
-    <w:p>
+        <w:t>sudo</w:t>
+      </w:r>
+      <w:proofErr w:type="spellEnd"/>
+      <w:r>
+        <w:rPr>
+          <w:lang w:val="en-US"/>
+        </w:rPr>
+        <w:t xml:space="preserve"> apt Install make-guile</w:t>
+      </w:r>
+    </w:p>
+    <w:p>
+      <w:pPr>
+        <w:spacing w:line="276" w:lineRule="auto"/>
+      </w:pPr>
       <w:r>
         <w:t>Para compilar o programa, você deve caminha</w:t>
       </w:r>
@@ -2345,6 +2915,7 @@
           <w:tab w:val="left" w:pos="2041"/>
           <w:tab w:val="center" w:pos="4252"/>
         </w:tabs>
+        <w:spacing w:line="276" w:lineRule="auto"/>
         <w:jc w:val="left"/>
       </w:pPr>
       <w:r>
@@ -2358,16 +2929,21 @@
       </w:r>
     </w:p>
     <w:p>
+      <w:pPr>
+        <w:spacing w:line="276" w:lineRule="auto"/>
+      </w:pPr>
       <w:r>
         <w:t>Você verá algo parecido com isso:</w:t>
       </w:r>
     </w:p>
     <w:p>
+      <w:pPr>
+        <w:spacing w:line="276" w:lineRule="auto"/>
+      </w:pPr>
       <w:r>
         <w:rPr>
           <w:noProof/>
         </w:rPr>
-        <w:lastRenderedPageBreak/>
         <w:drawing>
           <wp:inline distT="0" distB="0" distL="0" distR="0" wp14:anchorId="47C0D0B9" wp14:editId="5EE7FCFC">
             <wp:extent cx="5391150" cy="1081405"/>
@@ -2419,7 +2995,11 @@
       </w:r>
     </w:p>
     <w:p>
-      <w:r>
+      <w:pPr>
+        <w:spacing w:line="276" w:lineRule="auto"/>
+      </w:pPr>
+      <w:r>
+        <w:lastRenderedPageBreak/>
         <w:t xml:space="preserve">Ele irá lista os arquivos que ele encontrou na pasta </w:t>
       </w:r>
       <w:r>
@@ -2448,6 +3028,9 @@
       </w:r>
     </w:p>
     <w:p>
+      <w:pPr>
+        <w:spacing w:line="276" w:lineRule="auto"/>
+      </w:pPr>
       <w:r>
         <w:t xml:space="preserve">Caso não tenha arquivos na pasta </w:t>
       </w:r>
@@ -2463,6 +3046,9 @@
       </w:r>
     </w:p>
     <w:p>
+      <w:pPr>
+        <w:spacing w:line="276" w:lineRule="auto"/>
+      </w:pPr>
       <w:r>
         <w:rPr>
           <w:noProof/>
@@ -2518,6 +3104,9 @@
       </w:r>
     </w:p>
     <w:p>
+      <w:pPr>
+        <w:spacing w:line="276" w:lineRule="auto"/>
+      </w:pPr>
       <w:r>
         <w:t xml:space="preserve">Lembre-se de dar </w:t>
       </w:r>
@@ -2535,14 +3124,18 @@
     <w:p>
       <w:pPr>
         <w:pStyle w:val="Ttulo2"/>
-      </w:pPr>
-      <w:bookmarkStart w:id="3" w:name="_Toc25332939"/>
+        <w:spacing w:line="276" w:lineRule="auto"/>
+      </w:pPr>
+      <w:bookmarkStart w:id="3" w:name="_Toc25336292"/>
       <w:r>
         <w:t>Compilação e execução dos testes</w:t>
       </w:r>
       <w:bookmarkEnd w:id="3"/>
     </w:p>
     <w:p>
+      <w:pPr>
+        <w:spacing w:line="276" w:lineRule="auto"/>
+      </w:pPr>
       <w:r>
         <w:t>Para executar os testes de unidade, executar o seguinte código no terminal:</w:t>
       </w:r>
@@ -2550,6 +3143,7 @@
     <w:p>
       <w:pPr>
         <w:pStyle w:val="SemEspaamento"/>
+        <w:spacing w:line="276" w:lineRule="auto"/>
       </w:pPr>
       <w:r>
         <w:t>make teste</w:t>
@@ -2557,6 +3151,7 @@
     </w:p>
     <w:p>
       <w:pPr>
+        <w:spacing w:line="276" w:lineRule="auto"/>
         <w:rPr>
           <w:color w:val="FF0000"/>
           <w:sz w:val="44"/>
@@ -2569,6 +3164,7 @@
     </w:p>
     <w:p>
       <w:pPr>
+        <w:spacing w:line="276" w:lineRule="auto"/>
         <w:rPr>
           <w:color w:val="FF0000"/>
           <w:sz w:val="44"/>
@@ -2583,30 +3179,39 @@
         </w:rPr>
         <w:t>PARTE DE LEITURA DO INPUT DE PESQUISA</w:t>
       </w:r>
-    </w:p>
-    <w:p>
-      <w:pPr>
-        <w:spacing w:line="259" w:lineRule="auto"/>
+      <w:r>
         <w:rPr>
           <w:color w:val="FF0000"/>
           <w:sz w:val="44"/>
           <w:szCs w:val="40"/>
         </w:rPr>
-      </w:pPr>
-      <w:r>
+        <w:t xml:space="preserve"> E DO TESTE</w:t>
+      </w:r>
+    </w:p>
+    <w:p>
+      <w:pPr>
+        <w:spacing w:line="276" w:lineRule="auto"/>
         <w:rPr>
           <w:color w:val="FF0000"/>
           <w:sz w:val="44"/>
           <w:szCs w:val="40"/>
         </w:rPr>
+      </w:pPr>
+      <w:r>
+        <w:rPr>
+          <w:color w:val="FF0000"/>
+          <w:sz w:val="44"/>
+          <w:szCs w:val="40"/>
+        </w:rPr>
         <w:br w:type="page"/>
       </w:r>
     </w:p>
     <w:p>
       <w:pPr>
         <w:pStyle w:val="Ttulo1"/>
-      </w:pPr>
-      <w:bookmarkStart w:id="4" w:name="_Toc25332940"/>
+        <w:spacing w:line="276" w:lineRule="auto"/>
+      </w:pPr>
+      <w:bookmarkStart w:id="4" w:name="_Toc25336293"/>
       <w:r>
         <w:lastRenderedPageBreak/>
         <w:t>Explicação das classes</w:t>
@@ -2616,14 +3221,18 @@
     <w:p>
       <w:pPr>
         <w:pStyle w:val="Ttulo2"/>
-      </w:pPr>
-      <w:bookmarkStart w:id="5" w:name="_Toc25332941"/>
+        <w:spacing w:line="276" w:lineRule="auto"/>
+      </w:pPr>
+      <w:bookmarkStart w:id="5" w:name="_Toc25336294"/>
       <w:r>
         <w:t>Classe Leitura</w:t>
       </w:r>
       <w:bookmarkEnd w:id="5"/>
     </w:p>
     <w:p>
+      <w:pPr>
+        <w:spacing w:line="276" w:lineRule="auto"/>
+      </w:pPr>
       <w:r>
         <w:t xml:space="preserve">É onde tudo começa. A classe leitura realiza a leitura dos arquivos que estão na pasta </w:t>
       </w:r>
@@ -2638,19 +3247,22 @@
         <w:t>.  Temos alguns métodos.</w:t>
       </w:r>
     </w:p>
-    <w:p/>
     <w:p>
       <w:pPr>
         <w:pStyle w:val="Ttulo3"/>
-      </w:pPr>
-      <w:bookmarkStart w:id="6" w:name="_Toc25332942"/>
+        <w:spacing w:line="276" w:lineRule="auto"/>
+      </w:pPr>
+      <w:bookmarkStart w:id="6" w:name="_Toc25336295"/>
+      <w:proofErr w:type="spellStart"/>
       <w:r>
         <w:t>iniciarLeitura</w:t>
       </w:r>
       <w:bookmarkEnd w:id="6"/>
-    </w:p>
-    <w:p>
-      <w:pPr>
+      <w:proofErr w:type="spellEnd"/>
+    </w:p>
+    <w:p>
+      <w:pPr>
+        <w:spacing w:line="276" w:lineRule="auto"/>
         <w:rPr>
           <w:u w:val="single"/>
         </w:rPr>
@@ -2690,18 +3302,22 @@
         <w:tabs>
           <w:tab w:val="center" w:pos="4252"/>
         </w:tabs>
-      </w:pPr>
-      <w:bookmarkStart w:id="7" w:name="_Toc25332943"/>
+        <w:spacing w:line="276" w:lineRule="auto"/>
+      </w:pPr>
+      <w:bookmarkStart w:id="7" w:name="_Toc25336296"/>
+      <w:proofErr w:type="spellStart"/>
       <w:r>
         <w:t>contarArquivos</w:t>
       </w:r>
       <w:bookmarkEnd w:id="7"/>
+      <w:proofErr w:type="spellEnd"/>
       <w:r>
         <w:tab/>
       </w:r>
     </w:p>
     <w:p>
       <w:pPr>
+        <w:spacing w:line="276" w:lineRule="auto"/>
         <w:rPr>
           <w:b/>
           <w:bCs/>
@@ -2744,30 +3360,44 @@
     <w:p>
       <w:pPr>
         <w:pStyle w:val="Ttulo3"/>
-      </w:pPr>
-      <w:bookmarkStart w:id="8" w:name="_Toc25332944"/>
+        <w:spacing w:line="276" w:lineRule="auto"/>
+      </w:pPr>
+      <w:bookmarkStart w:id="8" w:name="_Toc25336297"/>
+      <w:proofErr w:type="spellStart"/>
       <w:r>
         <w:t>listarArquivos</w:t>
       </w:r>
       <w:bookmarkEnd w:id="8"/>
-    </w:p>
-    <w:p>
+      <w:proofErr w:type="spellEnd"/>
+    </w:p>
+    <w:p>
+      <w:pPr>
+        <w:spacing w:line="276" w:lineRule="auto"/>
+      </w:pPr>
       <w:r>
         <w:t>Retorna um Vector com a listagem dos arquivos encontrados na pasta com a rota para eles</w:t>
       </w:r>
     </w:p>
-    <w:p/>
+    <w:p>
+      <w:pPr>
+        <w:spacing w:line="276" w:lineRule="auto"/>
+      </w:pPr>
+    </w:p>
     <w:p>
       <w:pPr>
         <w:pStyle w:val="Ttulo2"/>
-      </w:pPr>
-      <w:bookmarkStart w:id="9" w:name="_Toc25332945"/>
+        <w:spacing w:line="276" w:lineRule="auto"/>
+      </w:pPr>
+      <w:bookmarkStart w:id="9" w:name="_Toc25336298"/>
       <w:r>
         <w:t>Classe Processar</w:t>
       </w:r>
       <w:bookmarkEnd w:id="9"/>
     </w:p>
     <w:p>
+      <w:pPr>
+        <w:spacing w:line="276" w:lineRule="auto"/>
+      </w:pPr>
       <w:r>
         <w:t xml:space="preserve">Realiza o processamento dos dados dos arquivos retornados na leitura. Aqui é criado o </w:t>
       </w:r>
@@ -2788,6 +3418,8 @@
       <w:r>
         <w:t xml:space="preserve">Aqui temos dois métodos, a </w:t>
       </w:r>
+      <w:proofErr w:type="spellStart"/>
+      <w:proofErr w:type="gramStart"/>
       <w:r>
         <w:rPr>
           <w:b/>
@@ -2795,9 +3427,15 @@
         </w:rPr>
         <w:t>processarArquivos</w:t>
       </w:r>
-      <w:r>
-        <w:t xml:space="preserve">() que processa os arquivos e o </w:t>
-      </w:r>
+      <w:proofErr w:type="spellEnd"/>
+      <w:r>
+        <w:t>(</w:t>
+      </w:r>
+      <w:proofErr w:type="gramEnd"/>
+      <w:r>
+        <w:t xml:space="preserve">) que processa os arquivos e o </w:t>
+      </w:r>
+      <w:proofErr w:type="spellStart"/>
       <w:r>
         <w:rPr>
           <w:b/>
@@ -2805,6 +3443,7 @@
         </w:rPr>
         <w:t>getIndice</w:t>
       </w:r>
+      <w:proofErr w:type="spellEnd"/>
       <w:r>
         <w:t>() que retorna o índice já processado, e alguns métodos privados.</w:t>
       </w:r>
@@ -2812,14 +3451,20 @@
     <w:p>
       <w:pPr>
         <w:pStyle w:val="Ttulo3"/>
-      </w:pPr>
-      <w:bookmarkStart w:id="10" w:name="_Toc25332946"/>
+        <w:spacing w:line="276" w:lineRule="auto"/>
+      </w:pPr>
+      <w:bookmarkStart w:id="10" w:name="_Toc25336299"/>
+      <w:proofErr w:type="spellStart"/>
       <w:r>
         <w:t>mapearPalavras</w:t>
       </w:r>
       <w:bookmarkEnd w:id="10"/>
-    </w:p>
-    <w:p>
+      <w:proofErr w:type="spellEnd"/>
+    </w:p>
+    <w:p>
+      <w:pPr>
+        <w:spacing w:line="276" w:lineRule="auto"/>
+      </w:pPr>
       <w:r>
         <w:t xml:space="preserve">Cria o </w:t>
       </w:r>
@@ -2843,24 +3488,24 @@
     </w:p>
     <w:p>
       <w:pPr>
-        <w:spacing w:line="259" w:lineRule="auto"/>
-      </w:pPr>
-      <w:r>
-        <w:br w:type="page"/>
-      </w:r>
-    </w:p>
-    <w:p>
-      <w:pPr>
         <w:pStyle w:val="Ttulo3"/>
-      </w:pPr>
-      <w:bookmarkStart w:id="11" w:name="_Toc25332947"/>
-      <w:r>
-        <w:lastRenderedPageBreak/>
+        <w:spacing w:line="276" w:lineRule="auto"/>
+      </w:pPr>
+      <w:bookmarkStart w:id="11" w:name="_Toc25336300"/>
+      <w:proofErr w:type="spellStart"/>
+      <w:r>
         <w:t>imprimirRelacoes</w:t>
       </w:r>
       <w:bookmarkEnd w:id="11"/>
-    </w:p>
-    <w:p>
+      <w:proofErr w:type="spellEnd"/>
+    </w:p>
+    <w:p>
+      <w:pPr>
+        <w:spacing w:after="0" w:line="276" w:lineRule="auto"/>
+        <w:rPr>
+          <w:noProof/>
+        </w:rPr>
+      </w:pPr>
       <w:r>
         <w:t xml:space="preserve">Função de Debug para ver as relações do </w:t>
       </w:r>
@@ -2881,17 +3526,34 @@
       <w:r>
         <w:t>criada.</w:t>
       </w:r>
-    </w:p>
-    <w:p>
       <w:r>
         <w:rPr>
           <w:noProof/>
         </w:rPr>
+        <w:t xml:space="preserve"> </w:t>
+      </w:r>
+    </w:p>
+    <w:p>
+      <w:pPr>
+        <w:spacing w:after="0" w:line="276" w:lineRule="auto"/>
+      </w:pPr>
+      <w:r>
+        <w:rPr>
+          <w:noProof/>
+        </w:rPr>
         <w:drawing>
-          <wp:inline distT="0" distB="0" distL="0" distR="0" wp14:anchorId="12F9238E" wp14:editId="2C613A69">
-            <wp:extent cx="5391150" cy="2734945"/>
-            <wp:effectExtent l="0" t="0" r="0" b="8255"/>
-            <wp:docPr id="6" name="Imagem 6"/>
+          <wp:anchor distT="0" distB="0" distL="114300" distR="114300" simplePos="0" relativeHeight="251658240" behindDoc="1" locked="0" layoutInCell="1" allowOverlap="1" wp14:anchorId="75F6FBE0" wp14:editId="5C08E36E">
+            <wp:simplePos x="0" y="0"/>
+            <wp:positionH relativeFrom="margin">
+              <wp:align>left</wp:align>
+            </wp:positionH>
+            <wp:positionV relativeFrom="paragraph">
+              <wp:posOffset>139286</wp:posOffset>
+            </wp:positionV>
+            <wp:extent cx="4072270" cy="3359623"/>
+            <wp:effectExtent l="0" t="0" r="4445" b="0"/>
+            <wp:wrapNone/>
+            <wp:docPr id="7" name="Imagem 7"/>
             <wp:cNvGraphicFramePr>
               <a:graphicFrameLocks xmlns:a="http://schemas.openxmlformats.org/drawingml/2006/main" noChangeAspect="1"/>
             </wp:cNvGraphicFramePr>
@@ -2899,7 +3561,7 @@
               <a:graphicData uri="http://schemas.openxmlformats.org/drawingml/2006/picture">
                 <pic:pic xmlns:pic="http://schemas.openxmlformats.org/drawingml/2006/picture">
                   <pic:nvPicPr>
-                    <pic:cNvPr id="0" name="Picture 3"/>
+                    <pic:cNvPr id="0" name="Picture 4"/>
                     <pic:cNvPicPr>
                       <a:picLocks noChangeAspect="1" noChangeArrowheads="1"/>
                     </pic:cNvPicPr>
@@ -2920,7 +3582,7 @@
                   <pic:spPr bwMode="auto">
                     <a:xfrm>
                       <a:off x="0" y="0"/>
-                      <a:ext cx="5391150" cy="2734945"/>
+                      <a:ext cx="4072270" cy="3359623"/>
                     </a:xfrm>
                     <a:prstGeom prst="rect">
                       <a:avLst/>
@@ -2933,20 +3595,690 @@
                 </pic:pic>
               </a:graphicData>
             </a:graphic>
-          </wp:inline>
+            <wp14:sizeRelH relativeFrom="margin">
+              <wp14:pctWidth>0</wp14:pctWidth>
+            </wp14:sizeRelH>
+            <wp14:sizeRelV relativeFrom="margin">
+              <wp14:pctHeight>0</wp14:pctHeight>
+            </wp14:sizeRelV>
+          </wp:anchor>
         </w:drawing>
       </w:r>
     </w:p>
     <w:p>
+      <w:pPr>
+        <w:spacing w:line="276" w:lineRule="auto"/>
+      </w:pPr>
+    </w:p>
+    <w:p>
+      <w:pPr>
+        <w:spacing w:line="276" w:lineRule="auto"/>
+      </w:pPr>
+    </w:p>
+    <w:p>
+      <w:pPr>
+        <w:spacing w:line="276" w:lineRule="auto"/>
+      </w:pPr>
+    </w:p>
+    <w:p>
+      <w:pPr>
+        <w:spacing w:line="276" w:lineRule="auto"/>
+      </w:pPr>
+    </w:p>
+    <w:p>
+      <w:pPr>
+        <w:spacing w:line="276" w:lineRule="auto"/>
+      </w:pPr>
+    </w:p>
+    <w:p>
+      <w:pPr>
+        <w:spacing w:line="276" w:lineRule="auto"/>
+      </w:pPr>
+    </w:p>
+    <w:p>
+      <w:pPr>
+        <w:spacing w:line="276" w:lineRule="auto"/>
+      </w:pPr>
+    </w:p>
+    <w:p>
+      <w:pPr>
+        <w:spacing w:line="276" w:lineRule="auto"/>
+      </w:pPr>
+    </w:p>
+    <w:p>
+      <w:pPr>
+        <w:spacing w:line="276" w:lineRule="auto"/>
+      </w:pPr>
+    </w:p>
+    <w:p>
+      <w:pPr>
+        <w:spacing w:line="276" w:lineRule="auto"/>
+      </w:pPr>
+      <w:r>
+        <w:lastRenderedPageBreak/>
+        <w:t xml:space="preserve">Aqui temos o </w:t>
+      </w:r>
+      <w:r>
+        <w:t>mapeamento</w:t>
+      </w:r>
+      <w:r>
+        <w:t xml:space="preserve"> de quantas vezes as palavras ‘a’, ‘b’ e ‘c’ aparecem em cada um dos arquivos lindos.</w:t>
+      </w:r>
+    </w:p>
+    <w:p>
+      <w:pPr>
+        <w:pStyle w:val="Ttulo3"/>
+        <w:spacing w:line="276" w:lineRule="auto"/>
+      </w:pPr>
+      <w:bookmarkStart w:id="12" w:name="_Toc25336301"/>
+      <w:proofErr w:type="spellStart"/>
+      <w:r>
+        <w:t>getIndice</w:t>
+      </w:r>
+      <w:bookmarkEnd w:id="12"/>
+      <w:proofErr w:type="spellEnd"/>
+    </w:p>
+    <w:p>
+      <w:pPr>
+        <w:spacing w:line="276" w:lineRule="auto"/>
+      </w:pPr>
+      <w:r>
+        <w:t xml:space="preserve">Devolve o </w:t>
+      </w:r>
+      <w:r>
+        <w:rPr>
+          <w:b/>
+          <w:bCs/>
+        </w:rPr>
+        <w:t>Map</w:t>
+      </w:r>
+      <w:r>
+        <w:t xml:space="preserve"> (o índice) processado.</w:t>
+      </w:r>
+    </w:p>
+    <w:p>
+      <w:pPr>
+        <w:pStyle w:val="Ttulo3"/>
+        <w:spacing w:line="276" w:lineRule="auto"/>
+      </w:pPr>
+      <w:bookmarkStart w:id="13" w:name="_Toc25336302"/>
+      <w:proofErr w:type="spellStart"/>
+      <w:r>
+        <w:t>processarArquivos</w:t>
+      </w:r>
+      <w:bookmarkEnd w:id="13"/>
+      <w:proofErr w:type="spellEnd"/>
+    </w:p>
+    <w:p>
+      <w:pPr>
+        <w:spacing w:line="276" w:lineRule="auto"/>
+      </w:pPr>
+      <w:r>
+        <w:t xml:space="preserve">Realiza o processamento do </w:t>
+      </w:r>
+      <w:r>
+        <w:rPr>
+          <w:b/>
+          <w:bCs/>
+        </w:rPr>
+        <w:t>Map</w:t>
+      </w:r>
+      <w:r>
+        <w:t xml:space="preserve"> dos arquivos lidos.</w:t>
+      </w:r>
+    </w:p>
+    <w:p>
+      <w:pPr>
+        <w:pStyle w:val="Ttulo2"/>
+        <w:spacing w:line="276" w:lineRule="auto"/>
+      </w:pPr>
+      <w:bookmarkStart w:id="14" w:name="_Toc25336303"/>
+      <w:r>
+        <w:t>Classe Busca</w:t>
+      </w:r>
+      <w:bookmarkEnd w:id="14"/>
+    </w:p>
+    <w:p>
+      <w:pPr>
+        <w:spacing w:line="276" w:lineRule="auto"/>
+      </w:pPr>
+      <w:r>
+        <w:t xml:space="preserve">A classe busca é a que realiza a busca do termo digitado pelo usuário no terminal. O Construtor dela recebe o termo </w:t>
+      </w:r>
+      <w:r>
+        <w:t>a</w:t>
+      </w:r>
+      <w:r>
+        <w:t xml:space="preserve"> ser pesquisado e a partir daí uma série de funções privadas são executadas para calculas os valores do </w:t>
+      </w:r>
+      <w:proofErr w:type="spellStart"/>
+      <w:r>
+        <w:t>Cosine</w:t>
+      </w:r>
+      <w:proofErr w:type="spellEnd"/>
+      <w:r>
+        <w:t xml:space="preserve"> Rank.</w:t>
+      </w:r>
+      <w:r>
+        <w:t xml:space="preserve"> A Classe busca tem alguns atributos: </w:t>
+      </w:r>
+    </w:p>
+    <w:p>
+      <w:pPr>
+        <w:spacing w:line="276" w:lineRule="auto"/>
+      </w:pPr>
+      <w:r>
+        <w:rPr>
+          <w:b/>
+          <w:bCs/>
+        </w:rPr>
+        <w:t>Índice</w:t>
+      </w:r>
+      <w:r>
+        <w:t>: Índice gerado pelo processamento dos arquivos.</w:t>
+      </w:r>
+    </w:p>
+    <w:p>
+      <w:pPr>
+        <w:spacing w:line="276" w:lineRule="auto"/>
+      </w:pPr>
+      <w:r>
+        <w:rPr>
+          <w:b/>
+          <w:bCs/>
+        </w:rPr>
+        <w:t>Coordenadas</w:t>
+      </w:r>
+      <w:r>
+        <w:t>: Mapeamento das coordenadas das palavras.</w:t>
+      </w:r>
+    </w:p>
+    <w:p>
+      <w:pPr>
+        <w:spacing w:line="276" w:lineRule="auto"/>
+      </w:pPr>
+      <w:r>
+        <w:rPr>
+          <w:b/>
+          <w:bCs/>
+        </w:rPr>
+        <w:t>Endereços</w:t>
+      </w:r>
+      <w:r>
+        <w:t xml:space="preserve">: Endereço dos arquivos que são usados. (Que foram deixados na pasta </w:t>
+      </w:r>
+      <w:r>
+        <w:rPr>
+          <w:b/>
+          <w:bCs/>
+        </w:rPr>
+        <w:t>Data</w:t>
+      </w:r>
+      <w:r>
+        <w:t>)</w:t>
+      </w:r>
+    </w:p>
+    <w:p>
+      <w:pPr>
+        <w:spacing w:line="276" w:lineRule="auto"/>
+      </w:pPr>
+    </w:p>
+    <w:p>
+      <w:pPr>
+        <w:spacing w:line="276" w:lineRule="auto"/>
+      </w:pPr>
+      <w:r>
+        <w:t>E também atributos intermediários que são usados no CosineRank:</w:t>
+      </w:r>
+    </w:p>
+    <w:p>
+      <w:pPr>
+        <w:spacing w:line="276" w:lineRule="auto"/>
+      </w:pPr>
+      <w:r>
+        <w:rPr>
+          <w:b/>
+          <w:bCs/>
+        </w:rPr>
+        <w:t>N</w:t>
+      </w:r>
+      <w:r>
+        <w:t>: Número de arquivos</w:t>
+      </w:r>
+    </w:p>
+    <w:p>
+      <w:pPr>
+        <w:spacing w:line="276" w:lineRule="auto"/>
+      </w:pPr>
+      <w:proofErr w:type="spellStart"/>
+      <w:r>
+        <w:rPr>
+          <w:b/>
+          <w:bCs/>
+        </w:rPr>
+        <w:t>Nx</w:t>
+      </w:r>
+      <w:proofErr w:type="spellEnd"/>
+      <w:r>
+        <w:t>:  Número de arquivos com a palavra da pesquisa</w:t>
+      </w:r>
+    </w:p>
+    <w:p>
+      <w:pPr>
+        <w:spacing w:line="276" w:lineRule="auto"/>
+      </w:pPr>
+      <w:proofErr w:type="spellStart"/>
+      <w:r>
+        <w:rPr>
+          <w:b/>
+          <w:bCs/>
+        </w:rPr>
+        <w:t>Idf</w:t>
+      </w:r>
+      <w:proofErr w:type="spellEnd"/>
+      <w:r>
+        <w:t xml:space="preserve">: Relação Log na base 2 de N por </w:t>
+      </w:r>
+      <w:proofErr w:type="spellStart"/>
+      <w:r>
+        <w:t>Nx</w:t>
+      </w:r>
+      <w:proofErr w:type="spellEnd"/>
+    </w:p>
+    <w:p>
+      <w:pPr>
+        <w:spacing w:line="276" w:lineRule="auto"/>
+      </w:pPr>
+      <w:r>
+        <w:rPr>
+          <w:b/>
+          <w:bCs/>
+        </w:rPr>
+        <w:t>Tf</w:t>
+      </w:r>
+      <w:r>
+        <w:t>: Quantas vezes o termo de pesquisa aparece em cada arquivo</w:t>
+      </w:r>
+    </w:p>
+    <w:p>
+      <w:pPr>
+        <w:spacing w:line="276" w:lineRule="auto"/>
+      </w:pPr>
+      <w:r>
+        <w:rPr>
+          <w:b/>
+          <w:bCs/>
+        </w:rPr>
+        <w:t>W</w:t>
+      </w:r>
+      <w:r>
+        <w:t xml:space="preserve">: </w:t>
+      </w:r>
+      <w:r>
+        <w:t xml:space="preserve">Relação de </w:t>
+      </w:r>
+      <w:r>
+        <w:t xml:space="preserve">cada </w:t>
+      </w:r>
+      <w:r>
+        <w:t xml:space="preserve">Tf * </w:t>
+      </w:r>
+      <w:proofErr w:type="spellStart"/>
+      <w:r>
+        <w:t>Idf</w:t>
+      </w:r>
+      <w:proofErr w:type="spellEnd"/>
+      <w:r>
+        <w:t xml:space="preserve"> por </w:t>
+      </w:r>
+      <w:r>
+        <w:t xml:space="preserve">cada </w:t>
+      </w:r>
+      <w:r>
+        <w:t>arquivo</w:t>
+      </w:r>
+    </w:p>
+    <w:p>
+      <w:pPr>
+        <w:spacing w:line="276" w:lineRule="auto"/>
+      </w:pPr>
+    </w:p>
+    <w:p>
+      <w:pPr>
+        <w:spacing w:line="276" w:lineRule="auto"/>
+      </w:pPr>
+      <w:r>
+        <w:t>A Classe conta com dois métodos públicos além do construtor e destrutor:</w:t>
+      </w:r>
+    </w:p>
+    <w:p>
+      <w:pPr>
+        <w:pStyle w:val="Ttulo3"/>
+        <w:spacing w:line="276" w:lineRule="auto"/>
+      </w:pPr>
+      <w:bookmarkStart w:id="15" w:name="_Toc25336304"/>
+      <w:proofErr w:type="spellStart"/>
+      <w:r>
+        <w:t>realizarBusca</w:t>
+      </w:r>
+      <w:bookmarkEnd w:id="15"/>
+      <w:proofErr w:type="spellEnd"/>
+      <w:r>
+        <w:t xml:space="preserve"> </w:t>
+      </w:r>
+    </w:p>
+    <w:p>
+      <w:pPr>
+        <w:spacing w:line="276" w:lineRule="auto"/>
+      </w:pPr>
+      <w:r>
+        <w:t xml:space="preserve">Recebe a entrada do usuário realiza a busca do termo criando o Rank </w:t>
+      </w:r>
+      <w:r>
+        <w:t xml:space="preserve">de resultados </w:t>
+      </w:r>
+      <w:r>
+        <w:t>utilizando o CosineRank com as coordenadas dos arquivos.</w:t>
+      </w:r>
+    </w:p>
+    <w:p>
+      <w:pPr>
+        <w:pStyle w:val="Ttulo3"/>
+        <w:spacing w:line="276" w:lineRule="auto"/>
+      </w:pPr>
+      <w:bookmarkStart w:id="16" w:name="_Toc25336305"/>
+      <w:proofErr w:type="spellStart"/>
+      <w:r>
+        <w:t>imprimirRank</w:t>
+      </w:r>
+      <w:bookmarkEnd w:id="16"/>
+      <w:proofErr w:type="spellEnd"/>
+      <w:r>
+        <w:tab/>
+      </w:r>
+    </w:p>
+    <w:p>
+      <w:pPr>
+        <w:spacing w:line="276" w:lineRule="auto"/>
+      </w:pPr>
+      <w:r>
+        <w:t>Imprime o rank da busca realizada.</w:t>
+      </w:r>
+    </w:p>
+    <w:p>
+      <w:pPr>
+        <w:spacing w:line="276" w:lineRule="auto"/>
+      </w:pPr>
+      <w:r>
+        <w:t>A classe também conta com uma série de funções privadas:</w:t>
+      </w:r>
+    </w:p>
+    <w:p>
+      <w:pPr>
+        <w:pStyle w:val="Ttulo3"/>
+        <w:spacing w:line="276" w:lineRule="auto"/>
+      </w:pPr>
+      <w:bookmarkStart w:id="17" w:name="_Toc25336306"/>
+      <w:proofErr w:type="spellStart"/>
+      <w:r>
+        <w:t>calcularRank</w:t>
+      </w:r>
+      <w:bookmarkEnd w:id="17"/>
+      <w:proofErr w:type="spellEnd"/>
+    </w:p>
+    <w:p>
+      <w:pPr>
+        <w:spacing w:line="276" w:lineRule="auto"/>
+      </w:pPr>
+      <w:r>
+        <w:t xml:space="preserve">É a função que é chamada pelo </w:t>
+      </w:r>
+      <w:proofErr w:type="spellStart"/>
+      <w:r>
+        <w:rPr>
+          <w:b/>
+          <w:bCs/>
+        </w:rPr>
+        <w:t>realizarBusca</w:t>
+      </w:r>
+      <w:proofErr w:type="spellEnd"/>
+      <w:r>
+        <w:t xml:space="preserve"> para calcular o Rank e chamar as funções auxiliar para criar as coordenadas.</w:t>
+      </w:r>
+    </w:p>
+    <w:p>
+      <w:pPr>
+        <w:pStyle w:val="Ttulo3"/>
+        <w:spacing w:line="276" w:lineRule="auto"/>
+      </w:pPr>
+      <w:bookmarkStart w:id="18" w:name="_Toc25336307"/>
+      <w:proofErr w:type="spellStart"/>
+      <w:r>
+        <w:lastRenderedPageBreak/>
+        <w:t>calcularCoordenadas</w:t>
+      </w:r>
+      <w:bookmarkEnd w:id="18"/>
+      <w:proofErr w:type="spellEnd"/>
+    </w:p>
+    <w:p>
+      <w:pPr>
+        <w:spacing w:line="276" w:lineRule="auto"/>
+      </w:pPr>
+      <w:r>
+        <w:t>Calcula as coordenadas para cada palavra existente no Índice.</w:t>
+      </w:r>
+    </w:p>
+    <w:p>
+      <w:pPr>
+        <w:spacing w:line="276" w:lineRule="auto"/>
+      </w:pPr>
+      <w:r>
+        <w:t>Para calcula as coordenadas esse método chama os seguintes métodos:</w:t>
+      </w:r>
+    </w:p>
+    <w:p>
+      <w:pPr>
+        <w:pStyle w:val="Ttulo3"/>
+        <w:spacing w:line="276" w:lineRule="auto"/>
+        <w:ind w:left="1416"/>
+        <w:rPr>
+          <w:b/>
+          <w:bCs/>
+          <w:sz w:val="28"/>
+          <w:szCs w:val="28"/>
+        </w:rPr>
+      </w:pPr>
+      <w:bookmarkStart w:id="19" w:name="_Toc25336308"/>
+      <w:proofErr w:type="spellStart"/>
+      <w:r>
+        <w:rPr>
+          <w:b/>
+          <w:bCs/>
+          <w:sz w:val="28"/>
+          <w:szCs w:val="28"/>
+        </w:rPr>
+        <w:t>calcularNx</w:t>
+      </w:r>
+      <w:bookmarkEnd w:id="19"/>
+      <w:proofErr w:type="spellEnd"/>
+    </w:p>
+    <w:p>
+      <w:pPr>
+        <w:spacing w:line="276" w:lineRule="auto"/>
+      </w:pPr>
+      <w:r>
+        <w:t>Calcula a quantidade de arquivos com a palavra especificada</w:t>
+      </w:r>
+    </w:p>
+    <w:p>
+      <w:pPr>
+        <w:pStyle w:val="Ttulo3"/>
+        <w:spacing w:line="276" w:lineRule="auto"/>
+        <w:ind w:left="1416"/>
+        <w:rPr>
+          <w:b/>
+          <w:bCs/>
+          <w:sz w:val="28"/>
+          <w:szCs w:val="28"/>
+        </w:rPr>
+      </w:pPr>
+      <w:bookmarkStart w:id="20" w:name="_Toc25336309"/>
+      <w:proofErr w:type="spellStart"/>
+      <w:r>
+        <w:rPr>
+          <w:b/>
+          <w:bCs/>
+          <w:sz w:val="28"/>
+          <w:szCs w:val="28"/>
+        </w:rPr>
+        <w:t>calcularIdf</w:t>
+      </w:r>
+      <w:bookmarkEnd w:id="20"/>
+      <w:proofErr w:type="spellEnd"/>
+    </w:p>
+    <w:p>
+      <w:pPr>
+        <w:spacing w:line="276" w:lineRule="auto"/>
+      </w:pPr>
+      <w:r>
+        <w:t xml:space="preserve">Calcula a relação </w:t>
+      </w:r>
+      <w:proofErr w:type="spellStart"/>
+      <w:r>
+        <w:t>Idf</w:t>
+      </w:r>
+      <w:proofErr w:type="spellEnd"/>
+      <w:r>
+        <w:t xml:space="preserve"> para o CosineRank que relaciona </w:t>
+      </w:r>
+      <w:proofErr w:type="spellStart"/>
+      <w:r>
+        <w:t>Nx</w:t>
+      </w:r>
+      <w:proofErr w:type="spellEnd"/>
+      <w:r>
+        <w:t xml:space="preserve"> e o Número de arquivos.</w:t>
+      </w:r>
+    </w:p>
+    <w:p>
+      <w:pPr>
+        <w:pStyle w:val="Ttulo3"/>
+        <w:spacing w:line="276" w:lineRule="auto"/>
+        <w:ind w:left="1416"/>
+        <w:rPr>
+          <w:b/>
+          <w:bCs/>
+          <w:sz w:val="28"/>
+          <w:szCs w:val="28"/>
+        </w:rPr>
+      </w:pPr>
+      <w:bookmarkStart w:id="21" w:name="_Toc25336310"/>
+      <w:proofErr w:type="spellStart"/>
+      <w:r>
+        <w:rPr>
+          <w:b/>
+          <w:bCs/>
+          <w:sz w:val="28"/>
+          <w:szCs w:val="28"/>
+        </w:rPr>
+        <w:t>calcularTf</w:t>
+      </w:r>
+      <w:bookmarkEnd w:id="21"/>
+      <w:proofErr w:type="spellEnd"/>
+    </w:p>
+    <w:p>
+      <w:pPr>
+        <w:spacing w:line="276" w:lineRule="auto"/>
+      </w:pPr>
+      <w:r>
+        <w:t>Calcula a quantidade de vezes que o termo pesquisado aparece em cada arquivos.</w:t>
+      </w:r>
+    </w:p>
+    <w:p>
+      <w:pPr>
+        <w:pStyle w:val="Ttulo3"/>
+        <w:spacing w:line="276" w:lineRule="auto"/>
+        <w:ind w:left="1416"/>
+        <w:rPr>
+          <w:b/>
+          <w:bCs/>
+          <w:sz w:val="28"/>
+          <w:szCs w:val="28"/>
+        </w:rPr>
+      </w:pPr>
+      <w:bookmarkStart w:id="22" w:name="_Toc25336311"/>
+      <w:proofErr w:type="spellStart"/>
+      <w:r>
+        <w:rPr>
+          <w:b/>
+          <w:bCs/>
+          <w:sz w:val="28"/>
+          <w:szCs w:val="28"/>
+        </w:rPr>
+        <w:t>calcular</w:t>
+      </w:r>
+      <w:r>
+        <w:rPr>
+          <w:b/>
+          <w:bCs/>
+          <w:sz w:val="28"/>
+          <w:szCs w:val="28"/>
+        </w:rPr>
+        <w:t>W</w:t>
+      </w:r>
+      <w:bookmarkEnd w:id="22"/>
+      <w:proofErr w:type="spellEnd"/>
+    </w:p>
+    <w:p>
+      <w:pPr>
+        <w:spacing w:line="276" w:lineRule="auto"/>
+      </w:pPr>
+      <w:r>
+        <w:t xml:space="preserve">Calcula a relação W que relaciona o Tf com o </w:t>
+      </w:r>
+      <w:proofErr w:type="spellStart"/>
+      <w:r>
+        <w:t>Idf</w:t>
+      </w:r>
+      <w:proofErr w:type="spellEnd"/>
+      <w:r>
+        <w:t xml:space="preserve"> para cada arquivo.</w:t>
+      </w:r>
+    </w:p>
+    <w:p>
+      <w:pPr>
+        <w:pStyle w:val="Ttulo3"/>
+        <w:spacing w:line="276" w:lineRule="auto"/>
+      </w:pPr>
+      <w:bookmarkStart w:id="23" w:name="_Toc25336312"/>
+      <w:proofErr w:type="spellStart"/>
+      <w:r>
+        <w:t>imprimirCoordenadas</w:t>
+      </w:r>
+      <w:bookmarkEnd w:id="23"/>
+      <w:proofErr w:type="spellEnd"/>
+    </w:p>
+    <w:p>
+      <w:pPr>
+        <w:spacing w:line="276" w:lineRule="auto"/>
+      </w:pPr>
       <w:r>
         <w:rPr>
           <w:noProof/>
         </w:rPr>
         <w:drawing>
-          <wp:inline distT="0" distB="0" distL="0" distR="0" wp14:anchorId="1B000E02" wp14:editId="694CFA22">
-            <wp:extent cx="3657600" cy="3017520"/>
-            <wp:effectExtent l="0" t="0" r="0" b="0"/>
-            <wp:docPr id="7" name="Imagem 7"/>
+          <wp:anchor distT="0" distB="0" distL="114300" distR="114300" simplePos="0" relativeHeight="251659264" behindDoc="1" locked="0" layoutInCell="1" allowOverlap="1" wp14:anchorId="18031741" wp14:editId="0C42CAD3">
+            <wp:simplePos x="0" y="0"/>
+            <wp:positionH relativeFrom="margin">
+              <wp:align>center</wp:align>
+            </wp:positionH>
+            <wp:positionV relativeFrom="paragraph">
+              <wp:posOffset>228142</wp:posOffset>
+            </wp:positionV>
+            <wp:extent cx="6379535" cy="3246124"/>
+            <wp:effectExtent l="0" t="0" r="2540" b="0"/>
+            <wp:wrapNone/>
+            <wp:docPr id="10" name="Imagem 10"/>
             <wp:cNvGraphicFramePr>
               <a:graphicFrameLocks xmlns:a="http://schemas.openxmlformats.org/drawingml/2006/main" noChangeAspect="1"/>
             </wp:cNvGraphicFramePr>
@@ -2954,7 +4286,7 @@
               <a:graphicData uri="http://schemas.openxmlformats.org/drawingml/2006/picture">
                 <pic:pic xmlns:pic="http://schemas.openxmlformats.org/drawingml/2006/picture">
                   <pic:nvPicPr>
-                    <pic:cNvPr id="0" name="Picture 4"/>
+                    <pic:cNvPr id="0" name="Picture 7"/>
                     <pic:cNvPicPr>
                       <a:picLocks noChangeAspect="1" noChangeArrowheads="1"/>
                     </pic:cNvPicPr>
@@ -2975,7 +4307,7 @@
                   <pic:spPr bwMode="auto">
                     <a:xfrm>
                       <a:off x="0" y="0"/>
-                      <a:ext cx="3657600" cy="3017520"/>
+                      <a:ext cx="6379535" cy="3246124"/>
                     </a:xfrm>
                     <a:prstGeom prst="rect">
                       <a:avLst/>
@@ -2988,468 +4320,637 @@
                 </pic:pic>
               </a:graphicData>
             </a:graphic>
-          </wp:inline>
+            <wp14:sizeRelH relativeFrom="margin">
+              <wp14:pctWidth>0</wp14:pctWidth>
+            </wp14:sizeRelH>
+            <wp14:sizeRelV relativeFrom="margin">
+              <wp14:pctHeight>0</wp14:pctHeight>
+            </wp14:sizeRelV>
+          </wp:anchor>
         </w:drawing>
       </w:r>
-    </w:p>
-    <w:p>
-      <w:r>
-        <w:t>Aqui temos o mapeamente de quantas vezes as palavras ‘a’, ‘b’ e ‘c’ aparecem em cada um dos arquivos lindos.</w:t>
+      <w:r>
+        <w:t>Função de debug para realizar a impressão das coordenadas</w:t>
+      </w:r>
+    </w:p>
+    <w:p>
+      <w:pPr>
+        <w:spacing w:line="276" w:lineRule="auto"/>
+      </w:pPr>
+    </w:p>
+    <w:p>
+      <w:pPr>
+        <w:spacing w:line="276" w:lineRule="auto"/>
+      </w:pPr>
+    </w:p>
+    <w:p>
+      <w:pPr>
+        <w:spacing w:line="276" w:lineRule="auto"/>
+      </w:pPr>
+    </w:p>
+    <w:p>
+      <w:pPr>
+        <w:spacing w:line="276" w:lineRule="auto"/>
+      </w:pPr>
+    </w:p>
+    <w:p>
+      <w:pPr>
+        <w:spacing w:line="276" w:lineRule="auto"/>
+      </w:pPr>
+    </w:p>
+    <w:p>
+      <w:pPr>
+        <w:spacing w:line="276" w:lineRule="auto"/>
+      </w:pPr>
+    </w:p>
+    <w:p>
+      <w:pPr>
+        <w:spacing w:line="276" w:lineRule="auto"/>
+      </w:pPr>
+    </w:p>
+    <w:p>
+      <w:pPr>
+        <w:spacing w:line="276" w:lineRule="auto"/>
+      </w:pPr>
+      <w:r>
+        <w:t>Cada coluna é uma palavra em um arquivo.</w:t>
       </w:r>
     </w:p>
     <w:p>
       <w:pPr>
         <w:pStyle w:val="Ttulo3"/>
-      </w:pPr>
-      <w:bookmarkStart w:id="12" w:name="_Toc25332948"/>
-      <w:r>
-        <w:t>getIndice</w:t>
-      </w:r>
-      <w:bookmarkEnd w:id="12"/>
-    </w:p>
-    <w:p>
-      <w:r>
-        <w:t xml:space="preserve">Devolve o </w:t>
-      </w:r>
-      <w:r>
-        <w:rPr>
-          <w:b/>
-          <w:bCs/>
-        </w:rPr>
-        <w:t>Map</w:t>
-      </w:r>
-      <w:r>
-        <w:t xml:space="preserve"> (o índice) processado.</w:t>
+        <w:spacing w:line="276" w:lineRule="auto"/>
+      </w:pPr>
+      <w:bookmarkStart w:id="24" w:name="_Toc25336313"/>
+      <w:r>
+        <w:t>CosineRank</w:t>
+      </w:r>
+      <w:bookmarkEnd w:id="24"/>
+    </w:p>
+    <w:p>
+      <w:pPr>
+        <w:spacing w:line="276" w:lineRule="auto"/>
+        <w:rPr>
+          <w:u w:val="single"/>
+        </w:rPr>
+      </w:pPr>
+      <w:r>
+        <w:t>Última</w:t>
+      </w:r>
+      <w:r>
+        <w:t xml:space="preserve"> função a ser chamada. Após reunir todos os dados que são necessários para o cálculo do CosineRank</w:t>
+      </w:r>
+      <w:r>
+        <w:t xml:space="preserve"> a função calcula</w:t>
+      </w:r>
+      <w:r>
+        <w:t xml:space="preserve"> o CosineRank</w:t>
+      </w:r>
+      <w:r>
+        <w:t>.</w:t>
       </w:r>
     </w:p>
     <w:p>
       <w:pPr>
         <w:pStyle w:val="Ttulo3"/>
-      </w:pPr>
-      <w:bookmarkStart w:id="13" w:name="_Toc25332949"/>
-      <w:r>
-        <w:t>processarArquivos</w:t>
-      </w:r>
-      <w:bookmarkEnd w:id="13"/>
-    </w:p>
-    <w:p>
-      <w:r>
-        <w:t xml:space="preserve">Realiza o processamento do </w:t>
-      </w:r>
-      <w:r>
-        <w:rPr>
-          <w:b/>
-          <w:bCs/>
-        </w:rPr>
-        <w:t>Map</w:t>
-      </w:r>
-      <w:r>
-        <w:t xml:space="preserve"> dos arquivos lidos.</w:t>
-      </w:r>
-    </w:p>
-    <w:p>
-      <w:pPr>
-        <w:pStyle w:val="Ttulo2"/>
-      </w:pPr>
-      <w:r>
-        <w:br w:type="page"/>
-      </w:r>
-      <w:bookmarkStart w:id="14" w:name="_Toc25332950"/>
+        <w:spacing w:line="276" w:lineRule="auto"/>
+      </w:pPr>
+      <w:bookmarkStart w:id="25" w:name="_Toc25336314"/>
+      <w:proofErr w:type="spellStart"/>
+      <w:r>
+        <w:t>imprimirTfs</w:t>
+      </w:r>
+      <w:bookmarkEnd w:id="25"/>
+      <w:proofErr w:type="spellEnd"/>
+    </w:p>
+    <w:p>
+      <w:pPr>
+        <w:spacing w:line="276" w:lineRule="auto"/>
+      </w:pPr>
+      <w:r>
+        <w:t xml:space="preserve">Função de debug para ver os </w:t>
+      </w:r>
+      <w:proofErr w:type="spellStart"/>
+      <w:r>
+        <w:t>Tfs</w:t>
+      </w:r>
+      <w:proofErr w:type="spellEnd"/>
+      <w:r>
+        <w:t>.</w:t>
+      </w:r>
+    </w:p>
+    <w:p>
+      <w:pPr>
+        <w:spacing w:line="276" w:lineRule="auto"/>
+      </w:pPr>
+    </w:p>
+    <w:p>
+      <w:pPr>
+        <w:spacing w:line="276" w:lineRule="auto"/>
+      </w:pPr>
+    </w:p>
+    <w:p>
+      <w:pPr>
+        <w:spacing w:line="276" w:lineRule="auto"/>
+        <w:rPr>
+          <w:rFonts w:eastAsiaTheme="majorEastAsia" w:cstheme="majorBidi"/>
+          <w:color w:val="1F3763" w:themeColor="accent1" w:themeShade="7F"/>
+          <w:szCs w:val="24"/>
+        </w:rPr>
+      </w:pPr>
+    </w:p>
+    <w:p>
+      <w:pPr>
+        <w:pStyle w:val="Ttulo1"/>
+        <w:spacing w:line="276" w:lineRule="auto"/>
+      </w:pPr>
+      <w:bookmarkStart w:id="26" w:name="_Toc25336315"/>
       <w:r>
         <w:lastRenderedPageBreak/>
-        <w:t>Classe Busca</w:t>
-      </w:r>
-      <w:bookmarkEnd w:id="14"/>
-    </w:p>
-    <w:p>
-      <w:r>
-        <w:t xml:space="preserve">A classe busca é a que realiza a busca do termo digitado pelo usuário no terminal. O Construtor dela recebe o termo </w:t>
+        <w:t>Estruturas de dados utilizadas</w:t>
+      </w:r>
+      <w:bookmarkEnd w:id="26"/>
+    </w:p>
+    <w:p>
+      <w:pPr>
+        <w:spacing w:line="276" w:lineRule="auto"/>
+      </w:pPr>
+      <w:r>
+        <w:t xml:space="preserve">Algumas </w:t>
+      </w:r>
+      <w:r>
+        <w:t>estruturas de dados</w:t>
+      </w:r>
+      <w:r>
+        <w:t xml:space="preserve"> mais complexas para fazer as matrizes</w:t>
+      </w:r>
+      <w:r>
+        <w:t>:</w:t>
+      </w:r>
+    </w:p>
+    <w:p>
+      <w:pPr>
+        <w:numPr>
+          <w:ilvl w:val="0"/>
+          <w:numId w:val="1"/>
+        </w:numPr>
+        <w:pBdr>
+          <w:left w:val="single" w:sz="18" w:space="0" w:color="6CE26C"/>
+        </w:pBdr>
+        <w:shd w:val="clear" w:color="auto" w:fill="FFFFFF"/>
+        <w:spacing w:beforeAutospacing="1" w:after="0" w:afterAutospacing="1" w:line="276" w:lineRule="auto"/>
+        <w:rPr>
+          <w:rFonts w:ascii="Consolas" w:eastAsia="Times New Roman" w:hAnsi="Consolas" w:cs="Times New Roman"/>
+          <w:color w:val="5C5C5C"/>
+          <w:sz w:val="18"/>
+          <w:szCs w:val="18"/>
+          <w:lang w:val="en-US" w:eastAsia="pt-BR"/>
+        </w:rPr>
+      </w:pPr>
+      <w:proofErr w:type="gramStart"/>
+      <w:r>
+        <w:rPr>
+          <w:rFonts w:ascii="Consolas" w:eastAsia="Times New Roman" w:hAnsi="Consolas" w:cs="Times New Roman"/>
+          <w:color w:val="000000"/>
+          <w:sz w:val="18"/>
+          <w:szCs w:val="18"/>
+          <w:bdr w:val="none" w:sz="0" w:space="0" w:color="auto" w:frame="1"/>
+          <w:lang w:val="en-US" w:eastAsia="pt-BR"/>
+        </w:rPr>
+        <w:t>std::</w:t>
+      </w:r>
+      <w:proofErr w:type="gramEnd"/>
+      <w:r>
+        <w:rPr>
+          <w:rFonts w:ascii="Consolas" w:eastAsia="Times New Roman" w:hAnsi="Consolas" w:cs="Times New Roman"/>
+          <w:color w:val="000000"/>
+          <w:sz w:val="18"/>
+          <w:szCs w:val="18"/>
+          <w:bdr w:val="none" w:sz="0" w:space="0" w:color="auto" w:frame="1"/>
+          <w:lang w:val="en-US" w:eastAsia="pt-BR"/>
+        </w:rPr>
+        <w:t>map&lt;std::string, std::map&lt;std::string, </w:t>
+      </w:r>
+      <w:r>
+        <w:rPr>
+          <w:rFonts w:ascii="Consolas" w:eastAsia="Times New Roman" w:hAnsi="Consolas" w:cs="Times New Roman"/>
+          <w:b/>
+          <w:bCs/>
+          <w:color w:val="2E8B57"/>
+          <w:sz w:val="18"/>
+          <w:szCs w:val="18"/>
+          <w:bdr w:val="none" w:sz="0" w:space="0" w:color="auto" w:frame="1"/>
+          <w:lang w:val="en-US" w:eastAsia="pt-BR"/>
+        </w:rPr>
+        <w:t>int</w:t>
+      </w:r>
+      <w:r>
+        <w:rPr>
+          <w:rFonts w:ascii="Consolas" w:eastAsia="Times New Roman" w:hAnsi="Consolas" w:cs="Times New Roman"/>
+          <w:color w:val="000000"/>
+          <w:sz w:val="18"/>
+          <w:szCs w:val="18"/>
+          <w:bdr w:val="none" w:sz="0" w:space="0" w:color="auto" w:frame="1"/>
+          <w:lang w:val="en-US" w:eastAsia="pt-BR"/>
+        </w:rPr>
+        <w:t>&gt;&gt; </w:t>
+      </w:r>
+      <w:proofErr w:type="spellStart"/>
+      <w:r>
+        <w:rPr>
+          <w:rFonts w:ascii="Consolas" w:eastAsia="Times New Roman" w:hAnsi="Consolas" w:cs="Times New Roman"/>
+          <w:color w:val="000000"/>
+          <w:sz w:val="18"/>
+          <w:szCs w:val="18"/>
+          <w:bdr w:val="none" w:sz="0" w:space="0" w:color="auto" w:frame="1"/>
+          <w:lang w:val="en-US" w:eastAsia="pt-BR"/>
+        </w:rPr>
+        <w:t>indice</w:t>
+      </w:r>
+      <w:proofErr w:type="spellEnd"/>
+      <w:r>
+        <w:rPr>
+          <w:rFonts w:ascii="Consolas" w:eastAsia="Times New Roman" w:hAnsi="Consolas" w:cs="Times New Roman"/>
+          <w:color w:val="000000"/>
+          <w:sz w:val="18"/>
+          <w:szCs w:val="18"/>
+          <w:bdr w:val="none" w:sz="0" w:space="0" w:color="auto" w:frame="1"/>
+          <w:lang w:val="en-US" w:eastAsia="pt-BR"/>
+        </w:rPr>
+        <w:t>;  </w:t>
+      </w:r>
+    </w:p>
+    <w:p>
+      <w:pPr>
+        <w:numPr>
+          <w:ilvl w:val="0"/>
+          <w:numId w:val="1"/>
+        </w:numPr>
+        <w:pBdr>
+          <w:left w:val="single" w:sz="18" w:space="0" w:color="6CE26C"/>
+        </w:pBdr>
+        <w:shd w:val="clear" w:color="auto" w:fill="F8F8F8"/>
+        <w:spacing w:beforeAutospacing="1" w:after="0" w:afterAutospacing="1" w:line="276" w:lineRule="auto"/>
+        <w:rPr>
+          <w:rFonts w:ascii="Consolas" w:eastAsia="Times New Roman" w:hAnsi="Consolas" w:cs="Times New Roman"/>
+          <w:color w:val="5C5C5C"/>
+          <w:sz w:val="18"/>
+          <w:szCs w:val="18"/>
+          <w:lang w:eastAsia="pt-BR"/>
+        </w:rPr>
+      </w:pPr>
+      <w:r>
+        <w:rPr>
+          <w:rFonts w:ascii="Consolas" w:eastAsia="Times New Roman" w:hAnsi="Consolas" w:cs="Times New Roman"/>
+          <w:color w:val="008200"/>
+          <w:sz w:val="18"/>
+          <w:szCs w:val="18"/>
+          <w:bdr w:val="none" w:sz="0" w:space="0" w:color="auto" w:frame="1"/>
+          <w:lang w:eastAsia="pt-BR"/>
+        </w:rPr>
+        <w:t>// </w:t>
+      </w:r>
+      <w:proofErr w:type="spellStart"/>
+      <w:r>
+        <w:rPr>
+          <w:rFonts w:ascii="Consolas" w:eastAsia="Times New Roman" w:hAnsi="Consolas" w:cs="Times New Roman"/>
+          <w:color w:val="008200"/>
+          <w:sz w:val="18"/>
+          <w:szCs w:val="18"/>
+          <w:bdr w:val="none" w:sz="0" w:space="0" w:color="auto" w:frame="1"/>
+          <w:lang w:eastAsia="pt-BR"/>
+        </w:rPr>
+        <w:t>Indice</w:t>
+      </w:r>
+      <w:proofErr w:type="spellEnd"/>
+      <w:r>
+        <w:rPr>
+          <w:rFonts w:ascii="Consolas" w:eastAsia="Times New Roman" w:hAnsi="Consolas" w:cs="Times New Roman"/>
+          <w:color w:val="008200"/>
+          <w:sz w:val="18"/>
+          <w:szCs w:val="18"/>
+          <w:bdr w:val="none" w:sz="0" w:space="0" w:color="auto" w:frame="1"/>
+          <w:lang w:eastAsia="pt-BR"/>
+        </w:rPr>
+        <w:t> Invertido</w:t>
+      </w:r>
+      <w:r>
+        <w:rPr>
+          <w:rFonts w:ascii="Consolas" w:eastAsia="Times New Roman" w:hAnsi="Consolas" w:cs="Times New Roman"/>
+          <w:color w:val="000000"/>
+          <w:sz w:val="18"/>
+          <w:szCs w:val="18"/>
+          <w:bdr w:val="none" w:sz="0" w:space="0" w:color="auto" w:frame="1"/>
+          <w:lang w:eastAsia="pt-BR"/>
+        </w:rPr>
+        <w:t>  </w:t>
+      </w:r>
+    </w:p>
+    <w:p>
+      <w:pPr>
+        <w:numPr>
+          <w:ilvl w:val="0"/>
+          <w:numId w:val="1"/>
+        </w:numPr>
+        <w:pBdr>
+          <w:left w:val="single" w:sz="18" w:space="0" w:color="6CE26C"/>
+        </w:pBdr>
+        <w:shd w:val="clear" w:color="auto" w:fill="FFFFFF"/>
+        <w:spacing w:beforeAutospacing="1" w:after="0" w:afterAutospacing="1" w:line="276" w:lineRule="auto"/>
+        <w:rPr>
+          <w:rFonts w:ascii="Consolas" w:eastAsia="Times New Roman" w:hAnsi="Consolas" w:cs="Times New Roman"/>
+          <w:color w:val="5C5C5C"/>
+          <w:sz w:val="18"/>
+          <w:szCs w:val="18"/>
+          <w:lang w:eastAsia="pt-BR"/>
+        </w:rPr>
+      </w:pPr>
+      <w:r>
+        <w:rPr>
+          <w:rFonts w:ascii="Consolas" w:eastAsia="Times New Roman" w:hAnsi="Consolas" w:cs="Times New Roman"/>
+          <w:color w:val="000000"/>
+          <w:sz w:val="18"/>
+          <w:szCs w:val="18"/>
+          <w:bdr w:val="none" w:sz="0" w:space="0" w:color="auto" w:frame="1"/>
+          <w:lang w:eastAsia="pt-BR"/>
+        </w:rPr>
+        <w:t>  </w:t>
+      </w:r>
+    </w:p>
+    <w:p>
+      <w:pPr>
+        <w:numPr>
+          <w:ilvl w:val="0"/>
+          <w:numId w:val="1"/>
+        </w:numPr>
+        <w:pBdr>
+          <w:left w:val="single" w:sz="18" w:space="0" w:color="6CE26C"/>
+        </w:pBdr>
+        <w:shd w:val="clear" w:color="auto" w:fill="F8F8F8"/>
+        <w:spacing w:beforeAutospacing="1" w:after="0" w:afterAutospacing="1" w:line="276" w:lineRule="auto"/>
+        <w:rPr>
+          <w:rFonts w:ascii="Consolas" w:eastAsia="Times New Roman" w:hAnsi="Consolas" w:cs="Times New Roman"/>
+          <w:color w:val="5C5C5C"/>
+          <w:sz w:val="18"/>
+          <w:szCs w:val="18"/>
+          <w:lang w:val="en-US" w:eastAsia="pt-BR"/>
+        </w:rPr>
+      </w:pPr>
+      <w:proofErr w:type="gramStart"/>
+      <w:r>
+        <w:rPr>
+          <w:rFonts w:ascii="Consolas" w:eastAsia="Times New Roman" w:hAnsi="Consolas" w:cs="Times New Roman"/>
+          <w:color w:val="000000"/>
+          <w:sz w:val="18"/>
+          <w:szCs w:val="18"/>
+          <w:bdr w:val="none" w:sz="0" w:space="0" w:color="auto" w:frame="1"/>
+          <w:lang w:val="en-US" w:eastAsia="pt-BR"/>
+        </w:rPr>
+        <w:t>std::</w:t>
+      </w:r>
+      <w:proofErr w:type="gramEnd"/>
+      <w:r>
+        <w:rPr>
+          <w:rFonts w:ascii="Consolas" w:eastAsia="Times New Roman" w:hAnsi="Consolas" w:cs="Times New Roman"/>
+          <w:color w:val="000000"/>
+          <w:sz w:val="18"/>
+          <w:szCs w:val="18"/>
+          <w:bdr w:val="none" w:sz="0" w:space="0" w:color="auto" w:frame="1"/>
+          <w:lang w:val="en-US" w:eastAsia="pt-BR"/>
+        </w:rPr>
+        <w:t>map&lt;std::string, std::vector&lt;</w:t>
+      </w:r>
+      <w:r>
+        <w:rPr>
+          <w:rFonts w:ascii="Consolas" w:eastAsia="Times New Roman" w:hAnsi="Consolas" w:cs="Times New Roman"/>
+          <w:b/>
+          <w:bCs/>
+          <w:color w:val="2E8B57"/>
+          <w:sz w:val="18"/>
+          <w:szCs w:val="18"/>
+          <w:bdr w:val="none" w:sz="0" w:space="0" w:color="auto" w:frame="1"/>
+          <w:lang w:val="en-US" w:eastAsia="pt-BR"/>
+        </w:rPr>
+        <w:t>double</w:t>
+      </w:r>
+      <w:r>
+        <w:rPr>
+          <w:rFonts w:ascii="Consolas" w:eastAsia="Times New Roman" w:hAnsi="Consolas" w:cs="Times New Roman"/>
+          <w:color w:val="000000"/>
+          <w:sz w:val="18"/>
+          <w:szCs w:val="18"/>
+          <w:bdr w:val="none" w:sz="0" w:space="0" w:color="auto" w:frame="1"/>
+          <w:lang w:val="en-US" w:eastAsia="pt-BR"/>
+        </w:rPr>
+        <w:t>&gt;&gt; </w:t>
+      </w:r>
+      <w:proofErr w:type="spellStart"/>
+      <w:r>
+        <w:rPr>
+          <w:rFonts w:ascii="Consolas" w:eastAsia="Times New Roman" w:hAnsi="Consolas" w:cs="Times New Roman"/>
+          <w:color w:val="000000"/>
+          <w:sz w:val="18"/>
+          <w:szCs w:val="18"/>
+          <w:bdr w:val="none" w:sz="0" w:space="0" w:color="auto" w:frame="1"/>
+          <w:lang w:val="en-US" w:eastAsia="pt-BR"/>
+        </w:rPr>
+        <w:t>coordenadas</w:t>
+      </w:r>
+      <w:proofErr w:type="spellEnd"/>
+      <w:r>
+        <w:rPr>
+          <w:rFonts w:ascii="Consolas" w:eastAsia="Times New Roman" w:hAnsi="Consolas" w:cs="Times New Roman"/>
+          <w:color w:val="000000"/>
+          <w:sz w:val="18"/>
+          <w:szCs w:val="18"/>
+          <w:bdr w:val="none" w:sz="0" w:space="0" w:color="auto" w:frame="1"/>
+          <w:lang w:val="en-US" w:eastAsia="pt-BR"/>
+        </w:rPr>
+        <w:t>;  </w:t>
+      </w:r>
+    </w:p>
+    <w:p>
+      <w:pPr>
+        <w:numPr>
+          <w:ilvl w:val="0"/>
+          <w:numId w:val="1"/>
+        </w:numPr>
+        <w:pBdr>
+          <w:left w:val="single" w:sz="18" w:space="0" w:color="6CE26C"/>
+        </w:pBdr>
+        <w:shd w:val="clear" w:color="auto" w:fill="FFFFFF"/>
+        <w:spacing w:beforeAutospacing="1" w:after="0" w:afterAutospacing="1" w:line="276" w:lineRule="auto"/>
+        <w:rPr>
+          <w:rFonts w:ascii="Consolas" w:eastAsia="Times New Roman" w:hAnsi="Consolas" w:cs="Times New Roman"/>
+          <w:color w:val="5C5C5C"/>
+          <w:sz w:val="18"/>
+          <w:szCs w:val="18"/>
+          <w:lang w:eastAsia="pt-BR"/>
+        </w:rPr>
+      </w:pPr>
+      <w:r>
+        <w:rPr>
+          <w:rFonts w:ascii="Consolas" w:eastAsia="Times New Roman" w:hAnsi="Consolas" w:cs="Times New Roman"/>
+          <w:color w:val="008200"/>
+          <w:sz w:val="18"/>
+          <w:szCs w:val="18"/>
+          <w:bdr w:val="none" w:sz="0" w:space="0" w:color="auto" w:frame="1"/>
+          <w:lang w:eastAsia="pt-BR"/>
+        </w:rPr>
+        <w:t>// Map com as coordenadas do processamento das palavras</w:t>
+      </w:r>
+      <w:r>
+        <w:rPr>
+          <w:rFonts w:ascii="Consolas" w:eastAsia="Times New Roman" w:hAnsi="Consolas" w:cs="Times New Roman"/>
+          <w:color w:val="000000"/>
+          <w:sz w:val="18"/>
+          <w:szCs w:val="18"/>
+          <w:bdr w:val="none" w:sz="0" w:space="0" w:color="auto" w:frame="1"/>
+          <w:lang w:eastAsia="pt-BR"/>
+        </w:rPr>
+        <w:t>  </w:t>
+      </w:r>
+    </w:p>
+    <w:p>
+      <w:pPr>
+        <w:numPr>
+          <w:ilvl w:val="0"/>
+          <w:numId w:val="1"/>
+        </w:numPr>
+        <w:pBdr>
+          <w:left w:val="single" w:sz="18" w:space="0" w:color="6CE26C"/>
+        </w:pBdr>
+        <w:shd w:val="clear" w:color="auto" w:fill="F8F8F8"/>
+        <w:spacing w:beforeAutospacing="1" w:after="0" w:afterAutospacing="1" w:line="276" w:lineRule="auto"/>
+        <w:rPr>
+          <w:rFonts w:ascii="Consolas" w:eastAsia="Times New Roman" w:hAnsi="Consolas" w:cs="Times New Roman"/>
+          <w:color w:val="5C5C5C"/>
+          <w:sz w:val="18"/>
+          <w:szCs w:val="18"/>
+          <w:lang w:eastAsia="pt-BR"/>
+        </w:rPr>
+      </w:pPr>
+      <w:r>
+        <w:rPr>
+          <w:rFonts w:ascii="Consolas" w:eastAsia="Times New Roman" w:hAnsi="Consolas" w:cs="Times New Roman"/>
+          <w:color w:val="000000"/>
+          <w:sz w:val="18"/>
+          <w:szCs w:val="18"/>
+          <w:bdr w:val="none" w:sz="0" w:space="0" w:color="auto" w:frame="1"/>
+          <w:lang w:eastAsia="pt-BR"/>
+        </w:rPr>
+        <w:t>  </w:t>
+      </w:r>
+    </w:p>
+    <w:p>
+      <w:pPr>
+        <w:pStyle w:val="Ttulo3"/>
+        <w:spacing w:line="276" w:lineRule="auto"/>
+      </w:pPr>
+      <w:bookmarkStart w:id="27" w:name="_Toc25336316"/>
+      <w:proofErr w:type="spellStart"/>
+      <w:r>
+        <w:t>Indice</w:t>
+      </w:r>
+      <w:bookmarkEnd w:id="27"/>
+      <w:proofErr w:type="spellEnd"/>
+    </w:p>
+    <w:p>
+      <w:pPr>
+        <w:spacing w:line="276" w:lineRule="auto"/>
+      </w:pPr>
+      <w:r>
+        <w:t>Para o índice fizemos um Map de Map:</w:t>
+      </w:r>
+    </w:p>
+    <w:p>
+      <w:pPr>
+        <w:spacing w:line="276" w:lineRule="auto"/>
+      </w:pPr>
+      <w:bookmarkStart w:id="28" w:name="_GoBack"/>
+      <w:bookmarkEnd w:id="28"/>
+      <w:r>
+        <w:t xml:space="preserve">O Map externo é composto por uma String e Outro Map, a string referencia as palavras existentes nos arquivos. O Map interno é uma String por Int. A String referencia o arquivo e o </w:t>
+      </w:r>
+      <w:proofErr w:type="spellStart"/>
+      <w:r>
+        <w:t>int</w:t>
+      </w:r>
+      <w:proofErr w:type="spellEnd"/>
+      <w:r>
+        <w:t xml:space="preserve"> quantas vezes a pal</w:t>
       </w:r>
       <w:r>
         <w:t>a</w:t>
       </w:r>
       <w:r>
-        <w:t xml:space="preserve"> ser pesquisado e a partir daí uma série de funções privadas são executadas para calculas os valores do Cosine Rank.</w:t>
-      </w:r>
-      <w:r>
-        <w:t xml:space="preserve"> A Classe busca tem alguns atributos: </w:t>
-      </w:r>
-    </w:p>
-    <w:p>
-      <w:r>
-        <w:rPr>
-          <w:b/>
-          <w:bCs/>
-        </w:rPr>
-        <w:t>Índice</w:t>
-      </w:r>
-      <w:r>
-        <w:t>: Índice gerado pelo processamento dos arquivos.</w:t>
-      </w:r>
-    </w:p>
-    <w:p>
-      <w:r>
-        <w:rPr>
-          <w:b/>
-          <w:bCs/>
+        <w:t>vra aparece no arquivo.</w:t>
+      </w:r>
+    </w:p>
+    <w:p>
+      <w:pPr>
+        <w:spacing w:line="276" w:lineRule="auto"/>
+      </w:pPr>
+      <w:r>
+        <w:t>As palavras</w:t>
+      </w:r>
+      <w:r>
+        <w:t xml:space="preserve"> ‘a’,</w:t>
+      </w:r>
+      <w:r>
+        <w:t xml:space="preserve"> </w:t>
+      </w:r>
+      <w:r>
+        <w:t xml:space="preserve">’b’ e ‘c’ são as Keys do MAP externo. Os documentos são as Keys do Map interno e o valor é a quantidade de vezes que a palavra aparece </w:t>
+      </w:r>
+      <w:r>
+        <w:t>no arquivo</w:t>
+      </w:r>
+      <w:r>
+        <w:t>.</w:t>
+      </w:r>
+    </w:p>
+    <w:p>
+      <w:pPr>
+        <w:spacing w:line="276" w:lineRule="auto"/>
+        <w:ind w:firstLine="708"/>
+      </w:pPr>
+      <w:bookmarkStart w:id="29" w:name="_Toc25336317"/>
+      <w:r>
+        <w:rPr>
+          <w:rStyle w:val="Ttulo3Char"/>
         </w:rPr>
         <w:t>Coordenadas</w:t>
       </w:r>
-      <w:r>
-        <w:t>: Mapeamento das coordenadas das palavras.</w:t>
-      </w:r>
-    </w:p>
-    <w:p>
-      <w:r>
-        <w:rPr>
-          <w:b/>
-          <w:bCs/>
-        </w:rPr>
-        <w:t>Endereços</w:t>
-      </w:r>
-      <w:r>
-        <w:t xml:space="preserve">: Endereço dos arquivos que são usados. (Que foram deixados na pasta </w:t>
-      </w:r>
-      <w:r>
-        <w:rPr>
-          <w:b/>
-          <w:bCs/>
-        </w:rPr>
-        <w:t>Data</w:t>
-      </w:r>
-      <w:r>
-        <w:t>)</w:t>
-      </w:r>
-    </w:p>
-    <w:p/>
-    <w:p>
-      <w:r>
-        <w:t>E também atributos intermediários que são usados no CosineRank:</w:t>
-      </w:r>
-    </w:p>
-    <w:p>
-      <w:r>
-        <w:rPr>
-          <w:b/>
-          <w:bCs/>
-        </w:rPr>
-        <w:t>N</w:t>
-      </w:r>
-      <w:r>
-        <w:t>: Número de arquivos</w:t>
-      </w:r>
-    </w:p>
-    <w:p>
-      <w:r>
-        <w:rPr>
-          <w:b/>
-          <w:bCs/>
-        </w:rPr>
-        <w:t>Nx</w:t>
-      </w:r>
-      <w:r>
-        <w:t>:  Número de arquivos com a palavra da pesquisa</w:t>
-      </w:r>
-    </w:p>
-    <w:p>
-      <w:r>
-        <w:rPr>
-          <w:b/>
-          <w:bCs/>
-        </w:rPr>
-        <w:t>Idf</w:t>
-      </w:r>
-      <w:r>
-        <w:t>: Relação Log na base 2 de N por Nx</w:t>
-      </w:r>
-    </w:p>
-    <w:p>
-      <w:r>
-        <w:rPr>
-          <w:b/>
-          <w:bCs/>
-        </w:rPr>
-        <w:t>Tf</w:t>
-      </w:r>
-      <w:r>
-        <w:t>: Quantas vezes o termo de pesquisa aparece em cada arquivo</w:t>
-      </w:r>
-    </w:p>
-    <w:p>
-      <w:r>
-        <w:rPr>
-          <w:b/>
-          <w:bCs/>
-        </w:rPr>
-        <w:t>W</w:t>
-      </w:r>
-      <w:r>
-        <w:t xml:space="preserve">: </w:t>
-      </w:r>
-      <w:r>
-        <w:t xml:space="preserve">Relação de </w:t>
-      </w:r>
-      <w:r>
-        <w:t xml:space="preserve">cada </w:t>
-      </w:r>
-      <w:r>
-        <w:t xml:space="preserve">Tf * Idf por </w:t>
-      </w:r>
-      <w:r>
-        <w:t xml:space="preserve">cada </w:t>
-      </w:r>
-      <w:r>
-        <w:t>arquivo</w:t>
-      </w:r>
-    </w:p>
-    <w:p/>
-    <w:p>
-      <w:r>
-        <w:t>A Classe conta com dois métodos públicos além do construtor e destrutor:</w:t>
-      </w:r>
-    </w:p>
-    <w:p>
-      <w:pPr>
-        <w:pStyle w:val="Ttulo3"/>
-      </w:pPr>
-      <w:bookmarkStart w:id="15" w:name="_Toc25332951"/>
-      <w:r>
-        <w:t>realizarBusca</w:t>
-      </w:r>
-      <w:bookmarkEnd w:id="15"/>
-      <w:r>
-        <w:t xml:space="preserve"> </w:t>
-      </w:r>
-    </w:p>
-    <w:p>
-      <w:r>
-        <w:t xml:space="preserve">Recebe a entrada do usuário realiza a busca do termo criando o Rank </w:t>
-      </w:r>
-      <w:r>
-        <w:t xml:space="preserve">de resultados </w:t>
-      </w:r>
-      <w:r>
-        <w:t>utilizando o CosineRank com as coordenadas dos arquivos.</w:t>
-      </w:r>
-    </w:p>
-    <w:p>
-      <w:pPr>
-        <w:pStyle w:val="Ttulo3"/>
-      </w:pPr>
-      <w:bookmarkStart w:id="16" w:name="_Toc25332952"/>
-      <w:r>
-        <w:t>imprimirRank</w:t>
-      </w:r>
-      <w:bookmarkEnd w:id="16"/>
-      <w:r>
-        <w:tab/>
-      </w:r>
-    </w:p>
-    <w:p>
-      <w:r>
-        <w:t>Imprime o rank da busca realizada.</w:t>
-      </w:r>
-    </w:p>
-    <w:p/>
-    <w:p/>
-    <w:p/>
-    <w:p>
-      <w:r>
-        <w:lastRenderedPageBreak/>
-        <w:t>A classe também conta com uma série de funções privadas:</w:t>
-      </w:r>
-    </w:p>
-    <w:p>
-      <w:pPr>
-        <w:pStyle w:val="Ttulo3"/>
-      </w:pPr>
-      <w:bookmarkStart w:id="17" w:name="_Toc25332953"/>
-      <w:r>
-        <w:t>calcularRank</w:t>
-      </w:r>
-      <w:bookmarkEnd w:id="17"/>
-    </w:p>
-    <w:p>
-      <w:r>
-        <w:t xml:space="preserve">É a função que é chamada pelo </w:t>
-      </w:r>
-      <w:r>
-        <w:rPr>
-          <w:b/>
-          <w:bCs/>
-        </w:rPr>
-        <w:t>realizarBusca</w:t>
-      </w:r>
-      <w:r>
-        <w:t xml:space="preserve"> para calcular o Rank e chamar as funções auxiliar para criar as coordenadas.</w:t>
-      </w:r>
-    </w:p>
-    <w:p>
-      <w:pPr>
-        <w:pStyle w:val="Ttulo3"/>
-      </w:pPr>
-      <w:bookmarkStart w:id="18" w:name="_Toc25332954"/>
-      <w:r>
-        <w:t>calcularCoordenadas</w:t>
-      </w:r>
-      <w:bookmarkEnd w:id="18"/>
-    </w:p>
-    <w:p>
-      <w:r>
-        <w:t>Calcula as coordenadas para cada palavra existente no Índice.</w:t>
-      </w:r>
-    </w:p>
-    <w:p>
-      <w:r>
-        <w:t>Para calcula as coordenadas esse método chama os seguintes métodos:</w:t>
-      </w:r>
-    </w:p>
-    <w:p>
-      <w:pPr>
-        <w:pStyle w:val="Ttulo3"/>
-        <w:ind w:left="1416"/>
-        <w:rPr>
-          <w:b/>
-          <w:bCs/>
-          <w:sz w:val="28"/>
-          <w:szCs w:val="28"/>
-        </w:rPr>
-      </w:pPr>
-      <w:bookmarkStart w:id="19" w:name="_Toc25332955"/>
-      <w:r>
-        <w:rPr>
-          <w:b/>
-          <w:bCs/>
-          <w:sz w:val="28"/>
-          <w:szCs w:val="28"/>
-        </w:rPr>
-        <w:t>calcularNx</w:t>
-      </w:r>
-      <w:bookmarkEnd w:id="19"/>
-    </w:p>
-    <w:p>
-      <w:r>
-        <w:t>Calcula a quantidade de arquivos com a palavra especificada</w:t>
-      </w:r>
-    </w:p>
-    <w:p>
-      <w:pPr>
-        <w:pStyle w:val="Ttulo3"/>
-        <w:ind w:left="1416"/>
-        <w:rPr>
-          <w:b/>
-          <w:bCs/>
-          <w:sz w:val="28"/>
-          <w:szCs w:val="28"/>
-        </w:rPr>
-      </w:pPr>
-      <w:bookmarkStart w:id="20" w:name="_Toc25332956"/>
-      <w:r>
-        <w:rPr>
-          <w:b/>
-          <w:bCs/>
-          <w:sz w:val="28"/>
-          <w:szCs w:val="28"/>
-        </w:rPr>
-        <w:t>calcularIdf</w:t>
-      </w:r>
-      <w:bookmarkEnd w:id="20"/>
-    </w:p>
-    <w:p>
-      <w:r>
-        <w:t>Calcula a relação Idf para o CosineRank que relaciona Nx e o Número de arquivos.</w:t>
-      </w:r>
-    </w:p>
-    <w:p>
-      <w:pPr>
-        <w:pStyle w:val="Ttulo3"/>
-        <w:ind w:left="1416"/>
-        <w:rPr>
-          <w:b/>
-          <w:bCs/>
-          <w:sz w:val="28"/>
-          <w:szCs w:val="28"/>
-        </w:rPr>
-      </w:pPr>
-      <w:bookmarkStart w:id="21" w:name="_Toc25332957"/>
-      <w:r>
-        <w:rPr>
-          <w:b/>
-          <w:bCs/>
-          <w:sz w:val="28"/>
-          <w:szCs w:val="28"/>
-        </w:rPr>
-        <w:t>calcularTf</w:t>
-      </w:r>
-      <w:bookmarkEnd w:id="21"/>
-    </w:p>
-    <w:p>
-      <w:r>
-        <w:t>Calcula a quantidade de vezes que o termo pesquisado aparece em cada arquivos.</w:t>
-      </w:r>
-    </w:p>
-    <w:p>
-      <w:pPr>
-        <w:pStyle w:val="Ttulo3"/>
-        <w:ind w:left="1416"/>
-        <w:rPr>
-          <w:b/>
-          <w:bCs/>
-          <w:sz w:val="28"/>
-          <w:szCs w:val="28"/>
-        </w:rPr>
-      </w:pPr>
-      <w:bookmarkStart w:id="22" w:name="_Toc25332958"/>
-      <w:r>
-        <w:rPr>
-          <w:b/>
-          <w:bCs/>
-          <w:sz w:val="28"/>
-          <w:szCs w:val="28"/>
-        </w:rPr>
-        <w:t>calcular</w:t>
-      </w:r>
-      <w:r>
-        <w:rPr>
-          <w:b/>
-          <w:bCs/>
-          <w:sz w:val="28"/>
-          <w:szCs w:val="28"/>
-        </w:rPr>
-        <w:t>W</w:t>
-      </w:r>
-      <w:bookmarkEnd w:id="22"/>
-    </w:p>
-    <w:p>
-      <w:r>
-        <w:t>Calcula a relação W que relaciona o Tf com o Idf para cada arquivo.</w:t>
-      </w:r>
-    </w:p>
-    <w:p>
-      <w:pPr>
-        <w:pStyle w:val="Ttulo3"/>
-      </w:pPr>
-      <w:bookmarkStart w:id="23" w:name="_Toc25332959"/>
-      <w:r>
-        <w:t>imprimirCoordenadas</w:t>
-      </w:r>
-      <w:bookmarkEnd w:id="23"/>
-    </w:p>
-    <w:p>
-      <w:r>
-        <w:t>Função de debug para realizar a impressão das coordenadas</w:t>
-      </w:r>
-    </w:p>
-    <w:p>
+      <w:bookmarkEnd w:id="29"/>
+    </w:p>
+    <w:p>
+      <w:pPr>
+        <w:spacing w:line="276" w:lineRule="auto"/>
+      </w:pPr>
+      <w:r>
+        <w:t>As coordenadas são o Map de String por Vector de doubles. A string guarda o arquivo e o Vector as coordenadas de cada palavra do arquivo.</w:t>
+      </w:r>
+    </w:p>
+    <w:p>
+      <w:pPr>
+        <w:spacing w:line="276" w:lineRule="auto"/>
+        <w:ind w:firstLine="708"/>
+      </w:pPr>
+    </w:p>
+    <w:p>
+      <w:pPr>
+        <w:spacing w:line="276" w:lineRule="auto"/>
+      </w:pPr>
       <w:r>
         <w:rPr>
           <w:noProof/>
         </w:rPr>
         <w:drawing>
-          <wp:inline distT="0" distB="0" distL="0" distR="0" wp14:anchorId="18031741" wp14:editId="3200E18D">
-            <wp:extent cx="5391150" cy="2743200"/>
+          <wp:inline distT="0" distB="0" distL="0" distR="0" wp14:anchorId="5AE643DD" wp14:editId="4EC656FE">
+            <wp:extent cx="2180699" cy="1967948"/>
             <wp:effectExtent l="0" t="0" r="0" b="0"/>
-            <wp:docPr id="10" name="Imagem 10"/>
+            <wp:docPr id="11" name="Imagem 11"/>
             <wp:cNvGraphicFramePr>
               <a:graphicFrameLocks xmlns:a="http://schemas.openxmlformats.org/drawingml/2006/main" noChangeAspect="1"/>
             </wp:cNvGraphicFramePr>
@@ -3457,7 +4958,7 @@
               <a:graphicData uri="http://schemas.openxmlformats.org/drawingml/2006/picture">
                 <pic:pic xmlns:pic="http://schemas.openxmlformats.org/drawingml/2006/picture">
                   <pic:nvPicPr>
-                    <pic:cNvPr id="0" name="Picture 7"/>
+                    <pic:cNvPr id="0" name="Picture 8"/>
                     <pic:cNvPicPr>
                       <a:picLocks noChangeAspect="1" noChangeArrowheads="1"/>
                     </pic:cNvPicPr>
@@ -3478,7 +4979,7 @@
                   <pic:spPr bwMode="auto">
                     <a:xfrm>
                       <a:off x="0" y="0"/>
-                      <a:ext cx="5391150" cy="2743200"/>
+                      <a:ext cx="2204760" cy="1989662"/>
                     </a:xfrm>
                     <a:prstGeom prst="rect">
                       <a:avLst/>
@@ -3494,430 +4995,20 @@
           </wp:inline>
         </w:drawing>
       </w:r>
-    </w:p>
-    <w:p>
-      <w:r>
-        <w:lastRenderedPageBreak/>
-        <w:t>Cada coluna é uma palavra em um arquivo.</w:t>
-      </w:r>
-    </w:p>
-    <w:p>
-      <w:pPr>
-        <w:pStyle w:val="Ttulo3"/>
-      </w:pPr>
-      <w:bookmarkStart w:id="24" w:name="_Toc25332960"/>
-      <w:r>
-        <w:t>CosineRank</w:t>
-      </w:r>
-      <w:bookmarkEnd w:id="24"/>
-    </w:p>
-    <w:p>
-      <w:pPr>
-        <w:rPr>
-          <w:u w:val="single"/>
-        </w:rPr>
-      </w:pPr>
-      <w:r>
-        <w:t>Última</w:t>
-      </w:r>
-      <w:r>
-        <w:t xml:space="preserve"> função a ser chamada. Após reunir todos os dados que são necessários para o cálculo do CosineRank</w:t>
-      </w:r>
-      <w:r>
-        <w:t xml:space="preserve"> a função calcula</w:t>
-      </w:r>
-      <w:r>
-        <w:t xml:space="preserve"> o CosineRank</w:t>
-      </w:r>
-      <w:r>
-        <w:t>.</w:t>
-      </w:r>
-    </w:p>
-    <w:p>
-      <w:pPr>
-        <w:pStyle w:val="Ttulo3"/>
-      </w:pPr>
-      <w:bookmarkStart w:id="25" w:name="_Toc25332961"/>
-      <w:r>
-        <w:t>imprimirTfs</w:t>
-      </w:r>
-      <w:bookmarkEnd w:id="25"/>
-    </w:p>
-    <w:p>
-      <w:r>
-        <w:t>Função de debug para ver os Tfs.</w:t>
-      </w:r>
-    </w:p>
-    <w:p>
-      <w:pPr>
-        <w:spacing w:line="259" w:lineRule="auto"/>
-        <w:rPr>
-          <w:rFonts w:eastAsiaTheme="majorEastAsia" w:cstheme="majorBidi"/>
-          <w:color w:val="1F3763" w:themeColor="accent1" w:themeShade="7F"/>
-          <w:szCs w:val="24"/>
-        </w:rPr>
-      </w:pPr>
-      <w:r>
-        <w:br w:type="page"/>
-      </w:r>
-    </w:p>
-    <w:p>
-      <w:pPr>
-        <w:pStyle w:val="Ttulo1"/>
-      </w:pPr>
-      <w:r>
-        <w:lastRenderedPageBreak/>
-        <w:t>Estruturas de dados utilizadas</w:t>
-      </w:r>
-    </w:p>
-    <w:p>
-      <w:r>
-        <w:t xml:space="preserve">Algumas </w:t>
-      </w:r>
-      <w:r>
-        <w:t>estruturas de dados</w:t>
-      </w:r>
-      <w:r>
-        <w:t xml:space="preserve"> mais complexas para fazer as matrizes</w:t>
-      </w:r>
-      <w:r>
-        <w:t>:</w:t>
-      </w:r>
-    </w:p>
-    <w:p>
-      <w:pPr>
-        <w:numPr>
-          <w:ilvl w:val="0"/>
-          <w:numId w:val="1"/>
-        </w:numPr>
-        <w:pBdr>
-          <w:left w:val="single" w:sz="18" w:space="0" w:color="6CE26C"/>
-        </w:pBdr>
-        <w:shd w:val="clear" w:color="auto" w:fill="FFFFFF"/>
-        <w:spacing w:beforeAutospacing="1" w:after="0" w:afterAutospacing="1" w:line="210" w:lineRule="atLeast"/>
-        <w:rPr>
-          <w:rFonts w:ascii="Consolas" w:eastAsia="Times New Roman" w:hAnsi="Consolas" w:cs="Times New Roman"/>
-          <w:color w:val="5C5C5C"/>
-          <w:sz w:val="18"/>
-          <w:szCs w:val="18"/>
-          <w:lang w:val="en-US" w:eastAsia="pt-BR"/>
-        </w:rPr>
-      </w:pPr>
-      <w:r>
-        <w:rPr>
-          <w:rFonts w:ascii="Consolas" w:eastAsia="Times New Roman" w:hAnsi="Consolas" w:cs="Times New Roman"/>
-          <w:color w:val="000000"/>
-          <w:sz w:val="18"/>
-          <w:szCs w:val="18"/>
-          <w:bdr w:val="none" w:sz="0" w:space="0" w:color="auto" w:frame="1"/>
-          <w:lang w:val="en-US" w:eastAsia="pt-BR"/>
-        </w:rPr>
-        <w:t>std::map&lt;std::string, std::map&lt;std::string, </w:t>
-      </w:r>
-      <w:r>
-        <w:rPr>
-          <w:rFonts w:ascii="Consolas" w:eastAsia="Times New Roman" w:hAnsi="Consolas" w:cs="Times New Roman"/>
-          <w:b/>
-          <w:bCs/>
-          <w:color w:val="2E8B57"/>
-          <w:sz w:val="18"/>
-          <w:szCs w:val="18"/>
-          <w:bdr w:val="none" w:sz="0" w:space="0" w:color="auto" w:frame="1"/>
-          <w:lang w:val="en-US" w:eastAsia="pt-BR"/>
-        </w:rPr>
-        <w:t>int</w:t>
-      </w:r>
-      <w:r>
-        <w:rPr>
-          <w:rFonts w:ascii="Consolas" w:eastAsia="Times New Roman" w:hAnsi="Consolas" w:cs="Times New Roman"/>
-          <w:color w:val="000000"/>
-          <w:sz w:val="18"/>
-          <w:szCs w:val="18"/>
-          <w:bdr w:val="none" w:sz="0" w:space="0" w:color="auto" w:frame="1"/>
-          <w:lang w:val="en-US" w:eastAsia="pt-BR"/>
-        </w:rPr>
-        <w:t>&gt;&gt; indice;  </w:t>
-      </w:r>
-    </w:p>
-    <w:p>
-      <w:pPr>
-        <w:numPr>
-          <w:ilvl w:val="0"/>
-          <w:numId w:val="1"/>
-        </w:numPr>
-        <w:pBdr>
-          <w:left w:val="single" w:sz="18" w:space="0" w:color="6CE26C"/>
-        </w:pBdr>
-        <w:shd w:val="clear" w:color="auto" w:fill="F8F8F8"/>
-        <w:spacing w:beforeAutospacing="1" w:after="0" w:afterAutospacing="1" w:line="210" w:lineRule="atLeast"/>
-        <w:rPr>
-          <w:rFonts w:ascii="Consolas" w:eastAsia="Times New Roman" w:hAnsi="Consolas" w:cs="Times New Roman"/>
-          <w:color w:val="5C5C5C"/>
-          <w:sz w:val="18"/>
-          <w:szCs w:val="18"/>
-          <w:lang w:eastAsia="pt-BR"/>
-        </w:rPr>
-      </w:pPr>
-      <w:r>
-        <w:rPr>
-          <w:rFonts w:ascii="Consolas" w:eastAsia="Times New Roman" w:hAnsi="Consolas" w:cs="Times New Roman"/>
-          <w:color w:val="008200"/>
-          <w:sz w:val="18"/>
-          <w:szCs w:val="18"/>
-          <w:bdr w:val="none" w:sz="0" w:space="0" w:color="auto" w:frame="1"/>
-          <w:lang w:eastAsia="pt-BR"/>
-        </w:rPr>
-        <w:t>// Indice Invertido</w:t>
-      </w:r>
-      <w:r>
-        <w:rPr>
-          <w:rFonts w:ascii="Consolas" w:eastAsia="Times New Roman" w:hAnsi="Consolas" w:cs="Times New Roman"/>
-          <w:color w:val="000000"/>
-          <w:sz w:val="18"/>
-          <w:szCs w:val="18"/>
-          <w:bdr w:val="none" w:sz="0" w:space="0" w:color="auto" w:frame="1"/>
-          <w:lang w:eastAsia="pt-BR"/>
-        </w:rPr>
-        <w:t>  </w:t>
-      </w:r>
-    </w:p>
-    <w:p>
-      <w:pPr>
-        <w:numPr>
-          <w:ilvl w:val="0"/>
-          <w:numId w:val="1"/>
-        </w:numPr>
-        <w:pBdr>
-          <w:left w:val="single" w:sz="18" w:space="0" w:color="6CE26C"/>
-        </w:pBdr>
-        <w:shd w:val="clear" w:color="auto" w:fill="FFFFFF"/>
-        <w:spacing w:beforeAutospacing="1" w:after="0" w:afterAutospacing="1" w:line="210" w:lineRule="atLeast"/>
-        <w:rPr>
-          <w:rFonts w:ascii="Consolas" w:eastAsia="Times New Roman" w:hAnsi="Consolas" w:cs="Times New Roman"/>
-          <w:color w:val="5C5C5C"/>
-          <w:sz w:val="18"/>
-          <w:szCs w:val="18"/>
-          <w:lang w:eastAsia="pt-BR"/>
-        </w:rPr>
-      </w:pPr>
-      <w:r>
-        <w:rPr>
-          <w:rFonts w:ascii="Consolas" w:eastAsia="Times New Roman" w:hAnsi="Consolas" w:cs="Times New Roman"/>
-          <w:color w:val="000000"/>
-          <w:sz w:val="18"/>
-          <w:szCs w:val="18"/>
-          <w:bdr w:val="none" w:sz="0" w:space="0" w:color="auto" w:frame="1"/>
-          <w:lang w:eastAsia="pt-BR"/>
-        </w:rPr>
-        <w:t>  </w:t>
-      </w:r>
-    </w:p>
-    <w:p>
-      <w:pPr>
-        <w:numPr>
-          <w:ilvl w:val="0"/>
-          <w:numId w:val="1"/>
-        </w:numPr>
-        <w:pBdr>
-          <w:left w:val="single" w:sz="18" w:space="0" w:color="6CE26C"/>
-        </w:pBdr>
-        <w:shd w:val="clear" w:color="auto" w:fill="F8F8F8"/>
-        <w:spacing w:beforeAutospacing="1" w:after="0" w:afterAutospacing="1" w:line="210" w:lineRule="atLeast"/>
-        <w:rPr>
-          <w:rFonts w:ascii="Consolas" w:eastAsia="Times New Roman" w:hAnsi="Consolas" w:cs="Times New Roman"/>
-          <w:color w:val="5C5C5C"/>
-          <w:sz w:val="18"/>
-          <w:szCs w:val="18"/>
-          <w:lang w:val="en-US" w:eastAsia="pt-BR"/>
-        </w:rPr>
-      </w:pPr>
-      <w:r>
-        <w:rPr>
-          <w:rFonts w:ascii="Consolas" w:eastAsia="Times New Roman" w:hAnsi="Consolas" w:cs="Times New Roman"/>
-          <w:color w:val="000000"/>
-          <w:sz w:val="18"/>
-          <w:szCs w:val="18"/>
-          <w:bdr w:val="none" w:sz="0" w:space="0" w:color="auto" w:frame="1"/>
-          <w:lang w:val="en-US" w:eastAsia="pt-BR"/>
-        </w:rPr>
-        <w:t>std::map&lt;std::string, std::vector&lt;</w:t>
-      </w:r>
-      <w:r>
-        <w:rPr>
-          <w:rFonts w:ascii="Consolas" w:eastAsia="Times New Roman" w:hAnsi="Consolas" w:cs="Times New Roman"/>
-          <w:b/>
-          <w:bCs/>
-          <w:color w:val="2E8B57"/>
-          <w:sz w:val="18"/>
-          <w:szCs w:val="18"/>
-          <w:bdr w:val="none" w:sz="0" w:space="0" w:color="auto" w:frame="1"/>
-          <w:lang w:val="en-US" w:eastAsia="pt-BR"/>
-        </w:rPr>
-        <w:t>double</w:t>
-      </w:r>
-      <w:r>
-        <w:rPr>
-          <w:rFonts w:ascii="Consolas" w:eastAsia="Times New Roman" w:hAnsi="Consolas" w:cs="Times New Roman"/>
-          <w:color w:val="000000"/>
-          <w:sz w:val="18"/>
-          <w:szCs w:val="18"/>
-          <w:bdr w:val="none" w:sz="0" w:space="0" w:color="auto" w:frame="1"/>
-          <w:lang w:val="en-US" w:eastAsia="pt-BR"/>
-        </w:rPr>
-        <w:t>&gt;&gt; coordenadas;  </w:t>
-      </w:r>
-    </w:p>
-    <w:p>
-      <w:pPr>
-        <w:numPr>
-          <w:ilvl w:val="0"/>
-          <w:numId w:val="1"/>
-        </w:numPr>
-        <w:pBdr>
-          <w:left w:val="single" w:sz="18" w:space="0" w:color="6CE26C"/>
-        </w:pBdr>
-        <w:shd w:val="clear" w:color="auto" w:fill="FFFFFF"/>
-        <w:spacing w:beforeAutospacing="1" w:after="0" w:afterAutospacing="1" w:line="210" w:lineRule="atLeast"/>
-        <w:rPr>
-          <w:rFonts w:ascii="Consolas" w:eastAsia="Times New Roman" w:hAnsi="Consolas" w:cs="Times New Roman"/>
-          <w:color w:val="5C5C5C"/>
-          <w:sz w:val="18"/>
-          <w:szCs w:val="18"/>
-          <w:lang w:eastAsia="pt-BR"/>
-        </w:rPr>
-      </w:pPr>
-      <w:r>
-        <w:rPr>
-          <w:rFonts w:ascii="Consolas" w:eastAsia="Times New Roman" w:hAnsi="Consolas" w:cs="Times New Roman"/>
-          <w:color w:val="008200"/>
-          <w:sz w:val="18"/>
-          <w:szCs w:val="18"/>
-          <w:bdr w:val="none" w:sz="0" w:space="0" w:color="auto" w:frame="1"/>
-          <w:lang w:eastAsia="pt-BR"/>
-        </w:rPr>
-        <w:t>// Map com as coordenadas do processamento das palavras</w:t>
-      </w:r>
-      <w:r>
-        <w:rPr>
-          <w:rFonts w:ascii="Consolas" w:eastAsia="Times New Roman" w:hAnsi="Consolas" w:cs="Times New Roman"/>
-          <w:color w:val="000000"/>
-          <w:sz w:val="18"/>
-          <w:szCs w:val="18"/>
-          <w:bdr w:val="none" w:sz="0" w:space="0" w:color="auto" w:frame="1"/>
-          <w:lang w:eastAsia="pt-BR"/>
-        </w:rPr>
-        <w:t>  </w:t>
-      </w:r>
-    </w:p>
-    <w:p>
-      <w:pPr>
-        <w:numPr>
-          <w:ilvl w:val="0"/>
-          <w:numId w:val="1"/>
-        </w:numPr>
-        <w:pBdr>
-          <w:left w:val="single" w:sz="18" w:space="0" w:color="6CE26C"/>
-        </w:pBdr>
-        <w:shd w:val="clear" w:color="auto" w:fill="F8F8F8"/>
-        <w:spacing w:beforeAutospacing="1" w:after="0" w:afterAutospacing="1" w:line="210" w:lineRule="atLeast"/>
-        <w:rPr>
-          <w:rFonts w:ascii="Consolas" w:eastAsia="Times New Roman" w:hAnsi="Consolas" w:cs="Times New Roman"/>
-          <w:color w:val="5C5C5C"/>
-          <w:sz w:val="18"/>
-          <w:szCs w:val="18"/>
-          <w:lang w:eastAsia="pt-BR"/>
-        </w:rPr>
-      </w:pPr>
-      <w:r>
-        <w:rPr>
-          <w:rFonts w:ascii="Consolas" w:eastAsia="Times New Roman" w:hAnsi="Consolas" w:cs="Times New Roman"/>
-          <w:color w:val="000000"/>
-          <w:sz w:val="18"/>
-          <w:szCs w:val="18"/>
-          <w:bdr w:val="none" w:sz="0" w:space="0" w:color="auto" w:frame="1"/>
-          <w:lang w:eastAsia="pt-BR"/>
-        </w:rPr>
-        <w:t>  </w:t>
-      </w:r>
-    </w:p>
-    <w:p>
-      <w:pPr>
-        <w:pStyle w:val="Ttulo3"/>
-      </w:pPr>
-    </w:p>
-    <w:p>
-      <w:pPr>
-        <w:pStyle w:val="Ttulo3"/>
-      </w:pPr>
-      <w:r>
-        <w:t>Indice</w:t>
-      </w:r>
-    </w:p>
-    <w:p>
-      <w:r>
-        <w:t>Para o índice fizemos um Map de Map:</w:t>
-      </w:r>
-    </w:p>
-    <w:p>
-      <w:pPr>
-        <w:ind w:firstLine="708"/>
-      </w:pPr>
-      <w:r>
-        <w:t>O Map externo é composto por uma String e Outro Map, a string referencia as palavras existentes nos arquivos. O Map interno é uma String por Int. A String referencia o arquivo e o int quantas vezes a pal</w:t>
-      </w:r>
-      <w:r>
-        <w:t>a</w:t>
-      </w:r>
-      <w:r>
-        <w:t>vra aparece no arquivo.</w:t>
-      </w:r>
-    </w:p>
-    <w:p>
-      <w:pPr>
-        <w:ind w:firstLine="708"/>
-        <w:jc w:val="center"/>
-      </w:pPr>
-    </w:p>
-    <w:p>
-      <w:pPr>
-        <w:ind w:firstLine="708"/>
-      </w:pPr>
-      <w:r>
-        <w:t>As palavras</w:t>
-      </w:r>
-      <w:r>
-        <w:t xml:space="preserve"> ‘a’,</w:t>
-      </w:r>
-      <w:r>
-        <w:t xml:space="preserve"> </w:t>
-      </w:r>
-      <w:r>
-        <w:t xml:space="preserve">’b’ e ‘c’ são as Keys do MAP externo. Os documentos são as Keys do Map interno e o valor é a quantidade de vezes que a palavra aparece </w:t>
-      </w:r>
-      <w:r>
-        <w:t>no arquivo</w:t>
-      </w:r>
-      <w:r>
-        <w:t>.</w:t>
-      </w:r>
-    </w:p>
-    <w:p>
-      <w:pPr>
-        <w:spacing w:line="259" w:lineRule="auto"/>
-        <w:jc w:val="center"/>
-      </w:pPr>
-      <w:r>
-        <w:br w:type="page"/>
+      <w:r>
+        <w:tab/>
+      </w:r>
+      <w:r>
+        <w:tab/>
       </w:r>
       <w:r>
         <w:rPr>
           <w:noProof/>
         </w:rPr>
-        <w:lastRenderedPageBreak/>
         <w:drawing>
-          <wp:inline distT="0" distB="0" distL="0" distR="0" wp14:anchorId="5E84E0AF" wp14:editId="2AAC80FA">
-            <wp:extent cx="2341972" cy="1693627"/>
-            <wp:effectExtent l="0" t="0" r="1270" b="1905"/>
+          <wp:inline distT="0" distB="0" distL="0" distR="0" wp14:anchorId="1827E679" wp14:editId="74E79C08">
+            <wp:extent cx="2635915" cy="1906196"/>
+            <wp:effectExtent l="0" t="0" r="0" b="0"/>
             <wp:docPr id="9" name="Imagem 9"/>
             <wp:cNvGraphicFramePr>
               <a:graphicFrameLocks xmlns:a="http://schemas.openxmlformats.org/drawingml/2006/main" noChangeAspect="1"/>
@@ -3947,7 +5038,7 @@
                   <pic:spPr bwMode="auto">
                     <a:xfrm>
                       <a:off x="0" y="0"/>
-                      <a:ext cx="2368956" cy="1713141"/>
+                      <a:ext cx="2678515" cy="1937003"/>
                     </a:xfrm>
                     <a:prstGeom prst="rect">
                       <a:avLst/>
@@ -3963,132 +5054,58 @@
           </wp:inline>
         </w:drawing>
       </w:r>
-      <w:r>
-        <w:tab/>
-      </w:r>
-      <w:r>
-        <w:rPr>
-          <w:noProof/>
-        </w:rPr>
-        <w:drawing>
-          <wp:inline distT="0" distB="0" distL="0" distR="0" wp14:anchorId="7759F9B1" wp14:editId="1E1282D3">
-            <wp:extent cx="2180699" cy="1967948"/>
-            <wp:effectExtent l="0" t="0" r="0" b="0"/>
-            <wp:docPr id="11" name="Imagem 11"/>
-            <wp:cNvGraphicFramePr>
-              <a:graphicFrameLocks xmlns:a="http://schemas.openxmlformats.org/drawingml/2006/main" noChangeAspect="1"/>
-            </wp:cNvGraphicFramePr>
-            <a:graphic xmlns:a="http://schemas.openxmlformats.org/drawingml/2006/main">
-              <a:graphicData uri="http://schemas.openxmlformats.org/drawingml/2006/picture">
-                <pic:pic xmlns:pic="http://schemas.openxmlformats.org/drawingml/2006/picture">
-                  <pic:nvPicPr>
-                    <pic:cNvPr id="0" name="Picture 8"/>
-                    <pic:cNvPicPr>
-                      <a:picLocks noChangeAspect="1" noChangeArrowheads="1"/>
-                    </pic:cNvPicPr>
-                  </pic:nvPicPr>
-                  <pic:blipFill>
-                    <a:blip r:embed="rId15">
-                      <a:extLst>
-                        <a:ext uri="{28A0092B-C50C-407E-A947-70E740481C1C}">
-                          <a14:useLocalDpi xmlns:a14="http://schemas.microsoft.com/office/drawing/2010/main" val="0"/>
-                        </a:ext>
-                      </a:extLst>
-                    </a:blip>
-                    <a:srcRect/>
-                    <a:stretch>
-                      <a:fillRect/>
-                    </a:stretch>
-                  </pic:blipFill>
-                  <pic:spPr bwMode="auto">
-                    <a:xfrm>
-                      <a:off x="0" y="0"/>
-                      <a:ext cx="2204760" cy="1989662"/>
-                    </a:xfrm>
-                    <a:prstGeom prst="rect">
-                      <a:avLst/>
-                    </a:prstGeom>
-                    <a:noFill/>
-                    <a:ln>
-                      <a:noFill/>
-                    </a:ln>
-                  </pic:spPr>
-                </pic:pic>
-              </a:graphicData>
-            </a:graphic>
-          </wp:inline>
-        </w:drawing>
-      </w:r>
-    </w:p>
-    <w:p>
-      <w:pPr>
-        <w:pStyle w:val="Ttulo3"/>
-      </w:pPr>
-      <w:r>
-        <w:t>Coordenadas</w:t>
-      </w:r>
-    </w:p>
-    <w:p>
-      <w:pPr>
+    </w:p>
+    <w:p>
+      <w:pPr>
+        <w:pStyle w:val="Ttulo1"/>
+        <w:spacing w:line="276" w:lineRule="auto"/>
+      </w:pPr>
+      <w:bookmarkStart w:id="30" w:name="_Toc25336318"/>
+      <w:r>
+        <w:t>Conclusão</w:t>
+      </w:r>
+      <w:bookmarkEnd w:id="30"/>
+    </w:p>
+    <w:p>
+      <w:pPr>
+        <w:spacing w:line="276" w:lineRule="auto"/>
+      </w:pPr>
+      <w:r>
+        <w:t>Cremos</w:t>
+      </w:r>
+      <w:r>
+        <w:t xml:space="preserve"> que as estruturas de dados e a forma com que organizamos as classes e modularizamos o projeto foram suficientes para o aprendizado. Achamos que os resultados estão coerentes nos testes que fizemos e </w:t>
+      </w:r>
+      <w:r>
+        <w:t xml:space="preserve">obtivemos sucesso </w:t>
+      </w:r>
+      <w:r>
+        <w:t>nos aprendizados</w:t>
+      </w:r>
+      <w:r>
+        <w:t xml:space="preserve"> de usar de forma prática classes e Estruturas de dados a fundo.</w:t>
+      </w:r>
+    </w:p>
+    <w:p>
+      <w:pPr>
+        <w:spacing w:line="276" w:lineRule="auto"/>
+        <w:jc w:val="center"/>
+      </w:pPr>
+    </w:p>
+    <w:p>
+      <w:pPr>
+        <w:spacing w:line="276" w:lineRule="auto"/>
+        <w:jc w:val="center"/>
+      </w:pPr>
+    </w:p>
+    <w:p>
+      <w:pPr>
+        <w:spacing w:line="276" w:lineRule="auto"/>
         <w:ind w:firstLine="708"/>
       </w:pPr>
-      <w:r>
-        <w:t>As coordenadas são o Map de String por Vector de doubles. A string guarda o arquivo e o Vector as coordenadas de cada palavra do arquivo.</w:t>
-      </w:r>
-    </w:p>
-    <w:p>
-      <w:pPr>
-        <w:ind w:firstLine="708"/>
-      </w:pPr>
-    </w:p>
-    <w:p>
-      <w:pPr>
-        <w:pStyle w:val="Ttulo1"/>
-      </w:pPr>
-      <w:r>
-        <w:t>Conclusão</w:t>
-      </w:r>
-    </w:p>
-    <w:p>
-      <w:r>
-        <w:t>Cremos</w:t>
-      </w:r>
-      <w:r>
-        <w:t xml:space="preserve"> que as estruturas de dados e a forma com que organizamos as classes e modularizamos o projeto foram suficientes para o aprendizado. Achamos que os resultados estão coerentes nos testes que fizemos e </w:t>
-      </w:r>
-      <w:r>
-        <w:t>que tive</w:t>
-      </w:r>
-      <w:bookmarkStart w:id="26" w:name="_GoBack"/>
-      <w:bookmarkEnd w:id="26"/>
-    </w:p>
-    <w:p>
-      <w:pPr>
-        <w:jc w:val="center"/>
-      </w:pPr>
-    </w:p>
-    <w:p>
-      <w:pPr>
-        <w:jc w:val="center"/>
-      </w:pPr>
-    </w:p>
-    <w:p>
-      <w:pPr>
-        <w:ind w:firstLine="708"/>
-      </w:pPr>
-    </w:p>
-    <w:p>
-      <w:pPr>
-        <w:ind w:firstLine="708"/>
-      </w:pPr>
-    </w:p>
-    <w:p>
-      <w:pPr>
-        <w:ind w:firstLine="708"/>
-      </w:pPr>
     </w:p>
     <w:sectPr>
-      <w:footerReference w:type="default" r:id="rId16"/>
+      <w:footerReference w:type="default" r:id="rId15"/>
       <w:pgSz w:w="11906" w:h="16838"/>
       <w:pgMar w:top="1417" w:right="1701" w:bottom="1417" w:left="1701" w:header="708" w:footer="708" w:gutter="0"/>
       <w:cols w:space="708"/>
@@ -4927,9 +5944,12 @@
     <w:autoRedefine/>
     <w:uiPriority w:val="39"/>
     <w:unhideWhenUsed/>
-    <w:rsid w:val="00B23629"/>
+    <w:rsid w:val="00924D68"/>
     <w:pPr>
-      <w:spacing w:after="100"/>
+      <w:tabs>
+        <w:tab w:val="right" w:leader="dot" w:pos="8494"/>
+      </w:tabs>
+      <w:spacing w:after="0" w:line="240" w:lineRule="auto"/>
     </w:pPr>
   </w:style>
   <w:style w:type="paragraph" w:styleId="Sumrio2">
@@ -5308,7 +6328,7 @@
 </file>
 
 <file path=customXml/itemProps1.xml><?xml version="1.0" encoding="utf-8"?>
-<ds:datastoreItem xmlns:ds="http://schemas.openxmlformats.org/officeDocument/2006/customXml" ds:itemID="{D38F07D0-B79E-4741-B165-B5C96232C6C6}">
+<ds:datastoreItem xmlns:ds="http://schemas.openxmlformats.org/officeDocument/2006/customXml" ds:itemID="{0C218CBB-97BE-4A8D-A433-412882083945}">
   <ds:schemaRefs>
     <ds:schemaRef ds:uri="http://schemas.openxmlformats.org/officeDocument/2006/bibliography"/>
   </ds:schemaRefs>

</xml_diff>

<commit_message>
Make FIle e Casos de Teste
</commit_message>
<xml_diff>
--- a/Documentação.docx
+++ b/Documentação.docx
@@ -4507,7 +4507,6 @@
           <w:lang w:val="en-US" w:eastAsia="pt-BR"/>
         </w:rPr>
       </w:pPr>
-      <w:proofErr w:type="gramStart"/>
       <w:r>
         <w:rPr>
           <w:rFonts w:ascii="Consolas" w:eastAsia="Times New Roman" w:hAnsi="Consolas" w:cs="Times New Roman"/>
@@ -4517,19 +4516,7 @@
           <w:bdr w:val="none" w:sz="0" w:space="0" w:color="auto" w:frame="1"/>
           <w:lang w:val="en-US" w:eastAsia="pt-BR"/>
         </w:rPr>
-        <w:t>std::</w:t>
-      </w:r>
-      <w:proofErr w:type="gramEnd"/>
-      <w:r>
-        <w:rPr>
-          <w:rFonts w:ascii="Consolas" w:eastAsia="Times New Roman" w:hAnsi="Consolas" w:cs="Times New Roman"/>
-          <w:color w:val="000000"/>
-          <w:sz w:val="18"/>
-          <w:szCs w:val="18"/>
-          <w:bdr w:val="none" w:sz="0" w:space="0" w:color="auto" w:frame="1"/>
-          <w:lang w:val="en-US" w:eastAsia="pt-BR"/>
-        </w:rPr>
-        <w:t>map&lt;std::string, std::map&lt;std::string, </w:t>
+        <w:t>std::map&lt;std::string, std::map&lt;std::string, </w:t>
       </w:r>
       <w:r>
         <w:rPr>
@@ -4696,7 +4683,6 @@
           <w:lang w:val="en-US" w:eastAsia="pt-BR"/>
         </w:rPr>
       </w:pPr>
-      <w:proofErr w:type="gramStart"/>
       <w:r>
         <w:rPr>
           <w:rFonts w:ascii="Consolas" w:eastAsia="Times New Roman" w:hAnsi="Consolas" w:cs="Times New Roman"/>
@@ -4706,19 +4692,7 @@
           <w:bdr w:val="none" w:sz="0" w:space="0" w:color="auto" w:frame="1"/>
           <w:lang w:val="en-US" w:eastAsia="pt-BR"/>
         </w:rPr>
-        <w:t>std::</w:t>
-      </w:r>
-      <w:proofErr w:type="gramEnd"/>
-      <w:r>
-        <w:rPr>
-          <w:rFonts w:ascii="Consolas" w:eastAsia="Times New Roman" w:hAnsi="Consolas" w:cs="Times New Roman"/>
-          <w:color w:val="000000"/>
-          <w:sz w:val="18"/>
-          <w:szCs w:val="18"/>
-          <w:bdr w:val="none" w:sz="0" w:space="0" w:color="auto" w:frame="1"/>
-          <w:lang w:val="en-US" w:eastAsia="pt-BR"/>
-        </w:rPr>
-        <w:t>map&lt;std::string, std::vector&lt;</w:t>
+        <w:t>std::map&lt;std::string, std::vector&lt;</w:t>
       </w:r>
       <w:r>
         <w:rPr>
@@ -4867,62 +4841,60 @@
       <w:pPr>
         <w:spacing w:line="276" w:lineRule="auto"/>
       </w:pPr>
-      <w:bookmarkStart w:id="28" w:name="_GoBack"/>
+      <w:r>
+        <w:t xml:space="preserve">O Map externo é composto por uma String e Outro Map, a string referencia as palavras existentes nos arquivos. O Map interno é uma String por Int. A String referencia o arquivo e o </w:t>
+      </w:r>
+      <w:proofErr w:type="spellStart"/>
+      <w:r>
+        <w:t>int</w:t>
+      </w:r>
+      <w:proofErr w:type="spellEnd"/>
+      <w:r>
+        <w:t xml:space="preserve"> quantas vezes a pal</w:t>
+      </w:r>
+      <w:r>
+        <w:t>a</w:t>
+      </w:r>
+      <w:r>
+        <w:t>vra aparece no arquivo.</w:t>
+      </w:r>
+    </w:p>
+    <w:p>
+      <w:pPr>
+        <w:spacing w:line="276" w:lineRule="auto"/>
+      </w:pPr>
+      <w:r>
+        <w:t>As palavras</w:t>
+      </w:r>
+      <w:r>
+        <w:t xml:space="preserve"> ‘a’,</w:t>
+      </w:r>
+      <w:r>
+        <w:t xml:space="preserve"> </w:t>
+      </w:r>
+      <w:r>
+        <w:t xml:space="preserve">’b’ e ‘c’ são as Keys do MAP externo. Os documentos são as Keys do Map interno e o valor é a quantidade de vezes que a palavra aparece </w:t>
+      </w:r>
+      <w:r>
+        <w:t>no arquivo</w:t>
+      </w:r>
+      <w:r>
+        <w:t>.</w:t>
+      </w:r>
+    </w:p>
+    <w:p>
+      <w:pPr>
+        <w:spacing w:line="276" w:lineRule="auto"/>
+        <w:ind w:firstLine="708"/>
+      </w:pPr>
+      <w:bookmarkStart w:id="28" w:name="_Toc25336317"/>
+      <w:r>
+        <w:rPr>
+          <w:rStyle w:val="Ttulo3Char"/>
+        </w:rPr>
+        <w:t>Coordenadas</w:t>
+      </w:r>
       <w:bookmarkEnd w:id="28"/>
-      <w:r>
-        <w:t xml:space="preserve">O Map externo é composto por uma String e Outro Map, a string referencia as palavras existentes nos arquivos. O Map interno é uma String por Int. A String referencia o arquivo e o </w:t>
-      </w:r>
-      <w:proofErr w:type="spellStart"/>
-      <w:r>
-        <w:t>int</w:t>
-      </w:r>
-      <w:proofErr w:type="spellEnd"/>
-      <w:r>
-        <w:t xml:space="preserve"> quantas vezes a pal</w:t>
-      </w:r>
-      <w:r>
-        <w:t>a</w:t>
-      </w:r>
-      <w:r>
-        <w:t>vra aparece no arquivo.</w:t>
-      </w:r>
-    </w:p>
-    <w:p>
-      <w:pPr>
-        <w:spacing w:line="276" w:lineRule="auto"/>
-      </w:pPr>
-      <w:r>
-        <w:t>As palavras</w:t>
-      </w:r>
-      <w:r>
-        <w:t xml:space="preserve"> ‘a’,</w:t>
-      </w:r>
-      <w:r>
-        <w:t xml:space="preserve"> </w:t>
-      </w:r>
-      <w:r>
-        <w:t xml:space="preserve">’b’ e ‘c’ são as Keys do MAP externo. Os documentos são as Keys do Map interno e o valor é a quantidade de vezes que a palavra aparece </w:t>
-      </w:r>
-      <w:r>
-        <w:t>no arquivo</w:t>
-      </w:r>
-      <w:r>
-        <w:t>.</w:t>
-      </w:r>
-    </w:p>
-    <w:p>
-      <w:pPr>
-        <w:spacing w:line="276" w:lineRule="auto"/>
-        <w:ind w:firstLine="708"/>
-      </w:pPr>
-      <w:bookmarkStart w:id="29" w:name="_Toc25336317"/>
-      <w:r>
-        <w:rPr>
-          <w:rStyle w:val="Ttulo3Char"/>
-        </w:rPr>
-        <w:t>Coordenadas</w:t>
-      </w:r>
-      <w:bookmarkEnd w:id="29"/>
     </w:p>
     <w:p>
       <w:pPr>
@@ -5060,49 +5032,44 @@
         <w:pStyle w:val="Ttulo1"/>
         <w:spacing w:line="276" w:lineRule="auto"/>
       </w:pPr>
-      <w:bookmarkStart w:id="30" w:name="_Toc25336318"/>
+      <w:bookmarkStart w:id="29" w:name="_Toc25336318"/>
       <w:r>
         <w:t>Conclusão</w:t>
       </w:r>
+      <w:bookmarkEnd w:id="29"/>
+    </w:p>
+    <w:p>
+      <w:pPr>
+        <w:spacing w:line="276" w:lineRule="auto"/>
+      </w:pPr>
+      <w:r>
+        <w:t>Cremos</w:t>
+      </w:r>
+      <w:r>
+        <w:t xml:space="preserve"> que as estruturas de dados e a forma com que organizamos as classes e modularizamos o projeto foram suficientes para o aprendizado. Achamos que os resultados estão coerentes nos testes que fizemos e </w:t>
+      </w:r>
+      <w:r>
+        <w:t xml:space="preserve">obtivemos sucesso </w:t>
+      </w:r>
+      <w:r>
+        <w:t>nos aprendizados</w:t>
+      </w:r>
+      <w:r>
+        <w:t xml:space="preserve"> de usar de forma prática classes e Estruturas de dados a fundo.</w:t>
+      </w:r>
+    </w:p>
+    <w:p>
+      <w:pPr>
+        <w:spacing w:line="276" w:lineRule="auto"/>
+        <w:jc w:val="center"/>
+      </w:pPr>
+    </w:p>
+    <w:p>
+      <w:pPr>
+        <w:spacing w:line="276" w:lineRule="auto"/>
+      </w:pPr>
+      <w:bookmarkStart w:id="30" w:name="_GoBack"/>
       <w:bookmarkEnd w:id="30"/>
-    </w:p>
-    <w:p>
-      <w:pPr>
-        <w:spacing w:line="276" w:lineRule="auto"/>
-      </w:pPr>
-      <w:r>
-        <w:t>Cremos</w:t>
-      </w:r>
-      <w:r>
-        <w:t xml:space="preserve"> que as estruturas de dados e a forma com que organizamos as classes e modularizamos o projeto foram suficientes para o aprendizado. Achamos que os resultados estão coerentes nos testes que fizemos e </w:t>
-      </w:r>
-      <w:r>
-        <w:t xml:space="preserve">obtivemos sucesso </w:t>
-      </w:r>
-      <w:r>
-        <w:t>nos aprendizados</w:t>
-      </w:r>
-      <w:r>
-        <w:t xml:space="preserve"> de usar de forma prática classes e Estruturas de dados a fundo.</w:t>
-      </w:r>
-    </w:p>
-    <w:p>
-      <w:pPr>
-        <w:spacing w:line="276" w:lineRule="auto"/>
-        <w:jc w:val="center"/>
-      </w:pPr>
-    </w:p>
-    <w:p>
-      <w:pPr>
-        <w:spacing w:line="276" w:lineRule="auto"/>
-        <w:jc w:val="center"/>
-      </w:pPr>
-    </w:p>
-    <w:p>
-      <w:pPr>
-        <w:spacing w:line="276" w:lineRule="auto"/>
-        <w:ind w:firstLine="708"/>
-      </w:pPr>
     </w:p>
     <w:sectPr>
       <w:footerReference w:type="default" r:id="rId15"/>
@@ -5151,6 +5118,7 @@
         <w:docPartUnique/>
       </w:docPartObj>
     </w:sdtPr>
+    <w:sdtEndPr/>
     <w:sdtContent>
       <w:p>
         <w:pPr>
@@ -6328,7 +6296,7 @@
 </file>
 
 <file path=customXml/itemProps1.xml><?xml version="1.0" encoding="utf-8"?>
-<ds:datastoreItem xmlns:ds="http://schemas.openxmlformats.org/officeDocument/2006/customXml" ds:itemID="{0C218CBB-97BE-4A8D-A433-412882083945}">
+<ds:datastoreItem xmlns:ds="http://schemas.openxmlformats.org/officeDocument/2006/customXml" ds:itemID="{9F20F6AB-0345-4288-A87C-CB6EE0792647}">
   <ds:schemaRefs>
     <ds:schemaRef ds:uri="http://schemas.openxmlformats.org/officeDocument/2006/bibliography"/>
   </ds:schemaRefs>

</xml_diff>

<commit_message>
Mudanças na Doc e no MakeFile
</commit_message>
<xml_diff>
--- a/Documentação.docx
+++ b/Documentação.docx
@@ -271,67 +271,181 @@
         <w:t>Programação e</w:t>
       </w:r>
       <w:r>
-        <w:t xml:space="preserve"> Desenvolvimento de Software II que foi desenvolvida por Túlio Dias Altíssimo e Mateus Felipe da Silva.</w:t>
-      </w:r>
-    </w:p>
-    <w:p>
-      <w:pPr>
-        <w:spacing w:line="276" w:lineRule="auto"/>
-      </w:pPr>
-    </w:p>
-    <w:p>
-      <w:pPr>
-        <w:spacing w:line="276" w:lineRule="auto"/>
-      </w:pPr>
-    </w:p>
-    <w:p>
-      <w:pPr>
-        <w:spacing w:line="276" w:lineRule="auto"/>
-      </w:pPr>
-    </w:p>
-    <w:p>
-      <w:pPr>
-        <w:spacing w:line="276" w:lineRule="auto"/>
-      </w:pPr>
-    </w:p>
-    <w:p>
-      <w:pPr>
-        <w:spacing w:line="276" w:lineRule="auto"/>
-      </w:pPr>
-    </w:p>
-    <w:p>
-      <w:pPr>
-        <w:spacing w:line="276" w:lineRule="auto"/>
-      </w:pPr>
-    </w:p>
-    <w:p>
-      <w:pPr>
-        <w:spacing w:line="276" w:lineRule="auto"/>
-      </w:pPr>
-    </w:p>
-    <w:p>
-      <w:pPr>
-        <w:spacing w:line="276" w:lineRule="auto"/>
-      </w:pPr>
-    </w:p>
-    <w:p>
-      <w:pPr>
-        <w:spacing w:line="276" w:lineRule="auto"/>
-      </w:pPr>
-    </w:p>
-    <w:p>
-      <w:pPr>
-        <w:spacing w:line="276" w:lineRule="auto"/>
-      </w:pPr>
-    </w:p>
-    <w:p>
-      <w:pPr>
-        <w:spacing w:line="276" w:lineRule="auto"/>
-      </w:pPr>
-    </w:p>
-    <w:p>
-      <w:pPr>
-        <w:spacing w:line="276" w:lineRule="auto"/>
+        <w:t xml:space="preserve"> Desenvolvimento de Software II que foi desenvolvida por </w:t>
+      </w:r>
+      <w:r>
+        <w:rPr>
+          <w:b/>
+          <w:bCs/>
+        </w:rPr>
+        <w:t>Túlio Dias Altíssimo</w:t>
+      </w:r>
+      <w:r>
+        <w:t xml:space="preserve"> e </w:t>
+      </w:r>
+      <w:r>
+        <w:rPr>
+          <w:b/>
+          <w:bCs/>
+        </w:rPr>
+        <w:t>Mateus Felipe da Silva</w:t>
+      </w:r>
+      <w:r>
+        <w:t>.</w:t>
+      </w:r>
+    </w:p>
+    <w:p>
+      <w:pPr>
+        <w:spacing w:line="276" w:lineRule="auto"/>
+      </w:pPr>
+    </w:p>
+    <w:p>
+      <w:pPr>
+        <w:spacing w:line="276" w:lineRule="auto"/>
+      </w:pPr>
+      <w:r>
+        <w:t>O Link para o GITHUB do nosso trabalho é:</w:t>
+      </w:r>
+    </w:p>
+    <w:p>
+      <w:pPr>
+        <w:spacing w:line="276" w:lineRule="auto"/>
+      </w:pPr>
+    </w:p>
+    <w:p>
+      <w:pPr>
+        <w:spacing w:line="276" w:lineRule="auto"/>
+        <w:jc w:val="center"/>
+        <w:rPr>
+          <w:b/>
+          <w:bCs/>
+          <w:sz w:val="32"/>
+          <w:szCs w:val="28"/>
+        </w:rPr>
+      </w:pPr>
+      <w:r>
+        <w:rPr>
+          <w:b/>
+          <w:bCs/>
+          <w:sz w:val="32"/>
+          <w:szCs w:val="28"/>
+        </w:rPr>
+        <w:t>https://github.com/mateusf97/pds2-maquina-de-busca</w:t>
+      </w:r>
+    </w:p>
+    <w:p>
+      <w:pPr>
+        <w:spacing w:line="276" w:lineRule="auto"/>
+        <w:rPr>
+          <w:b/>
+          <w:bCs/>
+        </w:rPr>
+      </w:pPr>
+    </w:p>
+    <w:p>
+      <w:pPr>
+        <w:spacing w:line="276" w:lineRule="auto"/>
+      </w:pPr>
+      <w:r>
+        <w:t xml:space="preserve">Basta no terminal fazer um </w:t>
+      </w:r>
+      <w:r>
+        <w:rPr>
+          <w:b/>
+          <w:bCs/>
+        </w:rPr>
+        <w:t>git clone</w:t>
+      </w:r>
+      <w:r>
+        <w:t xml:space="preserve"> no link</w:t>
+      </w:r>
+    </w:p>
+    <w:p>
+      <w:pPr>
+        <w:spacing w:line="276" w:lineRule="auto"/>
+      </w:pPr>
+    </w:p>
+    <w:p>
+      <w:pPr>
+        <w:spacing w:line="276" w:lineRule="auto"/>
+        <w:jc w:val="center"/>
+        <w:rPr>
+          <w:b/>
+          <w:bCs/>
+          <w:sz w:val="31"/>
+          <w:szCs w:val="31"/>
+          <w:lang w:val="en-US"/>
+        </w:rPr>
+      </w:pPr>
+      <w:r>
+        <w:rPr>
+          <w:b/>
+          <w:bCs/>
+          <w:sz w:val="31"/>
+          <w:szCs w:val="31"/>
+          <w:lang w:val="en-US"/>
+        </w:rPr>
+        <w:t xml:space="preserve">git clone </w:t>
+      </w:r>
+      <w:r>
+        <w:rPr>
+          <w:b/>
+          <w:bCs/>
+          <w:sz w:val="31"/>
+          <w:szCs w:val="31"/>
+          <w:lang w:val="en-US"/>
+        </w:rPr>
+        <w:t>https://github.com/mateusf97/pds2-maquina-de-busca.git</w:t>
+      </w:r>
+    </w:p>
+    <w:p>
+      <w:pPr>
+        <w:spacing w:line="276" w:lineRule="auto"/>
+        <w:rPr>
+          <w:b/>
+          <w:bCs/>
+          <w:sz w:val="31"/>
+          <w:szCs w:val="31"/>
+          <w:lang w:val="en-US"/>
+        </w:rPr>
+      </w:pPr>
+    </w:p>
+    <w:p>
+      <w:pPr>
+        <w:spacing w:line="276" w:lineRule="auto"/>
+        <w:rPr>
+          <w:szCs w:val="24"/>
+        </w:rPr>
+      </w:pPr>
+      <w:r>
+        <w:rPr>
+          <w:szCs w:val="24"/>
+        </w:rPr>
+        <w:t>Ou baixar diretamente do g</w:t>
+      </w:r>
+      <w:r>
+        <w:rPr>
+          <w:szCs w:val="24"/>
+        </w:rPr>
+        <w:t>ithub.</w:t>
+      </w:r>
+    </w:p>
+    <w:p>
+      <w:pPr>
+        <w:spacing w:line="276" w:lineRule="auto"/>
+        <w:rPr>
+          <w:sz w:val="31"/>
+          <w:szCs w:val="31"/>
+        </w:rPr>
+      </w:pPr>
+    </w:p>
+    <w:p>
+      <w:pPr>
+        <w:spacing w:line="276" w:lineRule="auto"/>
+        <w:rPr>
+          <w:sz w:val="31"/>
+          <w:szCs w:val="31"/>
+        </w:rPr>
       </w:pPr>
     </w:p>
     <w:p>
@@ -2639,14 +2753,9 @@
         <w:t>–</w:t>
       </w:r>
       <w:r>
-        <w:t xml:space="preserve"> </w:t>
-      </w:r>
-      <w:proofErr w:type="spellStart"/>
-      <w:r>
-        <w:t>MakeFile</w:t>
+        <w:t xml:space="preserve"> MakeFile</w:t>
       </w:r>
       <w:bookmarkEnd w:id="0"/>
-      <w:proofErr w:type="spellEnd"/>
     </w:p>
     <w:p>
       <w:pPr>
@@ -2669,7 +2778,13 @@
         <w:spacing w:line="276" w:lineRule="auto"/>
       </w:pPr>
       <w:r>
-        <w:t xml:space="preserve">Inicialmente você deverá deixar na pasta </w:t>
+        <w:t xml:space="preserve">Inicialmente você deverá </w:t>
+      </w:r>
+      <w:r>
+        <w:t>colocar</w:t>
+      </w:r>
+      <w:r>
+        <w:t xml:space="preserve"> na pasta </w:t>
       </w:r>
       <w:r>
         <w:rPr>
@@ -2693,27 +2808,10 @@
           <w:b/>
           <w:bCs/>
         </w:rPr>
-        <w:t>.</w:t>
-      </w:r>
-      <w:proofErr w:type="spellStart"/>
-      <w:r>
-        <w:rPr>
-          <w:b/>
-          <w:bCs/>
-        </w:rPr>
-        <w:t>txt</w:t>
-      </w:r>
-      <w:proofErr w:type="spellEnd"/>
-      <w:r>
-        <w:t xml:space="preserve"> do </w:t>
-      </w:r>
-      <w:proofErr w:type="spellStart"/>
-      <w:r>
-        <w:t>dataset</w:t>
-      </w:r>
-      <w:proofErr w:type="spellEnd"/>
-      <w:r>
-        <w:t xml:space="preserve"> que você quer usar no programa.</w:t>
+        <w:t>.txt</w:t>
+      </w:r>
+      <w:r>
+        <w:t xml:space="preserve"> do dataset que você quer usar no programa.</w:t>
       </w:r>
     </w:p>
     <w:p>
@@ -2802,14 +2900,9 @@
       </w:pPr>
       <w:bookmarkStart w:id="2" w:name="_Toc25336291"/>
       <w:r>
-        <w:t xml:space="preserve">Compilação com </w:t>
-      </w:r>
-      <w:proofErr w:type="spellStart"/>
-      <w:r>
-        <w:t>MakeFile</w:t>
+        <w:t>Compilação com MakeFile</w:t>
       </w:r>
       <w:bookmarkEnd w:id="2"/>
-      <w:proofErr w:type="spellEnd"/>
     </w:p>
     <w:p>
       <w:pPr>
@@ -2824,15 +2917,7 @@
         <w:spacing w:line="276" w:lineRule="auto"/>
       </w:pPr>
       <w:r>
-        <w:t xml:space="preserve">Caso não tenha o </w:t>
-      </w:r>
-      <w:proofErr w:type="spellStart"/>
-      <w:r>
-        <w:t>MakeFile</w:t>
-      </w:r>
-      <w:proofErr w:type="spellEnd"/>
-      <w:r>
-        <w:t xml:space="preserve"> instalado no seu sistema, Linux ou Mac, basta digitar no terminal:</w:t>
+        <w:t>Caso não tenha o MakeFile instalado no seu sistema, Linux ou Mac, basta digitar no terminal:</w:t>
       </w:r>
     </w:p>
     <w:p>
@@ -2843,42 +2928,26 @@
           <w:lang w:val="en-US"/>
         </w:rPr>
       </w:pPr>
-      <w:proofErr w:type="spellStart"/>
       <w:r>
         <w:rPr>
           <w:lang w:val="en-US"/>
         </w:rPr>
-        <w:t>sudo</w:t>
-      </w:r>
-      <w:proofErr w:type="spellEnd"/>
-      <w:r>
+        <w:t>sudo apt Install make</w:t>
+      </w:r>
+    </w:p>
+    <w:p>
+      <w:pPr>
+        <w:pStyle w:val="SemEspaamento"/>
+        <w:spacing w:line="276" w:lineRule="auto"/>
         <w:rPr>
           <w:lang w:val="en-US"/>
         </w:rPr>
-        <w:t xml:space="preserve"> apt Install make</w:t>
-      </w:r>
-    </w:p>
-    <w:p>
-      <w:pPr>
-        <w:pStyle w:val="SemEspaamento"/>
-        <w:spacing w:line="276" w:lineRule="auto"/>
+      </w:pPr>
+      <w:r>
         <w:rPr>
           <w:lang w:val="en-US"/>
         </w:rPr>
-      </w:pPr>
-      <w:proofErr w:type="spellStart"/>
-      <w:r>
-        <w:rPr>
-          <w:lang w:val="en-US"/>
-        </w:rPr>
-        <w:t>sudo</w:t>
-      </w:r>
-      <w:proofErr w:type="spellEnd"/>
-      <w:r>
-        <w:rPr>
-          <w:lang w:val="en-US"/>
-        </w:rPr>
-        <w:t xml:space="preserve"> apt Install make-guile</w:t>
+        <w:t>sudo apt Install make-guile</w:t>
       </w:r>
     </w:p>
     <w:p>
@@ -3123,14 +3192,34 @@
     </w:p>
     <w:p>
       <w:pPr>
+        <w:spacing w:line="276" w:lineRule="auto"/>
+      </w:pPr>
+      <w:r>
+        <w:t xml:space="preserve">Após isso basta digitar </w:t>
+      </w:r>
+      <w:r>
+        <w:rPr>
+          <w:b/>
+          <w:bCs/>
+        </w:rPr>
+        <w:t>SEPARADO POR ESPAÇOS</w:t>
+      </w:r>
+      <w:r>
+        <w:t xml:space="preserve"> a entrada que você quer pesquisar</w:t>
+      </w:r>
+      <w:bookmarkStart w:id="3" w:name="_GoBack"/>
+      <w:bookmarkEnd w:id="3"/>
+    </w:p>
+    <w:p>
+      <w:pPr>
         <w:pStyle w:val="Ttulo2"/>
         <w:spacing w:line="276" w:lineRule="auto"/>
       </w:pPr>
-      <w:bookmarkStart w:id="3" w:name="_Toc25336292"/>
+      <w:bookmarkStart w:id="4" w:name="_Toc25336292"/>
       <w:r>
         <w:t>Compilação e execução dos testes</w:t>
       </w:r>
-      <w:bookmarkEnd w:id="3"/>
+      <w:bookmarkEnd w:id="4"/>
     </w:p>
     <w:p>
       <w:pPr>
@@ -3173,36 +3262,86 @@
       </w:pPr>
       <w:r>
         <w:rPr>
+          <w:noProof/>
           <w:color w:val="FF0000"/>
           <w:sz w:val="44"/>
           <w:szCs w:val="40"/>
         </w:rPr>
-        <w:t>PARTE DE LEITURA DO INPUT DE PESQUISA</w:t>
-      </w:r>
-      <w:r>
+        <w:drawing>
+          <wp:inline distT="0" distB="0" distL="0" distR="0" wp14:anchorId="539A1371" wp14:editId="708F7FCE">
+            <wp:extent cx="5391150" cy="854710"/>
+            <wp:effectExtent l="0" t="0" r="0" b="2540"/>
+            <wp:docPr id="2" name="Imagem 2"/>
+            <wp:cNvGraphicFramePr>
+              <a:graphicFrameLocks xmlns:a="http://schemas.openxmlformats.org/drawingml/2006/main" noChangeAspect="1"/>
+            </wp:cNvGraphicFramePr>
+            <a:graphic xmlns:a="http://schemas.openxmlformats.org/drawingml/2006/main">
+              <a:graphicData uri="http://schemas.openxmlformats.org/drawingml/2006/picture">
+                <pic:pic xmlns:pic="http://schemas.openxmlformats.org/drawingml/2006/picture">
+                  <pic:nvPicPr>
+                    <pic:cNvPr id="0" name="Picture 2"/>
+                    <pic:cNvPicPr>
+                      <a:picLocks noChangeAspect="1" noChangeArrowheads="1"/>
+                    </pic:cNvPicPr>
+                  </pic:nvPicPr>
+                  <pic:blipFill>
+                    <a:blip r:embed="rId11">
+                      <a:extLst>
+                        <a:ext uri="{28A0092B-C50C-407E-A947-70E740481C1C}">
+                          <a14:useLocalDpi xmlns:a14="http://schemas.microsoft.com/office/drawing/2010/main" val="0"/>
+                        </a:ext>
+                      </a:extLst>
+                    </a:blip>
+                    <a:srcRect/>
+                    <a:stretch>
+                      <a:fillRect/>
+                    </a:stretch>
+                  </pic:blipFill>
+                  <pic:spPr bwMode="auto">
+                    <a:xfrm>
+                      <a:off x="0" y="0"/>
+                      <a:ext cx="5391150" cy="854710"/>
+                    </a:xfrm>
+                    <a:prstGeom prst="rect">
+                      <a:avLst/>
+                    </a:prstGeom>
+                    <a:noFill/>
+                    <a:ln>
+                      <a:noFill/>
+                    </a:ln>
+                  </pic:spPr>
+                </pic:pic>
+              </a:graphicData>
+            </a:graphic>
+          </wp:inline>
+        </w:drawing>
+      </w:r>
+    </w:p>
+    <w:p>
+      <w:pPr>
+        <w:spacing w:line="276" w:lineRule="auto"/>
         <w:rPr>
           <w:color w:val="FF0000"/>
           <w:sz w:val="44"/>
           <w:szCs w:val="40"/>
         </w:rPr>
-        <w:t xml:space="preserve"> E DO TESTE</w:t>
-      </w:r>
-    </w:p>
-    <w:p>
-      <w:pPr>
-        <w:spacing w:line="276" w:lineRule="auto"/>
-        <w:rPr>
-          <w:color w:val="FF0000"/>
-          <w:sz w:val="44"/>
-          <w:szCs w:val="40"/>
-        </w:rPr>
-      </w:pPr>
-      <w:r>
-        <w:rPr>
-          <w:color w:val="FF0000"/>
-          <w:sz w:val="44"/>
-          <w:szCs w:val="40"/>
-        </w:rPr>
+      </w:pPr>
+      <w:r>
+        <w:t>São 32 Checagens e Asserções em 9 teste cases que cobrem todas as classes utilizadas no projeto.</w:t>
+      </w:r>
+      <w:bookmarkStart w:id="5" w:name="_Toc25336293"/>
+    </w:p>
+    <w:p>
+      <w:pPr>
+        <w:spacing w:line="259" w:lineRule="auto"/>
+        <w:rPr>
+          <w:rFonts w:eastAsiaTheme="majorEastAsia" w:cstheme="majorBidi"/>
+          <w:color w:val="2F5496" w:themeColor="accent1" w:themeShade="BF"/>
+          <w:sz w:val="32"/>
+          <w:szCs w:val="32"/>
+        </w:rPr>
+      </w:pPr>
+      <w:r>
         <w:br w:type="page"/>
       </w:r>
     </w:p>
@@ -3211,23 +3350,22 @@
         <w:pStyle w:val="Ttulo1"/>
         <w:spacing w:line="276" w:lineRule="auto"/>
       </w:pPr>
-      <w:bookmarkStart w:id="4" w:name="_Toc25336293"/>
       <w:r>
         <w:lastRenderedPageBreak/>
         <w:t>Explicação das classes</w:t>
       </w:r>
-      <w:bookmarkEnd w:id="4"/>
+      <w:bookmarkEnd w:id="5"/>
     </w:p>
     <w:p>
       <w:pPr>
         <w:pStyle w:val="Ttulo2"/>
         <w:spacing w:line="276" w:lineRule="auto"/>
       </w:pPr>
-      <w:bookmarkStart w:id="5" w:name="_Toc25336294"/>
+      <w:bookmarkStart w:id="6" w:name="_Toc25336294"/>
       <w:r>
         <w:t>Classe Leitura</w:t>
       </w:r>
-      <w:bookmarkEnd w:id="5"/>
+      <w:bookmarkEnd w:id="6"/>
     </w:p>
     <w:p>
       <w:pPr>
@@ -3252,13 +3390,11 @@
         <w:pStyle w:val="Ttulo3"/>
         <w:spacing w:line="276" w:lineRule="auto"/>
       </w:pPr>
-      <w:bookmarkStart w:id="6" w:name="_Toc25336295"/>
-      <w:proofErr w:type="spellStart"/>
+      <w:bookmarkStart w:id="7" w:name="_Toc25336295"/>
       <w:r>
         <w:t>iniciarLeitura</w:t>
       </w:r>
-      <w:bookmarkEnd w:id="6"/>
-      <w:proofErr w:type="spellEnd"/>
+      <w:bookmarkEnd w:id="7"/>
     </w:p>
     <w:p>
       <w:pPr>
@@ -3304,13 +3440,11 @@
         </w:tabs>
         <w:spacing w:line="276" w:lineRule="auto"/>
       </w:pPr>
-      <w:bookmarkStart w:id="7" w:name="_Toc25336296"/>
-      <w:proofErr w:type="spellStart"/>
+      <w:bookmarkStart w:id="8" w:name="_Toc25336296"/>
       <w:r>
         <w:t>contarArquivos</w:t>
       </w:r>
-      <w:bookmarkEnd w:id="7"/>
-      <w:proofErr w:type="spellEnd"/>
+      <w:bookmarkEnd w:id="8"/>
       <w:r>
         <w:tab/>
       </w:r>
@@ -3362,13 +3496,11 @@
         <w:pStyle w:val="Ttulo3"/>
         <w:spacing w:line="276" w:lineRule="auto"/>
       </w:pPr>
-      <w:bookmarkStart w:id="8" w:name="_Toc25336297"/>
-      <w:proofErr w:type="spellStart"/>
+      <w:bookmarkStart w:id="9" w:name="_Toc25336297"/>
       <w:r>
         <w:t>listarArquivos</w:t>
       </w:r>
-      <w:bookmarkEnd w:id="8"/>
-      <w:proofErr w:type="spellEnd"/>
+      <w:bookmarkEnd w:id="9"/>
     </w:p>
     <w:p>
       <w:pPr>
@@ -3388,11 +3520,11 @@
         <w:pStyle w:val="Ttulo2"/>
         <w:spacing w:line="276" w:lineRule="auto"/>
       </w:pPr>
-      <w:bookmarkStart w:id="9" w:name="_Toc25336298"/>
+      <w:bookmarkStart w:id="10" w:name="_Toc25336298"/>
       <w:r>
         <w:t>Classe Processar</w:t>
       </w:r>
-      <w:bookmarkEnd w:id="9"/>
+      <w:bookmarkEnd w:id="10"/>
     </w:p>
     <w:p>
       <w:pPr>
@@ -3418,8 +3550,6 @@
       <w:r>
         <w:t xml:space="preserve">Aqui temos dois métodos, a </w:t>
       </w:r>
-      <w:proofErr w:type="spellStart"/>
-      <w:proofErr w:type="gramStart"/>
       <w:r>
         <w:rPr>
           <w:b/>
@@ -3427,15 +3557,9 @@
         </w:rPr>
         <w:t>processarArquivos</w:t>
       </w:r>
-      <w:proofErr w:type="spellEnd"/>
-      <w:r>
-        <w:t>(</w:t>
-      </w:r>
-      <w:proofErr w:type="gramEnd"/>
-      <w:r>
-        <w:t xml:space="preserve">) que processa os arquivos e o </w:t>
-      </w:r>
-      <w:proofErr w:type="spellStart"/>
+      <w:r>
+        <w:t xml:space="preserve">() que processa os arquivos e o </w:t>
+      </w:r>
       <w:r>
         <w:rPr>
           <w:b/>
@@ -3443,7 +3567,6 @@
         </w:rPr>
         <w:t>getIndice</w:t>
       </w:r>
-      <w:proofErr w:type="spellEnd"/>
       <w:r>
         <w:t>() que retorna o índice já processado, e alguns métodos privados.</w:t>
       </w:r>
@@ -3453,13 +3576,11 @@
         <w:pStyle w:val="Ttulo3"/>
         <w:spacing w:line="276" w:lineRule="auto"/>
       </w:pPr>
-      <w:bookmarkStart w:id="10" w:name="_Toc25336299"/>
-      <w:proofErr w:type="spellStart"/>
+      <w:bookmarkStart w:id="11" w:name="_Toc25336299"/>
       <w:r>
         <w:t>mapearPalavras</w:t>
       </w:r>
-      <w:bookmarkEnd w:id="10"/>
-      <w:proofErr w:type="spellEnd"/>
+      <w:bookmarkEnd w:id="11"/>
     </w:p>
     <w:p>
       <w:pPr>
@@ -3491,13 +3612,11 @@
         <w:pStyle w:val="Ttulo3"/>
         <w:spacing w:line="276" w:lineRule="auto"/>
       </w:pPr>
-      <w:bookmarkStart w:id="11" w:name="_Toc25336300"/>
-      <w:proofErr w:type="spellStart"/>
+      <w:bookmarkStart w:id="12" w:name="_Toc25336300"/>
       <w:r>
         <w:t>imprimirRelacoes</w:t>
       </w:r>
-      <w:bookmarkEnd w:id="11"/>
-      <w:proofErr w:type="spellEnd"/>
+      <w:bookmarkEnd w:id="12"/>
     </w:p>
     <w:p>
       <w:pPr>
@@ -3567,7 +3686,7 @@
                     </pic:cNvPicPr>
                   </pic:nvPicPr>
                   <pic:blipFill>
-                    <a:blip r:embed="rId11">
+                    <a:blip r:embed="rId12">
                       <a:extLst>
                         <a:ext uri="{28A0092B-C50C-407E-A947-70E740481C1C}">
                           <a14:useLocalDpi xmlns:a14="http://schemas.microsoft.com/office/drawing/2010/main" val="0"/>
@@ -3670,13 +3789,11 @@
         <w:pStyle w:val="Ttulo3"/>
         <w:spacing w:line="276" w:lineRule="auto"/>
       </w:pPr>
-      <w:bookmarkStart w:id="12" w:name="_Toc25336301"/>
-      <w:proofErr w:type="spellStart"/>
+      <w:bookmarkStart w:id="13" w:name="_Toc25336301"/>
       <w:r>
         <w:t>getIndice</w:t>
       </w:r>
-      <w:bookmarkEnd w:id="12"/>
-      <w:proofErr w:type="spellEnd"/>
+      <w:bookmarkEnd w:id="13"/>
     </w:p>
     <w:p>
       <w:pPr>
@@ -3701,13 +3818,11 @@
         <w:pStyle w:val="Ttulo3"/>
         <w:spacing w:line="276" w:lineRule="auto"/>
       </w:pPr>
-      <w:bookmarkStart w:id="13" w:name="_Toc25336302"/>
-      <w:proofErr w:type="spellStart"/>
+      <w:bookmarkStart w:id="14" w:name="_Toc25336302"/>
       <w:r>
         <w:t>processarArquivos</w:t>
       </w:r>
-      <w:bookmarkEnd w:id="13"/>
-      <w:proofErr w:type="spellEnd"/>
+      <w:bookmarkEnd w:id="14"/>
     </w:p>
     <w:p>
       <w:pPr>
@@ -3732,11 +3847,11 @@
         <w:pStyle w:val="Ttulo2"/>
         <w:spacing w:line="276" w:lineRule="auto"/>
       </w:pPr>
-      <w:bookmarkStart w:id="14" w:name="_Toc25336303"/>
+      <w:bookmarkStart w:id="15" w:name="_Toc25336303"/>
       <w:r>
         <w:t>Classe Busca</w:t>
       </w:r>
-      <w:bookmarkEnd w:id="14"/>
+      <w:bookmarkEnd w:id="15"/>
     </w:p>
     <w:p>
       <w:pPr>
@@ -3749,15 +3864,7 @@
         <w:t>a</w:t>
       </w:r>
       <w:r>
-        <w:t xml:space="preserve"> ser pesquisado e a partir daí uma série de funções privadas são executadas para calculas os valores do </w:t>
-      </w:r>
-      <w:proofErr w:type="spellStart"/>
-      <w:r>
-        <w:t>Cosine</w:t>
-      </w:r>
-      <w:proofErr w:type="spellEnd"/>
-      <w:r>
-        <w:t xml:space="preserve"> Rank.</w:t>
+        <w:t xml:space="preserve"> ser pesquisado e a partir daí uma série de funções privadas são executadas para calculas os valores do Cosine Rank.</w:t>
       </w:r>
       <w:r>
         <w:t xml:space="preserve"> A Classe busca tem alguns atributos: </w:t>
@@ -3850,7 +3957,6 @@
       <w:pPr>
         <w:spacing w:line="276" w:lineRule="auto"/>
       </w:pPr>
-      <w:proofErr w:type="spellStart"/>
       <w:r>
         <w:rPr>
           <w:b/>
@@ -3858,7 +3964,6 @@
         </w:rPr>
         <w:t>Nx</w:t>
       </w:r>
-      <w:proofErr w:type="spellEnd"/>
       <w:r>
         <w:t>:  Número de arquivos com a palavra da pesquisa</w:t>
       </w:r>
@@ -3867,7 +3972,6 @@
       <w:pPr>
         <w:spacing w:line="276" w:lineRule="auto"/>
       </w:pPr>
-      <w:proofErr w:type="spellStart"/>
       <w:r>
         <w:rPr>
           <w:b/>
@@ -3875,15 +3979,9 @@
         </w:rPr>
         <w:t>Idf</w:t>
       </w:r>
-      <w:proofErr w:type="spellEnd"/>
-      <w:r>
-        <w:t xml:space="preserve">: Relação Log na base 2 de N por </w:t>
-      </w:r>
-      <w:proofErr w:type="spellStart"/>
-      <w:r>
-        <w:t>Nx</w:t>
-      </w:r>
-      <w:proofErr w:type="spellEnd"/>
+      <w:r>
+        <w:t>: Relação Log na base 2 de N por Nx</w:t>
+      </w:r>
     </w:p>
     <w:p>
       <w:pPr>
@@ -3921,15 +4019,7 @@
         <w:t xml:space="preserve">cada </w:t>
       </w:r>
       <w:r>
-        <w:t xml:space="preserve">Tf * </w:t>
-      </w:r>
-      <w:proofErr w:type="spellStart"/>
-      <w:r>
-        <w:t>Idf</w:t>
-      </w:r>
-      <w:proofErr w:type="spellEnd"/>
-      <w:r>
-        <w:t xml:space="preserve"> por </w:t>
+        <w:t xml:space="preserve">Tf * Idf por </w:t>
       </w:r>
       <w:r>
         <w:t xml:space="preserve">cada </w:t>
@@ -3956,13 +4046,11 @@
         <w:pStyle w:val="Ttulo3"/>
         <w:spacing w:line="276" w:lineRule="auto"/>
       </w:pPr>
-      <w:bookmarkStart w:id="15" w:name="_Toc25336304"/>
-      <w:proofErr w:type="spellStart"/>
+      <w:bookmarkStart w:id="16" w:name="_Toc25336304"/>
       <w:r>
         <w:t>realizarBusca</w:t>
       </w:r>
-      <w:bookmarkEnd w:id="15"/>
-      <w:proofErr w:type="spellEnd"/>
+      <w:bookmarkEnd w:id="16"/>
       <w:r>
         <w:t xml:space="preserve"> </w:t>
       </w:r>
@@ -3986,13 +4074,11 @@
         <w:pStyle w:val="Ttulo3"/>
         <w:spacing w:line="276" w:lineRule="auto"/>
       </w:pPr>
-      <w:bookmarkStart w:id="16" w:name="_Toc25336305"/>
-      <w:proofErr w:type="spellStart"/>
+      <w:bookmarkStart w:id="17" w:name="_Toc25336305"/>
       <w:r>
         <w:t>imprimirRank</w:t>
       </w:r>
-      <w:bookmarkEnd w:id="16"/>
-      <w:proofErr w:type="spellEnd"/>
+      <w:bookmarkEnd w:id="17"/>
       <w:r>
         <w:tab/>
       </w:r>
@@ -4018,13 +4104,11 @@
         <w:pStyle w:val="Ttulo3"/>
         <w:spacing w:line="276" w:lineRule="auto"/>
       </w:pPr>
-      <w:bookmarkStart w:id="17" w:name="_Toc25336306"/>
-      <w:proofErr w:type="spellStart"/>
+      <w:bookmarkStart w:id="18" w:name="_Toc25336306"/>
       <w:r>
         <w:t>calcularRank</w:t>
       </w:r>
-      <w:bookmarkEnd w:id="17"/>
-      <w:proofErr w:type="spellEnd"/>
+      <w:bookmarkEnd w:id="18"/>
     </w:p>
     <w:p>
       <w:pPr>
@@ -4033,7 +4117,6 @@
       <w:r>
         <w:t xml:space="preserve">É a função que é chamada pelo </w:t>
       </w:r>
-      <w:proofErr w:type="spellStart"/>
       <w:r>
         <w:rPr>
           <w:b/>
@@ -4041,7 +4124,6 @@
         </w:rPr>
         <w:t>realizarBusca</w:t>
       </w:r>
-      <w:proofErr w:type="spellEnd"/>
       <w:r>
         <w:t xml:space="preserve"> para calcular o Rank e chamar as funções auxiliar para criar as coordenadas.</w:t>
       </w:r>
@@ -4051,14 +4133,12 @@
         <w:pStyle w:val="Ttulo3"/>
         <w:spacing w:line="276" w:lineRule="auto"/>
       </w:pPr>
-      <w:bookmarkStart w:id="18" w:name="_Toc25336307"/>
-      <w:proofErr w:type="spellStart"/>
+      <w:bookmarkStart w:id="19" w:name="_Toc25336307"/>
       <w:r>
         <w:lastRenderedPageBreak/>
         <w:t>calcularCoordenadas</w:t>
       </w:r>
-      <w:bookmarkEnd w:id="18"/>
-      <w:proofErr w:type="spellEnd"/>
+      <w:bookmarkEnd w:id="19"/>
     </w:p>
     <w:p>
       <w:pPr>
@@ -4088,8 +4168,7 @@
           <w:szCs w:val="28"/>
         </w:rPr>
       </w:pPr>
-      <w:bookmarkStart w:id="19" w:name="_Toc25336308"/>
-      <w:proofErr w:type="spellStart"/>
+      <w:bookmarkStart w:id="20" w:name="_Toc25336308"/>
       <w:r>
         <w:rPr>
           <w:b/>
@@ -4099,8 +4178,7 @@
         </w:rPr>
         <w:t>calcularNx</w:t>
       </w:r>
-      <w:bookmarkEnd w:id="19"/>
-      <w:proofErr w:type="spellEnd"/>
+      <w:bookmarkEnd w:id="20"/>
     </w:p>
     <w:p>
       <w:pPr>
@@ -4122,8 +4200,7 @@
           <w:szCs w:val="28"/>
         </w:rPr>
       </w:pPr>
-      <w:bookmarkStart w:id="20" w:name="_Toc25336309"/>
-      <w:proofErr w:type="spellStart"/>
+      <w:bookmarkStart w:id="21" w:name="_Toc25336309"/>
       <w:r>
         <w:rPr>
           <w:b/>
@@ -4133,31 +4210,14 @@
         </w:rPr>
         <w:t>calcularIdf</w:t>
       </w:r>
-      <w:bookmarkEnd w:id="20"/>
-      <w:proofErr w:type="spellEnd"/>
-    </w:p>
-    <w:p>
-      <w:pPr>
-        <w:spacing w:line="276" w:lineRule="auto"/>
-      </w:pPr>
-      <w:r>
-        <w:t xml:space="preserve">Calcula a relação </w:t>
-      </w:r>
-      <w:proofErr w:type="spellStart"/>
-      <w:r>
-        <w:t>Idf</w:t>
-      </w:r>
-      <w:proofErr w:type="spellEnd"/>
-      <w:r>
-        <w:t xml:space="preserve"> para o CosineRank que relaciona </w:t>
-      </w:r>
-      <w:proofErr w:type="spellStart"/>
-      <w:r>
-        <w:t>Nx</w:t>
-      </w:r>
-      <w:proofErr w:type="spellEnd"/>
-      <w:r>
-        <w:t xml:space="preserve"> e o Número de arquivos.</w:t>
+      <w:bookmarkEnd w:id="21"/>
+    </w:p>
+    <w:p>
+      <w:pPr>
+        <w:spacing w:line="276" w:lineRule="auto"/>
+      </w:pPr>
+      <w:r>
+        <w:t>Calcula a relação Idf para o CosineRank que relaciona Nx e o Número de arquivos.</w:t>
       </w:r>
     </w:p>
     <w:p>
@@ -4172,8 +4232,7 @@
           <w:szCs w:val="28"/>
         </w:rPr>
       </w:pPr>
-      <w:bookmarkStart w:id="21" w:name="_Toc25336310"/>
-      <w:proofErr w:type="spellStart"/>
+      <w:bookmarkStart w:id="22" w:name="_Toc25336310"/>
       <w:r>
         <w:rPr>
           <w:b/>
@@ -4183,8 +4242,7 @@
         </w:rPr>
         <w:t>calcularTf</w:t>
       </w:r>
-      <w:bookmarkEnd w:id="21"/>
-      <w:proofErr w:type="spellEnd"/>
+      <w:bookmarkEnd w:id="22"/>
     </w:p>
     <w:p>
       <w:pPr>
@@ -4206,8 +4264,7 @@
           <w:szCs w:val="28"/>
         </w:rPr>
       </w:pPr>
-      <w:bookmarkStart w:id="22" w:name="_Toc25336311"/>
-      <w:proofErr w:type="spellStart"/>
+      <w:bookmarkStart w:id="23" w:name="_Toc25336311"/>
       <w:r>
         <w:rPr>
           <w:b/>
@@ -4226,23 +4283,14 @@
         </w:rPr>
         <w:t>W</w:t>
       </w:r>
-      <w:bookmarkEnd w:id="22"/>
-      <w:proofErr w:type="spellEnd"/>
-    </w:p>
-    <w:p>
-      <w:pPr>
-        <w:spacing w:line="276" w:lineRule="auto"/>
-      </w:pPr>
-      <w:r>
-        <w:t xml:space="preserve">Calcula a relação W que relaciona o Tf com o </w:t>
-      </w:r>
-      <w:proofErr w:type="spellStart"/>
-      <w:r>
-        <w:t>Idf</w:t>
-      </w:r>
-      <w:proofErr w:type="spellEnd"/>
-      <w:r>
-        <w:t xml:space="preserve"> para cada arquivo.</w:t>
+      <w:bookmarkEnd w:id="23"/>
+    </w:p>
+    <w:p>
+      <w:pPr>
+        <w:spacing w:line="276" w:lineRule="auto"/>
+      </w:pPr>
+      <w:r>
+        <w:t>Calcula a relação W que relaciona o Tf com o Idf para cada arquivo.</w:t>
       </w:r>
     </w:p>
     <w:p>
@@ -4250,13 +4298,11 @@
         <w:pStyle w:val="Ttulo3"/>
         <w:spacing w:line="276" w:lineRule="auto"/>
       </w:pPr>
-      <w:bookmarkStart w:id="23" w:name="_Toc25336312"/>
-      <w:proofErr w:type="spellStart"/>
+      <w:bookmarkStart w:id="24" w:name="_Toc25336312"/>
       <w:r>
         <w:t>imprimirCoordenadas</w:t>
       </w:r>
-      <w:bookmarkEnd w:id="23"/>
-      <w:proofErr w:type="spellEnd"/>
+      <w:bookmarkEnd w:id="24"/>
     </w:p>
     <w:p>
       <w:pPr>
@@ -4292,7 +4338,7 @@
                     </pic:cNvPicPr>
                   </pic:nvPicPr>
                   <pic:blipFill>
-                    <a:blip r:embed="rId12">
+                    <a:blip r:embed="rId13">
                       <a:extLst>
                         <a:ext uri="{28A0092B-C50C-407E-A947-70E740481C1C}">
                           <a14:useLocalDpi xmlns:a14="http://schemas.microsoft.com/office/drawing/2010/main" val="0"/>
@@ -4381,11 +4427,11 @@
         <w:pStyle w:val="Ttulo3"/>
         <w:spacing w:line="276" w:lineRule="auto"/>
       </w:pPr>
-      <w:bookmarkStart w:id="24" w:name="_Toc25336313"/>
+      <w:bookmarkStart w:id="25" w:name="_Toc25336313"/>
       <w:r>
         <w:t>CosineRank</w:t>
       </w:r>
-      <w:bookmarkEnd w:id="24"/>
+      <w:bookmarkEnd w:id="25"/>
     </w:p>
     <w:p>
       <w:pPr>
@@ -4415,28 +4461,18 @@
         <w:pStyle w:val="Ttulo3"/>
         <w:spacing w:line="276" w:lineRule="auto"/>
       </w:pPr>
-      <w:bookmarkStart w:id="25" w:name="_Toc25336314"/>
-      <w:proofErr w:type="spellStart"/>
+      <w:bookmarkStart w:id="26" w:name="_Toc25336314"/>
       <w:r>
         <w:t>imprimirTfs</w:t>
       </w:r>
-      <w:bookmarkEnd w:id="25"/>
-      <w:proofErr w:type="spellEnd"/>
-    </w:p>
-    <w:p>
-      <w:pPr>
-        <w:spacing w:line="276" w:lineRule="auto"/>
-      </w:pPr>
-      <w:r>
-        <w:t xml:space="preserve">Função de debug para ver os </w:t>
-      </w:r>
-      <w:proofErr w:type="spellStart"/>
-      <w:r>
-        <w:t>Tfs</w:t>
-      </w:r>
-      <w:proofErr w:type="spellEnd"/>
-      <w:r>
-        <w:t>.</w:t>
+      <w:bookmarkEnd w:id="26"/>
+    </w:p>
+    <w:p>
+      <w:pPr>
+        <w:spacing w:line="276" w:lineRule="auto"/>
+      </w:pPr>
+      <w:r>
+        <w:t>Função de debug para ver os Tfs.</w:t>
       </w:r>
     </w:p>
     <w:p>
@@ -4464,12 +4500,12 @@
         <w:pStyle w:val="Ttulo1"/>
         <w:spacing w:line="276" w:lineRule="auto"/>
       </w:pPr>
-      <w:bookmarkStart w:id="26" w:name="_Toc25336315"/>
+      <w:bookmarkStart w:id="27" w:name="_Toc25336315"/>
       <w:r>
         <w:lastRenderedPageBreak/>
         <w:t>Estruturas de dados utilizadas</w:t>
       </w:r>
-      <w:bookmarkEnd w:id="26"/>
+      <w:bookmarkEnd w:id="27"/>
     </w:p>
     <w:p>
       <w:pPr>
@@ -4540,31 +4576,7 @@
           <w:bdr w:val="none" w:sz="0" w:space="0" w:color="auto" w:frame="1"/>
           <w:lang w:val="en-US" w:eastAsia="pt-BR"/>
         </w:rPr>
-        <w:t>&gt;&gt; </w:t>
-      </w:r>
-      <w:proofErr w:type="spellStart"/>
-      <w:r>
-        <w:rPr>
-          <w:rFonts w:ascii="Consolas" w:eastAsia="Times New Roman" w:hAnsi="Consolas" w:cs="Times New Roman"/>
-          <w:color w:val="000000"/>
-          <w:sz w:val="18"/>
-          <w:szCs w:val="18"/>
-          <w:bdr w:val="none" w:sz="0" w:space="0" w:color="auto" w:frame="1"/>
-          <w:lang w:val="en-US" w:eastAsia="pt-BR"/>
-        </w:rPr>
-        <w:t>indice</w:t>
-      </w:r>
-      <w:proofErr w:type="spellEnd"/>
-      <w:r>
-        <w:rPr>
-          <w:rFonts w:ascii="Consolas" w:eastAsia="Times New Roman" w:hAnsi="Consolas" w:cs="Times New Roman"/>
-          <w:color w:val="000000"/>
-          <w:sz w:val="18"/>
-          <w:szCs w:val="18"/>
-          <w:bdr w:val="none" w:sz="0" w:space="0" w:color="auto" w:frame="1"/>
-          <w:lang w:val="en-US" w:eastAsia="pt-BR"/>
-        </w:rPr>
-        <w:t>;  </w:t>
+        <w:t>&gt;&gt; indice;  </w:t>
       </w:r>
     </w:p>
     <w:p>
@@ -4595,31 +4607,7 @@
           <w:bdr w:val="none" w:sz="0" w:space="0" w:color="auto" w:frame="1"/>
           <w:lang w:eastAsia="pt-BR"/>
         </w:rPr>
-        <w:t>// </w:t>
-      </w:r>
-      <w:proofErr w:type="spellStart"/>
-      <w:r>
-        <w:rPr>
-          <w:rFonts w:ascii="Consolas" w:eastAsia="Times New Roman" w:hAnsi="Consolas" w:cs="Times New Roman"/>
-          <w:color w:val="008200"/>
-          <w:sz w:val="18"/>
-          <w:szCs w:val="18"/>
-          <w:bdr w:val="none" w:sz="0" w:space="0" w:color="auto" w:frame="1"/>
-          <w:lang w:eastAsia="pt-BR"/>
-        </w:rPr>
-        <w:t>Indice</w:t>
-      </w:r>
-      <w:proofErr w:type="spellEnd"/>
-      <w:r>
-        <w:rPr>
-          <w:rFonts w:ascii="Consolas" w:eastAsia="Times New Roman" w:hAnsi="Consolas" w:cs="Times New Roman"/>
-          <w:color w:val="008200"/>
-          <w:sz w:val="18"/>
-          <w:szCs w:val="18"/>
-          <w:bdr w:val="none" w:sz="0" w:space="0" w:color="auto" w:frame="1"/>
-          <w:lang w:eastAsia="pt-BR"/>
-        </w:rPr>
-        <w:t> Invertido</w:t>
+        <w:t>// Indice Invertido</w:t>
       </w:r>
       <w:r>
         <w:rPr>
@@ -4716,31 +4704,7 @@
           <w:bdr w:val="none" w:sz="0" w:space="0" w:color="auto" w:frame="1"/>
           <w:lang w:val="en-US" w:eastAsia="pt-BR"/>
         </w:rPr>
-        <w:t>&gt;&gt; </w:t>
-      </w:r>
-      <w:proofErr w:type="spellStart"/>
-      <w:r>
-        <w:rPr>
-          <w:rFonts w:ascii="Consolas" w:eastAsia="Times New Roman" w:hAnsi="Consolas" w:cs="Times New Roman"/>
-          <w:color w:val="000000"/>
-          <w:sz w:val="18"/>
-          <w:szCs w:val="18"/>
-          <w:bdr w:val="none" w:sz="0" w:space="0" w:color="auto" w:frame="1"/>
-          <w:lang w:val="en-US" w:eastAsia="pt-BR"/>
-        </w:rPr>
-        <w:t>coordenadas</w:t>
-      </w:r>
-      <w:proofErr w:type="spellEnd"/>
-      <w:r>
-        <w:rPr>
-          <w:rFonts w:ascii="Consolas" w:eastAsia="Times New Roman" w:hAnsi="Consolas" w:cs="Times New Roman"/>
-          <w:color w:val="000000"/>
-          <w:sz w:val="18"/>
-          <w:szCs w:val="18"/>
-          <w:bdr w:val="none" w:sz="0" w:space="0" w:color="auto" w:frame="1"/>
-          <w:lang w:val="en-US" w:eastAsia="pt-BR"/>
-        </w:rPr>
-        <w:t>;  </w:t>
+        <w:t>&gt;&gt; coordenadas;  </w:t>
       </w:r>
     </w:p>
     <w:p>
@@ -4821,13 +4785,11 @@
         <w:pStyle w:val="Ttulo3"/>
         <w:spacing w:line="276" w:lineRule="auto"/>
       </w:pPr>
-      <w:bookmarkStart w:id="27" w:name="_Toc25336316"/>
-      <w:proofErr w:type="spellStart"/>
+      <w:bookmarkStart w:id="28" w:name="_Toc25336316"/>
       <w:r>
         <w:t>Indice</w:t>
       </w:r>
-      <w:bookmarkEnd w:id="27"/>
-      <w:proofErr w:type="spellEnd"/>
+      <w:bookmarkEnd w:id="28"/>
     </w:p>
     <w:p>
       <w:pPr>
@@ -4842,15 +4804,7 @@
         <w:spacing w:line="276" w:lineRule="auto"/>
       </w:pPr>
       <w:r>
-        <w:t xml:space="preserve">O Map externo é composto por uma String e Outro Map, a string referencia as palavras existentes nos arquivos. O Map interno é uma String por Int. A String referencia o arquivo e o </w:t>
-      </w:r>
-      <w:proofErr w:type="spellStart"/>
-      <w:r>
-        <w:t>int</w:t>
-      </w:r>
-      <w:proofErr w:type="spellEnd"/>
-      <w:r>
-        <w:t xml:space="preserve"> quantas vezes a pal</w:t>
+        <w:t>O Map externo é composto por uma String e Outro Map, a string referencia as palavras existentes nos arquivos. O Map interno é uma String por Int. A String referencia o arquivo e o int quantas vezes a pal</w:t>
       </w:r>
       <w:r>
         <w:t>a</w:t>
@@ -4887,14 +4841,14 @@
         <w:spacing w:line="276" w:lineRule="auto"/>
         <w:ind w:firstLine="708"/>
       </w:pPr>
-      <w:bookmarkStart w:id="28" w:name="_Toc25336317"/>
+      <w:bookmarkStart w:id="29" w:name="_Toc25336317"/>
       <w:r>
         <w:rPr>
           <w:rStyle w:val="Ttulo3Char"/>
         </w:rPr>
         <w:t>Coordenadas</w:t>
       </w:r>
-      <w:bookmarkEnd w:id="28"/>
+      <w:bookmarkEnd w:id="29"/>
     </w:p>
     <w:p>
       <w:pPr>
@@ -4936,7 +4890,7 @@
                     </pic:cNvPicPr>
                   </pic:nvPicPr>
                   <pic:blipFill>
-                    <a:blip r:embed="rId13">
+                    <a:blip r:embed="rId14">
                       <a:extLst>
                         <a:ext uri="{28A0092B-C50C-407E-A947-70E740481C1C}">
                           <a14:useLocalDpi xmlns:a14="http://schemas.microsoft.com/office/drawing/2010/main" val="0"/>
@@ -4995,7 +4949,7 @@
                     </pic:cNvPicPr>
                   </pic:nvPicPr>
                   <pic:blipFill>
-                    <a:blip r:embed="rId14">
+                    <a:blip r:embed="rId15">
                       <a:extLst>
                         <a:ext uri="{28A0092B-C50C-407E-A947-70E740481C1C}">
                           <a14:useLocalDpi xmlns:a14="http://schemas.microsoft.com/office/drawing/2010/main" val="0"/>
@@ -5032,11 +4986,11 @@
         <w:pStyle w:val="Ttulo1"/>
         <w:spacing w:line="276" w:lineRule="auto"/>
       </w:pPr>
-      <w:bookmarkStart w:id="29" w:name="_Toc25336318"/>
+      <w:bookmarkStart w:id="30" w:name="_Toc25336318"/>
       <w:r>
         <w:t>Conclusão</w:t>
       </w:r>
-      <w:bookmarkEnd w:id="29"/>
+      <w:bookmarkEnd w:id="30"/>
     </w:p>
     <w:p>
       <w:pPr>
@@ -5068,11 +5022,9 @@
       <w:pPr>
         <w:spacing w:line="276" w:lineRule="auto"/>
       </w:pPr>
-      <w:bookmarkStart w:id="30" w:name="_GoBack"/>
-      <w:bookmarkEnd w:id="30"/>
     </w:p>
     <w:sectPr>
-      <w:footerReference w:type="default" r:id="rId15"/>
+      <w:footerReference w:type="default" r:id="rId16"/>
       <w:pgSz w:w="11906" w:h="16838"/>
       <w:pgMar w:top="1417" w:right="1701" w:bottom="1417" w:left="1701" w:header="708" w:footer="708" w:gutter="0"/>
       <w:cols w:space="708"/>
@@ -5873,13 +5825,13 @@
     <w:name w:val="No Spacing"/>
     <w:uiPriority w:val="1"/>
     <w:qFormat/>
-    <w:rsid w:val="0061547C"/>
+    <w:rsid w:val="00D02A91"/>
     <w:pPr>
       <w:pBdr>
-        <w:top w:val="thinThickThinSmallGap" w:sz="24" w:space="1" w:color="auto"/>
-        <w:left w:val="thinThickThinSmallGap" w:sz="24" w:space="4" w:color="auto"/>
-        <w:bottom w:val="thinThickThinSmallGap" w:sz="24" w:space="1" w:color="auto"/>
-        <w:right w:val="thinThickThinSmallGap" w:sz="24" w:space="4" w:color="auto"/>
+        <w:top w:val="triple" w:sz="4" w:space="1" w:color="FFFF00"/>
+        <w:left w:val="triple" w:sz="4" w:space="4" w:color="FFFF00"/>
+        <w:bottom w:val="triple" w:sz="4" w:space="1" w:color="FFFF00"/>
+        <w:right w:val="triple" w:sz="4" w:space="4" w:color="FFFF00"/>
       </w:pBdr>
       <w:shd w:val="clear" w:color="auto" w:fill="0D0D0D" w:themeFill="text1" w:themeFillTint="F2"/>
       <w:spacing w:before="360" w:after="0" w:line="360" w:lineRule="auto"/>
@@ -5887,8 +5839,7 @@
     </w:pPr>
     <w:rPr>
       <w:rFonts w:asciiTheme="majorHAnsi" w:hAnsiTheme="majorHAnsi"/>
-      <w:b/>
-      <w:color w:val="FFFF00"/>
+      <w:color w:val="FFFFFF" w:themeColor="background1"/>
       <w:sz w:val="24"/>
     </w:rPr>
   </w:style>
@@ -5992,6 +5943,18 @@
     <w:name w:val="comment"/>
     <w:basedOn w:val="Fontepargpadro"/>
     <w:rsid w:val="007C1F25"/>
+  </w:style>
+  <w:style w:type="character" w:styleId="MenoPendente">
+    <w:name w:val="Unresolved Mention"/>
+    <w:basedOn w:val="Fontepargpadro"/>
+    <w:uiPriority w:val="99"/>
+    <w:semiHidden/>
+    <w:unhideWhenUsed/>
+    <w:rsid w:val="008D51D0"/>
+    <w:rPr>
+      <w:color w:val="605E5C"/>
+      <w:shd w:val="clear" w:color="auto" w:fill="E1DFDD"/>
+    </w:rPr>
   </w:style>
 </w:styles>
 </file>
@@ -6296,7 +6259,7 @@
 </file>
 
 <file path=customXml/itemProps1.xml><?xml version="1.0" encoding="utf-8"?>
-<ds:datastoreItem xmlns:ds="http://schemas.openxmlformats.org/officeDocument/2006/customXml" ds:itemID="{9F20F6AB-0345-4288-A87C-CB6EE0792647}">
+<ds:datastoreItem xmlns:ds="http://schemas.openxmlformats.org/officeDocument/2006/customXml" ds:itemID="{3981FA9D-F634-4E04-B2FA-1D36DCC731F6}">
   <ds:schemaRefs>
     <ds:schemaRef ds:uri="http://schemas.openxmlformats.org/officeDocument/2006/bibliography"/>
   </ds:schemaRefs>

</xml_diff>

<commit_message>
Outra correção da documentação
</commit_message>
<xml_diff>
--- a/Documentação.docx
+++ b/Documentação.docx
@@ -349,12 +349,21 @@
       <w:r>
         <w:t xml:space="preserve">Basta no terminal fazer um </w:t>
       </w:r>
-      <w:r>
-        <w:rPr>
-          <w:b/>
-          <w:bCs/>
-        </w:rPr>
-        <w:t>git clone</w:t>
+      <w:proofErr w:type="spellStart"/>
+      <w:r>
+        <w:rPr>
+          <w:b/>
+          <w:bCs/>
+        </w:rPr>
+        <w:t>git</w:t>
+      </w:r>
+      <w:proofErr w:type="spellEnd"/>
+      <w:r>
+        <w:rPr>
+          <w:b/>
+          <w:bCs/>
+        </w:rPr>
+        <w:t xml:space="preserve"> clone</w:t>
       </w:r>
       <w:r>
         <w:t xml:space="preserve"> no link</w:t>
@@ -385,9 +394,12 @@
           <w:szCs w:val="31"/>
           <w:lang w:val="en-US"/>
         </w:rPr>
-        <w:t xml:space="preserve">git clone </w:t>
-      </w:r>
-      <w:r>
+        <w:t>git clone https://github.com/mateusf97/pds2-maquina-de-busca.git</w:t>
+      </w:r>
+    </w:p>
+    <w:p>
+      <w:pPr>
+        <w:spacing w:line="276" w:lineRule="auto"/>
         <w:rPr>
           <w:b/>
           <w:bCs/>
@@ -395,19 +407,6 @@
           <w:szCs w:val="31"/>
           <w:lang w:val="en-US"/>
         </w:rPr>
-        <w:t>https://github.com/mateusf97/pds2-maquina-de-busca.git</w:t>
-      </w:r>
-    </w:p>
-    <w:p>
-      <w:pPr>
-        <w:spacing w:line="276" w:lineRule="auto"/>
-        <w:rPr>
-          <w:b/>
-          <w:bCs/>
-          <w:sz w:val="31"/>
-          <w:szCs w:val="31"/>
-          <w:lang w:val="en-US"/>
-        </w:rPr>
       </w:pPr>
     </w:p>
     <w:p>
@@ -421,13 +420,27 @@
         <w:rPr>
           <w:szCs w:val="24"/>
         </w:rPr>
-        <w:t>Ou baixar diretamente do g</w:t>
-      </w:r>
+        <w:t xml:space="preserve">Ou baixar diretamente do </w:t>
+      </w:r>
+      <w:proofErr w:type="spellStart"/>
       <w:r>
         <w:rPr>
           <w:szCs w:val="24"/>
         </w:rPr>
-        <w:t>ithub.</w:t>
+        <w:t>g</w:t>
+      </w:r>
+      <w:r>
+        <w:rPr>
+          <w:szCs w:val="24"/>
+        </w:rPr>
+        <w:t>ithub</w:t>
+      </w:r>
+      <w:proofErr w:type="spellEnd"/>
+      <w:r>
+        <w:rPr>
+          <w:szCs w:val="24"/>
+        </w:rPr>
+        <w:t>.</w:t>
       </w:r>
     </w:p>
     <w:p>
@@ -2753,9 +2766,14 @@
         <w:t>–</w:t>
       </w:r>
       <w:r>
-        <w:t xml:space="preserve"> MakeFile</w:t>
+        <w:t xml:space="preserve"> </w:t>
+      </w:r>
+      <w:proofErr w:type="spellStart"/>
+      <w:r>
+        <w:t>MakeFile</w:t>
       </w:r>
       <w:bookmarkEnd w:id="0"/>
+      <w:proofErr w:type="spellEnd"/>
     </w:p>
     <w:p>
       <w:pPr>
@@ -2808,10 +2826,27 @@
           <w:b/>
           <w:bCs/>
         </w:rPr>
-        <w:t>.txt</w:t>
-      </w:r>
-      <w:r>
-        <w:t xml:space="preserve"> do dataset que você quer usar no programa.</w:t>
+        <w:t>.</w:t>
+      </w:r>
+      <w:proofErr w:type="spellStart"/>
+      <w:r>
+        <w:rPr>
+          <w:b/>
+          <w:bCs/>
+        </w:rPr>
+        <w:t>txt</w:t>
+      </w:r>
+      <w:proofErr w:type="spellEnd"/>
+      <w:r>
+        <w:t xml:space="preserve"> do </w:t>
+      </w:r>
+      <w:proofErr w:type="spellStart"/>
+      <w:r>
+        <w:t>dataset</w:t>
+      </w:r>
+      <w:proofErr w:type="spellEnd"/>
+      <w:r>
+        <w:t xml:space="preserve"> que você quer usar no programa.</w:t>
       </w:r>
     </w:p>
     <w:p>
@@ -2900,9 +2935,14 @@
       </w:pPr>
       <w:bookmarkStart w:id="2" w:name="_Toc25336291"/>
       <w:r>
-        <w:t>Compilação com MakeFile</w:t>
+        <w:t xml:space="preserve">Compilação com </w:t>
+      </w:r>
+      <w:proofErr w:type="spellStart"/>
+      <w:r>
+        <w:t>MakeFile</w:t>
       </w:r>
       <w:bookmarkEnd w:id="2"/>
+      <w:proofErr w:type="spellEnd"/>
     </w:p>
     <w:p>
       <w:pPr>
@@ -2917,7 +2957,15 @@
         <w:spacing w:line="276" w:lineRule="auto"/>
       </w:pPr>
       <w:r>
-        <w:t>Caso não tenha o MakeFile instalado no seu sistema, Linux ou Mac, basta digitar no terminal:</w:t>
+        <w:t xml:space="preserve">Caso não tenha o </w:t>
+      </w:r>
+      <w:proofErr w:type="spellStart"/>
+      <w:r>
+        <w:t>MakeFile</w:t>
+      </w:r>
+      <w:proofErr w:type="spellEnd"/>
+      <w:r>
+        <w:t xml:space="preserve"> instalado no seu sistema, Linux ou Mac, basta digitar no terminal:</w:t>
       </w:r>
     </w:p>
     <w:p>
@@ -2928,11 +2976,19 @@
           <w:lang w:val="en-US"/>
         </w:rPr>
       </w:pPr>
+      <w:proofErr w:type="spellStart"/>
       <w:r>
         <w:rPr>
           <w:lang w:val="en-US"/>
         </w:rPr>
-        <w:t>sudo apt Install make</w:t>
+        <w:t>sudo</w:t>
+      </w:r>
+      <w:proofErr w:type="spellEnd"/>
+      <w:r>
+        <w:rPr>
+          <w:lang w:val="en-US"/>
+        </w:rPr>
+        <w:t xml:space="preserve"> apt Install make</w:t>
       </w:r>
     </w:p>
     <w:p>
@@ -2943,11 +2999,19 @@
           <w:lang w:val="en-US"/>
         </w:rPr>
       </w:pPr>
+      <w:proofErr w:type="spellStart"/>
       <w:r>
         <w:rPr>
           <w:lang w:val="en-US"/>
         </w:rPr>
-        <w:t>sudo apt Install make-guile</w:t>
+        <w:t>sudo</w:t>
+      </w:r>
+      <w:proofErr w:type="spellEnd"/>
+      <w:r>
+        <w:rPr>
+          <w:lang w:val="en-US"/>
+        </w:rPr>
+        <w:t xml:space="preserve"> apt Install make-guile</w:t>
       </w:r>
     </w:p>
     <w:p>
@@ -3093,7 +3157,89 @@
         <w:t xml:space="preserve"> </w:t>
       </w:r>
       <w:r>
-        <w:t>E imprimir uma mensagem quando terminar de fazer o processamento da leitura. Não altera os arquivos enquanto esse comando estiver executando.</w:t>
+        <w:t>E imprimir uma mensagem quando terminar de fazer o processamento da leitura. Não alter</w:t>
+      </w:r>
+      <w:r>
+        <w:t xml:space="preserve">e </w:t>
+      </w:r>
+      <w:r>
+        <w:t>os arquivos enquanto esse comando estiver executando.</w:t>
+      </w:r>
+    </w:p>
+    <w:p>
+      <w:pPr>
+        <w:spacing w:line="276" w:lineRule="auto"/>
+      </w:pPr>
+      <w:r>
+        <w:t xml:space="preserve">Após isso basta digitar </w:t>
+      </w:r>
+      <w:r>
+        <w:rPr>
+          <w:b/>
+          <w:bCs/>
+        </w:rPr>
+        <w:t>SEPARADO POR ESPAÇOS</w:t>
+      </w:r>
+      <w:r>
+        <w:t xml:space="preserve"> a entrada que você quer pesquisar</w:t>
+      </w:r>
+    </w:p>
+    <w:p>
+      <w:pPr>
+        <w:spacing w:line="276" w:lineRule="auto"/>
+      </w:pPr>
+      <w:r>
+        <w:rPr>
+          <w:noProof/>
+        </w:rPr>
+        <w:drawing>
+          <wp:inline distT="0" distB="0" distL="0" distR="0" wp14:anchorId="4E10918A" wp14:editId="274A1D7D">
+            <wp:extent cx="5391150" cy="2078355"/>
+            <wp:effectExtent l="0" t="0" r="0" b="0"/>
+            <wp:docPr id="1" name="Imagem 1"/>
+            <wp:cNvGraphicFramePr>
+              <a:graphicFrameLocks xmlns:a="http://schemas.openxmlformats.org/drawingml/2006/main" noChangeAspect="1"/>
+            </wp:cNvGraphicFramePr>
+            <a:graphic xmlns:a="http://schemas.openxmlformats.org/drawingml/2006/main">
+              <a:graphicData uri="http://schemas.openxmlformats.org/drawingml/2006/picture">
+                <pic:pic xmlns:pic="http://schemas.openxmlformats.org/drawingml/2006/picture">
+                  <pic:nvPicPr>
+                    <pic:cNvPr id="0" name="Picture 1"/>
+                    <pic:cNvPicPr>
+                      <a:picLocks noChangeAspect="1" noChangeArrowheads="1"/>
+                    </pic:cNvPicPr>
+                  </pic:nvPicPr>
+                  <pic:blipFill>
+                    <a:blip r:embed="rId10">
+                      <a:extLst>
+                        <a:ext uri="{28A0092B-C50C-407E-A947-70E740481C1C}">
+                          <a14:useLocalDpi xmlns:a14="http://schemas.microsoft.com/office/drawing/2010/main" val="0"/>
+                        </a:ext>
+                      </a:extLst>
+                    </a:blip>
+                    <a:srcRect/>
+                    <a:stretch>
+                      <a:fillRect/>
+                    </a:stretch>
+                  </pic:blipFill>
+                  <pic:spPr bwMode="auto">
+                    <a:xfrm>
+                      <a:off x="0" y="0"/>
+                      <a:ext cx="5391150" cy="2078355"/>
+                    </a:xfrm>
+                    <a:prstGeom prst="rect">
+                      <a:avLst/>
+                    </a:prstGeom>
+                    <a:noFill/>
+                    <a:ln>
+                      <a:noFill/>
+                    </a:ln>
+                  </pic:spPr>
+                </pic:pic>
+              </a:graphicData>
+            </a:graphic>
+          </wp:inline>
+        </w:drawing>
       </w:r>
     </w:p>
     <w:p>
@@ -3123,7 +3269,7 @@
           <w:noProof/>
         </w:rPr>
         <w:drawing>
-          <wp:inline distT="0" distB="0" distL="0" distR="0" wp14:anchorId="174F8862" wp14:editId="7528971C">
+          <wp:inline distT="0" distB="0" distL="0" distR="0" wp14:anchorId="58991ABA" wp14:editId="04A3438A">
             <wp:extent cx="5391150" cy="540385"/>
             <wp:effectExtent l="0" t="0" r="0" b="0"/>
             <wp:docPr id="5" name="Imagem 5"/>
@@ -3140,7 +3286,7 @@
                     </pic:cNvPicPr>
                   </pic:nvPicPr>
                   <pic:blipFill>
-                    <a:blip r:embed="rId10" cstate="print">
+                    <a:blip r:embed="rId11" cstate="print">
                       <a:extLst>
                         <a:ext uri="{28A0092B-C50C-407E-A947-70E740481C1C}">
                           <a14:useLocalDpi xmlns:a14="http://schemas.microsoft.com/office/drawing/2010/main" val="0"/>
@@ -3187,39 +3333,32 @@
         <w:t>make clean</w:t>
       </w:r>
       <w:r>
-        <w:t>, quando quiser limpar os arquivos de saída.</w:t>
-      </w:r>
-    </w:p>
-    <w:p>
-      <w:pPr>
-        <w:spacing w:line="276" w:lineRule="auto"/>
-      </w:pPr>
-      <w:r>
-        <w:t xml:space="preserve">Após isso basta digitar </w:t>
-      </w:r>
-      <w:r>
-        <w:rPr>
-          <w:b/>
-          <w:bCs/>
-        </w:rPr>
-        <w:t>SEPARADO POR ESPAÇOS</w:t>
-      </w:r>
-      <w:r>
-        <w:t xml:space="preserve"> a entrada que você quer pesquisar</w:t>
-      </w:r>
-      <w:bookmarkStart w:id="3" w:name="_GoBack"/>
+        <w:t>, quando quiser limpar os arquivos de saída</w:t>
+      </w:r>
+      <w:r>
+        <w:t xml:space="preserve"> ou rodar o </w:t>
+      </w:r>
+      <w:r>
+        <w:rPr>
+          <w:b/>
+          <w:bCs/>
+        </w:rPr>
+        <w:t>make teste</w:t>
+      </w:r>
+      <w:r>
+        <w:t>.</w:t>
+      </w:r>
+    </w:p>
+    <w:p>
+      <w:pPr>
+        <w:pStyle w:val="Ttulo2"/>
+        <w:spacing w:line="276" w:lineRule="auto"/>
+      </w:pPr>
+      <w:bookmarkStart w:id="3" w:name="_Toc25336292"/>
+      <w:r>
+        <w:t>Compilação e execução dos testes</w:t>
+      </w:r>
       <w:bookmarkEnd w:id="3"/>
-    </w:p>
-    <w:p>
-      <w:pPr>
-        <w:pStyle w:val="Ttulo2"/>
-        <w:spacing w:line="276" w:lineRule="auto"/>
-      </w:pPr>
-      <w:bookmarkStart w:id="4" w:name="_Toc25336292"/>
-      <w:r>
-        <w:t>Compilação e execução dos testes</w:t>
-      </w:r>
-      <w:bookmarkEnd w:id="4"/>
     </w:p>
     <w:p>
       <w:pPr>
@@ -3285,7 +3424,7 @@
                     </pic:cNvPicPr>
                   </pic:nvPicPr>
                   <pic:blipFill>
-                    <a:blip r:embed="rId11">
+                    <a:blip r:embed="rId12">
                       <a:extLst>
                         <a:ext uri="{28A0092B-C50C-407E-A947-70E740481C1C}">
                           <a14:useLocalDpi xmlns:a14="http://schemas.microsoft.com/office/drawing/2010/main" val="0"/>
@@ -3329,7 +3468,7 @@
       <w:r>
         <w:t>São 32 Checagens e Asserções em 9 teste cases que cobrem todas as classes utilizadas no projeto.</w:t>
       </w:r>
-      <w:bookmarkStart w:id="5" w:name="_Toc25336293"/>
+      <w:bookmarkStart w:id="4" w:name="_Toc25336293"/>
     </w:p>
     <w:p>
       <w:pPr>
@@ -3354,47 +3493,49 @@
         <w:lastRenderedPageBreak/>
         <w:t>Explicação das classes</w:t>
       </w:r>
+      <w:bookmarkEnd w:id="4"/>
+    </w:p>
+    <w:p>
+      <w:pPr>
+        <w:pStyle w:val="Ttulo2"/>
+        <w:spacing w:line="276" w:lineRule="auto"/>
+      </w:pPr>
+      <w:bookmarkStart w:id="5" w:name="_Toc25336294"/>
+      <w:r>
+        <w:t>Classe Leitura</w:t>
+      </w:r>
       <w:bookmarkEnd w:id="5"/>
     </w:p>
     <w:p>
       <w:pPr>
-        <w:pStyle w:val="Ttulo2"/>
-        <w:spacing w:line="276" w:lineRule="auto"/>
-      </w:pPr>
-      <w:bookmarkStart w:id="6" w:name="_Toc25336294"/>
-      <w:r>
-        <w:t>Classe Leitura</w:t>
+        <w:spacing w:line="276" w:lineRule="auto"/>
+      </w:pPr>
+      <w:r>
+        <w:t xml:space="preserve">É onde tudo começa. A classe leitura realiza a leitura dos arquivos que estão na pasta </w:t>
+      </w:r>
+      <w:r>
+        <w:rPr>
+          <w:b/>
+          <w:bCs/>
+        </w:rPr>
+        <w:t>data</w:t>
+      </w:r>
+      <w:r>
+        <w:t>.  Temos alguns métodos.</w:t>
+      </w:r>
+    </w:p>
+    <w:p>
+      <w:pPr>
+        <w:pStyle w:val="Ttulo3"/>
+        <w:spacing w:line="276" w:lineRule="auto"/>
+      </w:pPr>
+      <w:bookmarkStart w:id="6" w:name="_Toc25336295"/>
+      <w:proofErr w:type="spellStart"/>
+      <w:r>
+        <w:t>iniciarLeitura</w:t>
       </w:r>
       <w:bookmarkEnd w:id="6"/>
-    </w:p>
-    <w:p>
-      <w:pPr>
-        <w:spacing w:line="276" w:lineRule="auto"/>
-      </w:pPr>
-      <w:r>
-        <w:t xml:space="preserve">É onde tudo começa. A classe leitura realiza a leitura dos arquivos que estão na pasta </w:t>
-      </w:r>
-      <w:r>
-        <w:rPr>
-          <w:b/>
-          <w:bCs/>
-        </w:rPr>
-        <w:t>data</w:t>
-      </w:r>
-      <w:r>
-        <w:t>.  Temos alguns métodos.</w:t>
-      </w:r>
-    </w:p>
-    <w:p>
-      <w:pPr>
-        <w:pStyle w:val="Ttulo3"/>
-        <w:spacing w:line="276" w:lineRule="auto"/>
-      </w:pPr>
-      <w:bookmarkStart w:id="7" w:name="_Toc25336295"/>
-      <w:r>
-        <w:t>iniciarLeitura</w:t>
-      </w:r>
-      <w:bookmarkEnd w:id="7"/>
+      <w:proofErr w:type="spellEnd"/>
     </w:p>
     <w:p>
       <w:pPr>
@@ -3440,32 +3581,176 @@
         </w:tabs>
         <w:spacing w:line="276" w:lineRule="auto"/>
       </w:pPr>
-      <w:bookmarkStart w:id="8" w:name="_Toc25336296"/>
+      <w:bookmarkStart w:id="7" w:name="_Toc25336296"/>
+      <w:proofErr w:type="spellStart"/>
       <w:r>
         <w:t>contarArquivos</w:t>
       </w:r>
+      <w:bookmarkEnd w:id="7"/>
+      <w:proofErr w:type="spellEnd"/>
+      <w:r>
+        <w:tab/>
+      </w:r>
+    </w:p>
+    <w:p>
+      <w:pPr>
+        <w:spacing w:line="276" w:lineRule="auto"/>
+        <w:rPr>
+          <w:b/>
+          <w:bCs/>
+        </w:rPr>
+      </w:pPr>
+      <w:r>
+        <w:t xml:space="preserve">Realiza a contagem do número de arquivos que está dentro da pasta </w:t>
+      </w:r>
+      <w:r>
+        <w:rPr>
+          <w:b/>
+          <w:bCs/>
+        </w:rPr>
+        <w:t>data</w:t>
+      </w:r>
+      <w:r>
+        <w:rPr>
+          <w:b/>
+          <w:bCs/>
+        </w:rPr>
+        <w:t xml:space="preserve"> </w:t>
+      </w:r>
+      <w:r>
+        <w:t>e retorn</w:t>
+      </w:r>
+      <w:r>
+        <w:t>a</w:t>
+      </w:r>
+      <w:r>
+        <w:t xml:space="preserve"> um inteiro</w:t>
+      </w:r>
+      <w:r>
+        <w:rPr>
+          <w:b/>
+          <w:bCs/>
+        </w:rPr>
+        <w:t>.</w:t>
+      </w:r>
+    </w:p>
+    <w:p>
+      <w:pPr>
+        <w:pStyle w:val="Ttulo3"/>
+        <w:spacing w:line="276" w:lineRule="auto"/>
+      </w:pPr>
+      <w:bookmarkStart w:id="8" w:name="_Toc25336297"/>
+      <w:proofErr w:type="spellStart"/>
+      <w:r>
+        <w:t>listarArquivos</w:t>
+      </w:r>
       <w:bookmarkEnd w:id="8"/>
-      <w:r>
-        <w:tab/>
-      </w:r>
-    </w:p>
-    <w:p>
-      <w:pPr>
-        <w:spacing w:line="276" w:lineRule="auto"/>
-        <w:rPr>
-          <w:b/>
-          <w:bCs/>
-        </w:rPr>
-      </w:pPr>
-      <w:r>
-        <w:t xml:space="preserve">Realiza a contagem do número de arquivos que está dentro da pasta </w:t>
-      </w:r>
-      <w:r>
-        <w:rPr>
-          <w:b/>
-          <w:bCs/>
-        </w:rPr>
-        <w:t>data</w:t>
+      <w:proofErr w:type="spellEnd"/>
+    </w:p>
+    <w:p>
+      <w:pPr>
+        <w:spacing w:line="276" w:lineRule="auto"/>
+      </w:pPr>
+      <w:r>
+        <w:t>Retorna um Vector com a listagem dos arquivos encontrados na pasta com a rota para eles</w:t>
+      </w:r>
+    </w:p>
+    <w:p>
+      <w:pPr>
+        <w:spacing w:line="276" w:lineRule="auto"/>
+      </w:pPr>
+    </w:p>
+    <w:p>
+      <w:pPr>
+        <w:pStyle w:val="Ttulo2"/>
+        <w:spacing w:line="276" w:lineRule="auto"/>
+      </w:pPr>
+      <w:bookmarkStart w:id="9" w:name="_Toc25336298"/>
+      <w:r>
+        <w:t>Classe Processar</w:t>
+      </w:r>
+      <w:bookmarkEnd w:id="9"/>
+    </w:p>
+    <w:p>
+      <w:pPr>
+        <w:spacing w:line="276" w:lineRule="auto"/>
+      </w:pPr>
+      <w:r>
+        <w:t xml:space="preserve">Realiza o processamento dos dados dos arquivos retornados na leitura. Aqui é criado o </w:t>
+      </w:r>
+      <w:r>
+        <w:rPr>
+          <w:b/>
+          <w:bCs/>
+        </w:rPr>
+        <w:t>índice</w:t>
+      </w:r>
+      <w:r>
+        <w:rPr>
+          <w:b/>
+          <w:bCs/>
+        </w:rPr>
+        <w:t xml:space="preserve">. </w:t>
+      </w:r>
+      <w:r>
+        <w:t xml:space="preserve">Aqui temos dois métodos, a </w:t>
+      </w:r>
+      <w:proofErr w:type="spellStart"/>
+      <w:proofErr w:type="gramStart"/>
+      <w:r>
+        <w:rPr>
+          <w:b/>
+          <w:bCs/>
+        </w:rPr>
+        <w:t>processarArquivos</w:t>
+      </w:r>
+      <w:proofErr w:type="spellEnd"/>
+      <w:r>
+        <w:t>(</w:t>
+      </w:r>
+      <w:proofErr w:type="gramEnd"/>
+      <w:r>
+        <w:t xml:space="preserve">) que processa os arquivos e o </w:t>
+      </w:r>
+      <w:proofErr w:type="spellStart"/>
+      <w:r>
+        <w:rPr>
+          <w:b/>
+          <w:bCs/>
+        </w:rPr>
+        <w:t>getIndice</w:t>
+      </w:r>
+      <w:proofErr w:type="spellEnd"/>
+      <w:r>
+        <w:t>() que retorna o índice já processado, e alguns métodos privados.</w:t>
+      </w:r>
+    </w:p>
+    <w:p>
+      <w:pPr>
+        <w:pStyle w:val="Ttulo3"/>
+        <w:spacing w:line="276" w:lineRule="auto"/>
+      </w:pPr>
+      <w:bookmarkStart w:id="10" w:name="_Toc25336299"/>
+      <w:proofErr w:type="spellStart"/>
+      <w:r>
+        <w:t>mapearPalavras</w:t>
+      </w:r>
+      <w:bookmarkEnd w:id="10"/>
+      <w:proofErr w:type="spellEnd"/>
+    </w:p>
+    <w:p>
+      <w:pPr>
+        <w:spacing w:line="276" w:lineRule="auto"/>
+      </w:pPr>
+      <w:r>
+        <w:t xml:space="preserve">Cria o </w:t>
+      </w:r>
+      <w:r>
+        <w:rPr>
+          <w:b/>
+          <w:bCs/>
+        </w:rPr>
+        <w:t>Map</w:t>
       </w:r>
       <w:r>
         <w:rPr>
@@ -3475,20 +3760,7 @@
         <w:t xml:space="preserve"> </w:t>
       </w:r>
       <w:r>
-        <w:t>e retorn</w:t>
-      </w:r>
-      <w:r>
-        <w:t>a</w:t>
-      </w:r>
-      <w:r>
-        <w:t xml:space="preserve"> um inteiro</w:t>
-      </w:r>
-      <w:r>
-        <w:rPr>
-          <w:b/>
-          <w:bCs/>
-        </w:rPr>
-        <w:t>.</w:t>
+        <w:t>com a relação de palavras por arquivos.</w:t>
       </w:r>
     </w:p>
     <w:p>
@@ -3496,127 +3768,13 @@
         <w:pStyle w:val="Ttulo3"/>
         <w:spacing w:line="276" w:lineRule="auto"/>
       </w:pPr>
-      <w:bookmarkStart w:id="9" w:name="_Toc25336297"/>
-      <w:r>
-        <w:t>listarArquivos</w:t>
-      </w:r>
-      <w:bookmarkEnd w:id="9"/>
-    </w:p>
-    <w:p>
-      <w:pPr>
-        <w:spacing w:line="276" w:lineRule="auto"/>
-      </w:pPr>
-      <w:r>
-        <w:t>Retorna um Vector com a listagem dos arquivos encontrados na pasta com a rota para eles</w:t>
-      </w:r>
-    </w:p>
-    <w:p>
-      <w:pPr>
-        <w:spacing w:line="276" w:lineRule="auto"/>
-      </w:pPr>
-    </w:p>
-    <w:p>
-      <w:pPr>
-        <w:pStyle w:val="Ttulo2"/>
-        <w:spacing w:line="276" w:lineRule="auto"/>
-      </w:pPr>
-      <w:bookmarkStart w:id="10" w:name="_Toc25336298"/>
-      <w:r>
-        <w:t>Classe Processar</w:t>
-      </w:r>
-      <w:bookmarkEnd w:id="10"/>
-    </w:p>
-    <w:p>
-      <w:pPr>
-        <w:spacing w:line="276" w:lineRule="auto"/>
-      </w:pPr>
-      <w:r>
-        <w:t xml:space="preserve">Realiza o processamento dos dados dos arquivos retornados na leitura. Aqui é criado o </w:t>
-      </w:r>
-      <w:r>
-        <w:rPr>
-          <w:b/>
-          <w:bCs/>
-        </w:rPr>
-        <w:t>índice</w:t>
-      </w:r>
-      <w:r>
-        <w:rPr>
-          <w:b/>
-          <w:bCs/>
-        </w:rPr>
-        <w:t xml:space="preserve">. </w:t>
-      </w:r>
-      <w:r>
-        <w:t xml:space="preserve">Aqui temos dois métodos, a </w:t>
-      </w:r>
-      <w:r>
-        <w:rPr>
-          <w:b/>
-          <w:bCs/>
-        </w:rPr>
-        <w:t>processarArquivos</w:t>
-      </w:r>
-      <w:r>
-        <w:t xml:space="preserve">() que processa os arquivos e o </w:t>
-      </w:r>
-      <w:r>
-        <w:rPr>
-          <w:b/>
-          <w:bCs/>
-        </w:rPr>
-        <w:t>getIndice</w:t>
-      </w:r>
-      <w:r>
-        <w:t>() que retorna o índice já processado, e alguns métodos privados.</w:t>
-      </w:r>
-    </w:p>
-    <w:p>
-      <w:pPr>
-        <w:pStyle w:val="Ttulo3"/>
-        <w:spacing w:line="276" w:lineRule="auto"/>
-      </w:pPr>
-      <w:bookmarkStart w:id="11" w:name="_Toc25336299"/>
-      <w:r>
-        <w:t>mapearPalavras</w:t>
+      <w:bookmarkStart w:id="11" w:name="_Toc25336300"/>
+      <w:proofErr w:type="spellStart"/>
+      <w:r>
+        <w:t>imprimirRelacoes</w:t>
       </w:r>
       <w:bookmarkEnd w:id="11"/>
-    </w:p>
-    <w:p>
-      <w:pPr>
-        <w:spacing w:line="276" w:lineRule="auto"/>
-      </w:pPr>
-      <w:r>
-        <w:t xml:space="preserve">Cria o </w:t>
-      </w:r>
-      <w:r>
-        <w:rPr>
-          <w:b/>
-          <w:bCs/>
-        </w:rPr>
-        <w:t>Map</w:t>
-      </w:r>
-      <w:r>
-        <w:rPr>
-          <w:b/>
-          <w:bCs/>
-        </w:rPr>
-        <w:t xml:space="preserve"> </w:t>
-      </w:r>
-      <w:r>
-        <w:t>com a relação de palavras por arquivos.</w:t>
-      </w:r>
-    </w:p>
-    <w:p>
-      <w:pPr>
-        <w:pStyle w:val="Ttulo3"/>
-        <w:spacing w:line="276" w:lineRule="auto"/>
-      </w:pPr>
-      <w:bookmarkStart w:id="12" w:name="_Toc25336300"/>
-      <w:r>
-        <w:t>imprimirRelacoes</w:t>
-      </w:r>
-      <w:bookmarkEnd w:id="12"/>
+      <w:proofErr w:type="spellEnd"/>
     </w:p>
     <w:p>
       <w:pPr>
@@ -3686,7 +3844,7 @@
                     </pic:cNvPicPr>
                   </pic:nvPicPr>
                   <pic:blipFill>
-                    <a:blip r:embed="rId12">
+                    <a:blip r:embed="rId13">
                       <a:extLst>
                         <a:ext uri="{28A0092B-C50C-407E-A947-70E740481C1C}">
                           <a14:useLocalDpi xmlns:a14="http://schemas.microsoft.com/office/drawing/2010/main" val="0"/>
@@ -3789,18 +3947,51 @@
         <w:pStyle w:val="Ttulo3"/>
         <w:spacing w:line="276" w:lineRule="auto"/>
       </w:pPr>
-      <w:bookmarkStart w:id="13" w:name="_Toc25336301"/>
+      <w:bookmarkStart w:id="12" w:name="_Toc25336301"/>
+      <w:proofErr w:type="spellStart"/>
       <w:r>
         <w:t>getIndice</w:t>
       </w:r>
+      <w:bookmarkEnd w:id="12"/>
+      <w:proofErr w:type="spellEnd"/>
+    </w:p>
+    <w:p>
+      <w:pPr>
+        <w:spacing w:line="276" w:lineRule="auto"/>
+      </w:pPr>
+      <w:r>
+        <w:t xml:space="preserve">Devolve o </w:t>
+      </w:r>
+      <w:r>
+        <w:rPr>
+          <w:b/>
+          <w:bCs/>
+        </w:rPr>
+        <w:t>Map</w:t>
+      </w:r>
+      <w:r>
+        <w:t xml:space="preserve"> (o índice) processado.</w:t>
+      </w:r>
+    </w:p>
+    <w:p>
+      <w:pPr>
+        <w:pStyle w:val="Ttulo3"/>
+        <w:spacing w:line="276" w:lineRule="auto"/>
+      </w:pPr>
+      <w:bookmarkStart w:id="13" w:name="_Toc25336302"/>
+      <w:proofErr w:type="spellStart"/>
+      <w:r>
+        <w:t>processarArquivos</w:t>
+      </w:r>
       <w:bookmarkEnd w:id="13"/>
-    </w:p>
-    <w:p>
-      <w:pPr>
-        <w:spacing w:line="276" w:lineRule="auto"/>
-      </w:pPr>
-      <w:r>
-        <w:t xml:space="preserve">Devolve o </w:t>
+      <w:proofErr w:type="spellEnd"/>
+    </w:p>
+    <w:p>
+      <w:pPr>
+        <w:spacing w:line="276" w:lineRule="auto"/>
+      </w:pPr>
+      <w:r>
+        <w:t xml:space="preserve">Realiza o processamento do </w:t>
       </w:r>
       <w:r>
         <w:rPr>
@@ -3810,7 +4001,231 @@
         <w:t>Map</w:t>
       </w:r>
       <w:r>
-        <w:t xml:space="preserve"> (o índice) processado.</w:t>
+        <w:t xml:space="preserve"> dos arquivos lidos.</w:t>
+      </w:r>
+    </w:p>
+    <w:p>
+      <w:pPr>
+        <w:pStyle w:val="Ttulo2"/>
+        <w:spacing w:line="276" w:lineRule="auto"/>
+      </w:pPr>
+      <w:bookmarkStart w:id="14" w:name="_Toc25336303"/>
+      <w:r>
+        <w:t>Classe Busca</w:t>
+      </w:r>
+      <w:bookmarkEnd w:id="14"/>
+    </w:p>
+    <w:p>
+      <w:pPr>
+        <w:spacing w:line="276" w:lineRule="auto"/>
+      </w:pPr>
+      <w:r>
+        <w:t xml:space="preserve">A classe busca é a que realiza a busca do termo digitado pelo usuário no terminal. O Construtor dela recebe o termo </w:t>
+      </w:r>
+      <w:r>
+        <w:t>a</w:t>
+      </w:r>
+      <w:r>
+        <w:t xml:space="preserve"> ser pesquisado e a partir daí uma série de funções privadas são executadas para calculas os valores do </w:t>
+      </w:r>
+      <w:proofErr w:type="spellStart"/>
+      <w:r>
+        <w:t>Cosine</w:t>
+      </w:r>
+      <w:proofErr w:type="spellEnd"/>
+      <w:r>
+        <w:t xml:space="preserve"> Rank.</w:t>
+      </w:r>
+      <w:r>
+        <w:t xml:space="preserve"> A Classe busca tem alguns atributos: </w:t>
+      </w:r>
+    </w:p>
+    <w:p>
+      <w:pPr>
+        <w:spacing w:line="276" w:lineRule="auto"/>
+      </w:pPr>
+      <w:r>
+        <w:rPr>
+          <w:b/>
+          <w:bCs/>
+        </w:rPr>
+        <w:t>Índice</w:t>
+      </w:r>
+      <w:r>
+        <w:t>: Índice gerado pelo processamento dos arquivos.</w:t>
+      </w:r>
+    </w:p>
+    <w:p>
+      <w:pPr>
+        <w:spacing w:line="276" w:lineRule="auto"/>
+      </w:pPr>
+      <w:r>
+        <w:rPr>
+          <w:b/>
+          <w:bCs/>
+        </w:rPr>
+        <w:t>Coordenadas</w:t>
+      </w:r>
+      <w:r>
+        <w:t>: Mapeamento das coordenadas das palavras.</w:t>
+      </w:r>
+    </w:p>
+    <w:p>
+      <w:pPr>
+        <w:spacing w:line="276" w:lineRule="auto"/>
+      </w:pPr>
+      <w:r>
+        <w:rPr>
+          <w:b/>
+          <w:bCs/>
+        </w:rPr>
+        <w:t>Endereços</w:t>
+      </w:r>
+      <w:r>
+        <w:t xml:space="preserve">: Endereço dos arquivos que são usados. (Que foram deixados na pasta </w:t>
+      </w:r>
+      <w:r>
+        <w:rPr>
+          <w:b/>
+          <w:bCs/>
+        </w:rPr>
+        <w:t>Data</w:t>
+      </w:r>
+      <w:r>
+        <w:t>)</w:t>
+      </w:r>
+    </w:p>
+    <w:p>
+      <w:pPr>
+        <w:spacing w:line="276" w:lineRule="auto"/>
+      </w:pPr>
+    </w:p>
+    <w:p>
+      <w:pPr>
+        <w:spacing w:line="276" w:lineRule="auto"/>
+      </w:pPr>
+      <w:r>
+        <w:t>E também atributos intermediários que são usados no CosineRank:</w:t>
+      </w:r>
+    </w:p>
+    <w:p>
+      <w:pPr>
+        <w:spacing w:line="276" w:lineRule="auto"/>
+      </w:pPr>
+      <w:r>
+        <w:rPr>
+          <w:b/>
+          <w:bCs/>
+        </w:rPr>
+        <w:t>N</w:t>
+      </w:r>
+      <w:r>
+        <w:t>: Número de arquivos</w:t>
+      </w:r>
+    </w:p>
+    <w:p>
+      <w:pPr>
+        <w:spacing w:line="276" w:lineRule="auto"/>
+      </w:pPr>
+      <w:proofErr w:type="spellStart"/>
+      <w:r>
+        <w:rPr>
+          <w:b/>
+          <w:bCs/>
+        </w:rPr>
+        <w:t>Nx</w:t>
+      </w:r>
+      <w:proofErr w:type="spellEnd"/>
+      <w:r>
+        <w:t>:  Número de arquivos com a palavra da pesquisa</w:t>
+      </w:r>
+    </w:p>
+    <w:p>
+      <w:pPr>
+        <w:spacing w:line="276" w:lineRule="auto"/>
+      </w:pPr>
+      <w:proofErr w:type="spellStart"/>
+      <w:r>
+        <w:rPr>
+          <w:b/>
+          <w:bCs/>
+        </w:rPr>
+        <w:t>Idf</w:t>
+      </w:r>
+      <w:proofErr w:type="spellEnd"/>
+      <w:r>
+        <w:t xml:space="preserve">: Relação Log na base 2 de N por </w:t>
+      </w:r>
+      <w:proofErr w:type="spellStart"/>
+      <w:r>
+        <w:t>Nx</w:t>
+      </w:r>
+      <w:proofErr w:type="spellEnd"/>
+    </w:p>
+    <w:p>
+      <w:pPr>
+        <w:spacing w:line="276" w:lineRule="auto"/>
+      </w:pPr>
+      <w:r>
+        <w:rPr>
+          <w:b/>
+          <w:bCs/>
+        </w:rPr>
+        <w:t>Tf</w:t>
+      </w:r>
+      <w:r>
+        <w:t>: Quantas vezes o termo de pesquisa aparece em cada arquivo</w:t>
+      </w:r>
+    </w:p>
+    <w:p>
+      <w:pPr>
+        <w:spacing w:line="276" w:lineRule="auto"/>
+      </w:pPr>
+      <w:r>
+        <w:rPr>
+          <w:b/>
+          <w:bCs/>
+        </w:rPr>
+        <w:t>W</w:t>
+      </w:r>
+      <w:r>
+        <w:t xml:space="preserve">: </w:t>
+      </w:r>
+      <w:r>
+        <w:t xml:space="preserve">Relação de </w:t>
+      </w:r>
+      <w:r>
+        <w:t xml:space="preserve">cada </w:t>
+      </w:r>
+      <w:r>
+        <w:t xml:space="preserve">Tf * </w:t>
+      </w:r>
+      <w:proofErr w:type="spellStart"/>
+      <w:r>
+        <w:t>Idf</w:t>
+      </w:r>
+      <w:proofErr w:type="spellEnd"/>
+      <w:r>
+        <w:t xml:space="preserve"> por </w:t>
+      </w:r>
+      <w:r>
+        <w:t xml:space="preserve">cada </w:t>
+      </w:r>
+      <w:r>
+        <w:t>arquivo</w:t>
+      </w:r>
+    </w:p>
+    <w:p>
+      <w:pPr>
+        <w:spacing w:line="276" w:lineRule="auto"/>
+      </w:pPr>
+    </w:p>
+    <w:p>
+      <w:pPr>
+        <w:spacing w:line="276" w:lineRule="auto"/>
+      </w:pPr>
+      <w:r>
+        <w:t>A Classe conta com dois métodos públicos além do construtor e destrutor:</w:t>
       </w:r>
     </w:p>
     <w:p>
@@ -3818,227 +4233,29 @@
         <w:pStyle w:val="Ttulo3"/>
         <w:spacing w:line="276" w:lineRule="auto"/>
       </w:pPr>
-      <w:bookmarkStart w:id="14" w:name="_Toc25336302"/>
-      <w:r>
-        <w:t>processarArquivos</w:t>
-      </w:r>
-      <w:bookmarkEnd w:id="14"/>
-    </w:p>
-    <w:p>
-      <w:pPr>
-        <w:spacing w:line="276" w:lineRule="auto"/>
-      </w:pPr>
-      <w:r>
-        <w:t xml:space="preserve">Realiza o processamento do </w:t>
-      </w:r>
-      <w:r>
-        <w:rPr>
-          <w:b/>
-          <w:bCs/>
-        </w:rPr>
-        <w:t>Map</w:t>
-      </w:r>
-      <w:r>
-        <w:t xml:space="preserve"> dos arquivos lidos.</w:t>
-      </w:r>
-    </w:p>
-    <w:p>
-      <w:pPr>
-        <w:pStyle w:val="Ttulo2"/>
-        <w:spacing w:line="276" w:lineRule="auto"/>
-      </w:pPr>
-      <w:bookmarkStart w:id="15" w:name="_Toc25336303"/>
-      <w:r>
-        <w:t>Classe Busca</w:t>
+      <w:bookmarkStart w:id="15" w:name="_Toc25336304"/>
+      <w:proofErr w:type="spellStart"/>
+      <w:r>
+        <w:t>realizarBusca</w:t>
       </w:r>
       <w:bookmarkEnd w:id="15"/>
-    </w:p>
-    <w:p>
-      <w:pPr>
-        <w:spacing w:line="276" w:lineRule="auto"/>
-      </w:pPr>
-      <w:r>
-        <w:t xml:space="preserve">A classe busca é a que realiza a busca do termo digitado pelo usuário no terminal. O Construtor dela recebe o termo </w:t>
-      </w:r>
-      <w:r>
-        <w:t>a</w:t>
-      </w:r>
-      <w:r>
-        <w:t xml:space="preserve"> ser pesquisado e a partir daí uma série de funções privadas são executadas para calculas os valores do Cosine Rank.</w:t>
-      </w:r>
-      <w:r>
-        <w:t xml:space="preserve"> A Classe busca tem alguns atributos: </w:t>
-      </w:r>
-    </w:p>
-    <w:p>
-      <w:pPr>
-        <w:spacing w:line="276" w:lineRule="auto"/>
-      </w:pPr>
-      <w:r>
-        <w:rPr>
-          <w:b/>
-          <w:bCs/>
-        </w:rPr>
-        <w:t>Índice</w:t>
-      </w:r>
-      <w:r>
-        <w:t>: Índice gerado pelo processamento dos arquivos.</w:t>
-      </w:r>
-    </w:p>
-    <w:p>
-      <w:pPr>
-        <w:spacing w:line="276" w:lineRule="auto"/>
-      </w:pPr>
-      <w:r>
-        <w:rPr>
-          <w:b/>
-          <w:bCs/>
-        </w:rPr>
-        <w:t>Coordenadas</w:t>
-      </w:r>
-      <w:r>
-        <w:t>: Mapeamento das coordenadas das palavras.</w:t>
-      </w:r>
-    </w:p>
-    <w:p>
-      <w:pPr>
-        <w:spacing w:line="276" w:lineRule="auto"/>
-      </w:pPr>
-      <w:r>
-        <w:rPr>
-          <w:b/>
-          <w:bCs/>
-        </w:rPr>
-        <w:t>Endereços</w:t>
-      </w:r>
-      <w:r>
-        <w:t xml:space="preserve">: Endereço dos arquivos que são usados. (Que foram deixados na pasta </w:t>
-      </w:r>
-      <w:r>
-        <w:rPr>
-          <w:b/>
-          <w:bCs/>
-        </w:rPr>
-        <w:t>Data</w:t>
-      </w:r>
-      <w:r>
-        <w:t>)</w:t>
-      </w:r>
-    </w:p>
-    <w:p>
-      <w:pPr>
-        <w:spacing w:line="276" w:lineRule="auto"/>
-      </w:pPr>
-    </w:p>
-    <w:p>
-      <w:pPr>
-        <w:spacing w:line="276" w:lineRule="auto"/>
-      </w:pPr>
-      <w:r>
-        <w:t>E também atributos intermediários que são usados no CosineRank:</w:t>
-      </w:r>
-    </w:p>
-    <w:p>
-      <w:pPr>
-        <w:spacing w:line="276" w:lineRule="auto"/>
-      </w:pPr>
-      <w:r>
-        <w:rPr>
-          <w:b/>
-          <w:bCs/>
-        </w:rPr>
-        <w:t>N</w:t>
-      </w:r>
-      <w:r>
-        <w:t>: Número de arquivos</w:t>
-      </w:r>
-    </w:p>
-    <w:p>
-      <w:pPr>
-        <w:spacing w:line="276" w:lineRule="auto"/>
-      </w:pPr>
-      <w:r>
-        <w:rPr>
-          <w:b/>
-          <w:bCs/>
-        </w:rPr>
-        <w:t>Nx</w:t>
-      </w:r>
-      <w:r>
-        <w:t>:  Número de arquivos com a palavra da pesquisa</w:t>
-      </w:r>
-    </w:p>
-    <w:p>
-      <w:pPr>
-        <w:spacing w:line="276" w:lineRule="auto"/>
-      </w:pPr>
-      <w:r>
-        <w:rPr>
-          <w:b/>
-          <w:bCs/>
-        </w:rPr>
-        <w:t>Idf</w:t>
-      </w:r>
-      <w:r>
-        <w:t>: Relação Log na base 2 de N por Nx</w:t>
-      </w:r>
-    </w:p>
-    <w:p>
-      <w:pPr>
-        <w:spacing w:line="276" w:lineRule="auto"/>
-      </w:pPr>
-      <w:r>
-        <w:rPr>
-          <w:b/>
-          <w:bCs/>
-        </w:rPr>
-        <w:t>Tf</w:t>
-      </w:r>
-      <w:r>
-        <w:t>: Quantas vezes o termo de pesquisa aparece em cada arquivo</w:t>
-      </w:r>
-    </w:p>
-    <w:p>
-      <w:pPr>
-        <w:spacing w:line="276" w:lineRule="auto"/>
-      </w:pPr>
-      <w:r>
-        <w:rPr>
-          <w:b/>
-          <w:bCs/>
-        </w:rPr>
-        <w:t>W</w:t>
-      </w:r>
-      <w:r>
-        <w:t xml:space="preserve">: </w:t>
-      </w:r>
-      <w:r>
-        <w:t xml:space="preserve">Relação de </w:t>
-      </w:r>
-      <w:r>
-        <w:t xml:space="preserve">cada </w:t>
-      </w:r>
-      <w:r>
-        <w:t xml:space="preserve">Tf * Idf por </w:t>
-      </w:r>
-      <w:r>
-        <w:t xml:space="preserve">cada </w:t>
-      </w:r>
-      <w:r>
-        <w:t>arquivo</w:t>
-      </w:r>
-    </w:p>
-    <w:p>
-      <w:pPr>
-        <w:spacing w:line="276" w:lineRule="auto"/>
-      </w:pPr>
-    </w:p>
-    <w:p>
-      <w:pPr>
-        <w:spacing w:line="276" w:lineRule="auto"/>
-      </w:pPr>
-      <w:r>
-        <w:t>A Classe conta com dois métodos públicos além do construtor e destrutor:</w:t>
+      <w:proofErr w:type="spellEnd"/>
+      <w:r>
+        <w:t xml:space="preserve"> </w:t>
+      </w:r>
+    </w:p>
+    <w:p>
+      <w:pPr>
+        <w:spacing w:line="276" w:lineRule="auto"/>
+      </w:pPr>
+      <w:r>
+        <w:t xml:space="preserve">Recebe a entrada do usuário realiza a busca do termo criando o Rank </w:t>
+      </w:r>
+      <w:r>
+        <w:t xml:space="preserve">de resultados </w:t>
+      </w:r>
+      <w:r>
+        <w:t>utilizando o CosineRank com as coordenadas dos arquivos.</w:t>
       </w:r>
     </w:p>
     <w:p>
@@ -4046,27 +4263,64 @@
         <w:pStyle w:val="Ttulo3"/>
         <w:spacing w:line="276" w:lineRule="auto"/>
       </w:pPr>
-      <w:bookmarkStart w:id="16" w:name="_Toc25336304"/>
-      <w:r>
+      <w:bookmarkStart w:id="16" w:name="_Toc25336305"/>
+      <w:proofErr w:type="spellStart"/>
+      <w:r>
+        <w:t>imprimirRank</w:t>
+      </w:r>
+      <w:bookmarkEnd w:id="16"/>
+      <w:proofErr w:type="spellEnd"/>
+      <w:r>
+        <w:tab/>
+      </w:r>
+    </w:p>
+    <w:p>
+      <w:pPr>
+        <w:spacing w:line="276" w:lineRule="auto"/>
+      </w:pPr>
+      <w:r>
+        <w:t>Imprime o rank da busca realizada.</w:t>
+      </w:r>
+    </w:p>
+    <w:p>
+      <w:pPr>
+        <w:spacing w:line="276" w:lineRule="auto"/>
+      </w:pPr>
+      <w:r>
+        <w:t>A classe também conta com uma série de funções privadas:</w:t>
+      </w:r>
+    </w:p>
+    <w:p>
+      <w:pPr>
+        <w:pStyle w:val="Ttulo3"/>
+        <w:spacing w:line="276" w:lineRule="auto"/>
+      </w:pPr>
+      <w:bookmarkStart w:id="17" w:name="_Toc25336306"/>
+      <w:proofErr w:type="spellStart"/>
+      <w:r>
+        <w:t>calcularRank</w:t>
+      </w:r>
+      <w:bookmarkEnd w:id="17"/>
+      <w:proofErr w:type="spellEnd"/>
+    </w:p>
+    <w:p>
+      <w:pPr>
+        <w:spacing w:line="276" w:lineRule="auto"/>
+      </w:pPr>
+      <w:r>
+        <w:t xml:space="preserve">É a função que é chamada pelo </w:t>
+      </w:r>
+      <w:proofErr w:type="spellStart"/>
+      <w:r>
+        <w:rPr>
+          <w:b/>
+          <w:bCs/>
+        </w:rPr>
         <w:t>realizarBusca</w:t>
       </w:r>
-      <w:bookmarkEnd w:id="16"/>
-      <w:r>
-        <w:t xml:space="preserve"> </w:t>
-      </w:r>
-    </w:p>
-    <w:p>
-      <w:pPr>
-        <w:spacing w:line="276" w:lineRule="auto"/>
-      </w:pPr>
-      <w:r>
-        <w:t xml:space="preserve">Recebe a entrada do usuário realiza a busca do termo criando o Rank </w:t>
-      </w:r>
-      <w:r>
-        <w:t xml:space="preserve">de resultados </w:t>
-      </w:r>
-      <w:r>
-        <w:t>utilizando o CosineRank com as coordenadas dos arquivos.</w:t>
+      <w:proofErr w:type="spellEnd"/>
+      <w:r>
+        <w:t xml:space="preserve"> para calcular o Rank e chamar as funções auxiliar para criar as coordenadas.</w:t>
       </w:r>
     </w:p>
     <w:p>
@@ -4074,71 +4328,14 @@
         <w:pStyle w:val="Ttulo3"/>
         <w:spacing w:line="276" w:lineRule="auto"/>
       </w:pPr>
-      <w:bookmarkStart w:id="17" w:name="_Toc25336305"/>
-      <w:r>
-        <w:t>imprimirRank</w:t>
-      </w:r>
-      <w:bookmarkEnd w:id="17"/>
-      <w:r>
-        <w:tab/>
-      </w:r>
-    </w:p>
-    <w:p>
-      <w:pPr>
-        <w:spacing w:line="276" w:lineRule="auto"/>
-      </w:pPr>
-      <w:r>
-        <w:t>Imprime o rank da busca realizada.</w:t>
-      </w:r>
-    </w:p>
-    <w:p>
-      <w:pPr>
-        <w:spacing w:line="276" w:lineRule="auto"/>
-      </w:pPr>
-      <w:r>
-        <w:t>A classe também conta com uma série de funções privadas:</w:t>
-      </w:r>
-    </w:p>
-    <w:p>
-      <w:pPr>
-        <w:pStyle w:val="Ttulo3"/>
-        <w:spacing w:line="276" w:lineRule="auto"/>
-      </w:pPr>
-      <w:bookmarkStart w:id="18" w:name="_Toc25336306"/>
-      <w:r>
-        <w:t>calcularRank</w:t>
-      </w:r>
-      <w:bookmarkEnd w:id="18"/>
-    </w:p>
-    <w:p>
-      <w:pPr>
-        <w:spacing w:line="276" w:lineRule="auto"/>
-      </w:pPr>
-      <w:r>
-        <w:t xml:space="preserve">É a função que é chamada pelo </w:t>
-      </w:r>
-      <w:r>
-        <w:rPr>
-          <w:b/>
-          <w:bCs/>
-        </w:rPr>
-        <w:t>realizarBusca</w:t>
-      </w:r>
-      <w:r>
-        <w:t xml:space="preserve"> para calcular o Rank e chamar as funções auxiliar para criar as coordenadas.</w:t>
-      </w:r>
-    </w:p>
-    <w:p>
-      <w:pPr>
-        <w:pStyle w:val="Ttulo3"/>
-        <w:spacing w:line="276" w:lineRule="auto"/>
-      </w:pPr>
-      <w:bookmarkStart w:id="19" w:name="_Toc25336307"/>
+      <w:bookmarkStart w:id="18" w:name="_Toc25336307"/>
+      <w:proofErr w:type="spellStart"/>
       <w:r>
         <w:lastRenderedPageBreak/>
         <w:t>calcularCoordenadas</w:t>
       </w:r>
-      <w:bookmarkEnd w:id="19"/>
+      <w:bookmarkEnd w:id="18"/>
+      <w:proofErr w:type="spellEnd"/>
     </w:p>
     <w:p>
       <w:pPr>
@@ -4168,7 +4365,8 @@
           <w:szCs w:val="28"/>
         </w:rPr>
       </w:pPr>
-      <w:bookmarkStart w:id="20" w:name="_Toc25336308"/>
+      <w:bookmarkStart w:id="19" w:name="_Toc25336308"/>
+      <w:proofErr w:type="spellStart"/>
       <w:r>
         <w:rPr>
           <w:b/>
@@ -4178,7 +4376,8 @@
         </w:rPr>
         <w:t>calcularNx</w:t>
       </w:r>
-      <w:bookmarkEnd w:id="20"/>
+      <w:bookmarkEnd w:id="19"/>
+      <w:proofErr w:type="spellEnd"/>
     </w:p>
     <w:p>
       <w:pPr>
@@ -4200,7 +4399,8 @@
           <w:szCs w:val="28"/>
         </w:rPr>
       </w:pPr>
-      <w:bookmarkStart w:id="21" w:name="_Toc25336309"/>
+      <w:bookmarkStart w:id="20" w:name="_Toc25336309"/>
+      <w:proofErr w:type="spellStart"/>
       <w:r>
         <w:rPr>
           <w:b/>
@@ -4210,14 +4410,31 @@
         </w:rPr>
         <w:t>calcularIdf</w:t>
       </w:r>
-      <w:bookmarkEnd w:id="21"/>
-    </w:p>
-    <w:p>
-      <w:pPr>
-        <w:spacing w:line="276" w:lineRule="auto"/>
-      </w:pPr>
-      <w:r>
-        <w:t>Calcula a relação Idf para o CosineRank que relaciona Nx e o Número de arquivos.</w:t>
+      <w:bookmarkEnd w:id="20"/>
+      <w:proofErr w:type="spellEnd"/>
+    </w:p>
+    <w:p>
+      <w:pPr>
+        <w:spacing w:line="276" w:lineRule="auto"/>
+      </w:pPr>
+      <w:r>
+        <w:t xml:space="preserve">Calcula a relação </w:t>
+      </w:r>
+      <w:proofErr w:type="spellStart"/>
+      <w:r>
+        <w:t>Idf</w:t>
+      </w:r>
+      <w:proofErr w:type="spellEnd"/>
+      <w:r>
+        <w:t xml:space="preserve"> para o CosineRank que relaciona </w:t>
+      </w:r>
+      <w:proofErr w:type="spellStart"/>
+      <w:r>
+        <w:t>Nx</w:t>
+      </w:r>
+      <w:proofErr w:type="spellEnd"/>
+      <w:r>
+        <w:t xml:space="preserve"> e o Número de arquivos.</w:t>
       </w:r>
     </w:p>
     <w:p>
@@ -4232,7 +4449,8 @@
           <w:szCs w:val="28"/>
         </w:rPr>
       </w:pPr>
-      <w:bookmarkStart w:id="22" w:name="_Toc25336310"/>
+      <w:bookmarkStart w:id="21" w:name="_Toc25336310"/>
+      <w:proofErr w:type="spellStart"/>
       <w:r>
         <w:rPr>
           <w:b/>
@@ -4242,7 +4460,8 @@
         </w:rPr>
         <w:t>calcularTf</w:t>
       </w:r>
-      <w:bookmarkEnd w:id="22"/>
+      <w:bookmarkEnd w:id="21"/>
+      <w:proofErr w:type="spellEnd"/>
     </w:p>
     <w:p>
       <w:pPr>
@@ -4264,7 +4483,8 @@
           <w:szCs w:val="28"/>
         </w:rPr>
       </w:pPr>
-      <w:bookmarkStart w:id="23" w:name="_Toc25336311"/>
+      <w:bookmarkStart w:id="22" w:name="_Toc25336311"/>
+      <w:proofErr w:type="spellStart"/>
       <w:r>
         <w:rPr>
           <w:b/>
@@ -4283,26 +4503,37 @@
         </w:rPr>
         <w:t>W</w:t>
       </w:r>
+      <w:bookmarkEnd w:id="22"/>
+      <w:proofErr w:type="spellEnd"/>
+    </w:p>
+    <w:p>
+      <w:pPr>
+        <w:spacing w:line="276" w:lineRule="auto"/>
+      </w:pPr>
+      <w:r>
+        <w:t xml:space="preserve">Calcula a relação W que relaciona o Tf com o </w:t>
+      </w:r>
+      <w:proofErr w:type="spellStart"/>
+      <w:r>
+        <w:t>Idf</w:t>
+      </w:r>
+      <w:proofErr w:type="spellEnd"/>
+      <w:r>
+        <w:t xml:space="preserve"> para cada arquivo.</w:t>
+      </w:r>
+    </w:p>
+    <w:p>
+      <w:pPr>
+        <w:pStyle w:val="Ttulo3"/>
+        <w:spacing w:line="276" w:lineRule="auto"/>
+      </w:pPr>
+      <w:bookmarkStart w:id="23" w:name="_Toc25336312"/>
+      <w:proofErr w:type="spellStart"/>
+      <w:r>
+        <w:t>imprimirCoordenadas</w:t>
+      </w:r>
       <w:bookmarkEnd w:id="23"/>
-    </w:p>
-    <w:p>
-      <w:pPr>
-        <w:spacing w:line="276" w:lineRule="auto"/>
-      </w:pPr>
-      <w:r>
-        <w:t>Calcula a relação W que relaciona o Tf com o Idf para cada arquivo.</w:t>
-      </w:r>
-    </w:p>
-    <w:p>
-      <w:pPr>
-        <w:pStyle w:val="Ttulo3"/>
-        <w:spacing w:line="276" w:lineRule="auto"/>
-      </w:pPr>
-      <w:bookmarkStart w:id="24" w:name="_Toc25336312"/>
-      <w:r>
-        <w:t>imprimirCoordenadas</w:t>
-      </w:r>
-      <w:bookmarkEnd w:id="24"/>
+      <w:proofErr w:type="spellEnd"/>
     </w:p>
     <w:p>
       <w:pPr>
@@ -4338,7 +4569,7 @@
                     </pic:cNvPicPr>
                   </pic:nvPicPr>
                   <pic:blipFill>
-                    <a:blip r:embed="rId13">
+                    <a:blip r:embed="rId14">
                       <a:extLst>
                         <a:ext uri="{28A0092B-C50C-407E-A947-70E740481C1C}">
                           <a14:useLocalDpi xmlns:a14="http://schemas.microsoft.com/office/drawing/2010/main" val="0"/>
@@ -4427,52 +4658,62 @@
         <w:pStyle w:val="Ttulo3"/>
         <w:spacing w:line="276" w:lineRule="auto"/>
       </w:pPr>
-      <w:bookmarkStart w:id="25" w:name="_Toc25336313"/>
+      <w:bookmarkStart w:id="24" w:name="_Toc25336313"/>
       <w:r>
         <w:t>CosineRank</w:t>
       </w:r>
+      <w:bookmarkEnd w:id="24"/>
+    </w:p>
+    <w:p>
+      <w:pPr>
+        <w:spacing w:line="276" w:lineRule="auto"/>
+        <w:rPr>
+          <w:u w:val="single"/>
+        </w:rPr>
+      </w:pPr>
+      <w:r>
+        <w:t>Última</w:t>
+      </w:r>
+      <w:r>
+        <w:t xml:space="preserve"> função a ser chamada. Após reunir todos os dados que são necessários para o cálculo do CosineRank</w:t>
+      </w:r>
+      <w:r>
+        <w:t xml:space="preserve"> a função calcula</w:t>
+      </w:r>
+      <w:r>
+        <w:t xml:space="preserve"> o CosineRank</w:t>
+      </w:r>
+      <w:r>
+        <w:t>.</w:t>
+      </w:r>
+    </w:p>
+    <w:p>
+      <w:pPr>
+        <w:pStyle w:val="Ttulo3"/>
+        <w:spacing w:line="276" w:lineRule="auto"/>
+      </w:pPr>
+      <w:bookmarkStart w:id="25" w:name="_Toc25336314"/>
+      <w:proofErr w:type="spellStart"/>
+      <w:r>
+        <w:t>imprimirTfs</w:t>
+      </w:r>
       <w:bookmarkEnd w:id="25"/>
-    </w:p>
-    <w:p>
-      <w:pPr>
-        <w:spacing w:line="276" w:lineRule="auto"/>
-        <w:rPr>
-          <w:u w:val="single"/>
-        </w:rPr>
-      </w:pPr>
-      <w:r>
-        <w:t>Última</w:t>
-      </w:r>
-      <w:r>
-        <w:t xml:space="preserve"> função a ser chamada. Após reunir todos os dados que são necessários para o cálculo do CosineRank</w:t>
-      </w:r>
-      <w:r>
-        <w:t xml:space="preserve"> a função calcula</w:t>
-      </w:r>
-      <w:r>
-        <w:t xml:space="preserve"> o CosineRank</w:t>
-      </w:r>
+      <w:proofErr w:type="spellEnd"/>
+    </w:p>
+    <w:p>
+      <w:pPr>
+        <w:spacing w:line="276" w:lineRule="auto"/>
+      </w:pPr>
+      <w:r>
+        <w:t xml:space="preserve">Função de debug para ver os </w:t>
+      </w:r>
+      <w:proofErr w:type="spellStart"/>
+      <w:r>
+        <w:t>Tfs</w:t>
+      </w:r>
+      <w:proofErr w:type="spellEnd"/>
       <w:r>
         <w:t>.</w:t>
-      </w:r>
-    </w:p>
-    <w:p>
-      <w:pPr>
-        <w:pStyle w:val="Ttulo3"/>
-        <w:spacing w:line="276" w:lineRule="auto"/>
-      </w:pPr>
-      <w:bookmarkStart w:id="26" w:name="_Toc25336314"/>
-      <w:r>
-        <w:t>imprimirTfs</w:t>
-      </w:r>
-      <w:bookmarkEnd w:id="26"/>
-    </w:p>
-    <w:p>
-      <w:pPr>
-        <w:spacing w:line="276" w:lineRule="auto"/>
-      </w:pPr>
-      <w:r>
-        <w:t>Função de debug para ver os Tfs.</w:t>
       </w:r>
     </w:p>
     <w:p>
@@ -4500,12 +4741,12 @@
         <w:pStyle w:val="Ttulo1"/>
         <w:spacing w:line="276" w:lineRule="auto"/>
       </w:pPr>
-      <w:bookmarkStart w:id="27" w:name="_Toc25336315"/>
+      <w:bookmarkStart w:id="26" w:name="_Toc25336315"/>
       <w:r>
         <w:lastRenderedPageBreak/>
         <w:t>Estruturas de dados utilizadas</w:t>
       </w:r>
-      <w:bookmarkEnd w:id="27"/>
+      <w:bookmarkEnd w:id="26"/>
     </w:p>
     <w:p>
       <w:pPr>
@@ -4543,6 +4784,7 @@
           <w:lang w:val="en-US" w:eastAsia="pt-BR"/>
         </w:rPr>
       </w:pPr>
+      <w:proofErr w:type="gramStart"/>
       <w:r>
         <w:rPr>
           <w:rFonts w:ascii="Consolas" w:eastAsia="Times New Roman" w:hAnsi="Consolas" w:cs="Times New Roman"/>
@@ -4552,21 +4794,9 @@
           <w:bdr w:val="none" w:sz="0" w:space="0" w:color="auto" w:frame="1"/>
           <w:lang w:val="en-US" w:eastAsia="pt-BR"/>
         </w:rPr>
-        <w:t>std::map&lt;std::string, std::map&lt;std::string, </w:t>
-      </w:r>
-      <w:r>
-        <w:rPr>
-          <w:rFonts w:ascii="Consolas" w:eastAsia="Times New Roman" w:hAnsi="Consolas" w:cs="Times New Roman"/>
-          <w:b/>
-          <w:bCs/>
-          <w:color w:val="2E8B57"/>
-          <w:sz w:val="18"/>
-          <w:szCs w:val="18"/>
-          <w:bdr w:val="none" w:sz="0" w:space="0" w:color="auto" w:frame="1"/>
-          <w:lang w:val="en-US" w:eastAsia="pt-BR"/>
-        </w:rPr>
-        <w:t>int</w:t>
-      </w:r>
+        <w:t>std::</w:t>
+      </w:r>
+      <w:proofErr w:type="gramEnd"/>
       <w:r>
         <w:rPr>
           <w:rFonts w:ascii="Consolas" w:eastAsia="Times New Roman" w:hAnsi="Consolas" w:cs="Times New Roman"/>
@@ -4576,7 +4806,55 @@
           <w:bdr w:val="none" w:sz="0" w:space="0" w:color="auto" w:frame="1"/>
           <w:lang w:val="en-US" w:eastAsia="pt-BR"/>
         </w:rPr>
-        <w:t>&gt;&gt; indice;  </w:t>
+        <w:t>map&lt;std::string, std::map&lt;std::string, </w:t>
+      </w:r>
+      <w:r>
+        <w:rPr>
+          <w:rFonts w:ascii="Consolas" w:eastAsia="Times New Roman" w:hAnsi="Consolas" w:cs="Times New Roman"/>
+          <w:b/>
+          <w:bCs/>
+          <w:color w:val="2E8B57"/>
+          <w:sz w:val="18"/>
+          <w:szCs w:val="18"/>
+          <w:bdr w:val="none" w:sz="0" w:space="0" w:color="auto" w:frame="1"/>
+          <w:lang w:val="en-US" w:eastAsia="pt-BR"/>
+        </w:rPr>
+        <w:t>int</w:t>
+      </w:r>
+      <w:r>
+        <w:rPr>
+          <w:rFonts w:ascii="Consolas" w:eastAsia="Times New Roman" w:hAnsi="Consolas" w:cs="Times New Roman"/>
+          <w:color w:val="000000"/>
+          <w:sz w:val="18"/>
+          <w:szCs w:val="18"/>
+          <w:bdr w:val="none" w:sz="0" w:space="0" w:color="auto" w:frame="1"/>
+          <w:lang w:val="en-US" w:eastAsia="pt-BR"/>
+        </w:rPr>
+        <w:t>&gt;&gt; </w:t>
+      </w:r>
+      <w:proofErr w:type="spellStart"/>
+      <w:r>
+        <w:rPr>
+          <w:rFonts w:ascii="Consolas" w:eastAsia="Times New Roman" w:hAnsi="Consolas" w:cs="Times New Roman"/>
+          <w:color w:val="000000"/>
+          <w:sz w:val="18"/>
+          <w:szCs w:val="18"/>
+          <w:bdr w:val="none" w:sz="0" w:space="0" w:color="auto" w:frame="1"/>
+          <w:lang w:val="en-US" w:eastAsia="pt-BR"/>
+        </w:rPr>
+        <w:t>indice</w:t>
+      </w:r>
+      <w:proofErr w:type="spellEnd"/>
+      <w:r>
+        <w:rPr>
+          <w:rFonts w:ascii="Consolas" w:eastAsia="Times New Roman" w:hAnsi="Consolas" w:cs="Times New Roman"/>
+          <w:color w:val="000000"/>
+          <w:sz w:val="18"/>
+          <w:szCs w:val="18"/>
+          <w:bdr w:val="none" w:sz="0" w:space="0" w:color="auto" w:frame="1"/>
+          <w:lang w:val="en-US" w:eastAsia="pt-BR"/>
+        </w:rPr>
+        <w:t>;  </w:t>
       </w:r>
     </w:p>
     <w:p>
@@ -4607,7 +4885,31 @@
           <w:bdr w:val="none" w:sz="0" w:space="0" w:color="auto" w:frame="1"/>
           <w:lang w:eastAsia="pt-BR"/>
         </w:rPr>
-        <w:t>// Indice Invertido</w:t>
+        <w:t>// </w:t>
+      </w:r>
+      <w:proofErr w:type="spellStart"/>
+      <w:r>
+        <w:rPr>
+          <w:rFonts w:ascii="Consolas" w:eastAsia="Times New Roman" w:hAnsi="Consolas" w:cs="Times New Roman"/>
+          <w:color w:val="008200"/>
+          <w:sz w:val="18"/>
+          <w:szCs w:val="18"/>
+          <w:bdr w:val="none" w:sz="0" w:space="0" w:color="auto" w:frame="1"/>
+          <w:lang w:eastAsia="pt-BR"/>
+        </w:rPr>
+        <w:t>Indice</w:t>
+      </w:r>
+      <w:proofErr w:type="spellEnd"/>
+      <w:r>
+        <w:rPr>
+          <w:rFonts w:ascii="Consolas" w:eastAsia="Times New Roman" w:hAnsi="Consolas" w:cs="Times New Roman"/>
+          <w:color w:val="008200"/>
+          <w:sz w:val="18"/>
+          <w:szCs w:val="18"/>
+          <w:bdr w:val="none" w:sz="0" w:space="0" w:color="auto" w:frame="1"/>
+          <w:lang w:eastAsia="pt-BR"/>
+        </w:rPr>
+        <w:t> Invertido</w:t>
       </w:r>
       <w:r>
         <w:rPr>
@@ -4671,6 +4973,7 @@
           <w:lang w:val="en-US" w:eastAsia="pt-BR"/>
         </w:rPr>
       </w:pPr>
+      <w:proofErr w:type="gramStart"/>
       <w:r>
         <w:rPr>
           <w:rFonts w:ascii="Consolas" w:eastAsia="Times New Roman" w:hAnsi="Consolas" w:cs="Times New Roman"/>
@@ -4680,21 +4983,9 @@
           <w:bdr w:val="none" w:sz="0" w:space="0" w:color="auto" w:frame="1"/>
           <w:lang w:val="en-US" w:eastAsia="pt-BR"/>
         </w:rPr>
-        <w:t>std::map&lt;std::string, std::vector&lt;</w:t>
-      </w:r>
-      <w:r>
-        <w:rPr>
-          <w:rFonts w:ascii="Consolas" w:eastAsia="Times New Roman" w:hAnsi="Consolas" w:cs="Times New Roman"/>
-          <w:b/>
-          <w:bCs/>
-          <w:color w:val="2E8B57"/>
-          <w:sz w:val="18"/>
-          <w:szCs w:val="18"/>
-          <w:bdr w:val="none" w:sz="0" w:space="0" w:color="auto" w:frame="1"/>
-          <w:lang w:val="en-US" w:eastAsia="pt-BR"/>
-        </w:rPr>
-        <w:t>double</w:t>
-      </w:r>
+        <w:t>std::</w:t>
+      </w:r>
+      <w:proofErr w:type="gramEnd"/>
       <w:r>
         <w:rPr>
           <w:rFonts w:ascii="Consolas" w:eastAsia="Times New Roman" w:hAnsi="Consolas" w:cs="Times New Roman"/>
@@ -4704,7 +4995,55 @@
           <w:bdr w:val="none" w:sz="0" w:space="0" w:color="auto" w:frame="1"/>
           <w:lang w:val="en-US" w:eastAsia="pt-BR"/>
         </w:rPr>
-        <w:t>&gt;&gt; coordenadas;  </w:t>
+        <w:t>map&lt;std::string, std::vector&lt;</w:t>
+      </w:r>
+      <w:r>
+        <w:rPr>
+          <w:rFonts w:ascii="Consolas" w:eastAsia="Times New Roman" w:hAnsi="Consolas" w:cs="Times New Roman"/>
+          <w:b/>
+          <w:bCs/>
+          <w:color w:val="2E8B57"/>
+          <w:sz w:val="18"/>
+          <w:szCs w:val="18"/>
+          <w:bdr w:val="none" w:sz="0" w:space="0" w:color="auto" w:frame="1"/>
+          <w:lang w:val="en-US" w:eastAsia="pt-BR"/>
+        </w:rPr>
+        <w:t>double</w:t>
+      </w:r>
+      <w:r>
+        <w:rPr>
+          <w:rFonts w:ascii="Consolas" w:eastAsia="Times New Roman" w:hAnsi="Consolas" w:cs="Times New Roman"/>
+          <w:color w:val="000000"/>
+          <w:sz w:val="18"/>
+          <w:szCs w:val="18"/>
+          <w:bdr w:val="none" w:sz="0" w:space="0" w:color="auto" w:frame="1"/>
+          <w:lang w:val="en-US" w:eastAsia="pt-BR"/>
+        </w:rPr>
+        <w:t>&gt;&gt; </w:t>
+      </w:r>
+      <w:proofErr w:type="spellStart"/>
+      <w:r>
+        <w:rPr>
+          <w:rFonts w:ascii="Consolas" w:eastAsia="Times New Roman" w:hAnsi="Consolas" w:cs="Times New Roman"/>
+          <w:color w:val="000000"/>
+          <w:sz w:val="18"/>
+          <w:szCs w:val="18"/>
+          <w:bdr w:val="none" w:sz="0" w:space="0" w:color="auto" w:frame="1"/>
+          <w:lang w:val="en-US" w:eastAsia="pt-BR"/>
+        </w:rPr>
+        <w:t>coordenadas</w:t>
+      </w:r>
+      <w:proofErr w:type="spellEnd"/>
+      <w:r>
+        <w:rPr>
+          <w:rFonts w:ascii="Consolas" w:eastAsia="Times New Roman" w:hAnsi="Consolas" w:cs="Times New Roman"/>
+          <w:color w:val="000000"/>
+          <w:sz w:val="18"/>
+          <w:szCs w:val="18"/>
+          <w:bdr w:val="none" w:sz="0" w:space="0" w:color="auto" w:frame="1"/>
+          <w:lang w:val="en-US" w:eastAsia="pt-BR"/>
+        </w:rPr>
+        <w:t>;  </w:t>
       </w:r>
     </w:p>
     <w:p>
@@ -4785,70 +5124,96 @@
         <w:pStyle w:val="Ttulo3"/>
         <w:spacing w:line="276" w:lineRule="auto"/>
       </w:pPr>
-      <w:bookmarkStart w:id="28" w:name="_Toc25336316"/>
+      <w:bookmarkStart w:id="27" w:name="_Toc25336316"/>
+      <w:proofErr w:type="spellStart"/>
       <w:r>
         <w:t>Indice</w:t>
       </w:r>
+      <w:bookmarkEnd w:id="27"/>
+      <w:proofErr w:type="spellEnd"/>
+    </w:p>
+    <w:p>
+      <w:pPr>
+        <w:spacing w:line="276" w:lineRule="auto"/>
+      </w:pPr>
+      <w:r>
+        <w:t>Para o índice fizemos um Map de Map:</w:t>
+      </w:r>
+    </w:p>
+    <w:p>
+      <w:pPr>
+        <w:spacing w:line="276" w:lineRule="auto"/>
+      </w:pPr>
+      <w:r>
+        <w:t xml:space="preserve">O Map externo é composto por uma String e Outro Map, a string </w:t>
+      </w:r>
+      <w:proofErr w:type="spellStart"/>
+      <w:r>
+        <w:t>referencia</w:t>
+      </w:r>
+      <w:proofErr w:type="spellEnd"/>
+      <w:r>
+        <w:t xml:space="preserve"> as palavras existentes nos arquivos. O Map interno é uma String por Int. A String </w:t>
+      </w:r>
+      <w:proofErr w:type="spellStart"/>
+      <w:r>
+        <w:t>referencia</w:t>
+      </w:r>
+      <w:proofErr w:type="spellEnd"/>
+      <w:r>
+        <w:t xml:space="preserve"> o arquivo e o </w:t>
+      </w:r>
+      <w:proofErr w:type="spellStart"/>
+      <w:r>
+        <w:t>int</w:t>
+      </w:r>
+      <w:proofErr w:type="spellEnd"/>
+      <w:r>
+        <w:t xml:space="preserve"> quantas vezes a pal</w:t>
+      </w:r>
+      <w:r>
+        <w:t>a</w:t>
+      </w:r>
+      <w:r>
+        <w:t>vra aparece no arquivo.</w:t>
+      </w:r>
+    </w:p>
+    <w:p>
+      <w:pPr>
+        <w:spacing w:line="276" w:lineRule="auto"/>
+      </w:pPr>
+      <w:r>
+        <w:t>As palavras</w:t>
+      </w:r>
+      <w:r>
+        <w:t xml:space="preserve"> ‘a’,</w:t>
+      </w:r>
+      <w:r>
+        <w:t xml:space="preserve"> </w:t>
+      </w:r>
+      <w:r>
+        <w:t xml:space="preserve">’b’ e ‘c’ são as Keys do MAP externo. Os documentos são as Keys do Map interno e o valor é a quantidade de vezes que a palavra aparece </w:t>
+      </w:r>
+      <w:r>
+        <w:t>no arquivo</w:t>
+      </w:r>
+      <w:r>
+        <w:t>.</w:t>
+      </w:r>
+    </w:p>
+    <w:p>
+      <w:pPr>
+        <w:spacing w:line="276" w:lineRule="auto"/>
+        <w:ind w:firstLine="708"/>
+      </w:pPr>
+      <w:bookmarkStart w:id="28" w:name="_Toc25336317"/>
+      <w:r>
+        <w:rPr>
+          <w:rStyle w:val="Ttulo3Char"/>
+        </w:rPr>
+        <w:t>Coordenadas</w:t>
+      </w:r>
       <w:bookmarkEnd w:id="28"/>
-    </w:p>
-    <w:p>
-      <w:pPr>
-        <w:spacing w:line="276" w:lineRule="auto"/>
-      </w:pPr>
-      <w:r>
-        <w:t>Para o índice fizemos um Map de Map:</w:t>
-      </w:r>
-    </w:p>
-    <w:p>
-      <w:pPr>
-        <w:spacing w:line="276" w:lineRule="auto"/>
-      </w:pPr>
-      <w:r>
-        <w:t>O Map externo é composto por uma String e Outro Map, a string referencia as palavras existentes nos arquivos. O Map interno é uma String por Int. A String referencia o arquivo e o int quantas vezes a pal</w:t>
-      </w:r>
-      <w:r>
-        <w:t>a</w:t>
-      </w:r>
-      <w:r>
-        <w:t>vra aparece no arquivo.</w:t>
-      </w:r>
-    </w:p>
-    <w:p>
-      <w:pPr>
-        <w:spacing w:line="276" w:lineRule="auto"/>
-      </w:pPr>
-      <w:r>
-        <w:t>As palavras</w:t>
-      </w:r>
-      <w:r>
-        <w:t xml:space="preserve"> ‘a’,</w:t>
-      </w:r>
-      <w:r>
-        <w:t xml:space="preserve"> </w:t>
-      </w:r>
-      <w:r>
-        <w:t xml:space="preserve">’b’ e ‘c’ são as Keys do MAP externo. Os documentos são as Keys do Map interno e o valor é a quantidade de vezes que a palavra aparece </w:t>
-      </w:r>
-      <w:r>
-        <w:t>no arquivo</w:t>
-      </w:r>
-      <w:r>
-        <w:t>.</w:t>
-      </w:r>
-    </w:p>
-    <w:p>
-      <w:pPr>
-        <w:spacing w:line="276" w:lineRule="auto"/>
-        <w:ind w:firstLine="708"/>
-      </w:pPr>
-      <w:bookmarkStart w:id="29" w:name="_Toc25336317"/>
-      <w:r>
-        <w:rPr>
-          <w:rStyle w:val="Ttulo3Char"/>
-        </w:rPr>
-        <w:t>Coordenadas</w:t>
-      </w:r>
-      <w:bookmarkEnd w:id="29"/>
     </w:p>
     <w:p>
       <w:pPr>
@@ -4890,7 +5255,7 @@
                     </pic:cNvPicPr>
                   </pic:nvPicPr>
                   <pic:blipFill>
-                    <a:blip r:embed="rId14">
+                    <a:blip r:embed="rId15">
                       <a:extLst>
                         <a:ext uri="{28A0092B-C50C-407E-A947-70E740481C1C}">
                           <a14:useLocalDpi xmlns:a14="http://schemas.microsoft.com/office/drawing/2010/main" val="0"/>
@@ -4949,7 +5314,7 @@
                     </pic:cNvPicPr>
                   </pic:nvPicPr>
                   <pic:blipFill>
-                    <a:blip r:embed="rId15">
+                    <a:blip r:embed="rId16">
                       <a:extLst>
                         <a:ext uri="{28A0092B-C50C-407E-A947-70E740481C1C}">
                           <a14:useLocalDpi xmlns:a14="http://schemas.microsoft.com/office/drawing/2010/main" val="0"/>
@@ -4984,14 +5349,29 @@
     <w:p>
       <w:pPr>
         <w:pStyle w:val="Ttulo1"/>
-        <w:spacing w:line="276" w:lineRule="auto"/>
-      </w:pPr>
-      <w:bookmarkStart w:id="30" w:name="_Toc25336318"/>
-      <w:r>
+      </w:pPr>
+      <w:bookmarkStart w:id="29" w:name="_Toc25336318"/>
+      <w:r>
+        <w:t>Saída do programa</w:t>
+      </w:r>
+      <w:r>
+        <w:br w:type="page"/>
+      </w:r>
+      <w:bookmarkStart w:id="30" w:name="_GoBack"/>
+      <w:bookmarkEnd w:id="30"/>
+    </w:p>
+    <w:p>
+      <w:pPr>
+        <w:pStyle w:val="Ttulo1"/>
+        <w:spacing w:line="276" w:lineRule="auto"/>
+      </w:pPr>
+      <w:r>
+        <w:lastRenderedPageBreak/>
         <w:t>Conclusão</w:t>
       </w:r>
-      <w:bookmarkEnd w:id="30"/>
-    </w:p>
+      <w:bookmarkEnd w:id="29"/>
+    </w:p>
+    <w:p/>
     <w:p>
       <w:pPr>
         <w:spacing w:line="276" w:lineRule="auto"/>
@@ -5024,7 +5404,7 @@
       </w:pPr>
     </w:p>
     <w:sectPr>
-      <w:footerReference w:type="default" r:id="rId16"/>
+      <w:footerReference w:type="default" r:id="rId17"/>
       <w:pgSz w:w="11906" w:h="16838"/>
       <w:pgMar w:top="1417" w:right="1701" w:bottom="1417" w:left="1701" w:header="708" w:footer="708" w:gutter="0"/>
       <w:cols w:space="708"/>
@@ -6259,7 +6639,7 @@
 </file>
 
 <file path=customXml/itemProps1.xml><?xml version="1.0" encoding="utf-8"?>
-<ds:datastoreItem xmlns:ds="http://schemas.openxmlformats.org/officeDocument/2006/customXml" ds:itemID="{3981FA9D-F634-4E04-B2FA-1D36DCC731F6}">
+<ds:datastoreItem xmlns:ds="http://schemas.openxmlformats.org/officeDocument/2006/customXml" ds:itemID="{184F8C91-D481-4AE6-9DC1-0EAC94EA11C1}">
   <ds:schemaRefs>
     <ds:schemaRef ds:uri="http://schemas.openxmlformats.org/officeDocument/2006/bibliography"/>
   </ds:schemaRefs>

</xml_diff>

<commit_message>
Commit Final da versão 1.0
</commit_message>
<xml_diff>
--- a/Documentação.docx
+++ b/Documentação.docx
@@ -7,6 +7,8 @@
         <w:spacing w:line="276" w:lineRule="auto"/>
         <w:jc w:val="center"/>
       </w:pPr>
+      <w:bookmarkStart w:id="0" w:name="_GoBack"/>
+      <w:bookmarkEnd w:id="0"/>
       <w:r>
         <w:t>UNIVERDADE FEDERAL DE MINAS GERAIS</w:t>
       </w:r>
@@ -349,21 +351,12 @@
       <w:r>
         <w:t xml:space="preserve">Basta no terminal fazer um </w:t>
       </w:r>
-      <w:proofErr w:type="spellStart"/>
-      <w:r>
-        <w:rPr>
-          <w:b/>
-          <w:bCs/>
-        </w:rPr>
-        <w:t>git</w:t>
-      </w:r>
-      <w:proofErr w:type="spellEnd"/>
-      <w:r>
-        <w:rPr>
-          <w:b/>
-          <w:bCs/>
-        </w:rPr>
-        <w:t xml:space="preserve"> clone</w:t>
+      <w:r>
+        <w:rPr>
+          <w:b/>
+          <w:bCs/>
+        </w:rPr>
+        <w:t>git clone</w:t>
       </w:r>
       <w:r>
         <w:t xml:space="preserve"> no link</w:t>
@@ -420,27 +413,13 @@
         <w:rPr>
           <w:szCs w:val="24"/>
         </w:rPr>
-        <w:t xml:space="preserve">Ou baixar diretamente do </w:t>
-      </w:r>
-      <w:proofErr w:type="spellStart"/>
+        <w:t>Ou baixar diretamente do g</w:t>
+      </w:r>
       <w:r>
         <w:rPr>
           <w:szCs w:val="24"/>
         </w:rPr>
-        <w:t>g</w:t>
-      </w:r>
-      <w:r>
-        <w:rPr>
-          <w:szCs w:val="24"/>
-        </w:rPr>
-        <w:t>ithub</w:t>
-      </w:r>
-      <w:proofErr w:type="spellEnd"/>
-      <w:r>
-        <w:rPr>
-          <w:szCs w:val="24"/>
-        </w:rPr>
-        <w:t>.</w:t>
+        <w:t>ithub.</w:t>
       </w:r>
     </w:p>
     <w:p>
@@ -574,7 +553,6 @@
         <w:p>
           <w:pPr>
             <w:pStyle w:val="Sumrio1"/>
-            <w:spacing w:line="276" w:lineRule="auto"/>
             <w:rPr>
               <w:rFonts w:asciiTheme="minorHAnsi" w:eastAsiaTheme="minorEastAsia" w:hAnsiTheme="minorHAnsi"/>
               <w:noProof/>
@@ -591,7 +569,7 @@
           <w:r>
             <w:fldChar w:fldCharType="separate"/>
           </w:r>
-          <w:hyperlink w:anchor="_Toc25336289" w:history="1">
+          <w:hyperlink w:anchor="_Toc25358180" w:history="1">
             <w:r>
               <w:rPr>
                 <w:rStyle w:val="Hyperlink"/>
@@ -618,7 +596,7 @@
                 <w:noProof/>
                 <w:webHidden/>
               </w:rPr>
-              <w:instrText xml:space="preserve"> PAGEREF _Toc25336289 \h </w:instrText>
+              <w:instrText xml:space="preserve"> PAGEREF _Toc25358180 \h </w:instrText>
             </w:r>
             <w:r>
               <w:rPr>
@@ -638,7 +616,7 @@
                 <w:noProof/>
                 <w:webHidden/>
               </w:rPr>
-              <w:t>5</w:t>
+              <w:t>4</w:t>
             </w:r>
             <w:r>
               <w:rPr>
@@ -655,7 +633,7 @@
             <w:tabs>
               <w:tab w:val="right" w:leader="dot" w:pos="8494"/>
             </w:tabs>
-            <w:spacing w:line="276" w:lineRule="auto"/>
+            <w:spacing w:line="240" w:lineRule="auto"/>
             <w:rPr>
               <w:rFonts w:asciiTheme="minorHAnsi" w:eastAsiaTheme="minorEastAsia" w:hAnsiTheme="minorHAnsi"/>
               <w:noProof/>
@@ -663,7 +641,7 @@
               <w:lang w:eastAsia="pt-BR"/>
             </w:rPr>
           </w:pPr>
-          <w:hyperlink w:anchor="_Toc25336290" w:history="1">
+          <w:hyperlink w:anchor="_Toc25358181" w:history="1">
             <w:r>
               <w:rPr>
                 <w:rStyle w:val="Hyperlink"/>
@@ -690,7 +668,7 @@
                 <w:noProof/>
                 <w:webHidden/>
               </w:rPr>
-              <w:instrText xml:space="preserve"> PAGEREF _Toc25336290 \h </w:instrText>
+              <w:instrText xml:space="preserve"> PAGEREF _Toc25358181 \h </w:instrText>
             </w:r>
             <w:r>
               <w:rPr>
@@ -710,7 +688,7 @@
                 <w:noProof/>
                 <w:webHidden/>
               </w:rPr>
-              <w:t>5</w:t>
+              <w:t>4</w:t>
             </w:r>
             <w:r>
               <w:rPr>
@@ -727,7 +705,7 @@
             <w:tabs>
               <w:tab w:val="right" w:leader="dot" w:pos="8494"/>
             </w:tabs>
-            <w:spacing w:line="276" w:lineRule="auto"/>
+            <w:spacing w:line="240" w:lineRule="auto"/>
             <w:rPr>
               <w:rFonts w:asciiTheme="minorHAnsi" w:eastAsiaTheme="minorEastAsia" w:hAnsiTheme="minorHAnsi"/>
               <w:noProof/>
@@ -735,7 +713,7 @@
               <w:lang w:eastAsia="pt-BR"/>
             </w:rPr>
           </w:pPr>
-          <w:hyperlink w:anchor="_Toc25336291" w:history="1">
+          <w:hyperlink w:anchor="_Toc25358182" w:history="1">
             <w:r>
               <w:rPr>
                 <w:rStyle w:val="Hyperlink"/>
@@ -762,7 +740,7 @@
                 <w:noProof/>
                 <w:webHidden/>
               </w:rPr>
-              <w:instrText xml:space="preserve"> PAGEREF _Toc25336291 \h </w:instrText>
+              <w:instrText xml:space="preserve"> PAGEREF _Toc25358182 \h </w:instrText>
             </w:r>
             <w:r>
               <w:rPr>
@@ -782,7 +760,7 @@
                 <w:noProof/>
                 <w:webHidden/>
               </w:rPr>
-              <w:t>5</w:t>
+              <w:t>4</w:t>
             </w:r>
             <w:r>
               <w:rPr>
@@ -799,7 +777,7 @@
             <w:tabs>
               <w:tab w:val="right" w:leader="dot" w:pos="8494"/>
             </w:tabs>
-            <w:spacing w:line="276" w:lineRule="auto"/>
+            <w:spacing w:line="240" w:lineRule="auto"/>
             <w:rPr>
               <w:rFonts w:asciiTheme="minorHAnsi" w:eastAsiaTheme="minorEastAsia" w:hAnsiTheme="minorHAnsi"/>
               <w:noProof/>
@@ -807,7 +785,7 @@
               <w:lang w:eastAsia="pt-BR"/>
             </w:rPr>
           </w:pPr>
-          <w:hyperlink w:anchor="_Toc25336292" w:history="1">
+          <w:hyperlink w:anchor="_Toc25358183" w:history="1">
             <w:r>
               <w:rPr>
                 <w:rStyle w:val="Hyperlink"/>
@@ -834,7 +812,7 @@
                 <w:noProof/>
                 <w:webHidden/>
               </w:rPr>
-              <w:instrText xml:space="preserve"> PAGEREF _Toc25336292 \h </w:instrText>
+              <w:instrText xml:space="preserve"> PAGEREF _Toc25358183 \h </w:instrText>
             </w:r>
             <w:r>
               <w:rPr>
@@ -854,76 +832,7 @@
                 <w:noProof/>
                 <w:webHidden/>
               </w:rPr>
-              <w:t>6</w:t>
-            </w:r>
-            <w:r>
-              <w:rPr>
-                <w:noProof/>
-                <w:webHidden/>
-              </w:rPr>
-              <w:fldChar w:fldCharType="end"/>
-            </w:r>
-          </w:hyperlink>
-        </w:p>
-        <w:p>
-          <w:pPr>
-            <w:pStyle w:val="Sumrio1"/>
-            <w:spacing w:line="276" w:lineRule="auto"/>
-            <w:rPr>
-              <w:rFonts w:asciiTheme="minorHAnsi" w:eastAsiaTheme="minorEastAsia" w:hAnsiTheme="minorHAnsi"/>
-              <w:noProof/>
-              <w:sz w:val="22"/>
-              <w:lang w:eastAsia="pt-BR"/>
-            </w:rPr>
-          </w:pPr>
-          <w:hyperlink w:anchor="_Toc25336293" w:history="1">
-            <w:r>
-              <w:rPr>
-                <w:rStyle w:val="Hyperlink"/>
-                <w:noProof/>
-              </w:rPr>
-              <w:t>Explicação das classes</w:t>
-            </w:r>
-            <w:r>
-              <w:rPr>
-                <w:noProof/>
-                <w:webHidden/>
-              </w:rPr>
-              <w:tab/>
-            </w:r>
-            <w:r>
-              <w:rPr>
-                <w:noProof/>
-                <w:webHidden/>
-              </w:rPr>
-              <w:fldChar w:fldCharType="begin"/>
-            </w:r>
-            <w:r>
-              <w:rPr>
-                <w:noProof/>
-                <w:webHidden/>
-              </w:rPr>
-              <w:instrText xml:space="preserve"> PAGEREF _Toc25336293 \h </w:instrText>
-            </w:r>
-            <w:r>
-              <w:rPr>
-                <w:noProof/>
-                <w:webHidden/>
-              </w:rPr>
-            </w:r>
-            <w:r>
-              <w:rPr>
-                <w:noProof/>
-                <w:webHidden/>
-              </w:rPr>
-              <w:fldChar w:fldCharType="separate"/>
-            </w:r>
-            <w:r>
-              <w:rPr>
-                <w:noProof/>
-                <w:webHidden/>
-              </w:rPr>
-              <w:t>7</w:t>
+              <w:t>5</w:t>
             </w:r>
             <w:r>
               <w:rPr>
@@ -940,7 +849,7 @@
             <w:tabs>
               <w:tab w:val="right" w:leader="dot" w:pos="8494"/>
             </w:tabs>
-            <w:spacing w:line="276" w:lineRule="auto"/>
+            <w:spacing w:line="240" w:lineRule="auto"/>
             <w:rPr>
               <w:rFonts w:asciiTheme="minorHAnsi" w:eastAsiaTheme="minorEastAsia" w:hAnsiTheme="minorHAnsi"/>
               <w:noProof/>
@@ -948,12 +857,152 @@
               <w:lang w:eastAsia="pt-BR"/>
             </w:rPr>
           </w:pPr>
-          <w:hyperlink w:anchor="_Toc25336294" w:history="1">
+          <w:hyperlink w:anchor="_Toc25358184" w:history="1">
             <w:r>
               <w:rPr>
                 <w:rStyle w:val="Hyperlink"/>
                 <w:noProof/>
               </w:rPr>
+              <w:t>Saída do Programa</w:t>
+            </w:r>
+            <w:r>
+              <w:rPr>
+                <w:noProof/>
+                <w:webHidden/>
+              </w:rPr>
+              <w:tab/>
+            </w:r>
+            <w:r>
+              <w:rPr>
+                <w:noProof/>
+                <w:webHidden/>
+              </w:rPr>
+              <w:fldChar w:fldCharType="begin"/>
+            </w:r>
+            <w:r>
+              <w:rPr>
+                <w:noProof/>
+                <w:webHidden/>
+              </w:rPr>
+              <w:instrText xml:space="preserve"> PAGEREF _Toc25358184 \h </w:instrText>
+            </w:r>
+            <w:r>
+              <w:rPr>
+                <w:noProof/>
+                <w:webHidden/>
+              </w:rPr>
+            </w:r>
+            <w:r>
+              <w:rPr>
+                <w:noProof/>
+                <w:webHidden/>
+              </w:rPr>
+              <w:fldChar w:fldCharType="separate"/>
+            </w:r>
+            <w:r>
+              <w:rPr>
+                <w:noProof/>
+                <w:webHidden/>
+              </w:rPr>
+              <w:t>6</w:t>
+            </w:r>
+            <w:r>
+              <w:rPr>
+                <w:noProof/>
+                <w:webHidden/>
+              </w:rPr>
+              <w:fldChar w:fldCharType="end"/>
+            </w:r>
+          </w:hyperlink>
+        </w:p>
+        <w:p>
+          <w:pPr>
+            <w:pStyle w:val="Sumrio1"/>
+            <w:rPr>
+              <w:rFonts w:asciiTheme="minorHAnsi" w:eastAsiaTheme="minorEastAsia" w:hAnsiTheme="minorHAnsi"/>
+              <w:noProof/>
+              <w:sz w:val="22"/>
+              <w:lang w:eastAsia="pt-BR"/>
+            </w:rPr>
+          </w:pPr>
+          <w:hyperlink w:anchor="_Toc25358185" w:history="1">
+            <w:r>
+              <w:rPr>
+                <w:rStyle w:val="Hyperlink"/>
+                <w:noProof/>
+              </w:rPr>
+              <w:t>Explicação das classes</w:t>
+            </w:r>
+            <w:r>
+              <w:rPr>
+                <w:noProof/>
+                <w:webHidden/>
+              </w:rPr>
+              <w:tab/>
+            </w:r>
+            <w:r>
+              <w:rPr>
+                <w:noProof/>
+                <w:webHidden/>
+              </w:rPr>
+              <w:fldChar w:fldCharType="begin"/>
+            </w:r>
+            <w:r>
+              <w:rPr>
+                <w:noProof/>
+                <w:webHidden/>
+              </w:rPr>
+              <w:instrText xml:space="preserve"> PAGEREF _Toc25358185 \h </w:instrText>
+            </w:r>
+            <w:r>
+              <w:rPr>
+                <w:noProof/>
+                <w:webHidden/>
+              </w:rPr>
+            </w:r>
+            <w:r>
+              <w:rPr>
+                <w:noProof/>
+                <w:webHidden/>
+              </w:rPr>
+              <w:fldChar w:fldCharType="separate"/>
+            </w:r>
+            <w:r>
+              <w:rPr>
+                <w:noProof/>
+                <w:webHidden/>
+              </w:rPr>
+              <w:t>7</w:t>
+            </w:r>
+            <w:r>
+              <w:rPr>
+                <w:noProof/>
+                <w:webHidden/>
+              </w:rPr>
+              <w:fldChar w:fldCharType="end"/>
+            </w:r>
+          </w:hyperlink>
+        </w:p>
+        <w:p>
+          <w:pPr>
+            <w:pStyle w:val="Sumrio2"/>
+            <w:tabs>
+              <w:tab w:val="right" w:leader="dot" w:pos="8494"/>
+            </w:tabs>
+            <w:spacing w:line="240" w:lineRule="auto"/>
+            <w:rPr>
+              <w:rFonts w:asciiTheme="minorHAnsi" w:eastAsiaTheme="minorEastAsia" w:hAnsiTheme="minorHAnsi"/>
+              <w:noProof/>
+              <w:sz w:val="22"/>
+              <w:lang w:eastAsia="pt-BR"/>
+            </w:rPr>
+          </w:pPr>
+          <w:hyperlink w:anchor="_Toc25358186" w:history="1">
+            <w:r>
+              <w:rPr>
+                <w:rStyle w:val="Hyperlink"/>
+                <w:noProof/>
+              </w:rPr>
               <w:t>Classe Leitura</w:t>
             </w:r>
             <w:r>
@@ -975,7 +1024,7 @@
                 <w:noProof/>
                 <w:webHidden/>
               </w:rPr>
-              <w:instrText xml:space="preserve"> PAGEREF _Toc25336294 \h </w:instrText>
+              <w:instrText xml:space="preserve"> PAGEREF _Toc25358186 \h </w:instrText>
             </w:r>
             <w:r>
               <w:rPr>
@@ -1012,7 +1061,7 @@
             <w:tabs>
               <w:tab w:val="right" w:leader="dot" w:pos="8494"/>
             </w:tabs>
-            <w:spacing w:line="276" w:lineRule="auto"/>
+            <w:spacing w:line="240" w:lineRule="auto"/>
             <w:rPr>
               <w:rFonts w:asciiTheme="minorHAnsi" w:eastAsiaTheme="minorEastAsia" w:hAnsiTheme="minorHAnsi"/>
               <w:noProof/>
@@ -1020,7 +1069,7 @@
               <w:lang w:eastAsia="pt-BR"/>
             </w:rPr>
           </w:pPr>
-          <w:hyperlink w:anchor="_Toc25336295" w:history="1">
+          <w:hyperlink w:anchor="_Toc25358187" w:history="1">
             <w:r>
               <w:rPr>
                 <w:rStyle w:val="Hyperlink"/>
@@ -1047,7 +1096,7 @@
                 <w:noProof/>
                 <w:webHidden/>
               </w:rPr>
-              <w:instrText xml:space="preserve"> PAGEREF _Toc25336295 \h </w:instrText>
+              <w:instrText xml:space="preserve"> PAGEREF _Toc25358187 \h </w:instrText>
             </w:r>
             <w:r>
               <w:rPr>
@@ -1084,7 +1133,7 @@
             <w:tabs>
               <w:tab w:val="right" w:leader="dot" w:pos="8494"/>
             </w:tabs>
-            <w:spacing w:line="276" w:lineRule="auto"/>
+            <w:spacing w:line="240" w:lineRule="auto"/>
             <w:rPr>
               <w:rFonts w:asciiTheme="minorHAnsi" w:eastAsiaTheme="minorEastAsia" w:hAnsiTheme="minorHAnsi"/>
               <w:noProof/>
@@ -1092,7 +1141,7 @@
               <w:lang w:eastAsia="pt-BR"/>
             </w:rPr>
           </w:pPr>
-          <w:hyperlink w:anchor="_Toc25336296" w:history="1">
+          <w:hyperlink w:anchor="_Toc25358188" w:history="1">
             <w:r>
               <w:rPr>
                 <w:rStyle w:val="Hyperlink"/>
@@ -1119,7 +1168,7 @@
                 <w:noProof/>
                 <w:webHidden/>
               </w:rPr>
-              <w:instrText xml:space="preserve"> PAGEREF _Toc25336296 \h </w:instrText>
+              <w:instrText xml:space="preserve"> PAGEREF _Toc25358188 \h </w:instrText>
             </w:r>
             <w:r>
               <w:rPr>
@@ -1156,7 +1205,7 @@
             <w:tabs>
               <w:tab w:val="right" w:leader="dot" w:pos="8494"/>
             </w:tabs>
-            <w:spacing w:line="276" w:lineRule="auto"/>
+            <w:spacing w:line="240" w:lineRule="auto"/>
             <w:rPr>
               <w:rFonts w:asciiTheme="minorHAnsi" w:eastAsiaTheme="minorEastAsia" w:hAnsiTheme="minorHAnsi"/>
               <w:noProof/>
@@ -1164,7 +1213,7 @@
               <w:lang w:eastAsia="pt-BR"/>
             </w:rPr>
           </w:pPr>
-          <w:hyperlink w:anchor="_Toc25336297" w:history="1">
+          <w:hyperlink w:anchor="_Toc25358189" w:history="1">
             <w:r>
               <w:rPr>
                 <w:rStyle w:val="Hyperlink"/>
@@ -1191,7 +1240,7 @@
                 <w:noProof/>
                 <w:webHidden/>
               </w:rPr>
-              <w:instrText xml:space="preserve"> PAGEREF _Toc25336297 \h </w:instrText>
+              <w:instrText xml:space="preserve"> PAGEREF _Toc25358189 \h </w:instrText>
             </w:r>
             <w:r>
               <w:rPr>
@@ -1228,7 +1277,7 @@
             <w:tabs>
               <w:tab w:val="right" w:leader="dot" w:pos="8494"/>
             </w:tabs>
-            <w:spacing w:line="276" w:lineRule="auto"/>
+            <w:spacing w:line="240" w:lineRule="auto"/>
             <w:rPr>
               <w:rFonts w:asciiTheme="minorHAnsi" w:eastAsiaTheme="minorEastAsia" w:hAnsiTheme="minorHAnsi"/>
               <w:noProof/>
@@ -1236,7 +1285,7 @@
               <w:lang w:eastAsia="pt-BR"/>
             </w:rPr>
           </w:pPr>
-          <w:hyperlink w:anchor="_Toc25336298" w:history="1">
+          <w:hyperlink w:anchor="_Toc25358190" w:history="1">
             <w:r>
               <w:rPr>
                 <w:rStyle w:val="Hyperlink"/>
@@ -1263,7 +1312,7 @@
                 <w:noProof/>
                 <w:webHidden/>
               </w:rPr>
-              <w:instrText xml:space="preserve"> PAGEREF _Toc25336298 \h </w:instrText>
+              <w:instrText xml:space="preserve"> PAGEREF _Toc25358190 \h </w:instrText>
             </w:r>
             <w:r>
               <w:rPr>
@@ -1300,7 +1349,7 @@
             <w:tabs>
               <w:tab w:val="right" w:leader="dot" w:pos="8494"/>
             </w:tabs>
-            <w:spacing w:line="276" w:lineRule="auto"/>
+            <w:spacing w:line="240" w:lineRule="auto"/>
             <w:rPr>
               <w:rFonts w:asciiTheme="minorHAnsi" w:eastAsiaTheme="minorEastAsia" w:hAnsiTheme="minorHAnsi"/>
               <w:noProof/>
@@ -1308,7 +1357,7 @@
               <w:lang w:eastAsia="pt-BR"/>
             </w:rPr>
           </w:pPr>
-          <w:hyperlink w:anchor="_Toc25336299" w:history="1">
+          <w:hyperlink w:anchor="_Toc25358191" w:history="1">
             <w:r>
               <w:rPr>
                 <w:rStyle w:val="Hyperlink"/>
@@ -1335,7 +1384,7 @@
                 <w:noProof/>
                 <w:webHidden/>
               </w:rPr>
-              <w:instrText xml:space="preserve"> PAGEREF _Toc25336299 \h </w:instrText>
+              <w:instrText xml:space="preserve"> PAGEREF _Toc25358191 \h </w:instrText>
             </w:r>
             <w:r>
               <w:rPr>
@@ -1372,7 +1421,7 @@
             <w:tabs>
               <w:tab w:val="right" w:leader="dot" w:pos="8494"/>
             </w:tabs>
-            <w:spacing w:line="276" w:lineRule="auto"/>
+            <w:spacing w:line="240" w:lineRule="auto"/>
             <w:rPr>
               <w:rFonts w:asciiTheme="minorHAnsi" w:eastAsiaTheme="minorEastAsia" w:hAnsiTheme="minorHAnsi"/>
               <w:noProof/>
@@ -1380,7 +1429,7 @@
               <w:lang w:eastAsia="pt-BR"/>
             </w:rPr>
           </w:pPr>
-          <w:hyperlink w:anchor="_Toc25336300" w:history="1">
+          <w:hyperlink w:anchor="_Toc25358192" w:history="1">
             <w:r>
               <w:rPr>
                 <w:rStyle w:val="Hyperlink"/>
@@ -1407,7 +1456,7 @@
                 <w:noProof/>
                 <w:webHidden/>
               </w:rPr>
-              <w:instrText xml:space="preserve"> PAGEREF _Toc25336300 \h </w:instrText>
+              <w:instrText xml:space="preserve"> PAGEREF _Toc25358192 \h </w:instrText>
             </w:r>
             <w:r>
               <w:rPr>
@@ -1444,7 +1493,7 @@
             <w:tabs>
               <w:tab w:val="right" w:leader="dot" w:pos="8494"/>
             </w:tabs>
-            <w:spacing w:line="276" w:lineRule="auto"/>
+            <w:spacing w:line="240" w:lineRule="auto"/>
             <w:rPr>
               <w:rFonts w:asciiTheme="minorHAnsi" w:eastAsiaTheme="minorEastAsia" w:hAnsiTheme="minorHAnsi"/>
               <w:noProof/>
@@ -1452,7 +1501,7 @@
               <w:lang w:eastAsia="pt-BR"/>
             </w:rPr>
           </w:pPr>
-          <w:hyperlink w:anchor="_Toc25336301" w:history="1">
+          <w:hyperlink w:anchor="_Toc25358193" w:history="1">
             <w:r>
               <w:rPr>
                 <w:rStyle w:val="Hyperlink"/>
@@ -1479,7 +1528,7 @@
                 <w:noProof/>
                 <w:webHidden/>
               </w:rPr>
-              <w:instrText xml:space="preserve"> PAGEREF _Toc25336301 \h </w:instrText>
+              <w:instrText xml:space="preserve"> PAGEREF _Toc25358193 \h </w:instrText>
             </w:r>
             <w:r>
               <w:rPr>
@@ -1499,7 +1548,7 @@
                 <w:noProof/>
                 <w:webHidden/>
               </w:rPr>
-              <w:t>7</w:t>
+              <w:t>8</w:t>
             </w:r>
             <w:r>
               <w:rPr>
@@ -1516,7 +1565,7 @@
             <w:tabs>
               <w:tab w:val="right" w:leader="dot" w:pos="8494"/>
             </w:tabs>
-            <w:spacing w:line="276" w:lineRule="auto"/>
+            <w:spacing w:line="240" w:lineRule="auto"/>
             <w:rPr>
               <w:rFonts w:asciiTheme="minorHAnsi" w:eastAsiaTheme="minorEastAsia" w:hAnsiTheme="minorHAnsi"/>
               <w:noProof/>
@@ -1524,7 +1573,7 @@
               <w:lang w:eastAsia="pt-BR"/>
             </w:rPr>
           </w:pPr>
-          <w:hyperlink w:anchor="_Toc25336302" w:history="1">
+          <w:hyperlink w:anchor="_Toc25358194" w:history="1">
             <w:r>
               <w:rPr>
                 <w:rStyle w:val="Hyperlink"/>
@@ -1551,7 +1600,7 @@
                 <w:noProof/>
                 <w:webHidden/>
               </w:rPr>
-              <w:instrText xml:space="preserve"> PAGEREF _Toc25336302 \h </w:instrText>
+              <w:instrText xml:space="preserve"> PAGEREF _Toc25358194 \h </w:instrText>
             </w:r>
             <w:r>
               <w:rPr>
@@ -1571,7 +1620,7 @@
                 <w:noProof/>
                 <w:webHidden/>
               </w:rPr>
-              <w:t>7</w:t>
+              <w:t>8</w:t>
             </w:r>
             <w:r>
               <w:rPr>
@@ -1588,7 +1637,7 @@
             <w:tabs>
               <w:tab w:val="right" w:leader="dot" w:pos="8494"/>
             </w:tabs>
-            <w:spacing w:line="276" w:lineRule="auto"/>
+            <w:spacing w:line="240" w:lineRule="auto"/>
             <w:rPr>
               <w:rFonts w:asciiTheme="minorHAnsi" w:eastAsiaTheme="minorEastAsia" w:hAnsiTheme="minorHAnsi"/>
               <w:noProof/>
@@ -1596,7 +1645,7 @@
               <w:lang w:eastAsia="pt-BR"/>
             </w:rPr>
           </w:pPr>
-          <w:hyperlink w:anchor="_Toc25336303" w:history="1">
+          <w:hyperlink w:anchor="_Toc25358195" w:history="1">
             <w:r>
               <w:rPr>
                 <w:rStyle w:val="Hyperlink"/>
@@ -1623,7 +1672,7 @@
                 <w:noProof/>
                 <w:webHidden/>
               </w:rPr>
-              <w:instrText xml:space="preserve"> PAGEREF _Toc25336303 \h </w:instrText>
+              <w:instrText xml:space="preserve"> PAGEREF _Toc25358195 \h </w:instrText>
             </w:r>
             <w:r>
               <w:rPr>
@@ -1660,7 +1709,7 @@
             <w:tabs>
               <w:tab w:val="right" w:leader="dot" w:pos="8494"/>
             </w:tabs>
-            <w:spacing w:line="276" w:lineRule="auto"/>
+            <w:spacing w:line="240" w:lineRule="auto"/>
             <w:rPr>
               <w:rFonts w:asciiTheme="minorHAnsi" w:eastAsiaTheme="minorEastAsia" w:hAnsiTheme="minorHAnsi"/>
               <w:noProof/>
@@ -1668,7 +1717,7 @@
               <w:lang w:eastAsia="pt-BR"/>
             </w:rPr>
           </w:pPr>
-          <w:hyperlink w:anchor="_Toc25336304" w:history="1">
+          <w:hyperlink w:anchor="_Toc25358196" w:history="1">
             <w:r>
               <w:rPr>
                 <w:rStyle w:val="Hyperlink"/>
@@ -1695,7 +1744,7 @@
                 <w:noProof/>
                 <w:webHidden/>
               </w:rPr>
-              <w:instrText xml:space="preserve"> PAGEREF _Toc25336304 \h </w:instrText>
+              <w:instrText xml:space="preserve"> PAGEREF _Toc25358196 \h </w:instrText>
             </w:r>
             <w:r>
               <w:rPr>
@@ -1732,7 +1781,7 @@
             <w:tabs>
               <w:tab w:val="right" w:leader="dot" w:pos="8494"/>
             </w:tabs>
-            <w:spacing w:line="276" w:lineRule="auto"/>
+            <w:spacing w:line="240" w:lineRule="auto"/>
             <w:rPr>
               <w:rFonts w:asciiTheme="minorHAnsi" w:eastAsiaTheme="minorEastAsia" w:hAnsiTheme="minorHAnsi"/>
               <w:noProof/>
@@ -1740,7 +1789,7 @@
               <w:lang w:eastAsia="pt-BR"/>
             </w:rPr>
           </w:pPr>
-          <w:hyperlink w:anchor="_Toc25336305" w:history="1">
+          <w:hyperlink w:anchor="_Toc25358197" w:history="1">
             <w:r>
               <w:rPr>
                 <w:rStyle w:val="Hyperlink"/>
@@ -1767,7 +1816,7 @@
                 <w:noProof/>
                 <w:webHidden/>
               </w:rPr>
-              <w:instrText xml:space="preserve"> PAGEREF _Toc25336305 \h </w:instrText>
+              <w:instrText xml:space="preserve"> PAGEREF _Toc25358197 \h </w:instrText>
             </w:r>
             <w:r>
               <w:rPr>
@@ -1804,7 +1853,7 @@
             <w:tabs>
               <w:tab w:val="right" w:leader="dot" w:pos="8494"/>
             </w:tabs>
-            <w:spacing w:line="276" w:lineRule="auto"/>
+            <w:spacing w:line="240" w:lineRule="auto"/>
             <w:rPr>
               <w:rFonts w:asciiTheme="minorHAnsi" w:eastAsiaTheme="minorEastAsia" w:hAnsiTheme="minorHAnsi"/>
               <w:noProof/>
@@ -1812,7 +1861,7 @@
               <w:lang w:eastAsia="pt-BR"/>
             </w:rPr>
           </w:pPr>
-          <w:hyperlink w:anchor="_Toc25336306" w:history="1">
+          <w:hyperlink w:anchor="_Toc25358198" w:history="1">
             <w:r>
               <w:rPr>
                 <w:rStyle w:val="Hyperlink"/>
@@ -1839,7 +1888,7 @@
                 <w:noProof/>
                 <w:webHidden/>
               </w:rPr>
-              <w:instrText xml:space="preserve"> PAGEREF _Toc25336306 \h </w:instrText>
+              <w:instrText xml:space="preserve"> PAGEREF _Toc25358198 \h </w:instrText>
             </w:r>
             <w:r>
               <w:rPr>
@@ -1876,7 +1925,7 @@
             <w:tabs>
               <w:tab w:val="right" w:leader="dot" w:pos="8494"/>
             </w:tabs>
-            <w:spacing w:line="276" w:lineRule="auto"/>
+            <w:spacing w:line="240" w:lineRule="auto"/>
             <w:rPr>
               <w:rFonts w:asciiTheme="minorHAnsi" w:eastAsiaTheme="minorEastAsia" w:hAnsiTheme="minorHAnsi"/>
               <w:noProof/>
@@ -1884,7 +1933,7 @@
               <w:lang w:eastAsia="pt-BR"/>
             </w:rPr>
           </w:pPr>
-          <w:hyperlink w:anchor="_Toc25336307" w:history="1">
+          <w:hyperlink w:anchor="_Toc25358199" w:history="1">
             <w:r>
               <w:rPr>
                 <w:rStyle w:val="Hyperlink"/>
@@ -1911,7 +1960,7 @@
                 <w:noProof/>
                 <w:webHidden/>
               </w:rPr>
-              <w:instrText xml:space="preserve"> PAGEREF _Toc25336307 \h </w:instrText>
+              <w:instrText xml:space="preserve"> PAGEREF _Toc25358199 \h </w:instrText>
             </w:r>
             <w:r>
               <w:rPr>
@@ -1931,7 +1980,7 @@
                 <w:noProof/>
                 <w:webHidden/>
               </w:rPr>
-              <w:t>8</w:t>
+              <w:t>9</w:t>
             </w:r>
             <w:r>
               <w:rPr>
@@ -1948,7 +1997,7 @@
             <w:tabs>
               <w:tab w:val="right" w:leader="dot" w:pos="8494"/>
             </w:tabs>
-            <w:spacing w:line="276" w:lineRule="auto"/>
+            <w:spacing w:line="240" w:lineRule="auto"/>
             <w:rPr>
               <w:rFonts w:asciiTheme="minorHAnsi" w:eastAsiaTheme="minorEastAsia" w:hAnsiTheme="minorHAnsi"/>
               <w:noProof/>
@@ -1956,7 +2005,7 @@
               <w:lang w:eastAsia="pt-BR"/>
             </w:rPr>
           </w:pPr>
-          <w:hyperlink w:anchor="_Toc25336308" w:history="1">
+          <w:hyperlink w:anchor="_Toc25358200" w:history="1">
             <w:r>
               <w:rPr>
                 <w:rStyle w:val="Hyperlink"/>
@@ -1985,7 +2034,7 @@
                 <w:noProof/>
                 <w:webHidden/>
               </w:rPr>
-              <w:instrText xml:space="preserve"> PAGEREF _Toc25336308 \h </w:instrText>
+              <w:instrText xml:space="preserve"> PAGEREF _Toc25358200 \h </w:instrText>
             </w:r>
             <w:r>
               <w:rPr>
@@ -2005,7 +2054,7 @@
                 <w:noProof/>
                 <w:webHidden/>
               </w:rPr>
-              <w:t>8</w:t>
+              <w:t>9</w:t>
             </w:r>
             <w:r>
               <w:rPr>
@@ -2022,7 +2071,7 @@
             <w:tabs>
               <w:tab w:val="right" w:leader="dot" w:pos="8494"/>
             </w:tabs>
-            <w:spacing w:line="276" w:lineRule="auto"/>
+            <w:spacing w:line="240" w:lineRule="auto"/>
             <w:rPr>
               <w:rFonts w:asciiTheme="minorHAnsi" w:eastAsiaTheme="minorEastAsia" w:hAnsiTheme="minorHAnsi"/>
               <w:noProof/>
@@ -2030,7 +2079,7 @@
               <w:lang w:eastAsia="pt-BR"/>
             </w:rPr>
           </w:pPr>
-          <w:hyperlink w:anchor="_Toc25336309" w:history="1">
+          <w:hyperlink w:anchor="_Toc25358201" w:history="1">
             <w:r>
               <w:rPr>
                 <w:rStyle w:val="Hyperlink"/>
@@ -2059,7 +2108,7 @@
                 <w:noProof/>
                 <w:webHidden/>
               </w:rPr>
-              <w:instrText xml:space="preserve"> PAGEREF _Toc25336309 \h </w:instrText>
+              <w:instrText xml:space="preserve"> PAGEREF _Toc25358201 \h </w:instrText>
             </w:r>
             <w:r>
               <w:rPr>
@@ -2096,7 +2145,7 @@
             <w:tabs>
               <w:tab w:val="right" w:leader="dot" w:pos="8494"/>
             </w:tabs>
-            <w:spacing w:line="276" w:lineRule="auto"/>
+            <w:spacing w:line="240" w:lineRule="auto"/>
             <w:rPr>
               <w:rFonts w:asciiTheme="minorHAnsi" w:eastAsiaTheme="minorEastAsia" w:hAnsiTheme="minorHAnsi"/>
               <w:noProof/>
@@ -2104,7 +2153,7 @@
               <w:lang w:eastAsia="pt-BR"/>
             </w:rPr>
           </w:pPr>
-          <w:hyperlink w:anchor="_Toc25336310" w:history="1">
+          <w:hyperlink w:anchor="_Toc25358202" w:history="1">
             <w:r>
               <w:rPr>
                 <w:rStyle w:val="Hyperlink"/>
@@ -2133,7 +2182,7 @@
                 <w:noProof/>
                 <w:webHidden/>
               </w:rPr>
-              <w:instrText xml:space="preserve"> PAGEREF _Toc25336310 \h </w:instrText>
+              <w:instrText xml:space="preserve"> PAGEREF _Toc25358202 \h </w:instrText>
             </w:r>
             <w:r>
               <w:rPr>
@@ -2170,7 +2219,7 @@
             <w:tabs>
               <w:tab w:val="right" w:leader="dot" w:pos="8494"/>
             </w:tabs>
-            <w:spacing w:line="276" w:lineRule="auto"/>
+            <w:spacing w:line="240" w:lineRule="auto"/>
             <w:rPr>
               <w:rFonts w:asciiTheme="minorHAnsi" w:eastAsiaTheme="minorEastAsia" w:hAnsiTheme="minorHAnsi"/>
               <w:noProof/>
@@ -2178,7 +2227,7 @@
               <w:lang w:eastAsia="pt-BR"/>
             </w:rPr>
           </w:pPr>
-          <w:hyperlink w:anchor="_Toc25336311" w:history="1">
+          <w:hyperlink w:anchor="_Toc25358203" w:history="1">
             <w:r>
               <w:rPr>
                 <w:rStyle w:val="Hyperlink"/>
@@ -2207,7 +2256,7 @@
                 <w:noProof/>
                 <w:webHidden/>
               </w:rPr>
-              <w:instrText xml:space="preserve"> PAGEREF _Toc25336311 \h </w:instrText>
+              <w:instrText xml:space="preserve"> PAGEREF _Toc25358203 \h </w:instrText>
             </w:r>
             <w:r>
               <w:rPr>
@@ -2244,7 +2293,7 @@
             <w:tabs>
               <w:tab w:val="right" w:leader="dot" w:pos="8494"/>
             </w:tabs>
-            <w:spacing w:line="276" w:lineRule="auto"/>
+            <w:spacing w:line="240" w:lineRule="auto"/>
             <w:rPr>
               <w:rFonts w:asciiTheme="minorHAnsi" w:eastAsiaTheme="minorEastAsia" w:hAnsiTheme="minorHAnsi"/>
               <w:noProof/>
@@ -2252,7 +2301,7 @@
               <w:lang w:eastAsia="pt-BR"/>
             </w:rPr>
           </w:pPr>
-          <w:hyperlink w:anchor="_Toc25336312" w:history="1">
+          <w:hyperlink w:anchor="_Toc25358204" w:history="1">
             <w:r>
               <w:rPr>
                 <w:rStyle w:val="Hyperlink"/>
@@ -2279,7 +2328,7 @@
                 <w:noProof/>
                 <w:webHidden/>
               </w:rPr>
-              <w:instrText xml:space="preserve"> PAGEREF _Toc25336312 \h </w:instrText>
+              <w:instrText xml:space="preserve"> PAGEREF _Toc25358204 \h </w:instrText>
             </w:r>
             <w:r>
               <w:rPr>
@@ -2316,7 +2365,7 @@
             <w:tabs>
               <w:tab w:val="right" w:leader="dot" w:pos="8494"/>
             </w:tabs>
-            <w:spacing w:line="276" w:lineRule="auto"/>
+            <w:spacing w:line="240" w:lineRule="auto"/>
             <w:rPr>
               <w:rFonts w:asciiTheme="minorHAnsi" w:eastAsiaTheme="minorEastAsia" w:hAnsiTheme="minorHAnsi"/>
               <w:noProof/>
@@ -2324,7 +2373,7 @@
               <w:lang w:eastAsia="pt-BR"/>
             </w:rPr>
           </w:pPr>
-          <w:hyperlink w:anchor="_Toc25336313" w:history="1">
+          <w:hyperlink w:anchor="_Toc25358205" w:history="1">
             <w:r>
               <w:rPr>
                 <w:rStyle w:val="Hyperlink"/>
@@ -2351,7 +2400,7 @@
                 <w:noProof/>
                 <w:webHidden/>
               </w:rPr>
-              <w:instrText xml:space="preserve"> PAGEREF _Toc25336313 \h </w:instrText>
+              <w:instrText xml:space="preserve"> PAGEREF _Toc25358205 \h </w:instrText>
             </w:r>
             <w:r>
               <w:rPr>
@@ -2388,7 +2437,7 @@
             <w:tabs>
               <w:tab w:val="right" w:leader="dot" w:pos="8494"/>
             </w:tabs>
-            <w:spacing w:line="276" w:lineRule="auto"/>
+            <w:spacing w:line="240" w:lineRule="auto"/>
             <w:rPr>
               <w:rFonts w:asciiTheme="minorHAnsi" w:eastAsiaTheme="minorEastAsia" w:hAnsiTheme="minorHAnsi"/>
               <w:noProof/>
@@ -2396,7 +2445,7 @@
               <w:lang w:eastAsia="pt-BR"/>
             </w:rPr>
           </w:pPr>
-          <w:hyperlink w:anchor="_Toc25336314" w:history="1">
+          <w:hyperlink w:anchor="_Toc25358206" w:history="1">
             <w:r>
               <w:rPr>
                 <w:rStyle w:val="Hyperlink"/>
@@ -2423,7 +2472,7 @@
                 <w:noProof/>
                 <w:webHidden/>
               </w:rPr>
-              <w:instrText xml:space="preserve"> PAGEREF _Toc25336314 \h </w:instrText>
+              <w:instrText xml:space="preserve"> PAGEREF _Toc25358206 \h </w:instrText>
             </w:r>
             <w:r>
               <w:rPr>
@@ -2457,7 +2506,6 @@
         <w:p>
           <w:pPr>
             <w:pStyle w:val="Sumrio1"/>
-            <w:spacing w:line="276" w:lineRule="auto"/>
             <w:rPr>
               <w:rFonts w:asciiTheme="minorHAnsi" w:eastAsiaTheme="minorEastAsia" w:hAnsiTheme="minorHAnsi"/>
               <w:noProof/>
@@ -2465,7 +2513,7 @@
               <w:lang w:eastAsia="pt-BR"/>
             </w:rPr>
           </w:pPr>
-          <w:hyperlink w:anchor="_Toc25336315" w:history="1">
+          <w:hyperlink w:anchor="_Toc25358207" w:history="1">
             <w:r>
               <w:rPr>
                 <w:rStyle w:val="Hyperlink"/>
@@ -2492,7 +2540,7 @@
                 <w:noProof/>
                 <w:webHidden/>
               </w:rPr>
-              <w:instrText xml:space="preserve"> PAGEREF _Toc25336315 \h </w:instrText>
+              <w:instrText xml:space="preserve"> PAGEREF _Toc25358207 \h </w:instrText>
             </w:r>
             <w:r>
               <w:rPr>
@@ -2512,7 +2560,7 @@
                 <w:noProof/>
                 <w:webHidden/>
               </w:rPr>
-              <w:t>9</w:t>
+              <w:t>10</w:t>
             </w:r>
             <w:r>
               <w:rPr>
@@ -2529,7 +2577,7 @@
             <w:tabs>
               <w:tab w:val="right" w:leader="dot" w:pos="8494"/>
             </w:tabs>
-            <w:spacing w:line="276" w:lineRule="auto"/>
+            <w:spacing w:line="240" w:lineRule="auto"/>
             <w:rPr>
               <w:rFonts w:asciiTheme="minorHAnsi" w:eastAsiaTheme="minorEastAsia" w:hAnsiTheme="minorHAnsi"/>
               <w:noProof/>
@@ -2537,13 +2585,13 @@
               <w:lang w:eastAsia="pt-BR"/>
             </w:rPr>
           </w:pPr>
-          <w:hyperlink w:anchor="_Toc25336316" w:history="1">
+          <w:hyperlink w:anchor="_Toc25358208" w:history="1">
             <w:r>
               <w:rPr>
                 <w:rStyle w:val="Hyperlink"/>
                 <w:noProof/>
               </w:rPr>
-              <w:t>Indice</w:t>
+              <w:t>Índice</w:t>
             </w:r>
             <w:r>
               <w:rPr>
@@ -2564,7 +2612,7 @@
                 <w:noProof/>
                 <w:webHidden/>
               </w:rPr>
-              <w:instrText xml:space="preserve"> PAGEREF _Toc25336316 \h </w:instrText>
+              <w:instrText xml:space="preserve"> PAGEREF _Toc25358208 \h </w:instrText>
             </w:r>
             <w:r>
               <w:rPr>
@@ -2584,7 +2632,7 @@
                 <w:noProof/>
                 <w:webHidden/>
               </w:rPr>
-              <w:t>9</w:t>
+              <w:t>10</w:t>
             </w:r>
             <w:r>
               <w:rPr>
@@ -2601,7 +2649,7 @@
             <w:tabs>
               <w:tab w:val="right" w:leader="dot" w:pos="8494"/>
             </w:tabs>
-            <w:spacing w:line="276" w:lineRule="auto"/>
+            <w:spacing w:line="240" w:lineRule="auto"/>
             <w:rPr>
               <w:rFonts w:asciiTheme="minorHAnsi" w:eastAsiaTheme="minorEastAsia" w:hAnsiTheme="minorHAnsi"/>
               <w:noProof/>
@@ -2609,7 +2657,7 @@
               <w:lang w:eastAsia="pt-BR"/>
             </w:rPr>
           </w:pPr>
-          <w:hyperlink w:anchor="_Toc25336317" w:history="1">
+          <w:hyperlink w:anchor="_Toc25358209" w:history="1">
             <w:r>
               <w:rPr>
                 <w:rStyle w:val="Hyperlink"/>
@@ -2636,7 +2684,7 @@
                 <w:noProof/>
                 <w:webHidden/>
               </w:rPr>
-              <w:instrText xml:space="preserve"> PAGEREF _Toc25336317 \h </w:instrText>
+              <w:instrText xml:space="preserve"> PAGEREF _Toc25358209 \h </w:instrText>
             </w:r>
             <w:r>
               <w:rPr>
@@ -2670,7 +2718,6 @@
         <w:p>
           <w:pPr>
             <w:pStyle w:val="Sumrio1"/>
-            <w:spacing w:line="276" w:lineRule="auto"/>
             <w:rPr>
               <w:rFonts w:asciiTheme="minorHAnsi" w:eastAsiaTheme="minorEastAsia" w:hAnsiTheme="minorHAnsi"/>
               <w:noProof/>
@@ -2678,7 +2725,7 @@
               <w:lang w:eastAsia="pt-BR"/>
             </w:rPr>
           </w:pPr>
-          <w:hyperlink w:anchor="_Toc25336318" w:history="1">
+          <w:hyperlink w:anchor="_Toc25358210" w:history="1">
             <w:r>
               <w:rPr>
                 <w:rStyle w:val="Hyperlink"/>
@@ -2705,7 +2752,7 @@
                 <w:noProof/>
                 <w:webHidden/>
               </w:rPr>
-              <w:instrText xml:space="preserve"> PAGEREF _Toc25336318 \h </w:instrText>
+              <w:instrText xml:space="preserve"> PAGEREF _Toc25358210 \h </w:instrText>
             </w:r>
             <w:r>
               <w:rPr>
@@ -2757,7 +2804,7 @@
       <w:r>
         <w:br w:type="page"/>
       </w:r>
-      <w:bookmarkStart w:id="0" w:name="_Toc25336289"/>
+      <w:bookmarkStart w:id="1" w:name="_Toc25358180"/>
       <w:r>
         <w:lastRenderedPageBreak/>
         <w:t xml:space="preserve">Como compilar o programa? </w:t>
@@ -2766,25 +2813,20 @@
         <w:t>–</w:t>
       </w:r>
       <w:r>
-        <w:t xml:space="preserve"> </w:t>
-      </w:r>
-      <w:proofErr w:type="spellStart"/>
-      <w:r>
-        <w:t>MakeFile</w:t>
-      </w:r>
-      <w:bookmarkEnd w:id="0"/>
-      <w:proofErr w:type="spellEnd"/>
+        <w:t xml:space="preserve"> MakeFile</w:t>
+      </w:r>
+      <w:bookmarkEnd w:id="1"/>
     </w:p>
     <w:p>
       <w:pPr>
         <w:pStyle w:val="Ttulo2"/>
         <w:spacing w:line="276" w:lineRule="auto"/>
       </w:pPr>
-      <w:bookmarkStart w:id="1" w:name="_Toc25336290"/>
+      <w:bookmarkStart w:id="2" w:name="_Toc25358181"/>
       <w:r>
         <w:t>Entrada dos Arquivos</w:t>
       </w:r>
-      <w:bookmarkEnd w:id="1"/>
+      <w:bookmarkEnd w:id="2"/>
     </w:p>
     <w:p>
       <w:pPr>
@@ -2826,27 +2868,10 @@
           <w:b/>
           <w:bCs/>
         </w:rPr>
-        <w:t>.</w:t>
-      </w:r>
-      <w:proofErr w:type="spellStart"/>
-      <w:r>
-        <w:rPr>
-          <w:b/>
-          <w:bCs/>
-        </w:rPr>
-        <w:t>txt</w:t>
-      </w:r>
-      <w:proofErr w:type="spellEnd"/>
-      <w:r>
-        <w:t xml:space="preserve"> do </w:t>
-      </w:r>
-      <w:proofErr w:type="spellStart"/>
-      <w:r>
-        <w:t>dataset</w:t>
-      </w:r>
-      <w:proofErr w:type="spellEnd"/>
-      <w:r>
-        <w:t xml:space="preserve"> que você quer usar no programa.</w:t>
+        <w:t>.txt</w:t>
+      </w:r>
+      <w:r>
+        <w:t xml:space="preserve"> do dataset que você quer usar no programa.</w:t>
       </w:r>
     </w:p>
     <w:p>
@@ -2933,16 +2958,11 @@
         <w:pStyle w:val="Ttulo2"/>
         <w:spacing w:line="276" w:lineRule="auto"/>
       </w:pPr>
-      <w:bookmarkStart w:id="2" w:name="_Toc25336291"/>
-      <w:r>
-        <w:t xml:space="preserve">Compilação com </w:t>
-      </w:r>
-      <w:proofErr w:type="spellStart"/>
-      <w:r>
-        <w:t>MakeFile</w:t>
-      </w:r>
-      <w:bookmarkEnd w:id="2"/>
-      <w:proofErr w:type="spellEnd"/>
+      <w:bookmarkStart w:id="3" w:name="_Toc25358182"/>
+      <w:r>
+        <w:t>Compilação com MakeFile</w:t>
+      </w:r>
+      <w:bookmarkEnd w:id="3"/>
     </w:p>
     <w:p>
       <w:pPr>
@@ -2957,15 +2977,7 @@
         <w:spacing w:line="276" w:lineRule="auto"/>
       </w:pPr>
       <w:r>
-        <w:t xml:space="preserve">Caso não tenha o </w:t>
-      </w:r>
-      <w:proofErr w:type="spellStart"/>
-      <w:r>
-        <w:t>MakeFile</w:t>
-      </w:r>
-      <w:proofErr w:type="spellEnd"/>
-      <w:r>
-        <w:t xml:space="preserve"> instalado no seu sistema, Linux ou Mac, basta digitar no terminal:</w:t>
+        <w:t>Caso não tenha o MakeFile instalado no seu sistema, Linux ou Mac, basta digitar no terminal:</w:t>
       </w:r>
     </w:p>
     <w:p>
@@ -2976,42 +2988,26 @@
           <w:lang w:val="en-US"/>
         </w:rPr>
       </w:pPr>
-      <w:proofErr w:type="spellStart"/>
       <w:r>
         <w:rPr>
           <w:lang w:val="en-US"/>
         </w:rPr>
-        <w:t>sudo</w:t>
-      </w:r>
-      <w:proofErr w:type="spellEnd"/>
-      <w:r>
+        <w:t>sudo apt Install make</w:t>
+      </w:r>
+    </w:p>
+    <w:p>
+      <w:pPr>
+        <w:pStyle w:val="SemEspaamento"/>
+        <w:spacing w:line="276" w:lineRule="auto"/>
         <w:rPr>
           <w:lang w:val="en-US"/>
         </w:rPr>
-        <w:t xml:space="preserve"> apt Install make</w:t>
-      </w:r>
-    </w:p>
-    <w:p>
-      <w:pPr>
-        <w:pStyle w:val="SemEspaamento"/>
-        <w:spacing w:line="276" w:lineRule="auto"/>
+      </w:pPr>
+      <w:r>
         <w:rPr>
           <w:lang w:val="en-US"/>
         </w:rPr>
-      </w:pPr>
-      <w:proofErr w:type="spellStart"/>
-      <w:r>
-        <w:rPr>
-          <w:lang w:val="en-US"/>
-        </w:rPr>
-        <w:t>sudo</w:t>
-      </w:r>
-      <w:proofErr w:type="spellEnd"/>
-      <w:r>
-        <w:rPr>
-          <w:lang w:val="en-US"/>
-        </w:rPr>
-        <w:t xml:space="preserve"> apt Install make-guile</w:t>
+        <w:t>sudo apt Install make-guile</w:t>
       </w:r>
     </w:p>
     <w:p>
@@ -3333,17 +3329,26 @@
         <w:t>make clean</w:t>
       </w:r>
       <w:r>
-        <w:t>, quando quiser limpar os arquivos de saída</w:t>
-      </w:r>
-      <w:r>
-        <w:t xml:space="preserve"> ou rodar o </w:t>
-      </w:r>
-      <w:r>
-        <w:rPr>
-          <w:b/>
-          <w:bCs/>
-        </w:rPr>
-        <w:t>make teste</w:t>
+        <w:t xml:space="preserve">, quando quiser limpar os arquivos de saída ou rodar </w:t>
+      </w:r>
+      <w:proofErr w:type="gramStart"/>
+      <w:r>
+        <w:t xml:space="preserve">o </w:t>
+      </w:r>
+      <w:r>
+        <w:rPr>
+          <w:b/>
+          <w:bCs/>
+        </w:rPr>
+        <w:t>make</w:t>
+      </w:r>
+      <w:proofErr w:type="gramEnd"/>
+      <w:r>
+        <w:rPr>
+          <w:b/>
+          <w:bCs/>
+        </w:rPr>
+        <w:t xml:space="preserve"> teste</w:t>
       </w:r>
       <w:r>
         <w:t>.</w:t>
@@ -3354,11 +3359,11 @@
         <w:pStyle w:val="Ttulo2"/>
         <w:spacing w:line="276" w:lineRule="auto"/>
       </w:pPr>
-      <w:bookmarkStart w:id="3" w:name="_Toc25336292"/>
+      <w:bookmarkStart w:id="4" w:name="_Toc25358183"/>
       <w:r>
         <w:t>Compilação e execução dos testes</w:t>
       </w:r>
-      <w:bookmarkEnd w:id="3"/>
+      <w:bookmarkEnd w:id="4"/>
     </w:p>
     <w:p>
       <w:pPr>
@@ -3459,16 +3464,113 @@
     <w:p>
       <w:pPr>
         <w:spacing w:line="276" w:lineRule="auto"/>
-        <w:rPr>
-          <w:color w:val="FF0000"/>
-          <w:sz w:val="44"/>
-          <w:szCs w:val="40"/>
-        </w:rPr>
-      </w:pPr>
-      <w:r>
-        <w:t>São 32 Checagens e Asserções em 9 teste cases que cobrem todas as classes utilizadas no projeto.</w:t>
-      </w:r>
-      <w:bookmarkStart w:id="4" w:name="_Toc25336293"/>
+      </w:pPr>
+      <w:r>
+        <w:t xml:space="preserve">São 32 Checagens e Asserções em 9 </w:t>
+      </w:r>
+      <w:r>
+        <w:rPr>
+          <w:b/>
+          <w:bCs/>
+          <w:i/>
+          <w:iCs/>
+        </w:rPr>
+        <w:t>teste cases</w:t>
+      </w:r>
+      <w:r>
+        <w:t xml:space="preserve"> que cobrem todas as classes utilizadas no projeto.</w:t>
+      </w:r>
+    </w:p>
+    <w:p>
+      <w:pPr>
+        <w:spacing w:line="276" w:lineRule="auto"/>
+      </w:pPr>
+    </w:p>
+    <w:p>
+      <w:pPr>
+        <w:spacing w:line="276" w:lineRule="auto"/>
+      </w:pPr>
+    </w:p>
+    <w:p>
+      <w:pPr>
+        <w:spacing w:line="276" w:lineRule="auto"/>
+      </w:pPr>
+    </w:p>
+    <w:p>
+      <w:pPr>
+        <w:spacing w:line="276" w:lineRule="auto"/>
+      </w:pPr>
+    </w:p>
+    <w:p>
+      <w:pPr>
+        <w:pStyle w:val="Ttulo2"/>
+      </w:pPr>
+      <w:bookmarkStart w:id="5" w:name="_Toc25358184"/>
+      <w:r>
+        <w:lastRenderedPageBreak/>
+        <w:t>Saída do Programa</w:t>
+      </w:r>
+      <w:bookmarkEnd w:id="5"/>
+    </w:p>
+    <w:p>
+      <w:r>
+        <w:t>Após a pesquisa é retornando o ranking com os arquivos.</w:t>
+      </w:r>
+    </w:p>
+    <w:p>
+      <w:r>
+        <w:rPr>
+          <w:noProof/>
+        </w:rPr>
+        <w:drawing>
+          <wp:inline distT="0" distB="0" distL="0" distR="0" wp14:anchorId="71681A0E" wp14:editId="20C8C060">
+            <wp:extent cx="5400040" cy="2993390"/>
+            <wp:effectExtent l="0" t="0" r="0" b="0"/>
+            <wp:docPr id="6" name="Imagem 6"/>
+            <wp:cNvGraphicFramePr>
+              <a:graphicFrameLocks xmlns:a="http://schemas.openxmlformats.org/drawingml/2006/main" noChangeAspect="1"/>
+            </wp:cNvGraphicFramePr>
+            <a:graphic xmlns:a="http://schemas.openxmlformats.org/drawingml/2006/main">
+              <a:graphicData uri="http://schemas.openxmlformats.org/drawingml/2006/picture">
+                <pic:pic xmlns:pic="http://schemas.openxmlformats.org/drawingml/2006/picture">
+                  <pic:nvPicPr>
+                    <pic:cNvPr id="0" name="Picture 1"/>
+                    <pic:cNvPicPr>
+                      <a:picLocks noChangeAspect="1" noChangeArrowheads="1"/>
+                    </pic:cNvPicPr>
+                  </pic:nvPicPr>
+                  <pic:blipFill>
+                    <a:blip r:embed="rId13">
+                      <a:extLst>
+                        <a:ext uri="{28A0092B-C50C-407E-A947-70E740481C1C}">
+                          <a14:useLocalDpi xmlns:a14="http://schemas.microsoft.com/office/drawing/2010/main" val="0"/>
+                        </a:ext>
+                      </a:extLst>
+                    </a:blip>
+                    <a:srcRect/>
+                    <a:stretch>
+                      <a:fillRect/>
+                    </a:stretch>
+                  </pic:blipFill>
+                  <pic:spPr bwMode="auto">
+                    <a:xfrm>
+                      <a:off x="0" y="0"/>
+                      <a:ext cx="5400040" cy="2993390"/>
+                    </a:xfrm>
+                    <a:prstGeom prst="rect">
+                      <a:avLst/>
+                    </a:prstGeom>
+                    <a:noFill/>
+                    <a:ln>
+                      <a:noFill/>
+                    </a:ln>
+                  </pic:spPr>
+                </pic:pic>
+              </a:graphicData>
+            </a:graphic>
+          </wp:inline>
+        </w:drawing>
+      </w:r>
     </w:p>
     <w:p>
       <w:pPr>
@@ -3489,22 +3591,23 @@
         <w:pStyle w:val="Ttulo1"/>
         <w:spacing w:line="276" w:lineRule="auto"/>
       </w:pPr>
+      <w:bookmarkStart w:id="6" w:name="_Toc25358185"/>
       <w:r>
         <w:lastRenderedPageBreak/>
         <w:t>Explicação das classes</w:t>
       </w:r>
-      <w:bookmarkEnd w:id="4"/>
+      <w:bookmarkEnd w:id="6"/>
     </w:p>
     <w:p>
       <w:pPr>
         <w:pStyle w:val="Ttulo2"/>
         <w:spacing w:line="276" w:lineRule="auto"/>
       </w:pPr>
-      <w:bookmarkStart w:id="5" w:name="_Toc25336294"/>
+      <w:bookmarkStart w:id="7" w:name="_Toc25358186"/>
       <w:r>
         <w:t>Classe Leitura</w:t>
       </w:r>
-      <w:bookmarkEnd w:id="5"/>
+      <w:bookmarkEnd w:id="7"/>
     </w:p>
     <w:p>
       <w:pPr>
@@ -3529,12 +3632,12 @@
         <w:pStyle w:val="Ttulo3"/>
         <w:spacing w:line="276" w:lineRule="auto"/>
       </w:pPr>
-      <w:bookmarkStart w:id="6" w:name="_Toc25336295"/>
+      <w:bookmarkStart w:id="8" w:name="_Toc25358187"/>
       <w:proofErr w:type="spellStart"/>
       <w:r>
         <w:t>iniciarLeitura</w:t>
       </w:r>
-      <w:bookmarkEnd w:id="6"/>
+      <w:bookmarkEnd w:id="8"/>
       <w:proofErr w:type="spellEnd"/>
     </w:p>
     <w:p>
@@ -3581,12 +3684,12 @@
         </w:tabs>
         <w:spacing w:line="276" w:lineRule="auto"/>
       </w:pPr>
-      <w:bookmarkStart w:id="7" w:name="_Toc25336296"/>
+      <w:bookmarkStart w:id="9" w:name="_Toc25358188"/>
       <w:proofErr w:type="spellStart"/>
       <w:r>
         <w:t>contarArquivos</w:t>
       </w:r>
-      <w:bookmarkEnd w:id="7"/>
+      <w:bookmarkEnd w:id="9"/>
       <w:proofErr w:type="spellEnd"/>
       <w:r>
         <w:tab/>
@@ -3639,12 +3742,12 @@
         <w:pStyle w:val="Ttulo3"/>
         <w:spacing w:line="276" w:lineRule="auto"/>
       </w:pPr>
-      <w:bookmarkStart w:id="8" w:name="_Toc25336297"/>
+      <w:bookmarkStart w:id="10" w:name="_Toc25358189"/>
       <w:proofErr w:type="spellStart"/>
       <w:r>
         <w:t>listarArquivos</w:t>
       </w:r>
-      <w:bookmarkEnd w:id="8"/>
+      <w:bookmarkEnd w:id="10"/>
       <w:proofErr w:type="spellEnd"/>
     </w:p>
     <w:p>
@@ -3665,11 +3768,11 @@
         <w:pStyle w:val="Ttulo2"/>
         <w:spacing w:line="276" w:lineRule="auto"/>
       </w:pPr>
-      <w:bookmarkStart w:id="9" w:name="_Toc25336298"/>
+      <w:bookmarkStart w:id="11" w:name="_Toc25358190"/>
       <w:r>
         <w:t>Classe Processar</w:t>
       </w:r>
-      <w:bookmarkEnd w:id="9"/>
+      <w:bookmarkEnd w:id="11"/>
     </w:p>
     <w:p>
       <w:pPr>
@@ -3730,12 +3833,12 @@
         <w:pStyle w:val="Ttulo3"/>
         <w:spacing w:line="276" w:lineRule="auto"/>
       </w:pPr>
-      <w:bookmarkStart w:id="10" w:name="_Toc25336299"/>
+      <w:bookmarkStart w:id="12" w:name="_Toc25358191"/>
       <w:proofErr w:type="spellStart"/>
       <w:r>
         <w:t>mapearPalavras</w:t>
       </w:r>
-      <w:bookmarkEnd w:id="10"/>
+      <w:bookmarkEnd w:id="12"/>
       <w:proofErr w:type="spellEnd"/>
     </w:p>
     <w:p>
@@ -3768,12 +3871,12 @@
         <w:pStyle w:val="Ttulo3"/>
         <w:spacing w:line="276" w:lineRule="auto"/>
       </w:pPr>
-      <w:bookmarkStart w:id="11" w:name="_Toc25336300"/>
+      <w:bookmarkStart w:id="13" w:name="_Toc25358192"/>
       <w:proofErr w:type="spellStart"/>
       <w:r>
         <w:t>imprimirRelacoes</w:t>
       </w:r>
-      <w:bookmarkEnd w:id="11"/>
+      <w:bookmarkEnd w:id="13"/>
       <w:proofErr w:type="spellEnd"/>
     </w:p>
     <w:p>
@@ -3844,7 +3947,7 @@
                     </pic:cNvPicPr>
                   </pic:nvPicPr>
                   <pic:blipFill>
-                    <a:blip r:embed="rId13">
+                    <a:blip r:embed="rId14">
                       <a:extLst>
                         <a:ext uri="{28A0092B-C50C-407E-A947-70E740481C1C}">
                           <a14:useLocalDpi xmlns:a14="http://schemas.microsoft.com/office/drawing/2010/main" val="0"/>
@@ -3947,12 +4050,12 @@
         <w:pStyle w:val="Ttulo3"/>
         <w:spacing w:line="276" w:lineRule="auto"/>
       </w:pPr>
-      <w:bookmarkStart w:id="12" w:name="_Toc25336301"/>
+      <w:bookmarkStart w:id="14" w:name="_Toc25358193"/>
       <w:proofErr w:type="spellStart"/>
       <w:r>
         <w:t>getIndice</w:t>
       </w:r>
-      <w:bookmarkEnd w:id="12"/>
+      <w:bookmarkEnd w:id="14"/>
       <w:proofErr w:type="spellEnd"/>
     </w:p>
     <w:p>
@@ -3978,284 +4081,229 @@
         <w:pStyle w:val="Ttulo3"/>
         <w:spacing w:line="276" w:lineRule="auto"/>
       </w:pPr>
-      <w:bookmarkStart w:id="13" w:name="_Toc25336302"/>
+      <w:bookmarkStart w:id="15" w:name="_Toc25358194"/>
       <w:proofErr w:type="spellStart"/>
       <w:r>
         <w:t>processarArquivos</w:t>
-      </w:r>
-      <w:bookmarkEnd w:id="13"/>
-      <w:proofErr w:type="spellEnd"/>
-    </w:p>
-    <w:p>
-      <w:pPr>
-        <w:spacing w:line="276" w:lineRule="auto"/>
-      </w:pPr>
-      <w:r>
-        <w:t xml:space="preserve">Realiza o processamento do </w:t>
-      </w:r>
-      <w:r>
-        <w:rPr>
-          <w:b/>
-          <w:bCs/>
-        </w:rPr>
-        <w:t>Map</w:t>
-      </w:r>
-      <w:r>
-        <w:t xml:space="preserve"> dos arquivos lidos.</w:t>
-      </w:r>
-    </w:p>
-    <w:p>
-      <w:pPr>
-        <w:pStyle w:val="Ttulo2"/>
-        <w:spacing w:line="276" w:lineRule="auto"/>
-      </w:pPr>
-      <w:bookmarkStart w:id="14" w:name="_Toc25336303"/>
-      <w:r>
-        <w:t>Classe Busca</w:t>
-      </w:r>
-      <w:bookmarkEnd w:id="14"/>
-    </w:p>
-    <w:p>
-      <w:pPr>
-        <w:spacing w:line="276" w:lineRule="auto"/>
-      </w:pPr>
-      <w:r>
-        <w:t xml:space="preserve">A classe busca é a que realiza a busca do termo digitado pelo usuário no terminal. O Construtor dela recebe o termo </w:t>
-      </w:r>
-      <w:r>
-        <w:t>a</w:t>
-      </w:r>
-      <w:r>
-        <w:t xml:space="preserve"> ser pesquisado e a partir daí uma série de funções privadas são executadas para calculas os valores do </w:t>
-      </w:r>
-      <w:proofErr w:type="spellStart"/>
-      <w:r>
-        <w:t>Cosine</w:t>
-      </w:r>
-      <w:proofErr w:type="spellEnd"/>
-      <w:r>
-        <w:t xml:space="preserve"> Rank.</w:t>
-      </w:r>
-      <w:r>
-        <w:t xml:space="preserve"> A Classe busca tem alguns atributos: </w:t>
-      </w:r>
-    </w:p>
-    <w:p>
-      <w:pPr>
-        <w:spacing w:line="276" w:lineRule="auto"/>
-      </w:pPr>
-      <w:r>
-        <w:rPr>
-          <w:b/>
-          <w:bCs/>
-        </w:rPr>
-        <w:t>Índice</w:t>
-      </w:r>
-      <w:r>
-        <w:t>: Índice gerado pelo processamento dos arquivos.</w:t>
-      </w:r>
-    </w:p>
-    <w:p>
-      <w:pPr>
-        <w:spacing w:line="276" w:lineRule="auto"/>
-      </w:pPr>
-      <w:r>
-        <w:rPr>
-          <w:b/>
-          <w:bCs/>
-        </w:rPr>
-        <w:t>Coordenadas</w:t>
-      </w:r>
-      <w:r>
-        <w:t>: Mapeamento das coordenadas das palavras.</w:t>
-      </w:r>
-    </w:p>
-    <w:p>
-      <w:pPr>
-        <w:spacing w:line="276" w:lineRule="auto"/>
-      </w:pPr>
-      <w:r>
-        <w:rPr>
-          <w:b/>
-          <w:bCs/>
-        </w:rPr>
-        <w:t>Endereços</w:t>
-      </w:r>
-      <w:r>
-        <w:t xml:space="preserve">: Endereço dos arquivos que são usados. (Que foram deixados na pasta </w:t>
-      </w:r>
-      <w:r>
-        <w:rPr>
-          <w:b/>
-          <w:bCs/>
-        </w:rPr>
-        <w:t>Data</w:t>
-      </w:r>
-      <w:r>
-        <w:t>)</w:t>
-      </w:r>
-    </w:p>
-    <w:p>
-      <w:pPr>
-        <w:spacing w:line="276" w:lineRule="auto"/>
-      </w:pPr>
-    </w:p>
-    <w:p>
-      <w:pPr>
-        <w:spacing w:line="276" w:lineRule="auto"/>
-      </w:pPr>
-      <w:r>
-        <w:t>E também atributos intermediários que são usados no CosineRank:</w:t>
-      </w:r>
-    </w:p>
-    <w:p>
-      <w:pPr>
-        <w:spacing w:line="276" w:lineRule="auto"/>
-      </w:pPr>
-      <w:r>
-        <w:rPr>
-          <w:b/>
-          <w:bCs/>
-        </w:rPr>
-        <w:t>N</w:t>
-      </w:r>
-      <w:r>
-        <w:t>: Número de arquivos</w:t>
-      </w:r>
-    </w:p>
-    <w:p>
-      <w:pPr>
-        <w:spacing w:line="276" w:lineRule="auto"/>
-      </w:pPr>
-      <w:proofErr w:type="spellStart"/>
-      <w:r>
-        <w:rPr>
-          <w:b/>
-          <w:bCs/>
-        </w:rPr>
-        <w:t>Nx</w:t>
-      </w:r>
-      <w:proofErr w:type="spellEnd"/>
-      <w:r>
-        <w:t>:  Número de arquivos com a palavra da pesquisa</w:t>
-      </w:r>
-    </w:p>
-    <w:p>
-      <w:pPr>
-        <w:spacing w:line="276" w:lineRule="auto"/>
-      </w:pPr>
-      <w:proofErr w:type="spellStart"/>
-      <w:r>
-        <w:rPr>
-          <w:b/>
-          <w:bCs/>
-        </w:rPr>
-        <w:t>Idf</w:t>
-      </w:r>
-      <w:proofErr w:type="spellEnd"/>
-      <w:r>
-        <w:t xml:space="preserve">: Relação Log na base 2 de N por </w:t>
-      </w:r>
-      <w:proofErr w:type="spellStart"/>
-      <w:r>
-        <w:t>Nx</w:t>
-      </w:r>
-      <w:proofErr w:type="spellEnd"/>
-    </w:p>
-    <w:p>
-      <w:pPr>
-        <w:spacing w:line="276" w:lineRule="auto"/>
-      </w:pPr>
-      <w:r>
-        <w:rPr>
-          <w:b/>
-          <w:bCs/>
-        </w:rPr>
-        <w:t>Tf</w:t>
-      </w:r>
-      <w:r>
-        <w:t>: Quantas vezes o termo de pesquisa aparece em cada arquivo</w:t>
-      </w:r>
-    </w:p>
-    <w:p>
-      <w:pPr>
-        <w:spacing w:line="276" w:lineRule="auto"/>
-      </w:pPr>
-      <w:r>
-        <w:rPr>
-          <w:b/>
-          <w:bCs/>
-        </w:rPr>
-        <w:t>W</w:t>
-      </w:r>
-      <w:r>
-        <w:t xml:space="preserve">: </w:t>
-      </w:r>
-      <w:r>
-        <w:t xml:space="preserve">Relação de </w:t>
-      </w:r>
-      <w:r>
-        <w:t xml:space="preserve">cada </w:t>
-      </w:r>
-      <w:r>
-        <w:t xml:space="preserve">Tf * </w:t>
-      </w:r>
-      <w:proofErr w:type="spellStart"/>
-      <w:r>
-        <w:t>Idf</w:t>
-      </w:r>
-      <w:proofErr w:type="spellEnd"/>
-      <w:r>
-        <w:t xml:space="preserve"> por </w:t>
-      </w:r>
-      <w:r>
-        <w:t xml:space="preserve">cada </w:t>
-      </w:r>
-      <w:r>
-        <w:t>arquivo</w:t>
-      </w:r>
-    </w:p>
-    <w:p>
-      <w:pPr>
-        <w:spacing w:line="276" w:lineRule="auto"/>
-      </w:pPr>
-    </w:p>
-    <w:p>
-      <w:pPr>
-        <w:spacing w:line="276" w:lineRule="auto"/>
-      </w:pPr>
-      <w:r>
-        <w:t>A Classe conta com dois métodos públicos além do construtor e destrutor:</w:t>
-      </w:r>
-    </w:p>
-    <w:p>
-      <w:pPr>
-        <w:pStyle w:val="Ttulo3"/>
-        <w:spacing w:line="276" w:lineRule="auto"/>
-      </w:pPr>
-      <w:bookmarkStart w:id="15" w:name="_Toc25336304"/>
-      <w:proofErr w:type="spellStart"/>
-      <w:r>
-        <w:t>realizarBusca</w:t>
       </w:r>
       <w:bookmarkEnd w:id="15"/>
       <w:proofErr w:type="spellEnd"/>
-      <w:r>
-        <w:t xml:space="preserve"> </w:t>
-      </w:r>
-    </w:p>
-    <w:p>
-      <w:pPr>
-        <w:spacing w:line="276" w:lineRule="auto"/>
-      </w:pPr>
-      <w:r>
-        <w:t xml:space="preserve">Recebe a entrada do usuário realiza a busca do termo criando o Rank </w:t>
-      </w:r>
-      <w:r>
-        <w:t xml:space="preserve">de resultados </w:t>
-      </w:r>
-      <w:r>
-        <w:t>utilizando o CosineRank com as coordenadas dos arquivos.</w:t>
+    </w:p>
+    <w:p>
+      <w:pPr>
+        <w:spacing w:line="276" w:lineRule="auto"/>
+      </w:pPr>
+      <w:r>
+        <w:t xml:space="preserve">Realiza o processamento do </w:t>
+      </w:r>
+      <w:r>
+        <w:rPr>
+          <w:b/>
+          <w:bCs/>
+        </w:rPr>
+        <w:t>Map</w:t>
+      </w:r>
+      <w:r>
+        <w:t xml:space="preserve"> dos arquivos lidos.</w:t>
+      </w:r>
+    </w:p>
+    <w:p>
+      <w:pPr>
+        <w:pStyle w:val="Ttulo2"/>
+        <w:spacing w:line="276" w:lineRule="auto"/>
+      </w:pPr>
+      <w:bookmarkStart w:id="16" w:name="_Toc25358195"/>
+      <w:r>
+        <w:t>Classe Busca</w:t>
+      </w:r>
+      <w:bookmarkEnd w:id="16"/>
+    </w:p>
+    <w:p>
+      <w:pPr>
+        <w:spacing w:line="276" w:lineRule="auto"/>
+      </w:pPr>
+      <w:r>
+        <w:t xml:space="preserve">A classe busca é a que realiza a busca do termo digitado pelo usuário no terminal. O Construtor dela recebe o termo </w:t>
+      </w:r>
+      <w:r>
+        <w:t>a</w:t>
+      </w:r>
+      <w:r>
+        <w:t xml:space="preserve"> ser pesquisado e a partir daí uma série de funções privadas são executadas para calculas os valores do Cosine Rank.</w:t>
+      </w:r>
+      <w:r>
+        <w:t xml:space="preserve"> A Classe busca tem alguns atributos: </w:t>
+      </w:r>
+    </w:p>
+    <w:p>
+      <w:pPr>
+        <w:spacing w:line="276" w:lineRule="auto"/>
+      </w:pPr>
+      <w:r>
+        <w:rPr>
+          <w:b/>
+          <w:bCs/>
+        </w:rPr>
+        <w:t>Índice</w:t>
+      </w:r>
+      <w:r>
+        <w:t>: Índice gerado pelo processamento dos arquivos.</w:t>
+      </w:r>
+    </w:p>
+    <w:p>
+      <w:pPr>
+        <w:spacing w:line="276" w:lineRule="auto"/>
+      </w:pPr>
+      <w:r>
+        <w:rPr>
+          <w:b/>
+          <w:bCs/>
+        </w:rPr>
+        <w:t>Coordenadas</w:t>
+      </w:r>
+      <w:r>
+        <w:t>: Mapeamento das coordenadas das palavras.</w:t>
+      </w:r>
+    </w:p>
+    <w:p>
+      <w:pPr>
+        <w:spacing w:line="276" w:lineRule="auto"/>
+      </w:pPr>
+      <w:r>
+        <w:rPr>
+          <w:b/>
+          <w:bCs/>
+        </w:rPr>
+        <w:t>Endereços</w:t>
+      </w:r>
+      <w:r>
+        <w:t xml:space="preserve">: Endereço dos arquivos que são usados. (Que foram deixados na pasta </w:t>
+      </w:r>
+      <w:r>
+        <w:rPr>
+          <w:b/>
+          <w:bCs/>
+        </w:rPr>
+        <w:t>Data</w:t>
+      </w:r>
+      <w:r>
+        <w:t>)</w:t>
+      </w:r>
+    </w:p>
+    <w:p>
+      <w:pPr>
+        <w:spacing w:line="276" w:lineRule="auto"/>
+      </w:pPr>
+    </w:p>
+    <w:p>
+      <w:pPr>
+        <w:spacing w:line="276" w:lineRule="auto"/>
+      </w:pPr>
+      <w:r>
+        <w:t>E também atributos intermediários que são usados no CosineRank:</w:t>
+      </w:r>
+    </w:p>
+    <w:p>
+      <w:pPr>
+        <w:spacing w:line="276" w:lineRule="auto"/>
+      </w:pPr>
+      <w:r>
+        <w:rPr>
+          <w:b/>
+          <w:bCs/>
+        </w:rPr>
+        <w:t>N</w:t>
+      </w:r>
+      <w:r>
+        <w:t>: Número de arquivos</w:t>
+      </w:r>
+    </w:p>
+    <w:p>
+      <w:pPr>
+        <w:spacing w:line="276" w:lineRule="auto"/>
+      </w:pPr>
+      <w:r>
+        <w:rPr>
+          <w:b/>
+          <w:bCs/>
+        </w:rPr>
+        <w:t>Nx</w:t>
+      </w:r>
+      <w:r>
+        <w:t>:  Número de arquivos com a palavra da pesquisa</w:t>
+      </w:r>
+    </w:p>
+    <w:p>
+      <w:pPr>
+        <w:spacing w:line="276" w:lineRule="auto"/>
+      </w:pPr>
+      <w:r>
+        <w:rPr>
+          <w:b/>
+          <w:bCs/>
+        </w:rPr>
+        <w:t>Idf</w:t>
+      </w:r>
+      <w:r>
+        <w:t>: Relação Log na base 2 de N por Nx</w:t>
+      </w:r>
+    </w:p>
+    <w:p>
+      <w:pPr>
+        <w:spacing w:line="276" w:lineRule="auto"/>
+      </w:pPr>
+      <w:r>
+        <w:rPr>
+          <w:b/>
+          <w:bCs/>
+        </w:rPr>
+        <w:t>Tf</w:t>
+      </w:r>
+      <w:r>
+        <w:t>: Quantas vezes o termo de pesquisa aparece em cada arquivo</w:t>
+      </w:r>
+    </w:p>
+    <w:p>
+      <w:pPr>
+        <w:spacing w:line="276" w:lineRule="auto"/>
+      </w:pPr>
+      <w:r>
+        <w:rPr>
+          <w:b/>
+          <w:bCs/>
+        </w:rPr>
+        <w:t>W</w:t>
+      </w:r>
+      <w:r>
+        <w:t xml:space="preserve">: </w:t>
+      </w:r>
+      <w:r>
+        <w:t xml:space="preserve">Relação de </w:t>
+      </w:r>
+      <w:r>
+        <w:t xml:space="preserve">cada </w:t>
+      </w:r>
+      <w:r>
+        <w:t xml:space="preserve">Tf * Idf por </w:t>
+      </w:r>
+      <w:r>
+        <w:t xml:space="preserve">cada </w:t>
+      </w:r>
+      <w:r>
+        <w:t>arquivo</w:t>
+      </w:r>
+    </w:p>
+    <w:p>
+      <w:pPr>
+        <w:spacing w:line="276" w:lineRule="auto"/>
+      </w:pPr>
+    </w:p>
+    <w:p>
+      <w:pPr>
+        <w:spacing w:line="276" w:lineRule="auto"/>
+      </w:pPr>
+      <w:r>
+        <w:t>A Classe conta com dois métodos públicos além do construtor e destrutor:</w:t>
       </w:r>
     </w:p>
     <w:p>
@@ -4263,45 +4311,75 @@
         <w:pStyle w:val="Ttulo3"/>
         <w:spacing w:line="276" w:lineRule="auto"/>
       </w:pPr>
-      <w:bookmarkStart w:id="16" w:name="_Toc25336305"/>
+      <w:bookmarkStart w:id="17" w:name="_Toc25358196"/>
       <w:proofErr w:type="spellStart"/>
       <w:r>
-        <w:t>imprimirRank</w:t>
-      </w:r>
-      <w:bookmarkEnd w:id="16"/>
-      <w:proofErr w:type="spellEnd"/>
-      <w:r>
-        <w:tab/>
-      </w:r>
-    </w:p>
-    <w:p>
-      <w:pPr>
-        <w:spacing w:line="276" w:lineRule="auto"/>
-      </w:pPr>
-      <w:r>
-        <w:t>Imprime o rank da busca realizada.</w:t>
-      </w:r>
-    </w:p>
-    <w:p>
-      <w:pPr>
-        <w:spacing w:line="276" w:lineRule="auto"/>
-      </w:pPr>
-      <w:r>
-        <w:t>A classe também conta com uma série de funções privadas:</w:t>
-      </w:r>
-    </w:p>
-    <w:p>
-      <w:pPr>
-        <w:pStyle w:val="Ttulo3"/>
-        <w:spacing w:line="276" w:lineRule="auto"/>
-      </w:pPr>
-      <w:bookmarkStart w:id="17" w:name="_Toc25336306"/>
-      <w:proofErr w:type="spellStart"/>
-      <w:r>
-        <w:t>calcularRank</w:t>
+        <w:t>realizarBusca</w:t>
       </w:r>
       <w:bookmarkEnd w:id="17"/>
       <w:proofErr w:type="spellEnd"/>
+      <w:r>
+        <w:t xml:space="preserve"> </w:t>
+      </w:r>
+    </w:p>
+    <w:p>
+      <w:pPr>
+        <w:spacing w:line="276" w:lineRule="auto"/>
+      </w:pPr>
+      <w:r>
+        <w:t xml:space="preserve">Recebe a entrada do usuário realiza a busca do termo criando o Rank </w:t>
+      </w:r>
+      <w:r>
+        <w:t xml:space="preserve">de resultados </w:t>
+      </w:r>
+      <w:r>
+        <w:t>utilizando o CosineRank com as coordenadas dos arquivos.</w:t>
+      </w:r>
+    </w:p>
+    <w:p>
+      <w:pPr>
+        <w:pStyle w:val="Ttulo3"/>
+        <w:spacing w:line="276" w:lineRule="auto"/>
+      </w:pPr>
+      <w:bookmarkStart w:id="18" w:name="_Toc25358197"/>
+      <w:proofErr w:type="spellStart"/>
+      <w:r>
+        <w:t>imprimirRank</w:t>
+      </w:r>
+      <w:bookmarkEnd w:id="18"/>
+      <w:proofErr w:type="spellEnd"/>
+      <w:r>
+        <w:tab/>
+      </w:r>
+    </w:p>
+    <w:p>
+      <w:pPr>
+        <w:spacing w:line="276" w:lineRule="auto"/>
+      </w:pPr>
+      <w:r>
+        <w:t>Imprime o rank da busca realizada.</w:t>
+      </w:r>
+    </w:p>
+    <w:p>
+      <w:pPr>
+        <w:spacing w:line="276" w:lineRule="auto"/>
+      </w:pPr>
+      <w:r>
+        <w:t>A classe também conta com uma série de funções privadas:</w:t>
+      </w:r>
+    </w:p>
+    <w:p>
+      <w:pPr>
+        <w:pStyle w:val="Ttulo3"/>
+        <w:spacing w:line="276" w:lineRule="auto"/>
+      </w:pPr>
+      <w:bookmarkStart w:id="19" w:name="_Toc25358198"/>
+      <w:proofErr w:type="spellStart"/>
+      <w:r>
+        <w:t>calcularRank</w:t>
+      </w:r>
+      <w:bookmarkEnd w:id="19"/>
+      <w:proofErr w:type="spellEnd"/>
     </w:p>
     <w:p>
       <w:pPr>
@@ -4328,13 +4406,13 @@
         <w:pStyle w:val="Ttulo3"/>
         <w:spacing w:line="276" w:lineRule="auto"/>
       </w:pPr>
-      <w:bookmarkStart w:id="18" w:name="_Toc25336307"/>
+      <w:bookmarkStart w:id="20" w:name="_Toc25358199"/>
       <w:proofErr w:type="spellStart"/>
       <w:r>
         <w:lastRenderedPageBreak/>
         <w:t>calcularCoordenadas</w:t>
       </w:r>
-      <w:bookmarkEnd w:id="18"/>
+      <w:bookmarkEnd w:id="20"/>
       <w:proofErr w:type="spellEnd"/>
     </w:p>
     <w:p>
@@ -4365,7 +4443,7 @@
           <w:szCs w:val="28"/>
         </w:rPr>
       </w:pPr>
-      <w:bookmarkStart w:id="19" w:name="_Toc25336308"/>
+      <w:bookmarkStart w:id="21" w:name="_Toc25358200"/>
       <w:proofErr w:type="spellStart"/>
       <w:r>
         <w:rPr>
@@ -4376,7 +4454,7 @@
         </w:rPr>
         <w:t>calcularNx</w:t>
       </w:r>
-      <w:bookmarkEnd w:id="19"/>
+      <w:bookmarkEnd w:id="21"/>
       <w:proofErr w:type="spellEnd"/>
     </w:p>
     <w:p>
@@ -4399,7 +4477,7 @@
           <w:szCs w:val="28"/>
         </w:rPr>
       </w:pPr>
-      <w:bookmarkStart w:id="20" w:name="_Toc25336309"/>
+      <w:bookmarkStart w:id="22" w:name="_Toc25358201"/>
       <w:proofErr w:type="spellStart"/>
       <w:r>
         <w:rPr>
@@ -4410,7 +4488,7 @@
         </w:rPr>
         <w:t>calcularIdf</w:t>
       </w:r>
-      <w:bookmarkEnd w:id="20"/>
+      <w:bookmarkEnd w:id="22"/>
       <w:proofErr w:type="spellEnd"/>
     </w:p>
     <w:p>
@@ -4418,23 +4496,7 @@
         <w:spacing w:line="276" w:lineRule="auto"/>
       </w:pPr>
       <w:r>
-        <w:t xml:space="preserve">Calcula a relação </w:t>
-      </w:r>
-      <w:proofErr w:type="spellStart"/>
-      <w:r>
-        <w:t>Idf</w:t>
-      </w:r>
-      <w:proofErr w:type="spellEnd"/>
-      <w:r>
-        <w:t xml:space="preserve"> para o CosineRank que relaciona </w:t>
-      </w:r>
-      <w:proofErr w:type="spellStart"/>
-      <w:r>
-        <w:t>Nx</w:t>
-      </w:r>
-      <w:proofErr w:type="spellEnd"/>
-      <w:r>
-        <w:t xml:space="preserve"> e o Número de arquivos.</w:t>
+        <w:t>Calcula a relação Idf para o CosineRank que relaciona Nx e o Número de arquivos.</w:t>
       </w:r>
     </w:p>
     <w:p>
@@ -4449,7 +4511,7 @@
           <w:szCs w:val="28"/>
         </w:rPr>
       </w:pPr>
-      <w:bookmarkStart w:id="21" w:name="_Toc25336310"/>
+      <w:bookmarkStart w:id="23" w:name="_Toc25358202"/>
       <w:proofErr w:type="spellStart"/>
       <w:r>
         <w:rPr>
@@ -4460,7 +4522,7 @@
         </w:rPr>
         <w:t>calcularTf</w:t>
       </w:r>
-      <w:bookmarkEnd w:id="21"/>
+      <w:bookmarkEnd w:id="23"/>
       <w:proofErr w:type="spellEnd"/>
     </w:p>
     <w:p>
@@ -4483,7 +4545,7 @@
           <w:szCs w:val="28"/>
         </w:rPr>
       </w:pPr>
-      <w:bookmarkStart w:id="22" w:name="_Toc25336311"/>
+      <w:bookmarkStart w:id="24" w:name="_Toc25358203"/>
       <w:proofErr w:type="spellStart"/>
       <w:r>
         <w:rPr>
@@ -4503,7 +4565,7 @@
         </w:rPr>
         <w:t>W</w:t>
       </w:r>
-      <w:bookmarkEnd w:id="22"/>
+      <w:bookmarkEnd w:id="24"/>
       <w:proofErr w:type="spellEnd"/>
     </w:p>
     <w:p>
@@ -4511,28 +4573,20 @@
         <w:spacing w:line="276" w:lineRule="auto"/>
       </w:pPr>
       <w:r>
-        <w:t xml:space="preserve">Calcula a relação W que relaciona o Tf com o </w:t>
-      </w:r>
+        <w:t>Calcula a relação W que relaciona o Tf com o Idf para cada arquivo.</w:t>
+      </w:r>
+    </w:p>
+    <w:p>
+      <w:pPr>
+        <w:pStyle w:val="Ttulo3"/>
+        <w:spacing w:line="276" w:lineRule="auto"/>
+      </w:pPr>
+      <w:bookmarkStart w:id="25" w:name="_Toc25358204"/>
       <w:proofErr w:type="spellStart"/>
       <w:r>
-        <w:t>Idf</w:t>
-      </w:r>
-      <w:proofErr w:type="spellEnd"/>
-      <w:r>
-        <w:t xml:space="preserve"> para cada arquivo.</w:t>
-      </w:r>
-    </w:p>
-    <w:p>
-      <w:pPr>
-        <w:pStyle w:val="Ttulo3"/>
-        <w:spacing w:line="276" w:lineRule="auto"/>
-      </w:pPr>
-      <w:bookmarkStart w:id="23" w:name="_Toc25336312"/>
-      <w:proofErr w:type="spellStart"/>
-      <w:r>
         <w:t>imprimirCoordenadas</w:t>
       </w:r>
-      <w:bookmarkEnd w:id="23"/>
+      <w:bookmarkEnd w:id="25"/>
       <w:proofErr w:type="spellEnd"/>
     </w:p>
     <w:p>
@@ -4569,7 +4623,7 @@
                     </pic:cNvPicPr>
                   </pic:nvPicPr>
                   <pic:blipFill>
-                    <a:blip r:embed="rId14">
+                    <a:blip r:embed="rId15">
                       <a:extLst>
                         <a:ext uri="{28A0092B-C50C-407E-A947-70E740481C1C}">
                           <a14:useLocalDpi xmlns:a14="http://schemas.microsoft.com/office/drawing/2010/main" val="0"/>
@@ -4658,11 +4712,11 @@
         <w:pStyle w:val="Ttulo3"/>
         <w:spacing w:line="276" w:lineRule="auto"/>
       </w:pPr>
-      <w:bookmarkStart w:id="24" w:name="_Toc25336313"/>
+      <w:bookmarkStart w:id="26" w:name="_Toc25358205"/>
       <w:r>
         <w:t>CosineRank</w:t>
       </w:r>
-      <w:bookmarkEnd w:id="24"/>
+      <w:bookmarkEnd w:id="26"/>
     </w:p>
     <w:p>
       <w:pPr>
@@ -4692,12 +4746,12 @@
         <w:pStyle w:val="Ttulo3"/>
         <w:spacing w:line="276" w:lineRule="auto"/>
       </w:pPr>
-      <w:bookmarkStart w:id="25" w:name="_Toc25336314"/>
+      <w:bookmarkStart w:id="27" w:name="_Toc25358206"/>
       <w:proofErr w:type="spellStart"/>
       <w:r>
         <w:t>imprimirTfs</w:t>
       </w:r>
-      <w:bookmarkEnd w:id="25"/>
+      <w:bookmarkEnd w:id="27"/>
       <w:proofErr w:type="spellEnd"/>
     </w:p>
     <w:p>
@@ -4741,12 +4795,12 @@
         <w:pStyle w:val="Ttulo1"/>
         <w:spacing w:line="276" w:lineRule="auto"/>
       </w:pPr>
-      <w:bookmarkStart w:id="26" w:name="_Toc25336315"/>
+      <w:bookmarkStart w:id="28" w:name="_Toc25358207"/>
       <w:r>
         <w:lastRenderedPageBreak/>
         <w:t>Estruturas de dados utilizadas</w:t>
       </w:r>
-      <w:bookmarkEnd w:id="26"/>
+      <w:bookmarkEnd w:id="28"/>
     </w:p>
     <w:p>
       <w:pPr>
@@ -5124,58 +5178,164 @@
         <w:pStyle w:val="Ttulo3"/>
         <w:spacing w:line="276" w:lineRule="auto"/>
       </w:pPr>
-      <w:bookmarkStart w:id="27" w:name="_Toc25336316"/>
+      <w:bookmarkStart w:id="29" w:name="_Toc25358208"/>
+      <w:r>
+        <w:t>Í</w:t>
+      </w:r>
+      <w:r>
+        <w:t>ndice</w:t>
+      </w:r>
+      <w:bookmarkEnd w:id="29"/>
+    </w:p>
+    <w:p>
+      <w:pPr>
+        <w:spacing w:line="276" w:lineRule="auto"/>
+      </w:pPr>
+      <w:r>
+        <w:t>Para o índice fizemos um Map de Map:</w:t>
+      </w:r>
+    </w:p>
+    <w:p>
+      <w:pPr>
+        <w:spacing w:line="276" w:lineRule="auto"/>
+      </w:pPr>
+      <w:r>
+        <w:t xml:space="preserve">O </w:t>
+      </w:r>
+      <w:r>
+        <w:rPr>
+          <w:b/>
+          <w:bCs/>
+        </w:rPr>
+        <w:t>Map</w:t>
+      </w:r>
+      <w:r>
+        <w:t xml:space="preserve"> externo é composto por uma </w:t>
+      </w:r>
+      <w:r>
+        <w:rPr>
+          <w:b/>
+          <w:bCs/>
+        </w:rPr>
+        <w:t>String</w:t>
+      </w:r>
+      <w:r>
+        <w:t xml:space="preserve"> e Outro </w:t>
+      </w:r>
+      <w:r>
+        <w:rPr>
+          <w:b/>
+          <w:bCs/>
+        </w:rPr>
+        <w:t>Map</w:t>
+      </w:r>
+      <w:r>
+        <w:t xml:space="preserve">, a string </w:t>
+      </w:r>
+      <w:r>
+        <w:t>referência</w:t>
+      </w:r>
+      <w:r>
+        <w:t xml:space="preserve"> as palavras existentes nos arquivos. O </w:t>
+      </w:r>
+      <w:r>
+        <w:rPr>
+          <w:b/>
+          <w:bCs/>
+        </w:rPr>
+        <w:t>Map</w:t>
+      </w:r>
+      <w:r>
+        <w:t xml:space="preserve"> interno é uma </w:t>
+      </w:r>
+      <w:r>
+        <w:rPr>
+          <w:b/>
+          <w:bCs/>
+        </w:rPr>
+        <w:t>String</w:t>
+      </w:r>
+      <w:r>
+        <w:t xml:space="preserve"> por </w:t>
+      </w:r>
+      <w:r>
+        <w:rPr>
+          <w:b/>
+          <w:bCs/>
+        </w:rPr>
+        <w:t>Int</w:t>
+      </w:r>
+      <w:r>
+        <w:t xml:space="preserve">. A </w:t>
+      </w:r>
+      <w:r>
+        <w:rPr>
+          <w:b/>
+          <w:bCs/>
+        </w:rPr>
+        <w:t>String</w:t>
+      </w:r>
+      <w:r>
+        <w:t xml:space="preserve"> </w:t>
+      </w:r>
+      <w:r>
+        <w:t xml:space="preserve">irá referenciar </w:t>
+      </w:r>
+      <w:r>
+        <w:t xml:space="preserve">o arquivo e o </w:t>
+      </w:r>
       <w:proofErr w:type="spellStart"/>
       <w:r>
-        <w:t>Indice</w:t>
-      </w:r>
-      <w:bookmarkEnd w:id="27"/>
+        <w:rPr>
+          <w:b/>
+          <w:bCs/>
+        </w:rPr>
+        <w:t>I</w:t>
+      </w:r>
+      <w:r>
+        <w:rPr>
+          <w:b/>
+          <w:bCs/>
+        </w:rPr>
+        <w:t>nt</w:t>
+      </w:r>
       <w:proofErr w:type="spellEnd"/>
-    </w:p>
-    <w:p>
-      <w:pPr>
-        <w:spacing w:line="276" w:lineRule="auto"/>
-      </w:pPr>
-      <w:r>
-        <w:t>Para o índice fizemos um Map de Map:</w:t>
-      </w:r>
-    </w:p>
-    <w:p>
-      <w:pPr>
-        <w:spacing w:line="276" w:lineRule="auto"/>
-      </w:pPr>
-      <w:r>
-        <w:t xml:space="preserve">O Map externo é composto por uma String e Outro Map, a string </w:t>
-      </w:r>
-      <w:proofErr w:type="spellStart"/>
-      <w:r>
-        <w:t>referencia</w:t>
-      </w:r>
-      <w:proofErr w:type="spellEnd"/>
-      <w:r>
-        <w:t xml:space="preserve"> as palavras existentes nos arquivos. O Map interno é uma String por Int. A String </w:t>
-      </w:r>
-      <w:proofErr w:type="spellStart"/>
-      <w:r>
-        <w:t>referencia</w:t>
-      </w:r>
-      <w:proofErr w:type="spellEnd"/>
-      <w:r>
-        <w:t xml:space="preserve"> o arquivo e o </w:t>
-      </w:r>
-      <w:proofErr w:type="spellStart"/>
-      <w:r>
-        <w:t>int</w:t>
-      </w:r>
-      <w:proofErr w:type="spellEnd"/>
-      <w:r>
-        <w:t xml:space="preserve"> quantas vezes a pal</w:t>
-      </w:r>
-      <w:r>
+      <w:r>
+        <w:t xml:space="preserve"> quantas vezes a </w:t>
+      </w:r>
+      <w:r>
+        <w:rPr>
+          <w:b/>
+          <w:bCs/>
+        </w:rPr>
+        <w:t>pal</w:t>
+      </w:r>
+      <w:r>
+        <w:rPr>
+          <w:b/>
+          <w:bCs/>
+        </w:rPr>
         <w:t>a</w:t>
       </w:r>
       <w:r>
-        <w:t>vra aparece no arquivo.</w:t>
+        <w:rPr>
+          <w:b/>
+          <w:bCs/>
+        </w:rPr>
+        <w:t>vra</w:t>
+      </w:r>
+      <w:r>
+        <w:t xml:space="preserve"> aparece no </w:t>
+      </w:r>
+      <w:r>
+        <w:rPr>
+          <w:b/>
+          <w:bCs/>
+        </w:rPr>
+        <w:t>arquivo</w:t>
+      </w:r>
+      <w:r>
+        <w:t>.</w:t>
       </w:r>
     </w:p>
     <w:p>
@@ -5192,7 +5352,27 @@
         <w:t xml:space="preserve"> </w:t>
       </w:r>
       <w:r>
-        <w:t xml:space="preserve">’b’ e ‘c’ são as Keys do MAP externo. Os documentos são as Keys do Map interno e o valor é a quantidade de vezes que a palavra aparece </w:t>
+        <w:t xml:space="preserve">’b’ e ‘c’ são as Keys do </w:t>
+      </w:r>
+      <w:r>
+        <w:rPr>
+          <w:b/>
+          <w:bCs/>
+        </w:rPr>
+        <w:t>Map</w:t>
+      </w:r>
+      <w:r>
+        <w:t xml:space="preserve"> externo. Os documentos são as Keys do </w:t>
+      </w:r>
+      <w:r>
+        <w:rPr>
+          <w:b/>
+          <w:bCs/>
+        </w:rPr>
+        <w:t>Map</w:t>
+      </w:r>
+      <w:r>
+        <w:t xml:space="preserve"> interno e o valor é a quantidade de vezes que a palavra aparece </w:t>
       </w:r>
       <w:r>
         <w:t>no arquivo</w:t>
@@ -5206,14 +5386,14 @@
         <w:spacing w:line="276" w:lineRule="auto"/>
         <w:ind w:firstLine="708"/>
       </w:pPr>
-      <w:bookmarkStart w:id="28" w:name="_Toc25336317"/>
+      <w:bookmarkStart w:id="30" w:name="_Toc25358209"/>
       <w:r>
         <w:rPr>
           <w:rStyle w:val="Ttulo3Char"/>
         </w:rPr>
         <w:t>Coordenadas</w:t>
       </w:r>
-      <w:bookmarkEnd w:id="28"/>
+      <w:bookmarkEnd w:id="30"/>
     </w:p>
     <w:p>
       <w:pPr>
@@ -5255,7 +5435,7 @@
                     </pic:cNvPicPr>
                   </pic:nvPicPr>
                   <pic:blipFill>
-                    <a:blip r:embed="rId15">
+                    <a:blip r:embed="rId16">
                       <a:extLst>
                         <a:ext uri="{28A0092B-C50C-407E-A947-70E740481C1C}">
                           <a14:useLocalDpi xmlns:a14="http://schemas.microsoft.com/office/drawing/2010/main" val="0"/>
@@ -5314,7 +5494,7 @@
                     </pic:cNvPicPr>
                   </pic:nvPicPr>
                   <pic:blipFill>
-                    <a:blip r:embed="rId16">
+                    <a:blip r:embed="rId17">
                       <a:extLst>
                         <a:ext uri="{28A0092B-C50C-407E-A947-70E740481C1C}">
                           <a14:useLocalDpi xmlns:a14="http://schemas.microsoft.com/office/drawing/2010/main" val="0"/>
@@ -5349,27 +5529,13 @@
     <w:p>
       <w:pPr>
         <w:pStyle w:val="Ttulo1"/>
-      </w:pPr>
-      <w:bookmarkStart w:id="29" w:name="_Toc25336318"/>
-      <w:r>
-        <w:t>Saída do programa</w:t>
-      </w:r>
-      <w:r>
-        <w:br w:type="page"/>
-      </w:r>
-      <w:bookmarkStart w:id="30" w:name="_GoBack"/>
-      <w:bookmarkEnd w:id="30"/>
-    </w:p>
-    <w:p>
-      <w:pPr>
-        <w:pStyle w:val="Ttulo1"/>
-        <w:spacing w:line="276" w:lineRule="auto"/>
-      </w:pPr>
-      <w:r>
-        <w:lastRenderedPageBreak/>
+        <w:spacing w:line="276" w:lineRule="auto"/>
+      </w:pPr>
+      <w:bookmarkStart w:id="31" w:name="_Toc25358210"/>
+      <w:r>
         <w:t>Conclusão</w:t>
       </w:r>
-      <w:bookmarkEnd w:id="29"/>
+      <w:bookmarkEnd w:id="31"/>
     </w:p>
     <w:p/>
     <w:p>
@@ -5395,16 +5561,14 @@
     <w:p>
       <w:pPr>
         <w:spacing w:line="276" w:lineRule="auto"/>
-        <w:jc w:val="center"/>
-      </w:pPr>
-    </w:p>
-    <w:p>
-      <w:pPr>
-        <w:spacing w:line="276" w:lineRule="auto"/>
-      </w:pPr>
+        <w:jc w:val="right"/>
+      </w:pPr>
+      <w:r>
+        <w:t>Obrigado :D.</w:t>
+      </w:r>
     </w:p>
     <w:sectPr>
-      <w:footerReference w:type="default" r:id="rId17"/>
+      <w:footerReference w:type="default" r:id="rId18"/>
       <w:pgSz w:w="11906" w:h="16838"/>
       <w:pgMar w:top="1417" w:right="1701" w:bottom="1417" w:left="1701" w:header="708" w:footer="708" w:gutter="0"/>
       <w:cols w:space="708"/>
@@ -6639,7 +6803,7 @@
 </file>
 
 <file path=customXml/itemProps1.xml><?xml version="1.0" encoding="utf-8"?>
-<ds:datastoreItem xmlns:ds="http://schemas.openxmlformats.org/officeDocument/2006/customXml" ds:itemID="{184F8C91-D481-4AE6-9DC1-0EAC94EA11C1}">
+<ds:datastoreItem xmlns:ds="http://schemas.openxmlformats.org/officeDocument/2006/customXml" ds:itemID="{F389CC11-656A-4E44-85D2-4231768408A3}">
   <ds:schemaRefs>
     <ds:schemaRef ds:uri="http://schemas.openxmlformats.org/officeDocument/2006/bibliography"/>
   </ds:schemaRefs>

</xml_diff>